<commit_message>
wip: writing chapter 3
</commit_message>
<xml_diff>
--- a/Project Report template 2023.docx
+++ b/Project Report template 2023.docx
@@ -4354,14 +4354,22 @@
         </w:rPr>
         <w:t xml:space="preserve"> on collectables, they </w:t>
       </w:r>
-      <w:proofErr w:type="spellStart"/>
-      <w:r>
-        <w:rPr>
-          <w:lang w:val="en-GB"/>
-        </w:rPr>
-        <w:t>posses</w:t>
-      </w:r>
-      <w:proofErr w:type="spellEnd"/>
+      <w:del w:id="0" w:author="Kenner, Florian (DualStudy)" w:date="2023-05-01T11:51:00Z">
+        <w:r>
+          <w:rPr>
+            <w:lang w:val="en-GB"/>
+          </w:rPr>
+          <w:delText>posses</w:delText>
+        </w:r>
+      </w:del>
+      <w:ins w:id="1" w:author="Kenner, Florian (DualStudy)" w:date="2023-05-01T11:51:00Z">
+        <w:r>
+          <w:rPr>
+            <w:lang w:val="en-GB"/>
+          </w:rPr>
+          <w:t>possess</w:t>
+        </w:r>
+      </w:ins>
       <w:r>
         <w:rPr>
           <w:lang w:val="en-GB"/>
@@ -5016,11 +5024,11 @@
         <w:ind w:left="160" w:right="117"/>
         <w:jc w:val="both"/>
         <w:rPr>
-          <w:del w:id="0" w:author="Kenner, Florian (DualStudy)" w:date="2023-04-30T23:09:00Z"/>
-          <w:lang w:val="en-GB"/>
-        </w:rPr>
-      </w:pPr>
-      <w:ins w:id="1" w:author="Kenner, Florian (DualStudy)" w:date="2023-04-30T23:13:00Z">
+          <w:del w:id="2" w:author="Kenner, Florian (DualStudy)" w:date="2023-04-30T23:09:00Z"/>
+          <w:lang w:val="en-GB"/>
+        </w:rPr>
+      </w:pPr>
+      <w:ins w:id="3" w:author="Kenner, Florian (DualStudy)" w:date="2023-04-30T23:13:00Z">
         <w:r>
           <w:rPr>
             <w:noProof/>
@@ -5090,7 +5098,7 @@
           </w:drawing>
         </w:r>
       </w:ins>
-      <w:del w:id="2" w:author="Kenner, Florian (DualStudy)" w:date="2023-04-30T23:08:00Z">
+      <w:del w:id="4" w:author="Kenner, Florian (DualStudy)" w:date="2023-04-30T23:08:00Z">
         <w:r>
           <w:rPr>
             <w:noProof/>
@@ -5186,12 +5194,12 @@
         <w:ind w:right="117"/>
         <w:jc w:val="both"/>
         <w:rPr>
-          <w:ins w:id="3" w:author="Kenner, Florian (DualStudy)" w:date="2023-04-30T23:08:00Z"/>
+          <w:ins w:id="5" w:author="Kenner, Florian (DualStudy)" w:date="2023-04-30T23:08:00Z"/>
           <w:sz w:val="20"/>
           <w:szCs w:val="20"/>
           <w:lang w:val="en-GB"/>
         </w:rPr>
-        <w:pPrChange w:id="4" w:author="Kenner, Florian (DualStudy)" w:date="2023-04-30T23:13:00Z">
+        <w:pPrChange w:id="6" w:author="Kenner, Florian (DualStudy)" w:date="2023-04-30T23:13:00Z">
           <w:pPr>
             <w:pStyle w:val="BodyText"/>
             <w:spacing w:before="286" w:line="360" w:lineRule="auto"/>
@@ -5282,6 +5290,7 @@
         <w:ind w:left="160" w:right="117"/>
         <w:jc w:val="both"/>
         <w:rPr>
+          <w:ins w:id="7" w:author="Kenner, Florian (DualStudy)" w:date="2023-05-01T15:10:00Z"/>
           <w:lang w:val="en-GB"/>
         </w:rPr>
       </w:pPr>
@@ -5301,92 +5310,7 @@
         <w:rPr>
           <w:lang w:val="en-GB"/>
         </w:rPr>
-        <w:t xml:space="preserve">characteristic entity to define which collectables have issue numbers. This is the </w:t>
-      </w:r>
-      <w:r>
-        <w:rPr>
-          <w:lang w:val="en-GB"/>
-        </w:rPr>
-        <w:t>characteristic entity</w:t>
-      </w:r>
-      <w:r>
-        <w:rPr>
-          <w:lang w:val="en-GB"/>
-        </w:rPr>
-        <w:t xml:space="preserve"> comics.</w:t>
-      </w:r>
-      <w:r>
-        <w:rPr>
-          <w:lang w:val="en-GB"/>
-        </w:rPr>
-        <w:t xml:space="preserve"> </w:t>
-      </w:r>
-      <w:r>
-        <w:rPr>
-          <w:lang w:val="en-GB"/>
-        </w:rPr>
-        <w:t>E</w:t>
-      </w:r>
-      <w:r>
-        <w:rPr>
-          <w:lang w:val="en-GB"/>
-        </w:rPr>
-        <w:t xml:space="preserve">ach </w:t>
-      </w:r>
-      <w:r>
-        <w:rPr>
-          <w:lang w:val="en-GB"/>
-        </w:rPr>
-        <w:t xml:space="preserve">entry </w:t>
-      </w:r>
-      <w:r>
-        <w:rPr>
-          <w:lang w:val="en-GB"/>
-        </w:rPr>
-        <w:t>in the comic table refers to one single collectable and a collectable can be either a comic or not.</w:t>
-      </w:r>
-      <w:r>
-        <w:rPr>
-          <w:lang w:val="en-GB"/>
-        </w:rPr>
-        <w:t xml:space="preserve"> </w:t>
-      </w:r>
-      <w:r>
-        <w:rPr>
-          <w:lang w:val="en-GB"/>
-        </w:rPr>
-        <w:t>The appearance of a collectable in t</w:t>
-      </w:r>
-      <w:r>
-        <w:rPr>
-          <w:lang w:val="en-GB"/>
-        </w:rPr>
-        <w:t xml:space="preserve">his entity is enough to identify a collectable either as comic or as </w:t>
-      </w:r>
-      <w:r>
-        <w:rPr>
-          <w:lang w:val="en-GB"/>
-        </w:rPr>
-        <w:lastRenderedPageBreak/>
-        <w:t>graphic novel.</w:t>
-      </w:r>
-      <w:r>
-        <w:rPr>
-          <w:lang w:val="en-GB"/>
-        </w:rPr>
-        <w:t xml:space="preserve"> </w:t>
-      </w:r>
-      <w:r>
-        <w:rPr>
-          <w:lang w:val="en-GB"/>
-        </w:rPr>
-        <w:t xml:space="preserve">The other attributes didn’t change, now we introduced attribute types which should be so far self-explanatory, if not, there will be further explanation provided in the text. </w:t>
-      </w:r>
-      <w:r>
-        <w:rPr>
-          <w:lang w:val="en-GB"/>
-        </w:rPr>
-        <w:t xml:space="preserve">Furthermore, the specific choice of primary keys will be discussed in the next chapter when talking about data normalization. </w:t>
+        <w:t>characteristic entity to define which collectables have issue numbers.</w:t>
       </w:r>
     </w:p>
     <w:p>
@@ -5403,67 +5327,92 @@
         <w:rPr>
           <w:lang w:val="en-GB"/>
         </w:rPr>
-        <w:t xml:space="preserve">The creators remain the same with a first and last name, and the derived entity </w:t>
-      </w:r>
-      <w:r>
-        <w:rPr>
-          <w:lang w:val="en-GB"/>
-        </w:rPr>
-        <w:t xml:space="preserve">feature_work </w:t>
-      </w:r>
-      <w:r>
-        <w:rPr>
-          <w:lang w:val="en-GB"/>
-        </w:rPr>
-        <w:t xml:space="preserve">connects the kernel </w:t>
-      </w:r>
-      <w:r>
-        <w:rPr>
-          <w:lang w:val="en-GB"/>
-        </w:rPr>
-        <w:t xml:space="preserve">of creators and the collectable kernel. </w:t>
-      </w:r>
-      <w:r>
-        <w:rPr>
-          <w:lang w:val="en-GB"/>
-        </w:rPr>
-        <w:t>The job type</w:t>
-      </w:r>
-      <w:r>
-        <w:rPr>
-          <w:lang w:val="en-GB"/>
-        </w:rPr>
-        <w:t xml:space="preserve"> is specified in feature_work since a creator can </w:t>
-      </w:r>
-      <w:r>
-        <w:rPr>
-          <w:lang w:val="en-GB"/>
-        </w:rPr>
-        <w:t xml:space="preserve">do different jobs working on the same or different projects. Storing the job type in creators would lead to duplicate entries in </w:t>
-      </w:r>
-      <w:r>
-        <w:rPr>
-          <w:lang w:val="en-GB"/>
-        </w:rPr>
-        <w:t xml:space="preserve">the creators kernel except the job type, this solution is much more elegant. Each feature_work entry connects a single creator with a single collectable, </w:t>
-      </w:r>
-      <w:r>
-        <w:rPr>
-          <w:lang w:val="en-GB"/>
-        </w:rPr>
-        <w:t>each creator can work on n collectables</w:t>
-      </w:r>
-      <w:r>
-        <w:rPr>
-          <w:lang w:val="en-GB"/>
-        </w:rPr>
-        <w:t xml:space="preserve"> and each collectable had at least one creator working on it</w:t>
-      </w:r>
-      <w:r>
-        <w:rPr>
-          <w:lang w:val="en-GB"/>
-        </w:rPr>
-        <w:t xml:space="preserve">. </w:t>
+        <w:t xml:space="preserve"> This is the </w:t>
+      </w:r>
+      <w:r>
+        <w:rPr>
+          <w:lang w:val="en-GB"/>
+        </w:rPr>
+        <w:t>characteristic entity</w:t>
+      </w:r>
+      <w:r>
+        <w:rPr>
+          <w:lang w:val="en-GB"/>
+        </w:rPr>
+        <w:t xml:space="preserve"> comics.</w:t>
+      </w:r>
+      <w:r>
+        <w:rPr>
+          <w:lang w:val="en-GB"/>
+        </w:rPr>
+        <w:t xml:space="preserve"> </w:t>
+      </w:r>
+      <w:r>
+        <w:rPr>
+          <w:lang w:val="en-GB"/>
+        </w:rPr>
+        <w:t>E</w:t>
+      </w:r>
+      <w:r>
+        <w:rPr>
+          <w:lang w:val="en-GB"/>
+        </w:rPr>
+        <w:t xml:space="preserve">ach </w:t>
+      </w:r>
+      <w:r>
+        <w:rPr>
+          <w:lang w:val="en-GB"/>
+        </w:rPr>
+        <w:t xml:space="preserve">entry </w:t>
+      </w:r>
+      <w:r>
+        <w:rPr>
+          <w:lang w:val="en-GB"/>
+        </w:rPr>
+        <w:t xml:space="preserve">in the comic table refers to one </w:t>
+      </w:r>
+      <w:r>
+        <w:rPr>
+          <w:lang w:val="en-GB"/>
+        </w:rPr>
+        <w:lastRenderedPageBreak/>
+        <w:t>single collectable and a collectable can be either a comic or not.</w:t>
+      </w:r>
+      <w:r>
+        <w:rPr>
+          <w:lang w:val="en-GB"/>
+        </w:rPr>
+        <w:t xml:space="preserve"> </w:t>
+      </w:r>
+      <w:r>
+        <w:rPr>
+          <w:lang w:val="en-GB"/>
+        </w:rPr>
+        <w:t>The appearance of a collectable in t</w:t>
+      </w:r>
+      <w:r>
+        <w:rPr>
+          <w:lang w:val="en-GB"/>
+        </w:rPr>
+        <w:t>his entity is enough to identify a collectable either as comic or as graphic novel.</w:t>
+      </w:r>
+      <w:r>
+        <w:rPr>
+          <w:lang w:val="en-GB"/>
+        </w:rPr>
+        <w:t xml:space="preserve"> </w:t>
+      </w:r>
+      <w:r>
+        <w:rPr>
+          <w:lang w:val="en-GB"/>
+        </w:rPr>
+        <w:t xml:space="preserve">The other attributes didn’t change, now we introduced attribute types which should be so far self-explanatory, if not, there will be further explanation provided in the text. </w:t>
+      </w:r>
+      <w:r>
+        <w:rPr>
+          <w:lang w:val="en-GB"/>
+        </w:rPr>
+        <w:t xml:space="preserve">Furthermore, the specific choice of primary keys will be discussed in the next chapter when talking about data normalization. </w:t>
       </w:r>
     </w:p>
     <w:p>
@@ -5480,49 +5429,67 @@
         <w:rPr>
           <w:lang w:val="en-GB"/>
         </w:rPr>
-        <w:t xml:space="preserve">The characters table shares </w:t>
-      </w:r>
-      <w:r>
-        <w:rPr>
-          <w:lang w:val="en-GB"/>
-        </w:rPr>
-        <w:t xml:space="preserve">the structure of creators. The kernel </w:t>
-      </w:r>
-      <w:r>
-        <w:rPr>
-          <w:lang w:val="en-GB"/>
-        </w:rPr>
-        <w:t xml:space="preserve">character defines all characters by their name and their profession, which </w:t>
-      </w:r>
-      <w:r>
-        <w:rPr>
-          <w:lang w:val="en-GB"/>
-        </w:rPr>
-        <w:t xml:space="preserve">could be superhero for example. Analogue to the creators, the derived entity character_appearances connects per entry </w:t>
-      </w:r>
-      <w:r>
-        <w:rPr>
-          <w:lang w:val="en-GB"/>
-        </w:rPr>
-        <w:t>one character</w:t>
-      </w:r>
-      <w:r>
-        <w:rPr>
-          <w:lang w:val="en-GB"/>
-        </w:rPr>
-        <w:t xml:space="preserve"> with one </w:t>
-      </w:r>
-      <w:r>
-        <w:rPr>
-          <w:lang w:val="en-GB"/>
-        </w:rPr>
-        <w:t xml:space="preserve">graphic novel. </w:t>
-      </w:r>
-      <w:r>
-        <w:rPr>
-          <w:lang w:val="en-GB"/>
-        </w:rPr>
-        <w:t>Each character can appear in any number of collectables and each collectable has at least one character appearance.</w:t>
+        <w:t xml:space="preserve">The creators remain the same with a first and last name, and the derived entity </w:t>
+      </w:r>
+      <w:r>
+        <w:rPr>
+          <w:lang w:val="en-GB"/>
+        </w:rPr>
+        <w:t xml:space="preserve">feature_work </w:t>
+      </w:r>
+      <w:r>
+        <w:rPr>
+          <w:lang w:val="en-GB"/>
+        </w:rPr>
+        <w:t xml:space="preserve">connects the kernel </w:t>
+      </w:r>
+      <w:r>
+        <w:rPr>
+          <w:lang w:val="en-GB"/>
+        </w:rPr>
+        <w:t xml:space="preserve">of creators and the collectable kernel. </w:t>
+      </w:r>
+      <w:r>
+        <w:rPr>
+          <w:lang w:val="en-GB"/>
+        </w:rPr>
+        <w:t>The job type</w:t>
+      </w:r>
+      <w:r>
+        <w:rPr>
+          <w:lang w:val="en-GB"/>
+        </w:rPr>
+        <w:t xml:space="preserve"> is specified in feature_work since a creator can </w:t>
+      </w:r>
+      <w:r>
+        <w:rPr>
+          <w:lang w:val="en-GB"/>
+        </w:rPr>
+        <w:t xml:space="preserve">do different jobs working on the same or different projects. Storing the job type in creators would lead to duplicate entries in </w:t>
+      </w:r>
+      <w:r>
+        <w:rPr>
+          <w:lang w:val="en-GB"/>
+        </w:rPr>
+        <w:t xml:space="preserve">the creators kernel except the job type, this solution is much more elegant. Each feature_work entry connects a single creator with a single collectable, </w:t>
+      </w:r>
+      <w:r>
+        <w:rPr>
+          <w:lang w:val="en-GB"/>
+        </w:rPr>
+        <w:t>each creator can work on n collectables</w:t>
+      </w:r>
+      <w:r>
+        <w:rPr>
+          <w:lang w:val="en-GB"/>
+        </w:rPr>
+        <w:t xml:space="preserve"> and each collectable had at least one creator working on it</w:t>
+      </w:r>
+      <w:r>
+        <w:rPr>
+          <w:lang w:val="en-GB"/>
+        </w:rPr>
+        <w:t xml:space="preserve">. </w:t>
       </w:r>
     </w:p>
     <w:p>
@@ -5532,372 +5499,57 @@
         <w:ind w:left="160" w:right="117"/>
         <w:jc w:val="both"/>
         <w:rPr>
-          <w:ins w:id="5" w:author="Kenner, Florian (DualStudy)" w:date="2023-04-30T22:53:00Z"/>
-          <w:color w:val="000000" w:themeColor="text1"/>
-          <w:lang w:val="en-GB"/>
-        </w:rPr>
-      </w:pPr>
-      <w:r>
-        <w:rPr>
-          <w:lang w:val="en-GB"/>
-        </w:rPr>
-        <w:t xml:space="preserve">Now we move onto the </w:t>
-      </w:r>
-      <w:r>
-        <w:rPr>
-          <w:lang w:val="en-GB"/>
-        </w:rPr>
-        <w:t xml:space="preserve">characteristic entity </w:t>
-      </w:r>
-      <w:r>
-        <w:rPr>
-          <w:lang w:val="en-GB"/>
-        </w:rPr>
-        <w:t xml:space="preserve">stock. </w:t>
-      </w:r>
-      <w:r>
-        <w:rPr>
-          <w:lang w:val="en-GB"/>
-        </w:rPr>
-        <w:t>It falls under th</w:t>
-      </w:r>
-      <w:ins w:id="6" w:author="Kenner, Florian (DualStudy)" w:date="2023-04-30T22:40:00Z">
-        <w:r>
-          <w:rPr>
-            <w:color w:val="000000" w:themeColor="text1"/>
-            <w:lang w:val="en-GB"/>
-            <w:rPrChange w:id="7" w:author="Kenner, Florian (DualStudy)" w:date="2023-04-30T22:44:00Z">
-              <w:rPr>
-                <w:lang w:val="en-GB"/>
-              </w:rPr>
-            </w:rPrChange>
-          </w:rPr>
-          <w:t xml:space="preserve">is category since a stock item which means a physical comic or graphic novel can’t exist </w:t>
-        </w:r>
-      </w:ins>
-      <w:ins w:id="8" w:author="Kenner, Florian (DualStudy)" w:date="2023-04-30T22:41:00Z">
-        <w:r>
-          <w:rPr>
-            <w:color w:val="000000" w:themeColor="text1"/>
-            <w:lang w:val="en-GB"/>
-            <w:rPrChange w:id="9" w:author="Kenner, Florian (DualStudy)" w:date="2023-04-30T22:44:00Z">
-              <w:rPr>
-                <w:lang w:val="en-GB"/>
-              </w:rPr>
-            </w:rPrChange>
-          </w:rPr>
-          <w:t>neither in the real world, nor in this</w:t>
-        </w:r>
-      </w:ins>
-      <w:del w:id="10" w:author="Kenner, Florian (DualStudy)" w:date="2023-04-30T22:40:00Z">
-        <w:r>
-          <w:rPr>
-            <w:color w:val="000000" w:themeColor="text1"/>
-            <w:lang w:val="en-GB"/>
-            <w:rPrChange w:id="11" w:author="Kenner, Florian (DualStudy)" w:date="2023-04-30T22:44:00Z">
-              <w:rPr>
-                <w:lang w:val="en-GB"/>
-              </w:rPr>
-            </w:rPrChange>
-          </w:rPr>
-          <w:delText xml:space="preserve">e category characteristic entity since </w:delText>
-        </w:r>
-      </w:del>
-      <w:ins w:id="12" w:author="Kenner, Florian (DualStudy)" w:date="2023-04-30T22:41:00Z">
-        <w:r>
-          <w:rPr>
-            <w:color w:val="000000" w:themeColor="text1"/>
-            <w:lang w:val="en-GB"/>
-            <w:rPrChange w:id="13" w:author="Kenner, Florian (DualStudy)" w:date="2023-04-30T22:44:00Z">
-              <w:rPr>
-                <w:lang w:val="en-GB"/>
-              </w:rPr>
-            </w:rPrChange>
-          </w:rPr>
-          <w:t xml:space="preserve"> relational data base model without getting created as abstract, not yet </w:t>
-        </w:r>
-      </w:ins>
-      <w:ins w:id="14" w:author="Kenner, Florian (DualStudy)" w:date="2023-04-30T22:42:00Z">
-        <w:r>
-          <w:rPr>
-            <w:color w:val="000000" w:themeColor="text1"/>
-            <w:lang w:val="en-GB"/>
-            <w:rPrChange w:id="15" w:author="Kenner, Florian (DualStudy)" w:date="2023-04-30T22:44:00Z">
-              <w:rPr>
-                <w:lang w:val="en-GB"/>
-              </w:rPr>
-            </w:rPrChange>
-          </w:rPr>
-          <w:t>produced</w:t>
-        </w:r>
-      </w:ins>
-      <w:ins w:id="16" w:author="Kenner, Florian (DualStudy)" w:date="2023-04-30T22:41:00Z">
-        <w:r>
-          <w:rPr>
-            <w:color w:val="000000" w:themeColor="text1"/>
-            <w:lang w:val="en-GB"/>
-            <w:rPrChange w:id="17" w:author="Kenner, Florian (DualStudy)" w:date="2023-04-30T22:44:00Z">
-              <w:rPr>
-                <w:lang w:val="en-GB"/>
-              </w:rPr>
-            </w:rPrChange>
-          </w:rPr>
-          <w:t xml:space="preserve"> and printed collectable.</w:t>
-        </w:r>
-      </w:ins>
-      <w:ins w:id="18" w:author="Kenner, Florian (DualStudy)" w:date="2023-04-30T22:42:00Z">
-        <w:r>
-          <w:rPr>
-            <w:color w:val="000000" w:themeColor="text1"/>
-            <w:lang w:val="en-GB"/>
-            <w:rPrChange w:id="19" w:author="Kenner, Florian (DualStudy)" w:date="2023-04-30T22:44:00Z">
-              <w:rPr>
-                <w:lang w:val="en-GB"/>
-              </w:rPr>
-            </w:rPrChange>
-          </w:rPr>
-          <w:t xml:space="preserve"> </w:t>
-        </w:r>
-      </w:ins>
-      <w:ins w:id="20" w:author="Kenner, Florian (DualStudy)" w:date="2023-04-30T22:45:00Z">
-        <w:r>
-          <w:rPr>
-            <w:color w:val="000000" w:themeColor="text1"/>
-            <w:lang w:val="en-GB"/>
-          </w:rPr>
-          <w:t>Therefore,</w:t>
-        </w:r>
-      </w:ins>
-      <w:ins w:id="21" w:author="Kenner, Florian (DualStudy)" w:date="2023-04-30T22:42:00Z">
-        <w:r>
-          <w:rPr>
-            <w:color w:val="000000" w:themeColor="text1"/>
-            <w:lang w:val="en-GB"/>
-            <w:rPrChange w:id="22" w:author="Kenner, Florian (DualStudy)" w:date="2023-04-30T22:44:00Z">
-              <w:rPr>
-                <w:lang w:val="en-GB"/>
-              </w:rPr>
-            </w:rPrChange>
-          </w:rPr>
-          <w:t xml:space="preserve"> the</w:t>
-        </w:r>
-      </w:ins>
-      <w:ins w:id="23" w:author="Kenner, Florian (DualStudy)" w:date="2023-04-30T22:44:00Z">
-        <w:r>
-          <w:rPr>
-            <w:color w:val="000000" w:themeColor="text1"/>
-            <w:lang w:val="en-GB"/>
-          </w:rPr>
-          <w:t xml:space="preserve"> stock entity just ad</w:t>
-        </w:r>
-      </w:ins>
-      <w:ins w:id="24" w:author="Kenner, Florian (DualStudy)" w:date="2023-04-30T22:45:00Z">
-        <w:r>
-          <w:rPr>
-            <w:color w:val="000000" w:themeColor="text1"/>
-            <w:lang w:val="en-GB"/>
-          </w:rPr>
-          <w:t>ds more information t</w:t>
-        </w:r>
-        <w:r>
-          <w:rPr>
-            <w:color w:val="000000" w:themeColor="text1"/>
-            <w:lang w:val="en-GB"/>
-          </w:rPr>
-          <w:t>o</w:t>
-        </w:r>
-        <w:r>
-          <w:rPr>
-            <w:color w:val="000000" w:themeColor="text1"/>
-            <w:lang w:val="en-GB"/>
-          </w:rPr>
-          <w:t xml:space="preserve"> a collectable in form one </w:t>
-        </w:r>
-        <w:r>
-          <w:rPr>
-            <w:color w:val="000000" w:themeColor="text1"/>
-            <w:lang w:val="en-GB"/>
-          </w:rPr>
-          <w:t xml:space="preserve">physical copy. Each stock item must be </w:t>
-        </w:r>
-        <w:r>
-          <w:rPr>
-            <w:color w:val="000000" w:themeColor="text1"/>
-            <w:lang w:val="en-GB"/>
-          </w:rPr>
-          <w:t xml:space="preserve">a collectable and each </w:t>
-        </w:r>
-      </w:ins>
-      <w:ins w:id="25" w:author="Kenner, Florian (DualStudy)" w:date="2023-04-30T22:46:00Z">
-        <w:r>
-          <w:rPr>
-            <w:color w:val="000000" w:themeColor="text1"/>
-            <w:lang w:val="en-GB"/>
-          </w:rPr>
-          <w:t xml:space="preserve">collectable can </w:t>
-        </w:r>
-        <w:r>
-          <w:rPr>
-            <w:color w:val="000000" w:themeColor="text1"/>
-            <w:lang w:val="en-GB"/>
-          </w:rPr>
-          <w:t>be any number of times in our stock. Consequentially we don’t need a derived entity to connect these two tables and can simply</w:t>
-        </w:r>
-      </w:ins>
-      <w:ins w:id="26" w:author="Kenner, Florian (DualStudy)" w:date="2023-04-30T22:47:00Z">
-        <w:r>
-          <w:rPr>
-            <w:color w:val="000000" w:themeColor="text1"/>
-            <w:lang w:val="en-GB"/>
-          </w:rPr>
-          <w:t xml:space="preserve"> refer by using a foreign key </w:t>
-        </w:r>
-      </w:ins>
-      <w:ins w:id="27" w:author="Kenner, Florian (DualStudy)" w:date="2023-04-30T22:48:00Z">
-        <w:r>
-          <w:rPr>
-            <w:color w:val="000000" w:themeColor="text1"/>
-            <w:lang w:val="en-GB"/>
-          </w:rPr>
-          <w:t>from each stock item to its abstract collectable above. We introduce</w:t>
-        </w:r>
-      </w:ins>
-      <w:ins w:id="28" w:author="Kenner, Florian (DualStudy)" w:date="2023-04-30T22:49:00Z">
-        <w:r>
-          <w:rPr>
-            <w:color w:val="000000" w:themeColor="text1"/>
-            <w:lang w:val="en-GB"/>
-          </w:rPr>
-          <w:t>d</w:t>
-        </w:r>
-      </w:ins>
-      <w:ins w:id="29" w:author="Kenner, Florian (DualStudy)" w:date="2023-04-30T22:48:00Z">
-        <w:r>
-          <w:rPr>
-            <w:color w:val="000000" w:themeColor="text1"/>
-            <w:lang w:val="en-GB"/>
-          </w:rPr>
-          <w:t xml:space="preserve"> </w:t>
-        </w:r>
-      </w:ins>
-      <w:ins w:id="30" w:author="Kenner, Florian (DualStudy)" w:date="2023-04-30T22:49:00Z">
-        <w:r>
-          <w:rPr>
-            <w:color w:val="000000" w:themeColor="text1"/>
-            <w:lang w:val="en-GB"/>
-          </w:rPr>
-          <w:t>the</w:t>
-        </w:r>
-      </w:ins>
-      <w:ins w:id="31" w:author="Kenner, Florian (DualStudy)" w:date="2023-04-30T22:48:00Z">
-        <w:r>
-          <w:rPr>
-            <w:color w:val="000000" w:themeColor="text1"/>
-            <w:lang w:val="en-GB"/>
-          </w:rPr>
-          <w:t xml:space="preserve"> Boolean in_</w:t>
-        </w:r>
-      </w:ins>
-      <w:ins w:id="32" w:author="Kenner, Florian (DualStudy)" w:date="2023-04-30T22:49:00Z">
-        <w:r>
-          <w:rPr>
-            <w:color w:val="000000" w:themeColor="text1"/>
-            <w:lang w:val="en-GB"/>
-          </w:rPr>
-          <w:t>stock to keep track of the availability of stock items, which may at first sound counter intuitive to the thought, that each item in the stock entity is in stock but makes sense in the long rung when i</w:t>
-        </w:r>
-      </w:ins>
-      <w:ins w:id="33" w:author="Kenner, Florian (DualStudy)" w:date="2023-04-30T22:50:00Z">
-        <w:r>
-          <w:rPr>
-            <w:color w:val="000000" w:themeColor="text1"/>
-            <w:lang w:val="en-GB"/>
-          </w:rPr>
-          <w:t xml:space="preserve">t comes to keeping track of the previously sold items. </w:t>
-        </w:r>
-        <w:r>
-          <w:rPr>
-            <w:color w:val="000000" w:themeColor="text1"/>
-            <w:lang w:val="en-GB"/>
-          </w:rPr>
-          <w:t xml:space="preserve">To avoid redundancy and dependencies in the stock table, each stock item has a </w:t>
-        </w:r>
-      </w:ins>
-      <w:ins w:id="34" w:author="Kenner, Florian (DualStudy)" w:date="2023-04-30T22:51:00Z">
-        <w:r>
-          <w:rPr>
-            <w:color w:val="000000" w:themeColor="text1"/>
-            <w:lang w:val="en-GB"/>
-          </w:rPr>
-          <w:t xml:space="preserve">foreign </w:t>
-        </w:r>
-      </w:ins>
-      <w:ins w:id="35" w:author="Kenner, Florian (DualStudy)" w:date="2023-04-30T23:04:00Z">
-        <w:r>
-          <w:rPr>
-            <w:color w:val="000000" w:themeColor="text1"/>
-            <w:lang w:val="en-GB"/>
-          </w:rPr>
-          <w:t xml:space="preserve">key </w:t>
-        </w:r>
-      </w:ins>
-      <w:proofErr w:type="spellStart"/>
-      <w:ins w:id="36" w:author="Kenner, Florian (DualStudy)" w:date="2023-04-30T22:50:00Z">
-        <w:r>
-          <w:rPr>
-            <w:color w:val="000000" w:themeColor="text1"/>
-            <w:lang w:val="en-GB"/>
-          </w:rPr>
-          <w:t>condition_id</w:t>
-        </w:r>
-        <w:proofErr w:type="spellEnd"/>
-        <w:r>
-          <w:rPr>
-            <w:color w:val="000000" w:themeColor="text1"/>
-            <w:lang w:val="en-GB"/>
-          </w:rPr>
-          <w:t xml:space="preserve"> which is the </w:t>
-        </w:r>
-        <w:r>
-          <w:rPr>
-            <w:color w:val="000000" w:themeColor="text1"/>
-            <w:lang w:val="en-GB"/>
-          </w:rPr>
-          <w:t>earlier in this tex</w:t>
-        </w:r>
-      </w:ins>
-      <w:ins w:id="37" w:author="Kenner, Florian (DualStudy)" w:date="2023-04-30T22:51:00Z">
-        <w:r>
-          <w:rPr>
-            <w:color w:val="000000" w:themeColor="text1"/>
-            <w:lang w:val="en-GB"/>
-          </w:rPr>
-          <w:t xml:space="preserve">t explained numerical rating. </w:t>
-        </w:r>
-        <w:r>
-          <w:rPr>
-            <w:color w:val="000000" w:themeColor="text1"/>
-            <w:lang w:val="en-GB"/>
-          </w:rPr>
-          <w:t>This foreign key enables us to connect the stock items with their numerical</w:t>
-        </w:r>
-      </w:ins>
-      <w:ins w:id="38" w:author="Kenner, Florian (DualStudy)" w:date="2023-04-30T22:52:00Z">
-        <w:r>
-          <w:rPr>
-            <w:color w:val="000000" w:themeColor="text1"/>
-            <w:lang w:val="en-GB"/>
-          </w:rPr>
-          <w:t xml:space="preserve"> and textual condition</w:t>
-        </w:r>
-        <w:r>
-          <w:rPr>
-            <w:color w:val="000000" w:themeColor="text1"/>
-            <w:lang w:val="en-GB"/>
-          </w:rPr>
-          <w:t xml:space="preserve">, such as the criteria it has to fulfil to be graded with this condition. </w:t>
-        </w:r>
-      </w:ins>
+          <w:lang w:val="en-GB"/>
+        </w:rPr>
+      </w:pPr>
+      <w:r>
+        <w:rPr>
+          <w:lang w:val="en-GB"/>
+        </w:rPr>
+        <w:t xml:space="preserve">The characters table shares </w:t>
+      </w:r>
+      <w:r>
+        <w:rPr>
+          <w:lang w:val="en-GB"/>
+        </w:rPr>
+        <w:t xml:space="preserve">the structure of creators. The kernel </w:t>
+      </w:r>
+      <w:r>
+        <w:rPr>
+          <w:lang w:val="en-GB"/>
+        </w:rPr>
+        <w:t xml:space="preserve">character defines all characters by their name and their profession, which </w:t>
+      </w:r>
+      <w:r>
+        <w:rPr>
+          <w:lang w:val="en-GB"/>
+        </w:rPr>
+        <w:t xml:space="preserve">could be superhero for example. Analogue to the creators, the derived entity character_appearances connects per entry </w:t>
+      </w:r>
+      <w:r>
+        <w:rPr>
+          <w:lang w:val="en-GB"/>
+        </w:rPr>
+        <w:t>one character</w:t>
+      </w:r>
+      <w:r>
+        <w:rPr>
+          <w:lang w:val="en-GB"/>
+        </w:rPr>
+        <w:t xml:space="preserve"> with one </w:t>
+      </w:r>
+      <w:r>
+        <w:rPr>
+          <w:lang w:val="en-GB"/>
+        </w:rPr>
+        <w:t xml:space="preserve">graphic novel. </w:t>
+      </w:r>
+      <w:r>
+        <w:rPr>
+          <w:lang w:val="en-GB"/>
+        </w:rPr>
+        <w:t>Each character can appear in any number of collectables and each collectable has at least one character appearance.</w:t>
+      </w:r>
     </w:p>
     <w:p>
       <w:pPr>
@@ -5906,82 +5558,369 @@
         <w:ind w:left="160" w:right="117"/>
         <w:jc w:val="both"/>
         <w:rPr>
-          <w:ins w:id="39" w:author="Kenner, Florian (DualStudy)" w:date="2023-04-30T22:56:00Z"/>
+          <w:ins w:id="8" w:author="Kenner, Florian (DualStudy)" w:date="2023-04-30T22:53:00Z"/>
           <w:color w:val="000000" w:themeColor="text1"/>
           <w:lang w:val="en-GB"/>
         </w:rPr>
       </w:pPr>
-      <w:ins w:id="40" w:author="Kenner, Florian (DualStudy)" w:date="2023-04-30T22:52:00Z">
-        <w:r>
-          <w:rPr>
-            <w:color w:val="000000" w:themeColor="text1"/>
-            <w:lang w:val="en-GB"/>
-          </w:rPr>
-          <w:t xml:space="preserve">This information </w:t>
-        </w:r>
-      </w:ins>
-      <w:ins w:id="41" w:author="Kenner, Florian (DualStudy)" w:date="2023-04-30T22:53:00Z">
-        <w:r>
-          <w:rPr>
-            <w:color w:val="000000" w:themeColor="text1"/>
-            <w:lang w:val="en-GB"/>
-          </w:rPr>
-          <w:t xml:space="preserve">is stored in the kernel numerical_conditions, which connects each possible numerical condition with its </w:t>
-        </w:r>
-        <w:r>
-          <w:rPr>
-            <w:color w:val="000000" w:themeColor="text1"/>
-            <w:lang w:val="en-GB"/>
-          </w:rPr>
-          <w:t>textual shortform. The numerical condi</w:t>
-        </w:r>
-      </w:ins>
-      <w:ins w:id="42" w:author="Kenner, Florian (DualStudy)" w:date="2023-04-30T22:54:00Z">
-        <w:r>
-          <w:rPr>
-            <w:color w:val="000000" w:themeColor="text1"/>
-            <w:lang w:val="en-GB"/>
-          </w:rPr>
-          <w:t xml:space="preserve">tion consists of a decimal from one to ten with one digit after the decimal point, what explains the used data type. Since the longest </w:t>
-        </w:r>
-        <w:r>
-          <w:rPr>
-            <w:color w:val="000000" w:themeColor="text1"/>
-            <w:lang w:val="en-GB"/>
-          </w:rPr>
-          <w:t>textual equivalent</w:t>
-        </w:r>
-      </w:ins>
-      <w:ins w:id="43" w:author="Kenner, Florian (DualStudy)" w:date="2023-04-30T22:55:00Z">
-        <w:r>
-          <w:rPr>
-            <w:color w:val="000000" w:themeColor="text1"/>
-            <w:lang w:val="en-GB"/>
-          </w:rPr>
-          <w:t xml:space="preserve"> consists of 5 characters like “NM/MT”, the textual condition is a varchar of 5 characters. </w:t>
-        </w:r>
-        <w:r>
-          <w:rPr>
-            <w:color w:val="000000" w:themeColor="text1"/>
-            <w:lang w:val="en-GB"/>
-          </w:rPr>
-          <w:t>Each stock item has a numerical condition and</w:t>
-        </w:r>
-      </w:ins>
-      <w:ins w:id="44" w:author="Kenner, Florian (DualStudy)" w:date="2023-04-30T22:56:00Z">
-        <w:r>
-          <w:rPr>
-            <w:color w:val="000000" w:themeColor="text1"/>
-            <w:lang w:val="en-GB"/>
-          </w:rPr>
-          <w:t xml:space="preserve"> n stock items can fall under a</w:t>
-        </w:r>
-        <w:r>
-          <w:rPr>
-            <w:color w:val="000000" w:themeColor="text1"/>
-            <w:lang w:val="en-GB"/>
-          </w:rPr>
-          <w:t xml:space="preserve">ny numerical condition. </w:t>
+      <w:r>
+        <w:rPr>
+          <w:lang w:val="en-GB"/>
+        </w:rPr>
+        <w:t xml:space="preserve">Now we move onto the </w:t>
+      </w:r>
+      <w:r>
+        <w:rPr>
+          <w:lang w:val="en-GB"/>
+        </w:rPr>
+        <w:t xml:space="preserve">characteristic entity </w:t>
+      </w:r>
+      <w:r>
+        <w:rPr>
+          <w:lang w:val="en-GB"/>
+        </w:rPr>
+        <w:t xml:space="preserve">stock. </w:t>
+      </w:r>
+      <w:r>
+        <w:rPr>
+          <w:lang w:val="en-GB"/>
+        </w:rPr>
+        <w:t>It falls under th</w:t>
+      </w:r>
+      <w:ins w:id="9" w:author="Kenner, Florian (DualStudy)" w:date="2023-04-30T22:40:00Z">
+        <w:r>
+          <w:rPr>
+            <w:color w:val="000000" w:themeColor="text1"/>
+            <w:lang w:val="en-GB"/>
+            <w:rPrChange w:id="10" w:author="Kenner, Florian (DualStudy)" w:date="2023-04-30T22:44:00Z">
+              <w:rPr>
+                <w:lang w:val="en-GB"/>
+              </w:rPr>
+            </w:rPrChange>
+          </w:rPr>
+          <w:t xml:space="preserve">is category since a stock item which means a physical comic or graphic novel can’t exist </w:t>
+        </w:r>
+      </w:ins>
+      <w:ins w:id="11" w:author="Kenner, Florian (DualStudy)" w:date="2023-04-30T22:41:00Z">
+        <w:r>
+          <w:rPr>
+            <w:color w:val="000000" w:themeColor="text1"/>
+            <w:lang w:val="en-GB"/>
+            <w:rPrChange w:id="12" w:author="Kenner, Florian (DualStudy)" w:date="2023-04-30T22:44:00Z">
+              <w:rPr>
+                <w:lang w:val="en-GB"/>
+              </w:rPr>
+            </w:rPrChange>
+          </w:rPr>
+          <w:t>neither in the real world, nor in this</w:t>
+        </w:r>
+      </w:ins>
+      <w:del w:id="13" w:author="Kenner, Florian (DualStudy)" w:date="2023-04-30T22:40:00Z">
+        <w:r>
+          <w:rPr>
+            <w:color w:val="000000" w:themeColor="text1"/>
+            <w:lang w:val="en-GB"/>
+            <w:rPrChange w:id="14" w:author="Kenner, Florian (DualStudy)" w:date="2023-04-30T22:44:00Z">
+              <w:rPr>
+                <w:lang w:val="en-GB"/>
+              </w:rPr>
+            </w:rPrChange>
+          </w:rPr>
+          <w:delText xml:space="preserve">e category characteristic entity since </w:delText>
+        </w:r>
+      </w:del>
+      <w:ins w:id="15" w:author="Kenner, Florian (DualStudy)" w:date="2023-04-30T22:41:00Z">
+        <w:r>
+          <w:rPr>
+            <w:color w:val="000000" w:themeColor="text1"/>
+            <w:lang w:val="en-GB"/>
+            <w:rPrChange w:id="16" w:author="Kenner, Florian (DualStudy)" w:date="2023-04-30T22:44:00Z">
+              <w:rPr>
+                <w:lang w:val="en-GB"/>
+              </w:rPr>
+            </w:rPrChange>
+          </w:rPr>
+          <w:t xml:space="preserve"> relational data base model without getting created as abstract, not yet </w:t>
+        </w:r>
+      </w:ins>
+      <w:ins w:id="17" w:author="Kenner, Florian (DualStudy)" w:date="2023-04-30T22:42:00Z">
+        <w:r>
+          <w:rPr>
+            <w:color w:val="000000" w:themeColor="text1"/>
+            <w:lang w:val="en-GB"/>
+            <w:rPrChange w:id="18" w:author="Kenner, Florian (DualStudy)" w:date="2023-04-30T22:44:00Z">
+              <w:rPr>
+                <w:lang w:val="en-GB"/>
+              </w:rPr>
+            </w:rPrChange>
+          </w:rPr>
+          <w:t>produced</w:t>
+        </w:r>
+      </w:ins>
+      <w:ins w:id="19" w:author="Kenner, Florian (DualStudy)" w:date="2023-04-30T22:41:00Z">
+        <w:r>
+          <w:rPr>
+            <w:color w:val="000000" w:themeColor="text1"/>
+            <w:lang w:val="en-GB"/>
+            <w:rPrChange w:id="20" w:author="Kenner, Florian (DualStudy)" w:date="2023-04-30T22:44:00Z">
+              <w:rPr>
+                <w:lang w:val="en-GB"/>
+              </w:rPr>
+            </w:rPrChange>
+          </w:rPr>
+          <w:t xml:space="preserve"> and printed collectable.</w:t>
+        </w:r>
+      </w:ins>
+      <w:ins w:id="21" w:author="Kenner, Florian (DualStudy)" w:date="2023-04-30T22:42:00Z">
+        <w:r>
+          <w:rPr>
+            <w:color w:val="000000" w:themeColor="text1"/>
+            <w:lang w:val="en-GB"/>
+            <w:rPrChange w:id="22" w:author="Kenner, Florian (DualStudy)" w:date="2023-04-30T22:44:00Z">
+              <w:rPr>
+                <w:lang w:val="en-GB"/>
+              </w:rPr>
+            </w:rPrChange>
+          </w:rPr>
+          <w:t xml:space="preserve"> </w:t>
+        </w:r>
+      </w:ins>
+      <w:ins w:id="23" w:author="Kenner, Florian (DualStudy)" w:date="2023-04-30T22:45:00Z">
+        <w:r>
+          <w:rPr>
+            <w:color w:val="000000" w:themeColor="text1"/>
+            <w:lang w:val="en-GB"/>
+          </w:rPr>
+          <w:t>Therefore,</w:t>
+        </w:r>
+      </w:ins>
+      <w:ins w:id="24" w:author="Kenner, Florian (DualStudy)" w:date="2023-04-30T22:42:00Z">
+        <w:r>
+          <w:rPr>
+            <w:color w:val="000000" w:themeColor="text1"/>
+            <w:lang w:val="en-GB"/>
+            <w:rPrChange w:id="25" w:author="Kenner, Florian (DualStudy)" w:date="2023-04-30T22:44:00Z">
+              <w:rPr>
+                <w:lang w:val="en-GB"/>
+              </w:rPr>
+            </w:rPrChange>
+          </w:rPr>
+          <w:t xml:space="preserve"> the</w:t>
+        </w:r>
+      </w:ins>
+      <w:ins w:id="26" w:author="Kenner, Florian (DualStudy)" w:date="2023-04-30T22:44:00Z">
+        <w:r>
+          <w:rPr>
+            <w:color w:val="000000" w:themeColor="text1"/>
+            <w:lang w:val="en-GB"/>
+          </w:rPr>
+          <w:t xml:space="preserve"> stock entity just ad</w:t>
+        </w:r>
+      </w:ins>
+      <w:ins w:id="27" w:author="Kenner, Florian (DualStudy)" w:date="2023-04-30T22:45:00Z">
+        <w:r>
+          <w:rPr>
+            <w:color w:val="000000" w:themeColor="text1"/>
+            <w:lang w:val="en-GB"/>
+          </w:rPr>
+          <w:t>ds more information t</w:t>
+        </w:r>
+        <w:r>
+          <w:rPr>
+            <w:color w:val="000000" w:themeColor="text1"/>
+            <w:lang w:val="en-GB"/>
+          </w:rPr>
+          <w:t>o</w:t>
+        </w:r>
+        <w:r>
+          <w:rPr>
+            <w:color w:val="000000" w:themeColor="text1"/>
+            <w:lang w:val="en-GB"/>
+          </w:rPr>
+          <w:t xml:space="preserve"> a collectable in form one </w:t>
+        </w:r>
+        <w:r>
+          <w:rPr>
+            <w:color w:val="000000" w:themeColor="text1"/>
+            <w:lang w:val="en-GB"/>
+          </w:rPr>
+          <w:t xml:space="preserve">physical copy. Each stock item must be </w:t>
+        </w:r>
+        <w:r>
+          <w:rPr>
+            <w:color w:val="000000" w:themeColor="text1"/>
+            <w:lang w:val="en-GB"/>
+          </w:rPr>
+          <w:t xml:space="preserve">a collectable and each </w:t>
+        </w:r>
+      </w:ins>
+      <w:ins w:id="28" w:author="Kenner, Florian (DualStudy)" w:date="2023-04-30T22:46:00Z">
+        <w:r>
+          <w:rPr>
+            <w:color w:val="000000" w:themeColor="text1"/>
+            <w:lang w:val="en-GB"/>
+          </w:rPr>
+          <w:t xml:space="preserve">collectable can </w:t>
+        </w:r>
+        <w:r>
+          <w:rPr>
+            <w:color w:val="000000" w:themeColor="text1"/>
+            <w:lang w:val="en-GB"/>
+          </w:rPr>
+          <w:t>be any number of times in our stock. Consequentially we don’t need a derived entity to connect these two tables and can simply</w:t>
+        </w:r>
+      </w:ins>
+      <w:ins w:id="29" w:author="Kenner, Florian (DualStudy)" w:date="2023-04-30T22:47:00Z">
+        <w:r>
+          <w:rPr>
+            <w:color w:val="000000" w:themeColor="text1"/>
+            <w:lang w:val="en-GB"/>
+          </w:rPr>
+          <w:t xml:space="preserve"> refer by using a foreign key </w:t>
+        </w:r>
+      </w:ins>
+      <w:ins w:id="30" w:author="Kenner, Florian (DualStudy)" w:date="2023-04-30T22:48:00Z">
+        <w:r>
+          <w:rPr>
+            <w:color w:val="000000" w:themeColor="text1"/>
+            <w:lang w:val="en-GB"/>
+          </w:rPr>
+          <w:t>from each stock item to its abstract collectable above. We introduce</w:t>
+        </w:r>
+      </w:ins>
+      <w:ins w:id="31" w:author="Kenner, Florian (DualStudy)" w:date="2023-04-30T22:49:00Z">
+        <w:r>
+          <w:rPr>
+            <w:color w:val="000000" w:themeColor="text1"/>
+            <w:lang w:val="en-GB"/>
+          </w:rPr>
+          <w:t>d</w:t>
+        </w:r>
+      </w:ins>
+      <w:ins w:id="32" w:author="Kenner, Florian (DualStudy)" w:date="2023-04-30T22:48:00Z">
+        <w:r>
+          <w:rPr>
+            <w:color w:val="000000" w:themeColor="text1"/>
+            <w:lang w:val="en-GB"/>
+          </w:rPr>
+          <w:t xml:space="preserve"> </w:t>
+        </w:r>
+      </w:ins>
+      <w:ins w:id="33" w:author="Kenner, Florian (DualStudy)" w:date="2023-04-30T22:49:00Z">
+        <w:r>
+          <w:rPr>
+            <w:color w:val="000000" w:themeColor="text1"/>
+            <w:lang w:val="en-GB"/>
+          </w:rPr>
+          <w:t>the</w:t>
+        </w:r>
+      </w:ins>
+      <w:ins w:id="34" w:author="Kenner, Florian (DualStudy)" w:date="2023-04-30T22:48:00Z">
+        <w:r>
+          <w:rPr>
+            <w:color w:val="000000" w:themeColor="text1"/>
+            <w:lang w:val="en-GB"/>
+          </w:rPr>
+          <w:t xml:space="preserve"> Boolean in_</w:t>
+        </w:r>
+      </w:ins>
+      <w:ins w:id="35" w:author="Kenner, Florian (DualStudy)" w:date="2023-04-30T22:49:00Z">
+        <w:r>
+          <w:rPr>
+            <w:color w:val="000000" w:themeColor="text1"/>
+            <w:lang w:val="en-GB"/>
+          </w:rPr>
+          <w:t>stock to keep track of the availability of stock items, which may at first sound counter intuitive to the thought, that each item in the stock entity is in stock but makes sense in the long rung when i</w:t>
+        </w:r>
+      </w:ins>
+      <w:ins w:id="36" w:author="Kenner, Florian (DualStudy)" w:date="2023-04-30T22:50:00Z">
+        <w:r>
+          <w:rPr>
+            <w:color w:val="000000" w:themeColor="text1"/>
+            <w:lang w:val="en-GB"/>
+          </w:rPr>
+          <w:t xml:space="preserve">t comes to keeping </w:t>
+        </w:r>
+        <w:r>
+          <w:rPr>
+            <w:color w:val="000000" w:themeColor="text1"/>
+            <w:lang w:val="en-GB"/>
+          </w:rPr>
+          <w:lastRenderedPageBreak/>
+          <w:t xml:space="preserve">track of the previously sold items. </w:t>
+        </w:r>
+        <w:r>
+          <w:rPr>
+            <w:color w:val="000000" w:themeColor="text1"/>
+            <w:lang w:val="en-GB"/>
+          </w:rPr>
+          <w:t xml:space="preserve">To avoid redundancy and dependencies in the stock table, each stock item has a </w:t>
+        </w:r>
+      </w:ins>
+      <w:ins w:id="37" w:author="Kenner, Florian (DualStudy)" w:date="2023-04-30T22:51:00Z">
+        <w:r>
+          <w:rPr>
+            <w:color w:val="000000" w:themeColor="text1"/>
+            <w:lang w:val="en-GB"/>
+          </w:rPr>
+          <w:t xml:space="preserve">foreign </w:t>
+        </w:r>
+      </w:ins>
+      <w:ins w:id="38" w:author="Kenner, Florian (DualStudy)" w:date="2023-04-30T23:04:00Z">
+        <w:r>
+          <w:rPr>
+            <w:color w:val="000000" w:themeColor="text1"/>
+            <w:lang w:val="en-GB"/>
+          </w:rPr>
+          <w:t xml:space="preserve">key </w:t>
+        </w:r>
+      </w:ins>
+      <w:ins w:id="39" w:author="Kenner, Florian (DualStudy)" w:date="2023-04-30T22:50:00Z">
+        <w:r>
+          <w:rPr>
+            <w:color w:val="000000" w:themeColor="text1"/>
+            <w:lang w:val="en-GB"/>
+          </w:rPr>
+          <w:t xml:space="preserve">condition_id which is the </w:t>
+        </w:r>
+        <w:r>
+          <w:rPr>
+            <w:color w:val="000000" w:themeColor="text1"/>
+            <w:lang w:val="en-GB"/>
+          </w:rPr>
+          <w:t>earlier in this tex</w:t>
+        </w:r>
+      </w:ins>
+      <w:ins w:id="40" w:author="Kenner, Florian (DualStudy)" w:date="2023-04-30T22:51:00Z">
+        <w:r>
+          <w:rPr>
+            <w:color w:val="000000" w:themeColor="text1"/>
+            <w:lang w:val="en-GB"/>
+          </w:rPr>
+          <w:t xml:space="preserve">t explained numerical rating. </w:t>
+        </w:r>
+        <w:r>
+          <w:rPr>
+            <w:color w:val="000000" w:themeColor="text1"/>
+            <w:lang w:val="en-GB"/>
+          </w:rPr>
+          <w:t>This foreign key enables us to connect the stock items with their numerical</w:t>
+        </w:r>
+      </w:ins>
+      <w:ins w:id="41" w:author="Kenner, Florian (DualStudy)" w:date="2023-04-30T22:52:00Z">
+        <w:r>
+          <w:rPr>
+            <w:color w:val="000000" w:themeColor="text1"/>
+            <w:lang w:val="en-GB"/>
+          </w:rPr>
+          <w:t xml:space="preserve"> and textual condition</w:t>
+        </w:r>
+        <w:r>
+          <w:rPr>
+            <w:color w:val="000000" w:themeColor="text1"/>
+            <w:lang w:val="en-GB"/>
+          </w:rPr>
+          <w:t xml:space="preserve">, such as the criteria it has to fulfil to be graded with this condition. </w:t>
         </w:r>
       </w:ins>
     </w:p>
@@ -5992,96 +5931,82 @@
         <w:ind w:left="160" w:right="117"/>
         <w:jc w:val="both"/>
         <w:rPr>
-          <w:ins w:id="45" w:author="Kenner, Florian (DualStudy)" w:date="2023-04-30T23:01:00Z"/>
+          <w:ins w:id="42" w:author="Kenner, Florian (DualStudy)" w:date="2023-04-30T22:56:00Z"/>
           <w:color w:val="000000" w:themeColor="text1"/>
           <w:lang w:val="en-GB"/>
         </w:rPr>
       </w:pPr>
-      <w:ins w:id="46" w:author="Kenner, Florian (DualStudy)" w:date="2023-04-30T22:56:00Z">
-        <w:r>
-          <w:rPr>
-            <w:color w:val="000000" w:themeColor="text1"/>
-            <w:lang w:val="en-GB"/>
-          </w:rPr>
-          <w:t xml:space="preserve">The characteristic entity condition_descriptions provides the matching descriptions </w:t>
-        </w:r>
-        <w:r>
-          <w:rPr>
-            <w:color w:val="000000" w:themeColor="text1"/>
-            <w:lang w:val="en-GB"/>
-          </w:rPr>
-          <w:t>for each numerical conditio</w:t>
-        </w:r>
-      </w:ins>
-      <w:ins w:id="47" w:author="Kenner, Florian (DualStudy)" w:date="2023-04-30T22:57:00Z">
-        <w:r>
-          <w:rPr>
-            <w:color w:val="000000" w:themeColor="text1"/>
-            <w:lang w:val="en-GB"/>
-          </w:rPr>
-          <w:t xml:space="preserve">n. Since we don’t know the exact maximum length </w:t>
-        </w:r>
-        <w:r>
-          <w:rPr>
-            <w:color w:val="000000" w:themeColor="text1"/>
-            <w:lang w:val="en-GB"/>
-          </w:rPr>
-          <w:t xml:space="preserve">of a description, its data type is text. Each numerical condition </w:t>
-        </w:r>
-      </w:ins>
-      <w:ins w:id="48" w:author="Kenner, Florian (DualStudy)" w:date="2023-04-30T22:58:00Z">
-        <w:r>
-          <w:rPr>
-            <w:color w:val="000000" w:themeColor="text1"/>
-            <w:lang w:val="en-GB"/>
-          </w:rPr>
-          <w:t xml:space="preserve">has a condition </w:t>
-        </w:r>
-        <w:r>
-          <w:rPr>
-            <w:color w:val="000000" w:themeColor="text1"/>
-            <w:lang w:val="en-GB"/>
-          </w:rPr>
-          <w:t>description,</w:t>
-        </w:r>
-        <w:r>
-          <w:rPr>
-            <w:color w:val="000000" w:themeColor="text1"/>
-            <w:lang w:val="en-GB"/>
-          </w:rPr>
-          <w:t xml:space="preserve"> and </w:t>
-        </w:r>
-        <w:r>
-          <w:rPr>
-            <w:color w:val="000000" w:themeColor="text1"/>
-            <w:lang w:val="en-GB"/>
-          </w:rPr>
-          <w:t>each condition description is valid for 1 to 19 numerical descriptions. This is true because of the fact, that</w:t>
-        </w:r>
-      </w:ins>
-      <w:ins w:id="49" w:author="Kenner, Florian (DualStudy)" w:date="2023-04-30T22:59:00Z">
-        <w:r>
-          <w:rPr>
-            <w:color w:val="000000" w:themeColor="text1"/>
-            <w:lang w:val="en-GB"/>
-          </w:rPr>
-          <w:t xml:space="preserve"> the largest bin for the same condition </w:t>
-        </w:r>
-      </w:ins>
-      <w:ins w:id="50" w:author="Kenner, Florian (DualStudy)" w:date="2023-04-30T23:00:00Z">
-        <w:r>
-          <w:rPr>
-            <w:color w:val="000000" w:themeColor="text1"/>
-            <w:lang w:val="en-GB"/>
-          </w:rPr>
-          <w:t xml:space="preserve">is “Fine / Very Fine” which applies for all stock items rated in between </w:t>
-        </w:r>
-        <w:r>
-          <w:rPr>
-            <w:color w:val="000000" w:themeColor="text1"/>
-            <w:lang w:val="en-GB"/>
-          </w:rPr>
-          <w:t>6.0 and 8.0.</w:t>
+      <w:ins w:id="43" w:author="Kenner, Florian (DualStudy)" w:date="2023-04-30T22:52:00Z">
+        <w:r>
+          <w:rPr>
+            <w:color w:val="000000" w:themeColor="text1"/>
+            <w:lang w:val="en-GB"/>
+          </w:rPr>
+          <w:t xml:space="preserve">This information </w:t>
+        </w:r>
+      </w:ins>
+      <w:ins w:id="44" w:author="Kenner, Florian (DualStudy)" w:date="2023-04-30T22:53:00Z">
+        <w:r>
+          <w:rPr>
+            <w:color w:val="000000" w:themeColor="text1"/>
+            <w:lang w:val="en-GB"/>
+          </w:rPr>
+          <w:t xml:space="preserve">is stored in the kernel numerical_conditions, which connects each possible numerical condition with its </w:t>
+        </w:r>
+        <w:r>
+          <w:rPr>
+            <w:color w:val="000000" w:themeColor="text1"/>
+            <w:lang w:val="en-GB"/>
+          </w:rPr>
+          <w:t>textual shortform. The numerical condi</w:t>
+        </w:r>
+      </w:ins>
+      <w:ins w:id="45" w:author="Kenner, Florian (DualStudy)" w:date="2023-04-30T22:54:00Z">
+        <w:r>
+          <w:rPr>
+            <w:color w:val="000000" w:themeColor="text1"/>
+            <w:lang w:val="en-GB"/>
+          </w:rPr>
+          <w:t xml:space="preserve">tion consists of a decimal from one to ten with one digit after the decimal point, what explains the used data type. Since the longest </w:t>
+        </w:r>
+        <w:r>
+          <w:rPr>
+            <w:color w:val="000000" w:themeColor="text1"/>
+            <w:lang w:val="en-GB"/>
+          </w:rPr>
+          <w:t>textual equivalent</w:t>
+        </w:r>
+      </w:ins>
+      <w:ins w:id="46" w:author="Kenner, Florian (DualStudy)" w:date="2023-04-30T22:55:00Z">
+        <w:r>
+          <w:rPr>
+            <w:color w:val="000000" w:themeColor="text1"/>
+            <w:lang w:val="en-GB"/>
+          </w:rPr>
+          <w:t xml:space="preserve"> consists of 5 characters like “NM/MT”, the textual condition is a varchar of 5 characters. </w:t>
+        </w:r>
+        <w:r>
+          <w:rPr>
+            <w:color w:val="000000" w:themeColor="text1"/>
+            <w:lang w:val="en-GB"/>
+          </w:rPr>
+          <w:t>Each stock item has a numerical condition and</w:t>
+        </w:r>
+      </w:ins>
+      <w:ins w:id="47" w:author="Kenner, Florian (DualStudy)" w:date="2023-04-30T22:56:00Z">
+        <w:r>
+          <w:rPr>
+            <w:color w:val="000000" w:themeColor="text1"/>
+            <w:lang w:val="en-GB"/>
+          </w:rPr>
+          <w:t xml:space="preserve"> n stock items can fall under a</w:t>
+        </w:r>
+        <w:r>
+          <w:rPr>
+            <w:color w:val="000000" w:themeColor="text1"/>
+            <w:lang w:val="en-GB"/>
+          </w:rPr>
+          <w:t xml:space="preserve">ny numerical condition. </w:t>
         </w:r>
       </w:ins>
     </w:p>
@@ -6092,57 +6017,96 @@
         <w:ind w:left="160" w:right="117"/>
         <w:jc w:val="both"/>
         <w:rPr>
-          <w:ins w:id="51" w:author="Kenner, Florian (DualStudy)" w:date="2023-04-30T23:05:00Z"/>
+          <w:ins w:id="48" w:author="Kenner, Florian (DualStudy)" w:date="2023-04-30T23:01:00Z"/>
           <w:color w:val="000000" w:themeColor="text1"/>
           <w:lang w:val="en-GB"/>
         </w:rPr>
       </w:pPr>
-      <w:ins w:id="52" w:author="Kenner, Florian (DualStudy)" w:date="2023-04-30T23:01:00Z">
-        <w:r>
-          <w:rPr>
-            <w:color w:val="000000" w:themeColor="text1"/>
-            <w:lang w:val="en-GB"/>
-          </w:rPr>
-          <w:t xml:space="preserve">The </w:t>
-        </w:r>
-        <w:r>
-          <w:rPr>
-            <w:color w:val="000000" w:themeColor="text1"/>
-            <w:lang w:val="en-GB"/>
-          </w:rPr>
-          <w:t xml:space="preserve">comment property a stock item could have got outsourced in </w:t>
-        </w:r>
-      </w:ins>
-      <w:ins w:id="53" w:author="Kenner, Florian (DualStudy)" w:date="2023-04-30T23:02:00Z">
-        <w:r>
-          <w:rPr>
-            <w:color w:val="000000" w:themeColor="text1"/>
-            <w:lang w:val="en-GB"/>
-          </w:rPr>
-          <w:t xml:space="preserve">the characteristic entity comments which to avoid </w:t>
-        </w:r>
-        <w:r>
-          <w:rPr>
-            <w:color w:val="000000" w:themeColor="text1"/>
-            <w:lang w:val="en-GB"/>
-          </w:rPr>
-          <w:t xml:space="preserve">NULL values. This is due to the fact that </w:t>
-        </w:r>
-      </w:ins>
-      <w:ins w:id="54" w:author="Kenner, Florian (DualStudy)" w:date="2023-04-30T23:03:00Z">
-        <w:r>
-          <w:rPr>
-            <w:color w:val="000000" w:themeColor="text1"/>
-            <w:lang w:val="en-GB"/>
-          </w:rPr>
-          <w:t xml:space="preserve">stock item can have a comment but isn’t forced to, vice versa </w:t>
-        </w:r>
-        <w:r>
-          <w:rPr>
-            <w:color w:val="000000" w:themeColor="text1"/>
-            <w:lang w:val="en-GB"/>
-          </w:rPr>
-          <w:t xml:space="preserve">each comment belongs to one stock item. </w:t>
+      <w:ins w:id="49" w:author="Kenner, Florian (DualStudy)" w:date="2023-04-30T22:56:00Z">
+        <w:r>
+          <w:rPr>
+            <w:color w:val="000000" w:themeColor="text1"/>
+            <w:lang w:val="en-GB"/>
+          </w:rPr>
+          <w:t xml:space="preserve">The characteristic entity condition_descriptions provides the matching descriptions </w:t>
+        </w:r>
+        <w:r>
+          <w:rPr>
+            <w:color w:val="000000" w:themeColor="text1"/>
+            <w:lang w:val="en-GB"/>
+          </w:rPr>
+          <w:t>for each numerical conditio</w:t>
+        </w:r>
+      </w:ins>
+      <w:ins w:id="50" w:author="Kenner, Florian (DualStudy)" w:date="2023-04-30T22:57:00Z">
+        <w:r>
+          <w:rPr>
+            <w:color w:val="000000" w:themeColor="text1"/>
+            <w:lang w:val="en-GB"/>
+          </w:rPr>
+          <w:t xml:space="preserve">n. Since we don’t know the exact maximum length </w:t>
+        </w:r>
+        <w:r>
+          <w:rPr>
+            <w:color w:val="000000" w:themeColor="text1"/>
+            <w:lang w:val="en-GB"/>
+          </w:rPr>
+          <w:t xml:space="preserve">of a description, its data type is text. Each numerical condition </w:t>
+        </w:r>
+      </w:ins>
+      <w:ins w:id="51" w:author="Kenner, Florian (DualStudy)" w:date="2023-04-30T22:58:00Z">
+        <w:r>
+          <w:rPr>
+            <w:color w:val="000000" w:themeColor="text1"/>
+            <w:lang w:val="en-GB"/>
+          </w:rPr>
+          <w:t xml:space="preserve">has a condition </w:t>
+        </w:r>
+        <w:r>
+          <w:rPr>
+            <w:color w:val="000000" w:themeColor="text1"/>
+            <w:lang w:val="en-GB"/>
+          </w:rPr>
+          <w:t>description,</w:t>
+        </w:r>
+        <w:r>
+          <w:rPr>
+            <w:color w:val="000000" w:themeColor="text1"/>
+            <w:lang w:val="en-GB"/>
+          </w:rPr>
+          <w:t xml:space="preserve"> and </w:t>
+        </w:r>
+        <w:r>
+          <w:rPr>
+            <w:color w:val="000000" w:themeColor="text1"/>
+            <w:lang w:val="en-GB"/>
+          </w:rPr>
+          <w:t>each condition description is valid for 1 to 19 numerical descriptions. This is true because of the fact, that</w:t>
+        </w:r>
+      </w:ins>
+      <w:ins w:id="52" w:author="Kenner, Florian (DualStudy)" w:date="2023-04-30T22:59:00Z">
+        <w:r>
+          <w:rPr>
+            <w:color w:val="000000" w:themeColor="text1"/>
+            <w:lang w:val="en-GB"/>
+          </w:rPr>
+          <w:t xml:space="preserve"> the largest bin for the same condition </w:t>
+        </w:r>
+      </w:ins>
+      <w:ins w:id="53" w:author="Kenner, Florian (DualStudy)" w:date="2023-04-30T23:00:00Z">
+        <w:r>
+          <w:rPr>
+            <w:color w:val="000000" w:themeColor="text1"/>
+            <w:lang w:val="en-GB"/>
+          </w:rPr>
+          <w:t xml:space="preserve">is “Fine / Very Fine” which applies for all stock items rated in between </w:t>
+        </w:r>
+        <w:r>
+          <w:rPr>
+            <w:color w:val="000000" w:themeColor="text1"/>
+            <w:lang w:val="en-GB"/>
+          </w:rPr>
+          <w:t>6.0 and 8.0.</w:t>
         </w:r>
       </w:ins>
     </w:p>
@@ -6153,66 +6117,57 @@
         <w:ind w:left="160" w:right="117"/>
         <w:jc w:val="both"/>
         <w:rPr>
-          <w:ins w:id="55" w:author="Kenner, Florian (DualStudy)" w:date="2023-04-30T23:10:00Z"/>
+          <w:ins w:id="54" w:author="Kenner, Florian (DualStudy)" w:date="2023-04-30T23:05:00Z"/>
           <w:color w:val="000000" w:themeColor="text1"/>
           <w:lang w:val="en-GB"/>
         </w:rPr>
       </w:pPr>
-      <w:ins w:id="56" w:author="Kenner, Florian (DualStudy)" w:date="2023-04-30T23:05:00Z">
-        <w:r>
-          <w:rPr>
-            <w:color w:val="000000" w:themeColor="text1"/>
-            <w:lang w:val="en-GB"/>
-          </w:rPr>
-          <w:t>The previous customer entity got spl</w:t>
-        </w:r>
-      </w:ins>
-      <w:ins w:id="57" w:author="Kenner, Florian (DualStudy)" w:date="2023-04-30T23:06:00Z">
-        <w:r>
-          <w:rPr>
-            <w:color w:val="000000" w:themeColor="text1"/>
-            <w:lang w:val="en-GB"/>
-          </w:rPr>
-          <w:t xml:space="preserve">it up </w:t>
-        </w:r>
-        <w:r>
-          <w:rPr>
-            <w:color w:val="000000" w:themeColor="text1"/>
-            <w:lang w:val="en-GB"/>
-          </w:rPr>
-          <w:t xml:space="preserve">for later on explained normalization reasons into the two kernels </w:t>
-        </w:r>
-        <w:r>
-          <w:rPr>
-            <w:color w:val="000000" w:themeColor="text1"/>
-            <w:lang w:val="en-GB"/>
-          </w:rPr>
-          <w:t>Customers and Addresses. The customer kernel stores</w:t>
-        </w:r>
-      </w:ins>
-      <w:ins w:id="58" w:author="Kenner, Florian (DualStudy)" w:date="2023-04-30T23:07:00Z">
-        <w:r>
-          <w:rPr>
-            <w:color w:val="000000" w:themeColor="text1"/>
-            <w:lang w:val="en-GB"/>
-          </w:rPr>
-          <w:t xml:space="preserve"> the customers first and last name, their </w:t>
-        </w:r>
-      </w:ins>
-      <w:ins w:id="59" w:author="Kenner, Florian (DualStudy)" w:date="2023-04-30T23:09:00Z">
-        <w:r>
-          <w:rPr>
-            <w:color w:val="000000" w:themeColor="text1"/>
-            <w:lang w:val="en-GB"/>
-          </w:rPr>
-          <w:t xml:space="preserve">date of birth and </w:t>
-        </w:r>
-        <w:r>
-          <w:rPr>
-            <w:color w:val="000000" w:themeColor="text1"/>
-            <w:lang w:val="en-GB"/>
-          </w:rPr>
-          <w:t xml:space="preserve">email address. </w:t>
+      <w:ins w:id="55" w:author="Kenner, Florian (DualStudy)" w:date="2023-04-30T23:01:00Z">
+        <w:r>
+          <w:rPr>
+            <w:color w:val="000000" w:themeColor="text1"/>
+            <w:lang w:val="en-GB"/>
+          </w:rPr>
+          <w:t xml:space="preserve">The </w:t>
+        </w:r>
+        <w:r>
+          <w:rPr>
+            <w:color w:val="000000" w:themeColor="text1"/>
+            <w:lang w:val="en-GB"/>
+          </w:rPr>
+          <w:t xml:space="preserve">comment property a stock item could have got outsourced in </w:t>
+        </w:r>
+      </w:ins>
+      <w:ins w:id="56" w:author="Kenner, Florian (DualStudy)" w:date="2023-04-30T23:02:00Z">
+        <w:r>
+          <w:rPr>
+            <w:color w:val="000000" w:themeColor="text1"/>
+            <w:lang w:val="en-GB"/>
+          </w:rPr>
+          <w:t xml:space="preserve">the characteristic entity comments which to avoid </w:t>
+        </w:r>
+        <w:r>
+          <w:rPr>
+            <w:color w:val="000000" w:themeColor="text1"/>
+            <w:lang w:val="en-GB"/>
+          </w:rPr>
+          <w:t xml:space="preserve">NULL values. This is due to the fact that </w:t>
+        </w:r>
+      </w:ins>
+      <w:ins w:id="57" w:author="Kenner, Florian (DualStudy)" w:date="2023-04-30T23:03:00Z">
+        <w:r>
+          <w:rPr>
+            <w:color w:val="000000" w:themeColor="text1"/>
+            <w:lang w:val="en-GB"/>
+          </w:rPr>
+          <w:t xml:space="preserve">stock item can have a comment but isn’t forced to, vice versa </w:t>
+        </w:r>
+        <w:r>
+          <w:rPr>
+            <w:color w:val="000000" w:themeColor="text1"/>
+            <w:lang w:val="en-GB"/>
+          </w:rPr>
+          <w:t xml:space="preserve">each comment belongs to one stock item. </w:t>
         </w:r>
       </w:ins>
     </w:p>
@@ -6223,112 +6178,66 @@
         <w:ind w:left="160" w:right="117"/>
         <w:jc w:val="both"/>
         <w:rPr>
-          <w:ins w:id="60" w:author="Kenner, Florian (DualStudy)" w:date="2023-04-30T23:15:00Z"/>
+          <w:ins w:id="58" w:author="Kenner, Florian (DualStudy)" w:date="2023-04-30T23:10:00Z"/>
           <w:color w:val="000000" w:themeColor="text1"/>
           <w:lang w:val="en-GB"/>
         </w:rPr>
       </w:pPr>
-      <w:ins w:id="61" w:author="Kenner, Florian (DualStudy)" w:date="2023-04-30T23:10:00Z">
-        <w:r>
-          <w:rPr>
-            <w:color w:val="000000" w:themeColor="text1"/>
-            <w:lang w:val="en-GB"/>
-          </w:rPr>
-          <w:t>The address</w:t>
-        </w:r>
-        <w:r>
-          <w:rPr>
-            <w:color w:val="000000" w:themeColor="text1"/>
-            <w:lang w:val="en-GB"/>
-          </w:rPr>
-          <w:t>es</w:t>
-        </w:r>
-        <w:r>
-          <w:rPr>
-            <w:color w:val="000000" w:themeColor="text1"/>
-            <w:lang w:val="en-GB"/>
-          </w:rPr>
-          <w:t xml:space="preserve"> kernel stores </w:t>
-        </w:r>
-        <w:r>
-          <w:rPr>
-            <w:color w:val="000000" w:themeColor="text1"/>
-            <w:lang w:val="en-GB"/>
-          </w:rPr>
-          <w:t>a street name, a</w:t>
-        </w:r>
-      </w:ins>
-      <w:ins w:id="62" w:author="Kenner, Florian (DualStudy)" w:date="2023-04-30T23:11:00Z">
-        <w:r>
-          <w:rPr>
-            <w:color w:val="000000" w:themeColor="text1"/>
-            <w:lang w:val="en-GB"/>
-          </w:rPr>
-          <w:t xml:space="preserve"> house number</w:t>
-        </w:r>
-        <w:r>
-          <w:rPr>
-            <w:color w:val="000000" w:themeColor="text1"/>
-            <w:lang w:val="en-GB"/>
-          </w:rPr>
-          <w:t>, a city</w:t>
-        </w:r>
-        <w:r>
-          <w:rPr>
-            <w:color w:val="000000" w:themeColor="text1"/>
-            <w:lang w:val="en-GB"/>
-          </w:rPr>
-          <w:t>, a state</w:t>
-        </w:r>
-      </w:ins>
-      <w:ins w:id="63" w:author="Kenner, Florian (DualStudy)" w:date="2023-04-30T23:12:00Z">
-        <w:r>
-          <w:rPr>
-            <w:color w:val="000000" w:themeColor="text1"/>
-            <w:lang w:val="en-GB"/>
-          </w:rPr>
-          <w:t xml:space="preserve"> and a zip code. This entity can be classified as a kernel since an address can exist on its own without belonging to a person. This </w:t>
-        </w:r>
-      </w:ins>
-      <w:ins w:id="64" w:author="Kenner, Florian (DualStudy)" w:date="2023-04-30T23:13:00Z">
-        <w:r>
-          <w:rPr>
-            <w:color w:val="000000" w:themeColor="text1"/>
-            <w:lang w:val="en-GB"/>
-          </w:rPr>
-          <w:t>is also represented by t</w:t>
-        </w:r>
-      </w:ins>
-      <w:ins w:id="65" w:author="Kenner, Florian (DualStudy)" w:date="2023-04-30T23:14:00Z">
-        <w:r>
-          <w:rPr>
-            <w:color w:val="000000" w:themeColor="text1"/>
-            <w:lang w:val="en-GB"/>
-          </w:rPr>
-          <w:t xml:space="preserve">he </w:t>
-        </w:r>
-        <w:r>
-          <w:rPr>
-            <w:color w:val="000000" w:themeColor="text1"/>
-            <w:lang w:val="en-GB"/>
-          </w:rPr>
-          <w:t>cardinali</w:t>
-        </w:r>
-        <w:r>
-          <w:rPr>
-            <w:color w:val="000000" w:themeColor="text1"/>
-            <w:lang w:val="en-GB"/>
-          </w:rPr>
-          <w:t xml:space="preserve">ties of these kernels: </w:t>
-        </w:r>
-      </w:ins>
-      <w:ins w:id="66" w:author="Kenner, Florian (DualStudy)" w:date="2023-04-30T23:15:00Z">
-        <w:r>
-          <w:rPr>
-            <w:color w:val="000000" w:themeColor="text1"/>
-            <w:lang w:val="en-GB"/>
-          </w:rPr>
-          <w:t xml:space="preserve">An address can belong to n customers while each customer must have exactly one address. </w:t>
+      <w:ins w:id="59" w:author="Kenner, Florian (DualStudy)" w:date="2023-04-30T23:05:00Z">
+        <w:r>
+          <w:rPr>
+            <w:color w:val="000000" w:themeColor="text1"/>
+            <w:lang w:val="en-GB"/>
+          </w:rPr>
+          <w:t>The previous customer entity got spl</w:t>
+        </w:r>
+      </w:ins>
+      <w:ins w:id="60" w:author="Kenner, Florian (DualStudy)" w:date="2023-04-30T23:06:00Z">
+        <w:r>
+          <w:rPr>
+            <w:color w:val="000000" w:themeColor="text1"/>
+            <w:lang w:val="en-GB"/>
+          </w:rPr>
+          <w:t xml:space="preserve">it up </w:t>
+        </w:r>
+        <w:r>
+          <w:rPr>
+            <w:color w:val="000000" w:themeColor="text1"/>
+            <w:lang w:val="en-GB"/>
+          </w:rPr>
+          <w:t xml:space="preserve">for later on explained normalization reasons into the two kernels </w:t>
+        </w:r>
+        <w:r>
+          <w:rPr>
+            <w:color w:val="000000" w:themeColor="text1"/>
+            <w:lang w:val="en-GB"/>
+          </w:rPr>
+          <w:t>Customers and Addresses. The customer kernel stores</w:t>
+        </w:r>
+      </w:ins>
+      <w:ins w:id="61" w:author="Kenner, Florian (DualStudy)" w:date="2023-04-30T23:07:00Z">
+        <w:r>
+          <w:rPr>
+            <w:color w:val="000000" w:themeColor="text1"/>
+            <w:lang w:val="en-GB"/>
+          </w:rPr>
+          <w:t xml:space="preserve"> the customers first and last name, their </w:t>
+        </w:r>
+      </w:ins>
+      <w:ins w:id="62" w:author="Kenner, Florian (DualStudy)" w:date="2023-04-30T23:09:00Z">
+        <w:r>
+          <w:rPr>
+            <w:color w:val="000000" w:themeColor="text1"/>
+            <w:lang w:val="en-GB"/>
+          </w:rPr>
+          <w:t xml:space="preserve">date of birth and </w:t>
+        </w:r>
+        <w:r>
+          <w:rPr>
+            <w:color w:val="000000" w:themeColor="text1"/>
+            <w:lang w:val="en-GB"/>
+          </w:rPr>
+          <w:t xml:space="preserve">email address. </w:t>
         </w:r>
       </w:ins>
     </w:p>
@@ -6339,77 +6248,120 @@
         <w:ind w:left="160" w:right="117"/>
         <w:jc w:val="both"/>
         <w:rPr>
-          <w:ins w:id="67" w:author="Kenner, Florian (DualStudy)" w:date="2023-04-30T23:18:00Z"/>
+          <w:ins w:id="63" w:author="Kenner, Florian (DualStudy)" w:date="2023-04-30T23:15:00Z"/>
           <w:color w:val="000000" w:themeColor="text1"/>
           <w:lang w:val="en-GB"/>
         </w:rPr>
       </w:pPr>
-      <w:ins w:id="68" w:author="Kenner, Florian (DualStudy)" w:date="2023-04-30T23:15:00Z">
-        <w:r>
-          <w:rPr>
-            <w:color w:val="000000" w:themeColor="text1"/>
-            <w:lang w:val="en-GB"/>
-          </w:rPr>
-          <w:t>Let’s now inspect the interactions of the customers kernel with our stock. As mentioned in scope at the be</w:t>
-        </w:r>
-      </w:ins>
-      <w:ins w:id="69" w:author="Kenner, Florian (DualStudy)" w:date="2023-04-30T23:16:00Z">
-        <w:r>
-          <w:rPr>
-            <w:color w:val="000000" w:themeColor="text1"/>
-            <w:lang w:val="en-GB"/>
-          </w:rPr>
-          <w:t xml:space="preserve">ginning, the database should provide simple standard features a </w:t>
-        </w:r>
-        <w:r>
-          <w:rPr>
-            <w:color w:val="000000" w:themeColor="text1"/>
-            <w:lang w:val="en-GB"/>
-          </w:rPr>
-          <w:t xml:space="preserve">customer expects when online shopping. First of </w:t>
-        </w:r>
-      </w:ins>
-      <w:ins w:id="70" w:author="Kenner, Florian (DualStudy)" w:date="2023-04-30T23:17:00Z">
-        <w:r>
-          <w:rPr>
-            <w:color w:val="000000" w:themeColor="text1"/>
-            <w:lang w:val="en-GB"/>
-          </w:rPr>
-          <w:t>all,</w:t>
-        </w:r>
-      </w:ins>
-      <w:ins w:id="71" w:author="Kenner, Florian (DualStudy)" w:date="2023-04-30T23:16:00Z">
-        <w:r>
-          <w:rPr>
-            <w:color w:val="000000" w:themeColor="text1"/>
-            <w:lang w:val="en-GB"/>
-          </w:rPr>
-          <w:t xml:space="preserve"> there is the derived entity whish list, which lets customer put </w:t>
-        </w:r>
-      </w:ins>
-      <w:ins w:id="72" w:author="Kenner, Florian (DualStudy)" w:date="2023-04-30T23:17:00Z">
-        <w:r>
-          <w:rPr>
-            <w:color w:val="000000" w:themeColor="text1"/>
-            <w:lang w:val="en-GB"/>
-          </w:rPr>
-          <w:t xml:space="preserve">stock items on their wish list. Each stock item can be on n wish lists while </w:t>
-        </w:r>
-        <w:r>
-          <w:rPr>
-            <w:color w:val="000000" w:themeColor="text1"/>
-            <w:lang w:val="en-GB"/>
-          </w:rPr>
-          <w:t>each w</w:t>
-        </w:r>
-      </w:ins>
-      <w:ins w:id="73" w:author="Kenner, Florian (DualStudy)" w:date="2023-04-30T23:18:00Z">
-        <w:r>
-          <w:rPr>
-            <w:color w:val="000000" w:themeColor="text1"/>
-            <w:lang w:val="en-GB"/>
-          </w:rPr>
-          <w:t xml:space="preserve">ish list contains one customer and one stock item. Each customer can have n wish lists. </w:t>
+      <w:ins w:id="64" w:author="Kenner, Florian (DualStudy)" w:date="2023-04-30T23:10:00Z">
+        <w:r>
+          <w:rPr>
+            <w:color w:val="000000" w:themeColor="text1"/>
+            <w:lang w:val="en-GB"/>
+          </w:rPr>
+          <w:t>The address</w:t>
+        </w:r>
+        <w:r>
+          <w:rPr>
+            <w:color w:val="000000" w:themeColor="text1"/>
+            <w:lang w:val="en-GB"/>
+          </w:rPr>
+          <w:t>es</w:t>
+        </w:r>
+        <w:r>
+          <w:rPr>
+            <w:color w:val="000000" w:themeColor="text1"/>
+            <w:lang w:val="en-GB"/>
+          </w:rPr>
+          <w:t xml:space="preserve"> kernel stores </w:t>
+        </w:r>
+        <w:r>
+          <w:rPr>
+            <w:color w:val="000000" w:themeColor="text1"/>
+            <w:lang w:val="en-GB"/>
+          </w:rPr>
+          <w:t>a street name, a</w:t>
+        </w:r>
+      </w:ins>
+      <w:ins w:id="65" w:author="Kenner, Florian (DualStudy)" w:date="2023-04-30T23:11:00Z">
+        <w:r>
+          <w:rPr>
+            <w:color w:val="000000" w:themeColor="text1"/>
+            <w:lang w:val="en-GB"/>
+          </w:rPr>
+          <w:t xml:space="preserve"> house number</w:t>
+        </w:r>
+        <w:r>
+          <w:rPr>
+            <w:color w:val="000000" w:themeColor="text1"/>
+            <w:lang w:val="en-GB"/>
+          </w:rPr>
+          <w:t>, a city</w:t>
+        </w:r>
+        <w:r>
+          <w:rPr>
+            <w:color w:val="000000" w:themeColor="text1"/>
+            <w:lang w:val="en-GB"/>
+          </w:rPr>
+          <w:t>, a state</w:t>
+        </w:r>
+      </w:ins>
+      <w:ins w:id="66" w:author="Kenner, Florian (DualStudy)" w:date="2023-04-30T23:12:00Z">
+        <w:r>
+          <w:rPr>
+            <w:color w:val="000000" w:themeColor="text1"/>
+            <w:lang w:val="en-GB"/>
+          </w:rPr>
+          <w:t xml:space="preserve"> and a zip code. This entity can be classified as a kernel since an address can exist on its own without belonging to a person. This </w:t>
+        </w:r>
+      </w:ins>
+      <w:ins w:id="67" w:author="Kenner, Florian (DualStudy)" w:date="2023-04-30T23:13:00Z">
+        <w:r>
+          <w:rPr>
+            <w:color w:val="000000" w:themeColor="text1"/>
+            <w:lang w:val="en-GB"/>
+          </w:rPr>
+          <w:t>is also represented by t</w:t>
+        </w:r>
+      </w:ins>
+      <w:ins w:id="68" w:author="Kenner, Florian (DualStudy)" w:date="2023-04-30T23:14:00Z">
+        <w:r>
+          <w:rPr>
+            <w:color w:val="000000" w:themeColor="text1"/>
+            <w:lang w:val="en-GB"/>
+          </w:rPr>
+          <w:t xml:space="preserve">he </w:t>
+        </w:r>
+        <w:r>
+          <w:rPr>
+            <w:color w:val="000000" w:themeColor="text1"/>
+            <w:lang w:val="en-GB"/>
+          </w:rPr>
+          <w:t>cardinali</w:t>
+        </w:r>
+        <w:r>
+          <w:rPr>
+            <w:color w:val="000000" w:themeColor="text1"/>
+            <w:lang w:val="en-GB"/>
+          </w:rPr>
+          <w:t xml:space="preserve">ties of these kernels: </w:t>
+        </w:r>
+      </w:ins>
+      <w:ins w:id="69" w:author="Kenner, Florian (DualStudy)" w:date="2023-04-30T23:15:00Z">
+        <w:r>
+          <w:rPr>
+            <w:color w:val="000000" w:themeColor="text1"/>
+            <w:lang w:val="en-GB"/>
+          </w:rPr>
+          <w:t xml:space="preserve">An address can belong to n customers while each customer must have </w:t>
+        </w:r>
+        <w:r>
+          <w:rPr>
+            <w:color w:val="000000" w:themeColor="text1"/>
+            <w:lang w:val="en-GB"/>
+          </w:rPr>
+          <w:lastRenderedPageBreak/>
+          <w:t xml:space="preserve">exactly one address. </w:t>
         </w:r>
       </w:ins>
     </w:p>
@@ -6420,109 +6372,77 @@
         <w:ind w:left="160" w:right="117"/>
         <w:jc w:val="both"/>
         <w:rPr>
-          <w:ins w:id="74" w:author="Kenner, Florian (DualStudy)" w:date="2023-04-30T23:22:00Z"/>
+          <w:ins w:id="70" w:author="Kenner, Florian (DualStudy)" w:date="2023-04-30T23:18:00Z"/>
           <w:color w:val="000000" w:themeColor="text1"/>
           <w:lang w:val="en-GB"/>
         </w:rPr>
       </w:pPr>
-      <w:ins w:id="75" w:author="Kenner, Florian (DualStudy)" w:date="2023-04-30T23:18:00Z">
-        <w:r>
-          <w:rPr>
-            <w:color w:val="000000" w:themeColor="text1"/>
-            <w:lang w:val="en-GB"/>
-          </w:rPr>
-          <w:t xml:space="preserve">The next logical step for a customer </w:t>
-        </w:r>
-        <w:r>
-          <w:rPr>
-            <w:color w:val="000000" w:themeColor="text1"/>
-            <w:lang w:val="en-GB"/>
-          </w:rPr>
-          <w:t>on the way to making their purchase is putting a stock item in their shopping cart.</w:t>
-        </w:r>
-      </w:ins>
-      <w:ins w:id="76" w:author="Kenner, Florian (DualStudy)" w:date="2023-04-30T23:19:00Z">
-        <w:r>
-          <w:rPr>
-            <w:color w:val="000000" w:themeColor="text1"/>
-            <w:lang w:val="en-GB"/>
-          </w:rPr>
-          <w:t xml:space="preserve"> This relation is mapped by the kernel “</w:t>
-        </w:r>
-        <w:proofErr w:type="spellStart"/>
-        <w:r>
-          <w:rPr>
-            <w:color w:val="000000" w:themeColor="text1"/>
-            <w:lang w:val="en-GB"/>
-          </w:rPr>
-          <w:t>shopping_cart</w:t>
-        </w:r>
-      </w:ins>
-      <w:ins w:id="77" w:author="Kenner, Florian (DualStudy)" w:date="2023-04-30T23:23:00Z">
-        <w:r>
-          <w:rPr>
-            <w:color w:val="000000" w:themeColor="text1"/>
-            <w:lang w:val="en-GB"/>
-          </w:rPr>
-          <w:t>s</w:t>
-        </w:r>
-      </w:ins>
-      <w:proofErr w:type="spellEnd"/>
-      <w:ins w:id="78" w:author="Kenner, Florian (DualStudy)" w:date="2023-04-30T23:19:00Z">
-        <w:r>
-          <w:rPr>
-            <w:color w:val="000000" w:themeColor="text1"/>
-            <w:lang w:val="en-GB"/>
-          </w:rPr>
-          <w:t xml:space="preserve">”. </w:t>
-        </w:r>
-        <w:r>
-          <w:rPr>
-            <w:color w:val="000000" w:themeColor="text1"/>
-            <w:lang w:val="en-GB"/>
-          </w:rPr>
-          <w:t xml:space="preserve">Each shopping cart entry maps one stock item </w:t>
-        </w:r>
-      </w:ins>
-      <w:ins w:id="79" w:author="Kenner, Florian (DualStudy)" w:date="2023-04-30T23:20:00Z">
-        <w:r>
-          <w:rPr>
-            <w:color w:val="000000" w:themeColor="text1"/>
-            <w:lang w:val="en-GB"/>
-          </w:rPr>
-          <w:t xml:space="preserve">to one customer, while each </w:t>
-        </w:r>
-        <w:r>
-          <w:rPr>
-            <w:color w:val="000000" w:themeColor="text1"/>
-            <w:lang w:val="en-GB"/>
-          </w:rPr>
-          <w:t>stock item can be in one or zero shopping carts and each customer can have n shopping carts. This differs from the way a cu</w:t>
-        </w:r>
-      </w:ins>
-      <w:ins w:id="80" w:author="Kenner, Florian (DualStudy)" w:date="2023-04-30T23:21:00Z">
-        <w:r>
-          <w:rPr>
-            <w:color w:val="000000" w:themeColor="text1"/>
-            <w:lang w:val="en-GB"/>
-          </w:rPr>
-          <w:t xml:space="preserve">stomer would see </w:t>
-        </w:r>
-        <w:r>
-          <w:rPr>
-            <w:color w:val="000000" w:themeColor="text1"/>
-            <w:lang w:val="en-GB"/>
-          </w:rPr>
-          <w:t xml:space="preserve">it from the web interface since he has only one shopping cart there with multiple items at once, but this doesn’t come true on the database level and can be easily </w:t>
-        </w:r>
-      </w:ins>
-      <w:ins w:id="81" w:author="Kenner, Florian (DualStudy)" w:date="2023-04-30T23:22:00Z">
-        <w:r>
-          <w:rPr>
-            <w:color w:val="000000" w:themeColor="text1"/>
-            <w:lang w:val="en-GB"/>
-          </w:rPr>
-          <w:t xml:space="preserve">presented the common way to the customer. </w:t>
+      <w:ins w:id="71" w:author="Kenner, Florian (DualStudy)" w:date="2023-04-30T23:15:00Z">
+        <w:r>
+          <w:rPr>
+            <w:color w:val="000000" w:themeColor="text1"/>
+            <w:lang w:val="en-GB"/>
+          </w:rPr>
+          <w:t>Let’s now inspect the interactions of the customers kernel with our stock. As mentioned in scope at the be</w:t>
+        </w:r>
+      </w:ins>
+      <w:ins w:id="72" w:author="Kenner, Florian (DualStudy)" w:date="2023-04-30T23:16:00Z">
+        <w:r>
+          <w:rPr>
+            <w:color w:val="000000" w:themeColor="text1"/>
+            <w:lang w:val="en-GB"/>
+          </w:rPr>
+          <w:t xml:space="preserve">ginning, the database should provide simple standard features a </w:t>
+        </w:r>
+        <w:r>
+          <w:rPr>
+            <w:color w:val="000000" w:themeColor="text1"/>
+            <w:lang w:val="en-GB"/>
+          </w:rPr>
+          <w:t xml:space="preserve">customer expects when online shopping. First of </w:t>
+        </w:r>
+      </w:ins>
+      <w:ins w:id="73" w:author="Kenner, Florian (DualStudy)" w:date="2023-04-30T23:17:00Z">
+        <w:r>
+          <w:rPr>
+            <w:color w:val="000000" w:themeColor="text1"/>
+            <w:lang w:val="en-GB"/>
+          </w:rPr>
+          <w:t>all,</w:t>
+        </w:r>
+      </w:ins>
+      <w:ins w:id="74" w:author="Kenner, Florian (DualStudy)" w:date="2023-04-30T23:16:00Z">
+        <w:r>
+          <w:rPr>
+            <w:color w:val="000000" w:themeColor="text1"/>
+            <w:lang w:val="en-GB"/>
+          </w:rPr>
+          <w:t xml:space="preserve"> there is the derived entity whish list, which lets customer put </w:t>
+        </w:r>
+      </w:ins>
+      <w:ins w:id="75" w:author="Kenner, Florian (DualStudy)" w:date="2023-04-30T23:17:00Z">
+        <w:r>
+          <w:rPr>
+            <w:color w:val="000000" w:themeColor="text1"/>
+            <w:lang w:val="en-GB"/>
+          </w:rPr>
+          <w:t xml:space="preserve">stock items on their wish list. Each stock item can be on n wish lists while </w:t>
+        </w:r>
+        <w:r>
+          <w:rPr>
+            <w:color w:val="000000" w:themeColor="text1"/>
+            <w:lang w:val="en-GB"/>
+          </w:rPr>
+          <w:t>each w</w:t>
+        </w:r>
+      </w:ins>
+      <w:ins w:id="76" w:author="Kenner, Florian (DualStudy)" w:date="2023-04-30T23:18:00Z">
+        <w:r>
+          <w:rPr>
+            <w:color w:val="000000" w:themeColor="text1"/>
+            <w:lang w:val="en-GB"/>
+          </w:rPr>
+          <w:t xml:space="preserve">ish list contains one customer and one stock item. Each customer can have n wish lists. </w:t>
         </w:r>
       </w:ins>
     </w:p>
@@ -6533,66 +6453,100 @@
         <w:ind w:left="160" w:right="117"/>
         <w:jc w:val="both"/>
         <w:rPr>
-          <w:ins w:id="82" w:author="Kenner, Florian (DualStudy)" w:date="2023-04-30T23:26:00Z"/>
+          <w:ins w:id="77" w:author="Kenner, Florian (DualStudy)" w:date="2023-04-30T23:22:00Z"/>
           <w:color w:val="000000" w:themeColor="text1"/>
           <w:lang w:val="en-GB"/>
         </w:rPr>
       </w:pPr>
-      <w:ins w:id="83" w:author="Kenner, Florian (DualStudy)" w:date="2023-04-30T23:22:00Z">
-        <w:r>
-          <w:rPr>
-            <w:color w:val="000000" w:themeColor="text1"/>
-            <w:lang w:val="en-GB"/>
-          </w:rPr>
-          <w:t xml:space="preserve">The last </w:t>
-        </w:r>
-        <w:r>
-          <w:rPr>
-            <w:color w:val="000000" w:themeColor="text1"/>
-            <w:lang w:val="en-GB"/>
-          </w:rPr>
-          <w:t xml:space="preserve">step is the finished purchase of a stock item, which is represented in the derived entity </w:t>
-        </w:r>
-      </w:ins>
-      <w:ins w:id="84" w:author="Kenner, Florian (DualStudy)" w:date="2023-04-30T23:23:00Z">
-        <w:r>
-          <w:rPr>
-            <w:color w:val="000000" w:themeColor="text1"/>
-            <w:lang w:val="en-GB"/>
-          </w:rPr>
-          <w:t xml:space="preserve">“sold_items”. This entity provides the </w:t>
-        </w:r>
-        <w:r>
-          <w:rPr>
-            <w:color w:val="000000" w:themeColor="text1"/>
-            <w:lang w:val="en-GB"/>
-          </w:rPr>
-          <w:t xml:space="preserve">additional information of a purchase date, but besides that acts in the completely </w:t>
-        </w:r>
-      </w:ins>
-      <w:ins w:id="85" w:author="Kenner, Florian (DualStudy)" w:date="2023-04-30T23:24:00Z">
-        <w:r>
-          <w:rPr>
-            <w:color w:val="000000" w:themeColor="text1"/>
-            <w:lang w:val="en-GB"/>
-          </w:rPr>
-          <w:t xml:space="preserve">same way as the shopping carts. Each store item can be sold or not be sold and therefore be one or zero times in the sold_items entity. </w:t>
-        </w:r>
-      </w:ins>
-      <w:ins w:id="86" w:author="Kenner, Florian (DualStudy)" w:date="2023-04-30T23:25:00Z">
-        <w:r>
-          <w:rPr>
-            <w:color w:val="000000" w:themeColor="text1"/>
-            <w:lang w:val="en-GB"/>
-          </w:rPr>
-          <w:t xml:space="preserve">Each entry </w:t>
-        </w:r>
-        <w:r>
-          <w:rPr>
-            <w:color w:val="000000" w:themeColor="text1"/>
-            <w:lang w:val="en-GB"/>
-          </w:rPr>
-          <w:t xml:space="preserve">consists of exactly one stock item and one customer, meanwhile each customer can have bough n items. </w:t>
+      <w:ins w:id="78" w:author="Kenner, Florian (DualStudy)" w:date="2023-04-30T23:18:00Z">
+        <w:r>
+          <w:rPr>
+            <w:color w:val="000000" w:themeColor="text1"/>
+            <w:lang w:val="en-GB"/>
+          </w:rPr>
+          <w:t xml:space="preserve">The next logical step for a customer </w:t>
+        </w:r>
+        <w:r>
+          <w:rPr>
+            <w:color w:val="000000" w:themeColor="text1"/>
+            <w:lang w:val="en-GB"/>
+          </w:rPr>
+          <w:t>on the way to making their purchase is putting a stock item in their shopping cart.</w:t>
+        </w:r>
+      </w:ins>
+      <w:ins w:id="79" w:author="Kenner, Florian (DualStudy)" w:date="2023-04-30T23:19:00Z">
+        <w:r>
+          <w:rPr>
+            <w:color w:val="000000" w:themeColor="text1"/>
+            <w:lang w:val="en-GB"/>
+          </w:rPr>
+          <w:t xml:space="preserve"> This relation is mapped by the kernel “shopping_cart</w:t>
+        </w:r>
+      </w:ins>
+      <w:ins w:id="80" w:author="Kenner, Florian (DualStudy)" w:date="2023-04-30T23:23:00Z">
+        <w:r>
+          <w:rPr>
+            <w:color w:val="000000" w:themeColor="text1"/>
+            <w:lang w:val="en-GB"/>
+          </w:rPr>
+          <w:t>s</w:t>
+        </w:r>
+      </w:ins>
+      <w:ins w:id="81" w:author="Kenner, Florian (DualStudy)" w:date="2023-04-30T23:19:00Z">
+        <w:r>
+          <w:rPr>
+            <w:color w:val="000000" w:themeColor="text1"/>
+            <w:lang w:val="en-GB"/>
+          </w:rPr>
+          <w:t xml:space="preserve">”. </w:t>
+        </w:r>
+        <w:r>
+          <w:rPr>
+            <w:color w:val="000000" w:themeColor="text1"/>
+            <w:lang w:val="en-GB"/>
+          </w:rPr>
+          <w:t xml:space="preserve">Each shopping cart entry maps one stock item </w:t>
+        </w:r>
+      </w:ins>
+      <w:ins w:id="82" w:author="Kenner, Florian (DualStudy)" w:date="2023-04-30T23:20:00Z">
+        <w:r>
+          <w:rPr>
+            <w:color w:val="000000" w:themeColor="text1"/>
+            <w:lang w:val="en-GB"/>
+          </w:rPr>
+          <w:t xml:space="preserve">to one customer, while each </w:t>
+        </w:r>
+        <w:r>
+          <w:rPr>
+            <w:color w:val="000000" w:themeColor="text1"/>
+            <w:lang w:val="en-GB"/>
+          </w:rPr>
+          <w:t>stock item can be in one or zero shopping carts and each customer can have n shopping carts. This differs from the way a cu</w:t>
+        </w:r>
+      </w:ins>
+      <w:ins w:id="83" w:author="Kenner, Florian (DualStudy)" w:date="2023-04-30T23:21:00Z">
+        <w:r>
+          <w:rPr>
+            <w:color w:val="000000" w:themeColor="text1"/>
+            <w:lang w:val="en-GB"/>
+          </w:rPr>
+          <w:t xml:space="preserve">stomer would see </w:t>
+        </w:r>
+        <w:r>
+          <w:rPr>
+            <w:color w:val="000000" w:themeColor="text1"/>
+            <w:lang w:val="en-GB"/>
+          </w:rPr>
+          <w:t xml:space="preserve">it from the web interface since he has only one shopping cart there with multiple items at once, but this doesn’t come true on the database level and can be easily </w:t>
+        </w:r>
+      </w:ins>
+      <w:ins w:id="84" w:author="Kenner, Florian (DualStudy)" w:date="2023-04-30T23:22:00Z">
+        <w:r>
+          <w:rPr>
+            <w:color w:val="000000" w:themeColor="text1"/>
+            <w:lang w:val="en-GB"/>
+          </w:rPr>
+          <w:t xml:space="preserve">presented the common way to the customer. </w:t>
         </w:r>
       </w:ins>
     </w:p>
@@ -6603,50 +6557,66 @@
         <w:ind w:left="160" w:right="117"/>
         <w:jc w:val="both"/>
         <w:rPr>
-          <w:ins w:id="87" w:author="Kenner, Florian (DualStudy)" w:date="2023-04-30T23:04:00Z"/>
+          <w:ins w:id="85" w:author="Kenner, Florian (DualStudy)" w:date="2023-04-30T23:26:00Z"/>
           <w:color w:val="000000" w:themeColor="text1"/>
           <w:lang w:val="en-GB"/>
         </w:rPr>
       </w:pPr>
-      <w:ins w:id="88" w:author="Kenner, Florian (DualStudy)" w:date="2023-04-30T23:25:00Z">
-        <w:r>
-          <w:rPr>
-            <w:color w:val="000000" w:themeColor="text1"/>
-            <w:lang w:val="en-GB"/>
-          </w:rPr>
-          <w:t xml:space="preserve">Now it comes together why </w:t>
-        </w:r>
-      </w:ins>
-      <w:ins w:id="89" w:author="Kenner, Florian (DualStudy)" w:date="2023-04-30T23:26:00Z">
-        <w:r>
-          <w:rPr>
-            <w:color w:val="000000" w:themeColor="text1"/>
-            <w:lang w:val="en-GB"/>
-          </w:rPr>
-          <w:t xml:space="preserve">each sold stock item is kept in the stock entity. This way it can be easily kept track of previously sold items and all their </w:t>
-        </w:r>
-        <w:r>
-          <w:rPr>
-            <w:color w:val="000000" w:themeColor="text1"/>
-            <w:lang w:val="en-GB"/>
-          </w:rPr>
-          <w:t xml:space="preserve">additional information without </w:t>
-        </w:r>
-      </w:ins>
-      <w:ins w:id="90" w:author="Kenner, Florian (DualStudy)" w:date="2023-04-30T23:27:00Z">
-        <w:r>
-          <w:rPr>
-            <w:color w:val="000000" w:themeColor="text1"/>
-            <w:lang w:val="en-GB"/>
-          </w:rPr>
-          <w:t xml:space="preserve">enlarging the whole data base model by a significant count of </w:t>
-        </w:r>
-        <w:r>
-          <w:rPr>
-            <w:color w:val="000000" w:themeColor="text1"/>
-            <w:lang w:val="en-GB"/>
-          </w:rPr>
-          <w:t xml:space="preserve">tables. </w:t>
+      <w:ins w:id="86" w:author="Kenner, Florian (DualStudy)" w:date="2023-04-30T23:22:00Z">
+        <w:r>
+          <w:rPr>
+            <w:color w:val="000000" w:themeColor="text1"/>
+            <w:lang w:val="en-GB"/>
+          </w:rPr>
+          <w:t xml:space="preserve">The last </w:t>
+        </w:r>
+        <w:r>
+          <w:rPr>
+            <w:color w:val="000000" w:themeColor="text1"/>
+            <w:lang w:val="en-GB"/>
+          </w:rPr>
+          <w:t xml:space="preserve">step is the finished purchase of a stock item, which is represented in the derived entity </w:t>
+        </w:r>
+      </w:ins>
+      <w:ins w:id="87" w:author="Kenner, Florian (DualStudy)" w:date="2023-04-30T23:23:00Z">
+        <w:r>
+          <w:rPr>
+            <w:color w:val="000000" w:themeColor="text1"/>
+            <w:lang w:val="en-GB"/>
+          </w:rPr>
+          <w:t xml:space="preserve">“sold_items”. This entity provides the </w:t>
+        </w:r>
+        <w:r>
+          <w:rPr>
+            <w:color w:val="000000" w:themeColor="text1"/>
+            <w:lang w:val="en-GB"/>
+          </w:rPr>
+          <w:t xml:space="preserve">additional information of a purchase date, but besides that acts in the completely </w:t>
+        </w:r>
+      </w:ins>
+      <w:ins w:id="88" w:author="Kenner, Florian (DualStudy)" w:date="2023-04-30T23:24:00Z">
+        <w:r>
+          <w:rPr>
+            <w:color w:val="000000" w:themeColor="text1"/>
+            <w:lang w:val="en-GB"/>
+          </w:rPr>
+          <w:t xml:space="preserve">same way as the shopping carts. Each store item can be sold or not be sold and therefore be one or zero times in the sold_items entity. </w:t>
+        </w:r>
+      </w:ins>
+      <w:ins w:id="89" w:author="Kenner, Florian (DualStudy)" w:date="2023-04-30T23:25:00Z">
+        <w:r>
+          <w:rPr>
+            <w:color w:val="000000" w:themeColor="text1"/>
+            <w:lang w:val="en-GB"/>
+          </w:rPr>
+          <w:t xml:space="preserve">Each entry </w:t>
+        </w:r>
+        <w:r>
+          <w:rPr>
+            <w:color w:val="000000" w:themeColor="text1"/>
+            <w:lang w:val="en-GB"/>
+          </w:rPr>
+          <w:t xml:space="preserve">consists of exactly one stock item and one customer, meanwhile each customer can have bough n items. </w:t>
         </w:r>
       </w:ins>
     </w:p>
@@ -6657,6 +6627,59 @@
         <w:ind w:left="160" w:right="117"/>
         <w:jc w:val="both"/>
         <w:rPr>
+          <w:ins w:id="90" w:author="Kenner, Florian (DualStudy)" w:date="2023-04-30T23:04:00Z"/>
+          <w:color w:val="000000" w:themeColor="text1"/>
+          <w:lang w:val="en-GB"/>
+        </w:rPr>
+      </w:pPr>
+      <w:ins w:id="91" w:author="Kenner, Florian (DualStudy)" w:date="2023-04-30T23:25:00Z">
+        <w:r>
+          <w:rPr>
+            <w:color w:val="000000" w:themeColor="text1"/>
+            <w:lang w:val="en-GB"/>
+          </w:rPr>
+          <w:t xml:space="preserve">Now it comes together why </w:t>
+        </w:r>
+      </w:ins>
+      <w:ins w:id="92" w:author="Kenner, Florian (DualStudy)" w:date="2023-04-30T23:26:00Z">
+        <w:r>
+          <w:rPr>
+            <w:color w:val="000000" w:themeColor="text1"/>
+            <w:lang w:val="en-GB"/>
+          </w:rPr>
+          <w:t xml:space="preserve">each sold stock item is kept in the stock entity. This way it can be easily kept track of previously sold items and all their </w:t>
+        </w:r>
+        <w:r>
+          <w:rPr>
+            <w:color w:val="000000" w:themeColor="text1"/>
+            <w:lang w:val="en-GB"/>
+          </w:rPr>
+          <w:t xml:space="preserve">additional information without </w:t>
+        </w:r>
+      </w:ins>
+      <w:ins w:id="93" w:author="Kenner, Florian (DualStudy)" w:date="2023-04-30T23:27:00Z">
+        <w:r>
+          <w:rPr>
+            <w:color w:val="000000" w:themeColor="text1"/>
+            <w:lang w:val="en-GB"/>
+          </w:rPr>
+          <w:t xml:space="preserve">enlarging the whole data base model by a significant count of </w:t>
+        </w:r>
+        <w:r>
+          <w:rPr>
+            <w:color w:val="000000" w:themeColor="text1"/>
+            <w:lang w:val="en-GB"/>
+          </w:rPr>
+          <w:t xml:space="preserve">tables. </w:t>
+        </w:r>
+      </w:ins>
+    </w:p>
+    <w:p>
+      <w:pPr>
+        <w:pStyle w:val="BodyText"/>
+        <w:spacing w:before="1"/>
+        <w:rPr>
+          <w:del w:id="94" w:author="Kenner, Florian (DualStudy)" w:date="2023-05-01T11:52:00Z"/>
           <w:lang w:val="en-GB"/>
         </w:rPr>
       </w:pPr>
@@ -6668,6 +6691,7 @@
         <w:ind w:left="160" w:right="117"/>
         <w:jc w:val="both"/>
         <w:rPr>
+          <w:ins w:id="95" w:author="Kenner, Florian (DualStudy)" w:date="2023-05-01T11:52:00Z"/>
           <w:lang w:val="en-GB"/>
         </w:rPr>
       </w:pPr>
@@ -6678,145 +6702,196 @@
         <w:spacing w:before="286" w:line="360" w:lineRule="auto"/>
         <w:ind w:left="160" w:right="117"/>
         <w:jc w:val="both"/>
-      </w:pPr>
-      <w:r>
-        <w:t>In this section offer a high-level view of the database and its design. State what</w:t>
-      </w:r>
-      <w:r>
-        <w:rPr>
-          <w:spacing w:val="1"/>
-        </w:rPr>
-        <w:t xml:space="preserve"> </w:t>
-      </w:r>
-      <w:r>
-        <w:t>you think the principal entities are, as well as their main attributes and the key</w:t>
-      </w:r>
-      <w:r>
-        <w:rPr>
-          <w:spacing w:val="1"/>
-        </w:rPr>
-        <w:t xml:space="preserve"> </w:t>
-      </w:r>
-      <w:r>
-        <w:t>relations that connect them. Provide an E-R diagram (entities and tables) that</w:t>
-      </w:r>
-      <w:r>
-        <w:rPr>
-          <w:spacing w:val="1"/>
-        </w:rPr>
-        <w:t xml:space="preserve"> </w:t>
-      </w:r>
-      <w:r>
-        <w:t>illustrates</w:t>
-      </w:r>
-      <w:r>
-        <w:rPr>
-          <w:spacing w:val="-2"/>
-        </w:rPr>
-        <w:t xml:space="preserve"> </w:t>
-      </w:r>
-      <w:r>
-        <w:t>your</w:t>
-      </w:r>
-      <w:r>
-        <w:rPr>
-          <w:spacing w:val="-2"/>
-        </w:rPr>
-        <w:t xml:space="preserve"> </w:t>
-      </w:r>
-      <w:r>
-        <w:t>plan.</w:t>
-      </w:r>
-      <w:r>
-        <w:rPr>
-          <w:spacing w:val="-2"/>
-        </w:rPr>
-        <w:t xml:space="preserve"> </w:t>
-      </w:r>
-      <w:r>
-        <w:t>Motivate your</w:t>
-      </w:r>
-      <w:r>
-        <w:rPr>
-          <w:spacing w:val="-2"/>
-        </w:rPr>
-        <w:t xml:space="preserve"> </w:t>
-      </w:r>
-      <w:r>
-        <w:t>design</w:t>
-      </w:r>
-      <w:r>
-        <w:rPr>
-          <w:spacing w:val="-2"/>
-        </w:rPr>
-        <w:t xml:space="preserve"> </w:t>
-      </w:r>
-      <w:r>
-        <w:t>–</w:t>
-      </w:r>
-      <w:r>
-        <w:rPr>
-          <w:spacing w:val="-1"/>
-        </w:rPr>
-        <w:t xml:space="preserve"> </w:t>
-      </w:r>
-      <w:r>
-        <w:t>state</w:t>
-      </w:r>
-      <w:r>
-        <w:rPr>
-          <w:spacing w:val="-1"/>
-        </w:rPr>
-        <w:t xml:space="preserve"> </w:t>
-      </w:r>
-      <w:r>
-        <w:t>why</w:t>
-      </w:r>
-      <w:r>
-        <w:rPr>
-          <w:spacing w:val="-2"/>
-        </w:rPr>
-        <w:t xml:space="preserve"> </w:t>
-      </w:r>
-      <w:r>
-        <w:t>this</w:t>
-      </w:r>
-      <w:r>
-        <w:rPr>
-          <w:spacing w:val="-2"/>
-        </w:rPr>
-        <w:t xml:space="preserve"> </w:t>
-      </w:r>
-      <w:r>
-        <w:t>way</w:t>
-      </w:r>
-      <w:r>
-        <w:rPr>
-          <w:spacing w:val="-1"/>
-        </w:rPr>
-        <w:t xml:space="preserve"> </w:t>
-      </w:r>
-      <w:r>
-        <w:t>and</w:t>
-      </w:r>
-      <w:r>
-        <w:rPr>
-          <w:spacing w:val="-2"/>
-        </w:rPr>
-        <w:t xml:space="preserve"> </w:t>
-      </w:r>
-      <w:r>
-        <w:t>not</w:t>
-      </w:r>
-      <w:r>
-        <w:rPr>
-          <w:spacing w:val="-2"/>
-        </w:rPr>
-        <w:t xml:space="preserve"> </w:t>
-      </w:r>
-      <w:r>
-        <w:t>another.</w:t>
-      </w:r>
+        <w:rPr>
+          <w:ins w:id="96" w:author="Kenner, Florian (DualStudy)" w:date="2023-05-01T11:52:00Z"/>
+          <w:lang w:val="en-GB"/>
+        </w:rPr>
+      </w:pPr>
+    </w:p>
+    <w:p>
+      <w:pPr>
+        <w:pStyle w:val="BodyText"/>
+        <w:spacing w:before="286" w:line="360" w:lineRule="auto"/>
+        <w:ind w:left="160" w:right="117"/>
+        <w:jc w:val="both"/>
+        <w:rPr>
+          <w:ins w:id="97" w:author="Kenner, Florian (DualStudy)" w:date="2023-05-01T11:52:00Z"/>
+          <w:lang w:val="en-GB"/>
+        </w:rPr>
+      </w:pPr>
+    </w:p>
+    <w:p>
+      <w:pPr>
+        <w:pStyle w:val="BodyText"/>
+        <w:spacing w:before="1"/>
+        <w:rPr>
+          <w:del w:id="98" w:author="Kenner, Florian (DualStudy)" w:date="2023-05-01T11:52:00Z"/>
+          <w:lang w:val="en-GB"/>
+        </w:rPr>
+      </w:pPr>
+    </w:p>
+    <w:p>
+      <w:pPr>
+        <w:pStyle w:val="BodyText"/>
+        <w:spacing w:before="286" w:line="360" w:lineRule="auto"/>
+        <w:ind w:left="160" w:right="117"/>
+        <w:jc w:val="both"/>
+        <w:rPr>
+          <w:ins w:id="99" w:author="Kenner, Florian (DualStudy)" w:date="2023-05-01T11:52:00Z"/>
+          <w:lang w:val="en-GB"/>
+        </w:rPr>
+      </w:pPr>
+    </w:p>
+    <w:p>
+      <w:pPr>
+        <w:pStyle w:val="BodyText"/>
+        <w:spacing w:before="286" w:line="360" w:lineRule="auto"/>
+        <w:ind w:left="160" w:right="117"/>
+        <w:jc w:val="both"/>
+        <w:rPr>
+          <w:del w:id="100" w:author="Kenner, Florian (DualStudy)" w:date="2023-05-01T11:52:00Z"/>
+        </w:rPr>
+      </w:pPr>
+      <w:del w:id="101" w:author="Kenner, Florian (DualStudy)" w:date="2023-05-01T11:52:00Z">
+        <w:r>
+          <w:delText>In this section offer a high-level view of the database and its design. State what</w:delText>
+        </w:r>
+        <w:r>
+          <w:rPr>
+            <w:spacing w:val="1"/>
+          </w:rPr>
+          <w:delText xml:space="preserve"> </w:delText>
+        </w:r>
+        <w:r>
+          <w:delText>you think the principal entities are, as well as their main attributes and the key</w:delText>
+        </w:r>
+        <w:r>
+          <w:rPr>
+            <w:spacing w:val="1"/>
+          </w:rPr>
+          <w:delText xml:space="preserve"> </w:delText>
+        </w:r>
+        <w:r>
+          <w:delText>relations that connect them. Provide an E-R diagram (entities and tables) that</w:delText>
+        </w:r>
+        <w:r>
+          <w:rPr>
+            <w:spacing w:val="1"/>
+          </w:rPr>
+          <w:delText xml:space="preserve"> </w:delText>
+        </w:r>
+        <w:r>
+          <w:delText>illustrates</w:delText>
+        </w:r>
+        <w:r>
+          <w:rPr>
+            <w:spacing w:val="-2"/>
+          </w:rPr>
+          <w:delText xml:space="preserve"> </w:delText>
+        </w:r>
+        <w:r>
+          <w:delText>your</w:delText>
+        </w:r>
+        <w:r>
+          <w:rPr>
+            <w:spacing w:val="-2"/>
+          </w:rPr>
+          <w:delText xml:space="preserve"> </w:delText>
+        </w:r>
+        <w:r>
+          <w:delText>plan.</w:delText>
+        </w:r>
+        <w:r>
+          <w:rPr>
+            <w:spacing w:val="-2"/>
+          </w:rPr>
+          <w:delText xml:space="preserve"> </w:delText>
+        </w:r>
+        <w:r>
+          <w:delText>Motivate your</w:delText>
+        </w:r>
+        <w:r>
+          <w:rPr>
+            <w:spacing w:val="-2"/>
+          </w:rPr>
+          <w:delText xml:space="preserve"> </w:delText>
+        </w:r>
+        <w:r>
+          <w:delText>design</w:delText>
+        </w:r>
+        <w:r>
+          <w:rPr>
+            <w:spacing w:val="-2"/>
+          </w:rPr>
+          <w:delText xml:space="preserve"> </w:delText>
+        </w:r>
+        <w:r>
+          <w:delText>–</w:delText>
+        </w:r>
+        <w:r>
+          <w:rPr>
+            <w:spacing w:val="-1"/>
+          </w:rPr>
+          <w:delText xml:space="preserve"> </w:delText>
+        </w:r>
+        <w:r>
+          <w:delText>state</w:delText>
+        </w:r>
+        <w:r>
+          <w:rPr>
+            <w:spacing w:val="-1"/>
+          </w:rPr>
+          <w:delText xml:space="preserve"> </w:delText>
+        </w:r>
+        <w:r>
+          <w:delText>why</w:delText>
+        </w:r>
+        <w:r>
+          <w:rPr>
+            <w:spacing w:val="-2"/>
+          </w:rPr>
+          <w:delText xml:space="preserve"> </w:delText>
+        </w:r>
+        <w:r>
+          <w:delText>this</w:delText>
+        </w:r>
+        <w:r>
+          <w:rPr>
+            <w:spacing w:val="-2"/>
+          </w:rPr>
+          <w:delText xml:space="preserve"> </w:delText>
+        </w:r>
+        <w:r>
+          <w:delText>way</w:delText>
+        </w:r>
+        <w:r>
+          <w:rPr>
+            <w:spacing w:val="-1"/>
+          </w:rPr>
+          <w:delText xml:space="preserve"> </w:delText>
+        </w:r>
+        <w:r>
+          <w:delText>and</w:delText>
+        </w:r>
+        <w:r>
+          <w:rPr>
+            <w:spacing w:val="-2"/>
+          </w:rPr>
+          <w:delText xml:space="preserve"> </w:delText>
+        </w:r>
+        <w:r>
+          <w:delText>not</w:delText>
+        </w:r>
+        <w:r>
+          <w:rPr>
+            <w:spacing w:val="-2"/>
+          </w:rPr>
+          <w:delText xml:space="preserve"> </w:delText>
+        </w:r>
+        <w:r>
+          <w:delText>another.</w:delText>
+        </w:r>
+      </w:del>
     </w:p>
     <w:p>
       <w:pPr>
@@ -6839,7 +6914,6 @@
         </w:tabs>
       </w:pPr>
       <w:r>
-        <w:lastRenderedPageBreak/>
         <w:t>Database</w:t>
       </w:r>
       <w:r>
@@ -6885,6 +6959,9 @@
         <w:spacing w:before="281" w:line="360" w:lineRule="auto"/>
         <w:ind w:left="160" w:right="118"/>
         <w:jc w:val="both"/>
+        <w:rPr>
+          <w:ins w:id="102" w:author="Kenner, Florian (DualStudy)" w:date="2023-05-01T11:52:00Z"/>
+        </w:rPr>
       </w:pPr>
       <w:r>
         <w:t>Describe the main tables in your database and the role played by each. Show that</w:t>
@@ -6947,9 +7024,1139 @@
     <w:p>
       <w:pPr>
         <w:pStyle w:val="BodyText"/>
+        <w:spacing w:before="281" w:line="360" w:lineRule="auto"/>
+        <w:ind w:left="160" w:right="118"/>
+        <w:jc w:val="both"/>
+        <w:rPr>
+          <w:ins w:id="103" w:author="Kenner, Florian (DualStudy)" w:date="2023-05-01T12:14:00Z"/>
+          <w:lang w:val="en-GB"/>
+        </w:rPr>
+      </w:pPr>
+      <w:ins w:id="104" w:author="Kenner, Florian (DualStudy)" w:date="2023-05-01T12:12:00Z">
+        <w:r>
+          <w:rPr>
+            <w:lang w:val="en-GB"/>
+            <w:rPrChange w:id="105" w:author="Kenner, Florian (DualStudy)" w:date="2023-05-01T12:12:00Z">
+              <w:rPr>
+                <w:lang w:val="de-DE"/>
+              </w:rPr>
+            </w:rPrChange>
+          </w:rPr>
+          <w:t xml:space="preserve">The following chapter </w:t>
+        </w:r>
+        <w:r>
+          <w:rPr>
+            <w:lang w:val="en-GB"/>
+            <w:rPrChange w:id="106" w:author="Kenner, Florian (DualStudy)" w:date="2023-05-01T12:12:00Z">
+              <w:rPr>
+                <w:lang w:val="de-DE"/>
+              </w:rPr>
+            </w:rPrChange>
+          </w:rPr>
+          <w:t>discusses t</w:t>
+        </w:r>
+        <w:r>
+          <w:rPr>
+            <w:lang w:val="en-GB"/>
+          </w:rPr>
+          <w:t xml:space="preserve">he </w:t>
+        </w:r>
+        <w:r>
+          <w:rPr>
+            <w:lang w:val="en-GB"/>
+          </w:rPr>
+          <w:t>normalization</w:t>
+        </w:r>
+      </w:ins>
+      <w:ins w:id="107" w:author="Kenner, Florian (DualStudy)" w:date="2023-05-01T12:13:00Z">
+        <w:r>
+          <w:rPr>
+            <w:lang w:val="en-GB"/>
+          </w:rPr>
+          <w:t xml:space="preserve"> of the database. At first, there will be a brief overlook why normalization is useful, then the </w:t>
+        </w:r>
+        <w:r>
+          <w:rPr>
+            <w:lang w:val="en-GB"/>
+          </w:rPr>
+          <w:t xml:space="preserve">first three normal forms and boyce codd normal form will be defined and in the last part, it will be proven that our </w:t>
+        </w:r>
+      </w:ins>
+      <w:ins w:id="108" w:author="Kenner, Florian (DualStudy)" w:date="2023-05-01T12:14:00Z">
+        <w:r>
+          <w:rPr>
+            <w:lang w:val="en-GB"/>
+          </w:rPr>
+          <w:t>database project fulfils all these requirements.</w:t>
+        </w:r>
+      </w:ins>
+    </w:p>
+    <w:p>
+      <w:pPr>
+        <w:pStyle w:val="BodyText"/>
+        <w:spacing w:before="281" w:line="360" w:lineRule="auto"/>
+        <w:ind w:left="160" w:right="118"/>
+        <w:jc w:val="both"/>
+        <w:rPr>
+          <w:ins w:id="109" w:author="Kenner, Florian (DualStudy)" w:date="2023-05-01T12:26:00Z"/>
+          <w:lang w:val="en-GB"/>
+        </w:rPr>
+      </w:pPr>
+      <w:ins w:id="110" w:author="Kenner, Florian (DualStudy)" w:date="2023-05-01T12:20:00Z">
+        <w:r>
+          <w:rPr>
+            <w:lang w:val="en-GB"/>
+          </w:rPr>
+          <w:t xml:space="preserve">Data base normalization </w:t>
+        </w:r>
+      </w:ins>
+      <w:ins w:id="111" w:author="Kenner, Florian (DualStudy)" w:date="2023-05-01T12:21:00Z">
+        <w:r>
+          <w:rPr>
+            <w:lang w:val="en-GB"/>
+          </w:rPr>
+          <w:t>is a process w</w:t>
+        </w:r>
+        <w:r>
+          <w:rPr>
+            <w:lang w:val="en-GB"/>
+          </w:rPr>
+          <w:t>hich works through the n</w:t>
+        </w:r>
+      </w:ins>
+      <w:ins w:id="112" w:author="Kenner, Florian (DualStudy)" w:date="2023-05-01T12:22:00Z">
+        <w:r>
+          <w:rPr>
+            <w:lang w:val="en-GB"/>
+          </w:rPr>
+          <w:t xml:space="preserve">ormal forms. Each subsequently higher normal form requires </w:t>
+        </w:r>
+        <w:r>
+          <w:rPr>
+            <w:lang w:val="en-GB"/>
+          </w:rPr>
+          <w:t xml:space="preserve">that all the conditions by the lower normal forms are fulfilled. </w:t>
+        </w:r>
+      </w:ins>
+      <w:ins w:id="113" w:author="Kenner, Florian (DualStudy)" w:date="2023-05-01T12:23:00Z">
+        <w:r>
+          <w:rPr>
+            <w:lang w:val="en-GB"/>
+          </w:rPr>
+          <w:t xml:space="preserve">As </w:t>
+        </w:r>
+        <w:r>
+          <w:rPr>
+            <w:lang w:val="en-GB"/>
+          </w:rPr>
+          <w:t>Carlos Coronel and Steven Morris</w:t>
+        </w:r>
+        <w:r>
+          <w:rPr>
+            <w:lang w:val="en-GB"/>
+          </w:rPr>
+          <w:t xml:space="preserve"> state in </w:t>
+        </w:r>
+        <w:r>
+          <w:rPr>
+            <w:lang w:val="en-GB"/>
+          </w:rPr>
+          <w:t>"Database Systems: Design, Implementation, and Management"</w:t>
+        </w:r>
+        <w:r>
+          <w:rPr>
+            <w:lang w:val="en-GB"/>
+          </w:rPr>
+          <w:t>, data base normalization helps to el</w:t>
+        </w:r>
+      </w:ins>
+      <w:ins w:id="114" w:author="Kenner, Florian (DualStudy)" w:date="2023-05-01T12:24:00Z">
+        <w:r>
+          <w:rPr>
+            <w:lang w:val="en-GB"/>
+          </w:rPr>
+          <w:t xml:space="preserve">iminate data redundancy by </w:t>
+        </w:r>
+        <w:r>
+          <w:rPr>
+            <w:lang w:val="en-GB"/>
+          </w:rPr>
+          <w:t xml:space="preserve">organizing data into smaller tables which also reduces storage space. </w:t>
+        </w:r>
+      </w:ins>
+      <w:ins w:id="115" w:author="Kenner, Florian (DualStudy)" w:date="2023-05-01T12:25:00Z">
+        <w:r>
+          <w:rPr>
+            <w:lang w:val="en-GB"/>
+          </w:rPr>
+          <w:t>Furthermore,</w:t>
+        </w:r>
+      </w:ins>
+      <w:ins w:id="116" w:author="Kenner, Florian (DualStudy)" w:date="2023-05-01T12:24:00Z">
+        <w:r>
+          <w:rPr>
+            <w:lang w:val="en-GB"/>
+          </w:rPr>
+          <w:t xml:space="preserve"> </w:t>
+        </w:r>
+        <w:r>
+          <w:rPr>
+            <w:lang w:val="en-GB"/>
+          </w:rPr>
+          <w:t xml:space="preserve">normalization improves data consistency </w:t>
+        </w:r>
+      </w:ins>
+      <w:ins w:id="117" w:author="Kenner, Florian (DualStudy)" w:date="2023-05-01T12:25:00Z">
+        <w:r>
+          <w:rPr>
+            <w:lang w:val="en-GB"/>
+          </w:rPr>
+          <w:t>across</w:t>
+        </w:r>
+      </w:ins>
+      <w:ins w:id="118" w:author="Kenner, Florian (DualStudy)" w:date="2023-05-01T12:24:00Z">
+        <w:r>
+          <w:rPr>
+            <w:lang w:val="en-GB"/>
+          </w:rPr>
+          <w:t xml:space="preserve"> </w:t>
+        </w:r>
+      </w:ins>
+      <w:ins w:id="119" w:author="Kenner, Florian (DualStudy)" w:date="2023-05-01T12:25:00Z">
+        <w:r>
+          <w:rPr>
+            <w:lang w:val="en-GB"/>
+          </w:rPr>
+          <w:t xml:space="preserve">the tables </w:t>
+        </w:r>
+        <w:r>
+          <w:rPr>
+            <w:lang w:val="en-GB"/>
+          </w:rPr>
+          <w:t xml:space="preserve">improves maintenance since </w:t>
+        </w:r>
+      </w:ins>
+      <w:ins w:id="120" w:author="Kenner, Florian (DualStudy)" w:date="2023-05-01T12:26:00Z">
+        <w:r>
+          <w:rPr>
+            <w:lang w:val="en-GB"/>
+          </w:rPr>
+          <w:t xml:space="preserve">as much data as possible gets outsourced into its own tables and may therefore only be updated </w:t>
+        </w:r>
+        <w:r>
+          <w:rPr>
+            <w:lang w:val="en-GB"/>
+          </w:rPr>
+          <w:t xml:space="preserve">in these tables. </w:t>
+        </w:r>
+      </w:ins>
+    </w:p>
+    <w:p>
+      <w:pPr>
+        <w:pStyle w:val="BodyText"/>
+        <w:spacing w:before="281" w:line="360" w:lineRule="auto"/>
+        <w:ind w:left="160" w:right="118"/>
+        <w:jc w:val="both"/>
+        <w:rPr>
+          <w:ins w:id="121" w:author="Kenner, Florian (DualStudy)" w:date="2023-05-01T12:33:00Z"/>
+          <w:lang w:val="en-GB"/>
+        </w:rPr>
+      </w:pPr>
+      <w:ins w:id="122" w:author="Kenner, Florian (DualStudy)" w:date="2023-05-01T12:26:00Z">
+        <w:r>
+          <w:rPr>
+            <w:lang w:val="en-GB"/>
+          </w:rPr>
+          <w:t>For this project, the first</w:t>
+        </w:r>
+        <w:r>
+          <w:rPr>
+            <w:lang w:val="en-GB"/>
+          </w:rPr>
+          <w:t xml:space="preserve"> three </w:t>
+        </w:r>
+      </w:ins>
+      <w:ins w:id="123" w:author="Kenner, Florian (DualStudy)" w:date="2023-05-01T12:27:00Z">
+        <w:r>
+          <w:rPr>
+            <w:lang w:val="en-GB"/>
+          </w:rPr>
+          <w:t xml:space="preserve">normal forms are required to be fulfilled and the boyce codd normal form. </w:t>
+        </w:r>
+        <w:r>
+          <w:rPr>
+            <w:lang w:val="en-GB"/>
+          </w:rPr>
+          <w:t xml:space="preserve">The following definitions where created by combining the given definitions from the books </w:t>
+        </w:r>
+      </w:ins>
+      <w:ins w:id="124" w:author="Kenner, Florian (DualStudy)" w:date="2023-05-01T12:28:00Z">
+        <w:r>
+          <w:rPr>
+            <w:lang w:val="en-GB"/>
+          </w:rPr>
+          <w:t>"Database Systems: Design, Implementation, and Management"</w:t>
+        </w:r>
+        <w:r>
+          <w:rPr>
+            <w:lang w:val="en-GB"/>
+          </w:rPr>
+          <w:t xml:space="preserve"> by Coronel and Morris, such as </w:t>
+        </w:r>
+        <w:r>
+          <w:rPr>
+            <w:lang w:val="en-GB"/>
+          </w:rPr>
+          <w:t>“</w:t>
+        </w:r>
+        <w:r>
+          <w:rPr>
+            <w:lang w:val="en-GB"/>
+          </w:rPr>
+          <w:t>Database Design</w:t>
+        </w:r>
+        <w:r>
+          <w:rPr>
+            <w:lang w:val="en-GB"/>
+          </w:rPr>
+          <w:t xml:space="preserve"> a</w:t>
+        </w:r>
+        <w:r>
+          <w:rPr>
+            <w:lang w:val="en-GB"/>
+          </w:rPr>
+          <w:t>nd</w:t>
+        </w:r>
+        <w:r>
+          <w:rPr>
+            <w:lang w:val="en-GB"/>
+          </w:rPr>
+          <w:t xml:space="preserve"> </w:t>
+        </w:r>
+        <w:r>
+          <w:rPr>
+            <w:lang w:val="en-GB"/>
+          </w:rPr>
+          <w:t>Relational Theory</w:t>
+        </w:r>
+        <w:r>
+          <w:rPr>
+            <w:lang w:val="en-GB"/>
+          </w:rPr>
+          <w:t xml:space="preserve">” by C.J. Date. </w:t>
+        </w:r>
+      </w:ins>
+    </w:p>
+    <w:p>
+      <w:pPr>
+        <w:pStyle w:val="BodyText"/>
+        <w:spacing w:before="281" w:line="360" w:lineRule="auto"/>
+        <w:ind w:left="160" w:right="118"/>
+        <w:jc w:val="both"/>
+        <w:rPr>
+          <w:ins w:id="125" w:author="Kenner, Florian (DualStudy)" w:date="2023-05-01T12:36:00Z"/>
+          <w:lang w:val="en-GB"/>
+        </w:rPr>
+      </w:pPr>
+      <w:ins w:id="126" w:author="Kenner, Florian (DualStudy)" w:date="2023-05-01T12:33:00Z">
+        <w:r>
+          <w:rPr>
+            <w:b/>
+            <w:lang w:val="en-GB"/>
+          </w:rPr>
+          <w:t xml:space="preserve">First normal form </w:t>
+        </w:r>
+        <w:r>
+          <w:rPr>
+            <w:lang w:val="en-GB"/>
+          </w:rPr>
+          <w:t xml:space="preserve">(1NF) </w:t>
+        </w:r>
+        <w:r>
+          <w:rPr>
+            <w:lang w:val="en-GB"/>
+          </w:rPr>
+          <w:t xml:space="preserve">requires </w:t>
+        </w:r>
+      </w:ins>
+      <w:ins w:id="127" w:author="Kenner, Florian (DualStudy)" w:date="2023-05-01T12:35:00Z">
+        <w:r>
+          <w:rPr>
+            <w:lang w:val="en-GB"/>
+          </w:rPr>
+          <w:t xml:space="preserve">a table </w:t>
+        </w:r>
+      </w:ins>
+      <w:ins w:id="128" w:author="Kenner, Florian (DualStudy)" w:date="2023-05-01T12:33:00Z">
+        <w:r>
+          <w:rPr>
+            <w:lang w:val="en-GB"/>
+          </w:rPr>
+          <w:t xml:space="preserve">that </w:t>
+        </w:r>
+      </w:ins>
+      <w:ins w:id="129" w:author="Kenner, Florian (DualStudy)" w:date="2023-05-01T12:35:00Z">
+        <w:r>
+          <w:rPr>
+            <w:lang w:val="en-GB"/>
+          </w:rPr>
+          <w:t>all</w:t>
+        </w:r>
+      </w:ins>
+      <w:ins w:id="130" w:author="Kenner, Florian (DualStudy)" w:date="2023-05-01T12:33:00Z">
+        <w:r>
+          <w:rPr>
+            <w:lang w:val="en-GB"/>
+          </w:rPr>
+          <w:t xml:space="preserve"> its attributes are atomic</w:t>
+        </w:r>
+      </w:ins>
+      <w:ins w:id="131" w:author="Kenner, Florian (DualStudy)" w:date="2023-05-01T12:34:00Z">
+        <w:r>
+          <w:rPr>
+            <w:lang w:val="en-GB"/>
+          </w:rPr>
+          <w:t xml:space="preserve">, meaning they can’t be split into smaller attributes. </w:t>
+        </w:r>
+      </w:ins>
+      <w:ins w:id="132" w:author="Kenner, Florian (DualStudy)" w:date="2023-05-01T12:35:00Z">
+        <w:r>
+          <w:rPr>
+            <w:lang w:val="en-GB"/>
+          </w:rPr>
+          <w:t xml:space="preserve">Additionally, </w:t>
+        </w:r>
+        <w:r>
+          <w:rPr>
+            <w:lang w:val="en-GB"/>
+          </w:rPr>
+          <w:t xml:space="preserve">there are no duplicate rows (entries) in a table </w:t>
+        </w:r>
+      </w:ins>
+      <w:ins w:id="133" w:author="Kenner, Florian (DualStudy)" w:date="2023-05-01T12:36:00Z">
+        <w:r>
+          <w:rPr>
+            <w:lang w:val="en-GB"/>
+          </w:rPr>
+          <w:t>a</w:t>
+        </w:r>
+      </w:ins>
+      <w:ins w:id="134" w:author="Kenner, Florian (DualStudy)" w:date="2023-05-01T12:35:00Z">
+        <w:r>
+          <w:rPr>
+            <w:lang w:val="en-GB"/>
+          </w:rPr>
+          <w:t>nd that all att</w:t>
+        </w:r>
+      </w:ins>
+      <w:ins w:id="135" w:author="Kenner, Florian (DualStudy)" w:date="2023-05-01T12:36:00Z">
+        <w:r>
+          <w:rPr>
+            <w:lang w:val="en-GB"/>
+          </w:rPr>
+          <w:t xml:space="preserve">ributes are dependent </w:t>
+        </w:r>
+      </w:ins>
+      <w:ins w:id="136" w:author="Kenner, Florian (DualStudy)" w:date="2023-05-01T12:38:00Z">
+        <w:r>
+          <w:rPr>
+            <w:lang w:val="en-GB"/>
+          </w:rPr>
+          <w:t>on a key, which can be a single column or a set of columns</w:t>
+        </w:r>
+      </w:ins>
+      <w:ins w:id="137" w:author="Kenner, Florian (DualStudy)" w:date="2023-05-01T12:40:00Z">
+        <w:r>
+          <w:rPr>
+            <w:lang w:val="en-GB"/>
+          </w:rPr>
+          <w:t>. This concl</w:t>
+        </w:r>
+      </w:ins>
+      <w:ins w:id="138" w:author="Kenner, Florian (DualStudy)" w:date="2023-05-01T12:41:00Z">
+        <w:r>
+          <w:rPr>
+            <w:lang w:val="en-GB"/>
+          </w:rPr>
+          <w:t>udes that the primary key is unique.</w:t>
+        </w:r>
+      </w:ins>
+    </w:p>
+    <w:p>
+      <w:pPr>
+        <w:pStyle w:val="BodyText"/>
+        <w:spacing w:before="281" w:line="360" w:lineRule="auto"/>
+        <w:ind w:left="160" w:right="118"/>
+        <w:jc w:val="both"/>
+        <w:rPr>
+          <w:ins w:id="139" w:author="Kenner, Florian (DualStudy)" w:date="2023-05-01T12:41:00Z"/>
+          <w:lang w:val="en-GB"/>
+        </w:rPr>
+      </w:pPr>
+      <w:ins w:id="140" w:author="Kenner, Florian (DualStudy)" w:date="2023-05-01T12:36:00Z">
+        <w:r>
+          <w:rPr>
+            <w:b/>
+            <w:lang w:val="en-GB"/>
+          </w:rPr>
+          <w:t xml:space="preserve">Second normal form </w:t>
+        </w:r>
+        <w:r>
+          <w:rPr>
+            <w:lang w:val="en-GB"/>
+          </w:rPr>
+          <w:t>(2NF) demands</w:t>
+        </w:r>
+        <w:r>
+          <w:rPr>
+            <w:lang w:val="en-GB"/>
+            <w:rPrChange w:id="141" w:author="Kenner, Florian (DualStudy)" w:date="2023-05-01T12:36:00Z">
+              <w:rPr>
+                <w:lang w:val="de-DE"/>
+              </w:rPr>
+            </w:rPrChange>
+          </w:rPr>
+          <w:t xml:space="preserve"> th</w:t>
+        </w:r>
+        <w:r>
+          <w:rPr>
+            <w:lang w:val="en-GB"/>
+          </w:rPr>
+          <w:t xml:space="preserve">at a table is in 1NF and that </w:t>
+        </w:r>
+      </w:ins>
+      <w:ins w:id="142" w:author="Kenner, Florian (DualStudy)" w:date="2023-05-01T12:37:00Z">
+        <w:r>
+          <w:rPr>
+            <w:lang w:val="en-GB"/>
+          </w:rPr>
+          <w:t>there are no</w:t>
+        </w:r>
+      </w:ins>
+      <w:ins w:id="143" w:author="Kenner, Florian (DualStudy)" w:date="2023-05-01T12:43:00Z">
+        <w:r>
+          <w:rPr>
+            <w:lang w:val="en-GB"/>
+          </w:rPr>
+          <w:t xml:space="preserve"> partial dependencies on the primary key, every non key attribute must be dependent </w:t>
+        </w:r>
+        <w:r>
+          <w:rPr>
+            <w:lang w:val="en-GB"/>
+          </w:rPr>
+          <w:lastRenderedPageBreak/>
+          <w:t>on the whole key</w:t>
+        </w:r>
+      </w:ins>
+      <w:ins w:id="144" w:author="Kenner, Florian (DualStudy)" w:date="2023-05-01T12:41:00Z">
+        <w:r>
+          <w:rPr>
+            <w:lang w:val="en-GB"/>
+          </w:rPr>
+          <w:t>.</w:t>
+        </w:r>
+      </w:ins>
+    </w:p>
+    <w:p>
+      <w:pPr>
+        <w:pStyle w:val="BodyText"/>
+        <w:spacing w:before="281" w:line="360" w:lineRule="auto"/>
+        <w:ind w:left="160" w:right="118"/>
+        <w:jc w:val="both"/>
+        <w:rPr>
+          <w:ins w:id="145" w:author="Kenner, Florian (DualStudy)" w:date="2023-05-01T12:44:00Z"/>
+          <w:lang w:val="en-GB"/>
+        </w:rPr>
+      </w:pPr>
+      <w:ins w:id="146" w:author="Kenner, Florian (DualStudy)" w:date="2023-05-01T12:41:00Z">
+        <w:r>
+          <w:rPr>
+            <w:b/>
+            <w:lang w:val="en-GB"/>
+          </w:rPr>
+          <w:t>T</w:t>
+        </w:r>
+        <w:r>
+          <w:rPr>
+            <w:b/>
+            <w:lang w:val="en-GB"/>
+            <w:rPrChange w:id="147" w:author="Kenner, Florian (DualStudy)" w:date="2023-05-01T12:42:00Z">
+              <w:rPr>
+                <w:b/>
+                <w:lang w:val="de-DE"/>
+              </w:rPr>
+            </w:rPrChange>
+          </w:rPr>
+          <w:t xml:space="preserve">hird normal form </w:t>
+        </w:r>
+        <w:r>
+          <w:rPr>
+            <w:lang w:val="en-GB"/>
+            <w:rPrChange w:id="148" w:author="Kenner, Florian (DualStudy)" w:date="2023-05-01T12:42:00Z">
+              <w:rPr>
+                <w:lang w:val="de-DE"/>
+              </w:rPr>
+            </w:rPrChange>
+          </w:rPr>
+          <w:t>(</w:t>
+        </w:r>
+      </w:ins>
+      <w:ins w:id="149" w:author="Kenner, Florian (DualStudy)" w:date="2023-05-01T12:42:00Z">
+        <w:r>
+          <w:rPr>
+            <w:lang w:val="en-GB"/>
+            <w:rPrChange w:id="150" w:author="Kenner, Florian (DualStudy)" w:date="2023-05-01T12:42:00Z">
+              <w:rPr>
+                <w:lang w:val="de-DE"/>
+              </w:rPr>
+            </w:rPrChange>
+          </w:rPr>
+          <w:t>3NF) d</w:t>
+        </w:r>
+        <w:r>
+          <w:rPr>
+            <w:lang w:val="en-GB"/>
+          </w:rPr>
+          <w:t xml:space="preserve">emands a table to be in 2NF and </w:t>
+        </w:r>
+      </w:ins>
+      <w:ins w:id="151" w:author="Kenner, Florian (DualStudy)" w:date="2023-05-01T12:44:00Z">
+        <w:r>
+          <w:rPr>
+            <w:lang w:val="en-GB"/>
+          </w:rPr>
+          <w:t>all other dependencies between non key columns must be eliminated</w:t>
+        </w:r>
+        <w:r>
+          <w:rPr>
+            <w:lang w:val="en-GB"/>
+          </w:rPr>
+          <w:t xml:space="preserve">, this form of dependencies is called transitive dependency. </w:t>
+        </w:r>
+      </w:ins>
+    </w:p>
+    <w:p>
+      <w:pPr>
+        <w:pStyle w:val="BodyText"/>
+        <w:spacing w:before="281" w:line="360" w:lineRule="auto"/>
+        <w:ind w:left="160" w:right="118"/>
+        <w:jc w:val="both"/>
+        <w:rPr>
+          <w:ins w:id="152" w:author="Kenner, Florian (DualStudy)" w:date="2023-05-01T14:22:00Z"/>
+          <w:lang w:val="en-GB"/>
+        </w:rPr>
+      </w:pPr>
+      <w:ins w:id="153" w:author="Kenner, Florian (DualStudy)" w:date="2023-05-01T12:45:00Z">
+        <w:r>
+          <w:rPr>
+            <w:b/>
+            <w:lang w:val="en-GB"/>
+          </w:rPr>
+          <w:t xml:space="preserve">Boyce Codd normal form </w:t>
+        </w:r>
+        <w:r>
+          <w:rPr>
+            <w:lang w:val="en-GB"/>
+          </w:rPr>
+          <w:t xml:space="preserve">(BCNF) </w:t>
+        </w:r>
+      </w:ins>
+      <w:ins w:id="154" w:author="Kenner, Florian (DualStudy)" w:date="2023-05-01T12:48:00Z">
+        <w:r>
+          <w:rPr>
+            <w:lang w:val="en-GB"/>
+          </w:rPr>
+          <w:t>all primary key attributes must not be dependent on a non-primary key attribute</w:t>
+        </w:r>
+      </w:ins>
+    </w:p>
+    <w:p>
+      <w:pPr>
+        <w:pStyle w:val="BodyText"/>
+        <w:spacing w:before="281" w:line="360" w:lineRule="auto"/>
+        <w:ind w:left="160" w:right="118"/>
+        <w:jc w:val="both"/>
+        <w:rPr>
+          <w:ins w:id="155" w:author="Kenner, Florian (DualStudy)" w:date="2023-05-01T14:55:00Z"/>
+          <w:lang w:val="en-GB"/>
+        </w:rPr>
+      </w:pPr>
+      <w:ins w:id="156" w:author="Kenner, Florian (DualStudy)" w:date="2023-05-01T14:42:00Z">
+        <w:r>
+          <w:rPr>
+            <w:lang w:val="en-GB"/>
+            <w:rPrChange w:id="157" w:author="Kenner, Florian (DualStudy)" w:date="2023-05-01T14:44:00Z">
+              <w:rPr>
+                <w:lang w:val="de-DE"/>
+              </w:rPr>
+            </w:rPrChange>
+          </w:rPr>
+          <w:t xml:space="preserve">As seen in figure </w:t>
+        </w:r>
+        <w:r>
+          <w:rPr>
+            <w:lang w:val="en-GB"/>
+            <w:rPrChange w:id="158" w:author="Kenner, Florian (DualStudy)" w:date="2023-05-01T14:44:00Z">
+              <w:rPr>
+                <w:lang w:val="de-DE"/>
+              </w:rPr>
+            </w:rPrChange>
+          </w:rPr>
+          <w:t>two</w:t>
+        </w:r>
+      </w:ins>
+      <w:ins w:id="159" w:author="Kenner, Florian (DualStudy)" w:date="2023-05-01T14:43:00Z">
+        <w:r>
+          <w:rPr>
+            <w:lang w:val="en-GB"/>
+            <w:rPrChange w:id="160" w:author="Kenner, Florian (DualStudy)" w:date="2023-05-01T14:44:00Z">
+              <w:rPr>
+                <w:lang w:val="de-DE"/>
+              </w:rPr>
+            </w:rPrChange>
+          </w:rPr>
+          <w:t>, many surrogate keys meaning</w:t>
+        </w:r>
+      </w:ins>
+      <w:ins w:id="161" w:author="Kenner, Florian (DualStudy)" w:date="2023-05-01T14:44:00Z">
+        <w:r>
+          <w:rPr>
+            <w:lang w:val="en-GB"/>
+            <w:rPrChange w:id="162" w:author="Kenner, Florian (DualStudy)" w:date="2023-05-01T14:44:00Z">
+              <w:rPr>
+                <w:lang w:val="de-DE"/>
+              </w:rPr>
+            </w:rPrChange>
+          </w:rPr>
+          <w:t xml:space="preserve"> </w:t>
+        </w:r>
+        <w:r>
+          <w:rPr>
+            <w:lang w:val="en-GB"/>
+          </w:rPr>
+          <w:t xml:space="preserve">synthetically produced primary keys with no occurrence in the real world were </w:t>
+        </w:r>
+      </w:ins>
+      <w:ins w:id="163" w:author="Kenner, Florian (DualStudy)" w:date="2023-05-01T14:45:00Z">
+        <w:r>
+          <w:rPr>
+            <w:lang w:val="en-GB"/>
+          </w:rPr>
+          <w:t xml:space="preserve">introduced to most of the tables. </w:t>
+        </w:r>
+        <w:r>
+          <w:rPr>
+            <w:lang w:val="en-GB"/>
+          </w:rPr>
+          <w:t xml:space="preserve">This </w:t>
+        </w:r>
+      </w:ins>
+      <w:ins w:id="164" w:author="Kenner, Florian (DualStudy)" w:date="2023-05-01T14:55:00Z">
+        <w:r>
+          <w:rPr>
+            <w:lang w:val="en-GB"/>
+          </w:rPr>
+          <w:t xml:space="preserve">had most of the time </w:t>
+        </w:r>
+        <w:r>
+          <w:rPr>
+            <w:lang w:val="en-GB"/>
+          </w:rPr>
+          <w:t>individual r</w:t>
+        </w:r>
+        <w:r>
+          <w:rPr>
+            <w:lang w:val="en-GB"/>
+            <w:rPrChange w:id="165" w:author="Kenner, Florian (DualStudy)" w:date="2023-05-01T14:55:00Z">
+              <w:rPr>
+                <w:lang w:val="de-DE"/>
+              </w:rPr>
+            </w:rPrChange>
+          </w:rPr>
+          <w:t>eason per e</w:t>
+        </w:r>
+        <w:r>
+          <w:rPr>
+            <w:lang w:val="en-GB"/>
+          </w:rPr>
+          <w:t>ntity, but for some entity types, there were general logics followed in this design:</w:t>
+        </w:r>
+      </w:ins>
+    </w:p>
+    <w:p>
+      <w:pPr>
+        <w:pStyle w:val="BodyText"/>
+        <w:spacing w:before="281" w:line="360" w:lineRule="auto"/>
+        <w:ind w:left="160" w:right="118"/>
+        <w:jc w:val="both"/>
+        <w:rPr>
+          <w:ins w:id="166" w:author="Kenner, Florian (DualStudy)" w:date="2023-05-01T14:57:00Z"/>
+          <w:lang w:val="en-GB"/>
+        </w:rPr>
+      </w:pPr>
+      <w:ins w:id="167" w:author="Kenner, Florian (DualStudy)" w:date="2023-05-01T14:55:00Z">
+        <w:r>
+          <w:rPr>
+            <w:lang w:val="en-GB"/>
+          </w:rPr>
+          <w:t xml:space="preserve">“Database Design – 2nd Edition” von Adrienne watt </w:t>
+        </w:r>
+        <w:r>
+          <w:rPr>
+            <w:lang w:val="en-GB"/>
+          </w:rPr>
+          <w:t xml:space="preserve">suggests </w:t>
+        </w:r>
+        <w:r>
+          <w:rPr>
+            <w:lang w:val="en-GB"/>
+          </w:rPr>
+          <w:t xml:space="preserve">chapter </w:t>
+        </w:r>
+      </w:ins>
+      <w:ins w:id="168" w:author="Kenner, Florian (DualStudy)" w:date="2023-05-01T14:56:00Z">
+        <w:r>
+          <w:rPr>
+            <w:lang w:val="en-GB"/>
+          </w:rPr>
+          <w:t xml:space="preserve">in </w:t>
+        </w:r>
+      </w:ins>
+      <w:ins w:id="169" w:author="Kenner, Florian (DualStudy)" w:date="2023-05-01T14:55:00Z">
+        <w:r>
+          <w:rPr>
+            <w:lang w:val="en-GB"/>
+          </w:rPr>
+          <w:t>8</w:t>
+        </w:r>
+      </w:ins>
+      <w:ins w:id="170" w:author="Kenner, Florian (DualStudy)" w:date="2023-05-01T14:56:00Z">
+        <w:r>
+          <w:rPr>
+            <w:lang w:val="en-GB"/>
+          </w:rPr>
+          <w:t xml:space="preserve"> to introduce a surrogate key for all </w:t>
+        </w:r>
+        <w:r>
+          <w:rPr>
+            <w:lang w:val="en-GB"/>
+          </w:rPr>
+          <w:t xml:space="preserve">derived entity, which </w:t>
+        </w:r>
+        <w:r>
+          <w:rPr>
+            <w:lang w:val="en-GB"/>
+          </w:rPr>
+          <w:t>"Fundamentals of Database Systems" by Ramez Elmasri and Shamkant B. Navathe</w:t>
+        </w:r>
+        <w:r>
+          <w:rPr>
+            <w:lang w:val="en-GB"/>
+          </w:rPr>
+          <w:t xml:space="preserve"> </w:t>
+        </w:r>
+      </w:ins>
+      <w:ins w:id="171" w:author="Kenner, Florian (DualStudy)" w:date="2023-05-01T14:57:00Z">
+        <w:r>
+          <w:rPr>
+            <w:lang w:val="en-GB"/>
+          </w:rPr>
+          <w:t xml:space="preserve">advocates aswell on page 298. </w:t>
+        </w:r>
+      </w:ins>
+    </w:p>
+    <w:p>
+      <w:pPr>
+        <w:pStyle w:val="BodyText"/>
+        <w:spacing w:before="281" w:line="360" w:lineRule="auto"/>
+        <w:ind w:left="160" w:right="118"/>
+        <w:jc w:val="both"/>
+        <w:rPr>
+          <w:ins w:id="172" w:author="Kenner, Florian (DualStudy)" w:date="2023-05-01T15:00:00Z"/>
+          <w:lang w:val="en-GB"/>
+        </w:rPr>
+      </w:pPr>
+      <w:ins w:id="173" w:author="Kenner, Florian (DualStudy)" w:date="2023-05-01T14:57:00Z">
+        <w:r>
+          <w:rPr>
+            <w:lang w:val="en-GB"/>
+          </w:rPr>
+          <w:t xml:space="preserve">For Kernels, the case is not that </w:t>
+        </w:r>
+      </w:ins>
+      <w:ins w:id="174" w:author="Kenner, Florian (DualStudy)" w:date="2023-05-01T14:59:00Z">
+        <w:r>
+          <w:rPr>
+            <w:lang w:val="en-GB"/>
+          </w:rPr>
+          <w:t>clear,</w:t>
+        </w:r>
+      </w:ins>
+      <w:ins w:id="175" w:author="Kenner, Florian (DualStudy)" w:date="2023-05-01T14:57:00Z">
+        <w:r>
+          <w:rPr>
+            <w:lang w:val="en-GB"/>
+          </w:rPr>
+          <w:t xml:space="preserve"> but it can be said in general that a surrogate key was introduces if a </w:t>
+        </w:r>
+        <w:r>
+          <w:rPr>
+            <w:lang w:val="en-GB"/>
+          </w:rPr>
+          <w:t xml:space="preserve">primary key would have to be a composite key of </w:t>
+        </w:r>
+      </w:ins>
+      <w:ins w:id="176" w:author="Kenner, Florian (DualStudy)" w:date="2023-05-01T14:58:00Z">
+        <w:r>
+          <w:rPr>
+            <w:lang w:val="en-GB"/>
+          </w:rPr>
+          <w:t xml:space="preserve">multiple columns which would </w:t>
+        </w:r>
+        <w:r>
+          <w:rPr>
+            <w:lang w:val="en-GB"/>
+          </w:rPr>
+          <w:t>c</w:t>
+        </w:r>
+      </w:ins>
+      <w:ins w:id="177" w:author="Kenner, Florian (DualStudy)" w:date="2023-05-01T14:59:00Z">
+        <w:r>
+          <w:rPr>
+            <w:lang w:val="en-GB"/>
+          </w:rPr>
+          <w:t xml:space="preserve">omplicate the mapping in the derived entities. This idea is also supported by </w:t>
+        </w:r>
+        <w:r>
+          <w:rPr>
+            <w:lang w:val="en-GB"/>
+          </w:rPr>
+          <w:t>“Database Design and Relational Theory” by C.J. Date</w:t>
+        </w:r>
+        <w:r>
+          <w:rPr>
+            <w:lang w:val="en-GB"/>
+          </w:rPr>
+          <w:t xml:space="preserve"> on page 168.</w:t>
+        </w:r>
+      </w:ins>
+    </w:p>
+    <w:p>
+      <w:pPr>
+        <w:pStyle w:val="BodyText"/>
+        <w:spacing w:before="281" w:line="360" w:lineRule="auto"/>
+        <w:ind w:left="160" w:right="118"/>
+        <w:jc w:val="both"/>
+        <w:rPr>
+          <w:ins w:id="178" w:author="Kenner, Florian (DualStudy)" w:date="2023-05-01T15:01:00Z"/>
+          <w:lang w:val="en-GB"/>
+        </w:rPr>
+      </w:pPr>
+      <w:ins w:id="179" w:author="Kenner, Florian (DualStudy)" w:date="2023-05-01T15:00:00Z">
+        <w:r>
+          <w:rPr>
+            <w:lang w:val="en-GB"/>
+          </w:rPr>
+          <w:t>S</w:t>
+        </w:r>
+        <w:r>
+          <w:rPr>
+            <w:lang w:val="en-GB"/>
+            <w:rPrChange w:id="180" w:author="Kenner, Florian (DualStudy)" w:date="2023-05-01T15:00:00Z">
+              <w:rPr>
+                <w:lang w:val="de-DE"/>
+              </w:rPr>
+            </w:rPrChange>
+          </w:rPr>
+          <w:t>urrogate keys were introduced t</w:t>
+        </w:r>
+        <w:r>
+          <w:rPr>
+            <w:lang w:val="en-GB"/>
+          </w:rPr>
+          <w:t xml:space="preserve">o </w:t>
+        </w:r>
+        <w:r>
+          <w:rPr>
+            <w:lang w:val="en-GB"/>
+          </w:rPr>
+          <w:t xml:space="preserve">characteristic entities </w:t>
+        </w:r>
+      </w:ins>
+      <w:ins w:id="181" w:author="Kenner, Florian (DualStudy)" w:date="2023-05-01T15:01:00Z">
+        <w:r>
+          <w:rPr>
+            <w:lang w:val="en-GB"/>
+          </w:rPr>
+          <w:t xml:space="preserve">if the only option was to </w:t>
+        </w:r>
+        <w:r>
+          <w:rPr>
+            <w:lang w:val="en-GB"/>
+          </w:rPr>
+          <w:t xml:space="preserve">use all columns as composite primary key or if only a foreign key could be used as primary key which is not allowed by </w:t>
+        </w:r>
+      </w:ins>
+      <w:ins w:id="182" w:author="Kenner, Florian (DualStudy)" w:date="2023-05-01T15:02:00Z">
+        <w:r>
+          <w:rPr>
+            <w:lang w:val="en-GB"/>
+          </w:rPr>
+          <w:t>MySQL</w:t>
+        </w:r>
+      </w:ins>
+      <w:ins w:id="183" w:author="Kenner, Florian (DualStudy)" w:date="2023-05-01T15:01:00Z">
+        <w:r>
+          <w:rPr>
+            <w:lang w:val="en-GB"/>
+          </w:rPr>
+          <w:t>.</w:t>
+        </w:r>
+      </w:ins>
+    </w:p>
+    <w:p>
+      <w:pPr>
+        <w:pStyle w:val="BodyText"/>
+        <w:spacing w:before="281" w:line="360" w:lineRule="auto"/>
+        <w:ind w:left="160" w:right="118"/>
+        <w:jc w:val="both"/>
+        <w:rPr>
+          <w:ins w:id="184" w:author="Kenner, Florian (DualStudy)" w:date="2023-05-01T14:49:00Z"/>
+          <w:lang w:val="en-GB"/>
+        </w:rPr>
+      </w:pPr>
+      <w:ins w:id="185" w:author="Kenner, Florian (DualStudy)" w:date="2023-05-01T15:02:00Z">
+        <w:r>
+          <w:rPr>
+            <w:lang w:val="en-GB"/>
+          </w:rPr>
+          <w:t>In general s</w:t>
+        </w:r>
+        <w:r>
+          <w:rPr>
+            <w:lang w:val="en-GB"/>
+            <w:rPrChange w:id="186" w:author="Kenner, Florian (DualStudy)" w:date="2023-05-01T15:02:00Z">
+              <w:rPr>
+                <w:lang w:val="de-DE"/>
+              </w:rPr>
+            </w:rPrChange>
+          </w:rPr>
+          <w:t>urrogate keys h</w:t>
+        </w:r>
+        <w:r>
+          <w:rPr>
+            <w:lang w:val="en-GB"/>
+          </w:rPr>
+          <w:t>elp to fulfil the requirements of many normal forms, hence they ensure the uniqueness of each ent</w:t>
+        </w:r>
+        <w:r>
+          <w:rPr>
+            <w:lang w:val="en-GB"/>
+          </w:rPr>
+          <w:t xml:space="preserve">ry, they </w:t>
+        </w:r>
+      </w:ins>
+      <w:ins w:id="187" w:author="Kenner, Florian (DualStudy)" w:date="2023-05-01T15:03:00Z">
+        <w:r>
+          <w:rPr>
+            <w:lang w:val="en-GB"/>
+          </w:rPr>
+          <w:t xml:space="preserve">prevent the case, that columns might depend only on </w:t>
+        </w:r>
+        <w:r>
+          <w:rPr>
+            <w:lang w:val="en-GB"/>
+          </w:rPr>
+          <w:t>a part of the primary key (2NF).</w:t>
+        </w:r>
+      </w:ins>
+    </w:p>
+    <w:p>
+      <w:pPr>
+        <w:pStyle w:val="BodyText"/>
+        <w:spacing w:before="281" w:line="360" w:lineRule="auto"/>
+        <w:ind w:left="160" w:right="118"/>
+        <w:jc w:val="both"/>
+        <w:rPr>
+          <w:ins w:id="188" w:author="Kenner, Florian (DualStudy)" w:date="2023-05-01T14:44:00Z"/>
+          <w:lang w:val="en-GB"/>
+          <w:rPrChange w:id="189" w:author="Kenner, Florian (DualStudy)" w:date="2023-05-01T15:04:00Z">
+            <w:rPr>
+              <w:ins w:id="190" w:author="Kenner, Florian (DualStudy)" w:date="2023-05-01T14:44:00Z"/>
+              <w:lang w:val="de-DE"/>
+            </w:rPr>
+          </w:rPrChange>
+        </w:rPr>
+      </w:pPr>
+      <w:ins w:id="191" w:author="Kenner, Florian (DualStudy)" w:date="2023-05-01T15:04:00Z">
+        <w:r>
+          <w:rPr>
+            <w:lang w:val="en-GB"/>
+            <w:rPrChange w:id="192" w:author="Kenner, Florian (DualStudy)" w:date="2023-05-01T15:04:00Z">
+              <w:rPr>
+                <w:lang w:val="de-DE"/>
+              </w:rPr>
+            </w:rPrChange>
+          </w:rPr>
+          <w:t>Let’s now take a c</w:t>
+        </w:r>
+        <w:r>
+          <w:rPr>
+            <w:lang w:val="en-GB"/>
+          </w:rPr>
+          <w:t xml:space="preserve">loser look at the tables and demonstrate why they </w:t>
+        </w:r>
+        <w:r>
+          <w:rPr>
+            <w:lang w:val="en-GB"/>
+          </w:rPr>
+          <w:t>meet the requirements of BCNF and le</w:t>
+        </w:r>
+      </w:ins>
+      <w:ins w:id="193" w:author="Kenner, Florian (DualStudy)" w:date="2023-05-01T15:05:00Z">
+        <w:r>
+          <w:rPr>
+            <w:lang w:val="en-GB"/>
+          </w:rPr>
+          <w:t>t’s also keep the usual order</w:t>
+        </w:r>
+        <w:r>
+          <w:rPr>
+            <w:lang w:val="en-GB"/>
+          </w:rPr>
+          <w:t>.</w:t>
+        </w:r>
+      </w:ins>
+    </w:p>
+    <w:p>
+      <w:pPr>
+        <w:pStyle w:val="BodyText"/>
+        <w:spacing w:before="281" w:line="360" w:lineRule="auto"/>
+        <w:ind w:left="160" w:right="118"/>
+        <w:jc w:val="both"/>
+        <w:rPr>
+          <w:del w:id="194" w:author="Kenner, Florian (DualStudy)" w:date="2023-05-01T14:18:00Z"/>
+          <w:lang w:val="de-DE"/>
+          <w:rPrChange w:id="195" w:author="Kenner, Florian (DualStudy)" w:date="2023-05-01T12:28:00Z">
+            <w:rPr>
+              <w:del w:id="196" w:author="Kenner, Florian (DualStudy)" w:date="2023-05-01T14:18:00Z"/>
+            </w:rPr>
+          </w:rPrChange>
+        </w:rPr>
+      </w:pPr>
+    </w:p>
+    <w:p>
+      <w:pPr>
+        <w:pStyle w:val="BodyText"/>
         <w:spacing w:before="1"/>
         <w:rPr>
           <w:sz w:val="41"/>
+          <w:lang w:val="de-DE"/>
+          <w:rPrChange w:id="197" w:author="Kenner, Florian (DualStudy)" w:date="2023-05-01T14:31:00Z">
+            <w:rPr>
+              <w:sz w:val="41"/>
+            </w:rPr>
+          </w:rPrChange>
         </w:rPr>
       </w:pPr>
     </w:p>
@@ -6985,6 +8192,7 @@
         <w:jc w:val="both"/>
       </w:pPr>
       <w:r>
+        <w:lastRenderedPageBreak/>
         <w:t>What views do you provide onto your database? Justify each and define them</w:t>
       </w:r>
       <w:r>

</xml_diff>

<commit_message>
finish writing chapter 4 (database views)
</commit_message>
<xml_diff>
--- a/Project Report template 2023.docx
+++ b/Project Report template 2023.docx
@@ -3170,15 +3170,7 @@
         <w:t xml:space="preserve"> price</w:t>
       </w:r>
       <w:r>
-        <w:t xml:space="preserve">, </w:t>
-      </w:r>
-      <w:proofErr w:type="gramStart"/>
-      <w:r>
-        <w:t>etc..</w:t>
-      </w:r>
-      <w:proofErr w:type="gramEnd"/>
-      <w:r>
-        <w:t xml:space="preserve"> The customer </w:t>
+        <w:t xml:space="preserve">, etc.. The customer </w:t>
       </w:r>
       <w:r>
         <w:t>must</w:t>
@@ -3228,15 +3220,7 @@
         <w:t xml:space="preserve">From a technical perspective, the different abstractions </w:t>
       </w:r>
       <w:r>
-        <w:t xml:space="preserve">of the data </w:t>
-      </w:r>
-      <w:proofErr w:type="gramStart"/>
-      <w:r>
-        <w:t>have to</w:t>
-      </w:r>
-      <w:proofErr w:type="gramEnd"/>
-      <w:r>
-        <w:t xml:space="preserve"> be considered when designing the database</w:t>
+        <w:t>of the data have to be considered when designing the database</w:t>
       </w:r>
       <w:r>
         <w:t xml:space="preserve">. </w:t>
@@ -3349,13 +3333,8 @@
       <w:r>
         <w:t xml:space="preserve">. </w:t>
       </w:r>
-      <w:proofErr w:type="gramStart"/>
-      <w:r>
-        <w:t>Also</w:t>
-      </w:r>
-      <w:proofErr w:type="gramEnd"/>
-      <w:r>
-        <w:t xml:space="preserve"> all above mentioned relevant information of a single copy must be stored, such as the buying price, the selling price, the condition</w:t>
+      <w:r>
+        <w:t>Also all above mentioned relevant information of a single copy must be stored, such as the buying price, the selling price, the condition</w:t>
       </w:r>
       <w:r>
         <w:t xml:space="preserve"> and the format, meaning the cover size and material. </w:t>
@@ -3379,13 +3358,8 @@
         <w:t xml:space="preserve">to buying a comic book should be provided with database foundations, a </w:t>
       </w:r>
       <w:r>
-        <w:t xml:space="preserve">wish </w:t>
-      </w:r>
-      <w:proofErr w:type="gramStart"/>
-      <w:r>
-        <w:t>list</w:t>
-      </w:r>
-      <w:proofErr w:type="gramEnd"/>
+        <w:t>wish list</w:t>
+      </w:r>
       <w:r>
         <w:t xml:space="preserve"> and a shopping cart. </w:t>
       </w:r>
@@ -3687,7 +3661,6 @@
         </w:rPr>
         <w:t>(</w:t>
       </w:r>
-      <w:proofErr w:type="gramStart"/>
       <w:r>
         <w:rPr>
           <w:lang w:val="en-GB"/>
@@ -3706,7 +3679,6 @@
         </w:rPr>
         <w:t>“</w:t>
       </w:r>
-      <w:proofErr w:type="gramEnd"/>
       <w:r>
         <w:rPr>
           <w:lang w:val="en-GB"/>
@@ -3949,21 +3921,7 @@
         <w:rPr>
           <w:lang w:val="en-GB"/>
         </w:rPr>
-        <w:t xml:space="preserve">To get a certain grade, a comic book </w:t>
-      </w:r>
-      <w:proofErr w:type="gramStart"/>
-      <w:r>
-        <w:rPr>
-          <w:lang w:val="en-GB"/>
-        </w:rPr>
-        <w:t>has to</w:t>
-      </w:r>
-      <w:proofErr w:type="gramEnd"/>
-      <w:r>
-        <w:rPr>
-          <w:lang w:val="en-GB"/>
-        </w:rPr>
-        <w:t xml:space="preserve"> </w:t>
+        <w:t xml:space="preserve">To get a certain grade, a comic book has to </w:t>
       </w:r>
       <w:r>
         <w:rPr>
@@ -3975,21 +3933,7 @@
         <w:rPr>
           <w:lang w:val="en-GB"/>
         </w:rPr>
-        <w:t xml:space="preserve">grading is done by independent companies and not by our comic book reseller excelsior, therefore we solely </w:t>
-      </w:r>
-      <w:proofErr w:type="gramStart"/>
-      <w:r>
-        <w:rPr>
-          <w:lang w:val="en-GB"/>
-        </w:rPr>
-        <w:t>have to</w:t>
-      </w:r>
-      <w:proofErr w:type="gramEnd"/>
-      <w:r>
-        <w:rPr>
-          <w:lang w:val="en-GB"/>
-        </w:rPr>
-        <w:t xml:space="preserve"> store this information</w:t>
+        <w:t>grading is done by independent companies and not by our comic book reseller excelsior, therefore we solely have to store this information</w:t>
       </w:r>
       <w:r>
         <w:rPr>
@@ -4418,21 +4362,7 @@
         <w:rPr>
           <w:lang w:val="en-GB"/>
         </w:rPr>
-        <w:t xml:space="preserve">The </w:t>
-      </w:r>
-      <w:proofErr w:type="gramStart"/>
-      <w:r>
-        <w:rPr>
-          <w:lang w:val="en-GB"/>
-        </w:rPr>
-        <w:t>creators</w:t>
-      </w:r>
-      <w:proofErr w:type="gramEnd"/>
-      <w:r>
-        <w:rPr>
-          <w:lang w:val="en-GB"/>
-        </w:rPr>
-        <w:t xml:space="preserve"> entity contains all </w:t>
+        <w:t xml:space="preserve">The creators entity contains all </w:t>
       </w:r>
       <w:r>
         <w:rPr>
@@ -4478,21 +4408,7 @@
         <w:rPr>
           <w:lang w:val="en-GB"/>
         </w:rPr>
-        <w:t xml:space="preserve"> has worked on n collectables. </w:t>
-      </w:r>
-      <w:proofErr w:type="gramStart"/>
-      <w:r>
-        <w:rPr>
-          <w:lang w:val="en-GB"/>
-        </w:rPr>
-        <w:t>As a consequence</w:t>
-      </w:r>
-      <w:proofErr w:type="gramEnd"/>
-      <w:r>
-        <w:rPr>
-          <w:lang w:val="en-GB"/>
-        </w:rPr>
-        <w:t xml:space="preserve">, there can be creators in our database, which have not worked on any collectables we store. </w:t>
+        <w:t xml:space="preserve"> has worked on n collectables. As a consequence, there can be creators in our database, which have not worked on any collectables we store. </w:t>
       </w:r>
       <w:r>
         <w:rPr>
@@ -4522,27 +4438,13 @@
         <w:rPr>
           <w:lang w:val="en-GB"/>
         </w:rPr>
-        <w:t xml:space="preserve"> so we </w:t>
-      </w:r>
-      <w:proofErr w:type="gramStart"/>
-      <w:r>
-        <w:rPr>
-          <w:lang w:val="en-GB"/>
-        </w:rPr>
-        <w:t xml:space="preserve">are able </w:t>
-      </w:r>
-      <w:r>
-        <w:rPr>
-          <w:lang w:val="en-GB"/>
-        </w:rPr>
-        <w:t>to</w:t>
-      </w:r>
-      <w:proofErr w:type="gramEnd"/>
-      <w:r>
-        <w:rPr>
-          <w:lang w:val="en-GB"/>
-        </w:rPr>
-        <w:t xml:space="preserve"> store information about creators before we have any of their work in our data. </w:t>
+        <w:t xml:space="preserve"> so we are able </w:t>
+      </w:r>
+      <w:r>
+        <w:rPr>
+          <w:lang w:val="en-GB"/>
+        </w:rPr>
+        <w:t xml:space="preserve">to store information about creators before we have any of their work in our data. </w:t>
       </w:r>
     </w:p>
     <w:p>
@@ -5596,21 +5498,7 @@
           <w:rPr>
             <w:lang w:val="en-GB"/>
           </w:rPr>
-          <w:t xml:space="preserve">. Each storyline can be in n mappings, while each mapping connects one storyline with one collectable. Every collectable </w:t>
-        </w:r>
-        <w:proofErr w:type="gramStart"/>
-        <w:r>
-          <w:rPr>
-            <w:lang w:val="en-GB"/>
-          </w:rPr>
-          <w:t>has to</w:t>
-        </w:r>
-        <w:proofErr w:type="gramEnd"/>
-        <w:r>
-          <w:rPr>
-            <w:lang w:val="en-GB"/>
-          </w:rPr>
-          <w:t xml:space="preserve"> be at least part of one storyline. </w:t>
+          <w:t xml:space="preserve">. Each storyline can be in n mappings, while each mapping connects one storyline with one collectable. Every collectable has to be at least part of one storyline. </w:t>
         </w:r>
       </w:ins>
     </w:p>
@@ -5670,21 +5558,7 @@
         <w:rPr>
           <w:lang w:val="en-GB"/>
         </w:rPr>
-        <w:t xml:space="preserve">the </w:t>
-      </w:r>
-      <w:proofErr w:type="gramStart"/>
-      <w:r>
-        <w:rPr>
-          <w:lang w:val="en-GB"/>
-        </w:rPr>
-        <w:t>creators</w:t>
-      </w:r>
-      <w:proofErr w:type="gramEnd"/>
-      <w:r>
-        <w:rPr>
-          <w:lang w:val="en-GB"/>
-        </w:rPr>
-        <w:t xml:space="preserve"> kernel except the job type, this solution is much more elegant. Each feature_work entry connects a single creator with a single collectable, </w:t>
+        <w:t xml:space="preserve">the creators kernel except the job type, this solution is much more elegant. Each feature_work entry connects a single creator with a single collectable, </w:t>
       </w:r>
       <w:r>
         <w:rPr>
@@ -5737,21 +5611,7 @@
         <w:rPr>
           <w:lang w:val="en-GB"/>
         </w:rPr>
-        <w:t xml:space="preserve">could be superhero for example. Analogue to the creators, the derived entity character_appearances </w:t>
-      </w:r>
-      <w:proofErr w:type="gramStart"/>
-      <w:r>
-        <w:rPr>
-          <w:lang w:val="en-GB"/>
-        </w:rPr>
-        <w:t>connects</w:t>
-      </w:r>
-      <w:proofErr w:type="gramEnd"/>
-      <w:r>
-        <w:rPr>
-          <w:lang w:val="en-GB"/>
-        </w:rPr>
-        <w:t xml:space="preserve"> per entry </w:t>
+        <w:t xml:space="preserve">could be superhero for example. Analogue to the creators, the derived entity character_appearances connects per entry </w:t>
       </w:r>
       <w:r>
         <w:rPr>
@@ -5870,7 +5730,6 @@
           <w:t xml:space="preserve"> relational data base model without getting created as abstract, not yet </w:t>
         </w:r>
       </w:ins>
-      <w:proofErr w:type="gramStart"/>
       <w:ins w:id="26" w:author="Kenner, Florian (DualStudy)" w:date="2023-04-30T22:42:00Z">
         <w:r>
           <w:rPr>
@@ -5885,7 +5744,6 @@
           <w:t>produced</w:t>
         </w:r>
       </w:ins>
-      <w:proofErr w:type="gramEnd"/>
       <w:ins w:id="28" w:author="Kenner, Florian (DualStudy)" w:date="2023-04-30T22:41:00Z">
         <w:r>
           <w:rPr>
@@ -6058,130 +5916,98 @@
             <w:color w:val="000000" w:themeColor="text1"/>
             <w:lang w:val="en-GB"/>
           </w:rPr>
-          <w:t xml:space="preserve"> Boolean </w:t>
-        </w:r>
-        <w:proofErr w:type="spellStart"/>
+          <w:t xml:space="preserve"> Boolean in_</w:t>
+        </w:r>
+      </w:ins>
+      <w:ins w:id="44" w:author="Kenner, Florian (DualStudy)" w:date="2023-04-30T22:49:00Z">
         <w:r>
           <w:rPr>
             <w:color w:val="000000" w:themeColor="text1"/>
             <w:lang w:val="en-GB"/>
           </w:rPr>
-          <w:t>in_</w:t>
-        </w:r>
-      </w:ins>
-      <w:ins w:id="44" w:author="Kenner, Florian (DualStudy)" w:date="2023-04-30T22:49:00Z">
+          <w:t>stock to keep track of the availability of stock items, which may at first sound counter intuitive to the thought, that each item in the stock entity is in stock but makes sense in the long rung when i</w:t>
+        </w:r>
+      </w:ins>
+      <w:ins w:id="45" w:author="Kenner, Florian (DualStudy)" w:date="2023-04-30T22:50:00Z">
         <w:r>
           <w:rPr>
             <w:color w:val="000000" w:themeColor="text1"/>
             <w:lang w:val="en-GB"/>
           </w:rPr>
-          <w:t>stock</w:t>
-        </w:r>
-        <w:proofErr w:type="spellEnd"/>
+          <w:t xml:space="preserve">t comes to keeping track of the previously sold items. </w:t>
+        </w:r>
         <w:r>
           <w:rPr>
             <w:color w:val="000000" w:themeColor="text1"/>
             <w:lang w:val="en-GB"/>
           </w:rPr>
-          <w:t xml:space="preserve"> to keep track of the availability of stock items, which may at first sound counter intuitive to the thought, that each item in the stock entity is in stock but makes sense in the long rung when i</w:t>
-        </w:r>
-      </w:ins>
-      <w:ins w:id="45" w:author="Kenner, Florian (DualStudy)" w:date="2023-04-30T22:50:00Z">
+          <w:t xml:space="preserve">To avoid redundancy and dependencies in the stock table, each stock item has a </w:t>
+        </w:r>
+      </w:ins>
+      <w:ins w:id="46" w:author="Kenner, Florian (DualStudy)" w:date="2023-04-30T22:51:00Z">
         <w:r>
           <w:rPr>
             <w:color w:val="000000" w:themeColor="text1"/>
             <w:lang w:val="en-GB"/>
           </w:rPr>
-          <w:t xml:space="preserve">t comes to keeping track of the previously sold items. </w:t>
-        </w:r>
+          <w:t xml:space="preserve">foreign </w:t>
+        </w:r>
+      </w:ins>
+      <w:ins w:id="47" w:author="Kenner, Florian (DualStudy)" w:date="2023-04-30T23:04:00Z">
         <w:r>
           <w:rPr>
             <w:color w:val="000000" w:themeColor="text1"/>
             <w:lang w:val="en-GB"/>
           </w:rPr>
-          <w:t xml:space="preserve">To avoid redundancy and dependencies in the stock table, each stock item has a </w:t>
-        </w:r>
-      </w:ins>
-      <w:ins w:id="46" w:author="Kenner, Florian (DualStudy)" w:date="2023-04-30T22:51:00Z">
+          <w:t xml:space="preserve">key </w:t>
+        </w:r>
+      </w:ins>
+      <w:ins w:id="48" w:author="Kenner, Florian (DualStudy)" w:date="2023-04-30T22:50:00Z">
         <w:r>
           <w:rPr>
             <w:color w:val="000000" w:themeColor="text1"/>
             <w:lang w:val="en-GB"/>
           </w:rPr>
-          <w:t xml:space="preserve">foreign </w:t>
-        </w:r>
-      </w:ins>
-      <w:ins w:id="47" w:author="Kenner, Florian (DualStudy)" w:date="2023-04-30T23:04:00Z">
+          <w:t xml:space="preserve">condition_id which is the </w:t>
+        </w:r>
         <w:r>
           <w:rPr>
             <w:color w:val="000000" w:themeColor="text1"/>
             <w:lang w:val="en-GB"/>
           </w:rPr>
-          <w:t xml:space="preserve">key </w:t>
-        </w:r>
-      </w:ins>
-      <w:ins w:id="48" w:author="Kenner, Florian (DualStudy)" w:date="2023-04-30T22:50:00Z">
+          <w:t>earlier in this tex</w:t>
+        </w:r>
+      </w:ins>
+      <w:ins w:id="49" w:author="Kenner, Florian (DualStudy)" w:date="2023-04-30T22:51:00Z">
         <w:r>
           <w:rPr>
             <w:color w:val="000000" w:themeColor="text1"/>
             <w:lang w:val="en-GB"/>
           </w:rPr>
-          <w:t xml:space="preserve">condition_id which is the </w:t>
+          <w:t xml:space="preserve">t explained numerical rating. </w:t>
         </w:r>
         <w:r>
           <w:rPr>
             <w:color w:val="000000" w:themeColor="text1"/>
             <w:lang w:val="en-GB"/>
           </w:rPr>
-          <w:t>earlier in this tex</w:t>
-        </w:r>
-      </w:ins>
-      <w:ins w:id="49" w:author="Kenner, Florian (DualStudy)" w:date="2023-04-30T22:51:00Z">
+          <w:t>This foreign key enables us to connect the stock items with their numerical</w:t>
+        </w:r>
+      </w:ins>
+      <w:ins w:id="50" w:author="Kenner, Florian (DualStudy)" w:date="2023-04-30T22:52:00Z">
         <w:r>
           <w:rPr>
             <w:color w:val="000000" w:themeColor="text1"/>
             <w:lang w:val="en-GB"/>
           </w:rPr>
-          <w:t xml:space="preserve">t explained numerical rating. </w:t>
+          <w:t xml:space="preserve"> and textual condition</w:t>
         </w:r>
         <w:r>
           <w:rPr>
             <w:color w:val="000000" w:themeColor="text1"/>
             <w:lang w:val="en-GB"/>
           </w:rPr>
-          <w:t>This foreign key enables us to connect the stock items with their numerical</w:t>
-        </w:r>
-      </w:ins>
-      <w:ins w:id="50" w:author="Kenner, Florian (DualStudy)" w:date="2023-04-30T22:52:00Z">
-        <w:r>
-          <w:rPr>
-            <w:color w:val="000000" w:themeColor="text1"/>
-            <w:lang w:val="en-GB"/>
-          </w:rPr>
-          <w:t xml:space="preserve"> and textual condition</w:t>
-        </w:r>
-        <w:r>
-          <w:rPr>
-            <w:color w:val="000000" w:themeColor="text1"/>
-            <w:lang w:val="en-GB"/>
-          </w:rPr>
-          <w:t xml:space="preserve">, such as the criteria it </w:t>
-        </w:r>
-        <w:proofErr w:type="gramStart"/>
-        <w:r>
-          <w:rPr>
-            <w:color w:val="000000" w:themeColor="text1"/>
-            <w:lang w:val="en-GB"/>
-          </w:rPr>
-          <w:t>has to</w:t>
-        </w:r>
-        <w:proofErr w:type="gramEnd"/>
-        <w:r>
-          <w:rPr>
-            <w:color w:val="000000" w:themeColor="text1"/>
-            <w:lang w:val="en-GB"/>
-          </w:rPr>
-          <w:t xml:space="preserve"> fulfil to be graded with this condition. </w:t>
+          <w:t xml:space="preserve">, such as the criteria it has to fulfil to be graded with this condition. </w:t>
         </w:r>
       </w:ins>
     </w:p>
@@ -6212,23 +6038,7 @@
             <w:color w:val="000000" w:themeColor="text1"/>
             <w:lang w:val="en-GB"/>
           </w:rPr>
-          <w:t xml:space="preserve">is stored in the kernel </w:t>
-        </w:r>
-        <w:proofErr w:type="spellStart"/>
-        <w:r>
-          <w:rPr>
-            <w:color w:val="000000" w:themeColor="text1"/>
-            <w:lang w:val="en-GB"/>
-          </w:rPr>
-          <w:t>numerical_conditions</w:t>
-        </w:r>
-        <w:proofErr w:type="spellEnd"/>
-        <w:r>
-          <w:rPr>
-            <w:color w:val="000000" w:themeColor="text1"/>
-            <w:lang w:val="en-GB"/>
-          </w:rPr>
-          <w:t xml:space="preserve">, which connects each possible numerical condition with its </w:t>
+          <w:t xml:space="preserve">is stored in the kernel numerical_conditions, which connects each possible numerical condition with its </w:t>
         </w:r>
         <w:r>
           <w:rPr>
@@ -6305,39 +6115,7 @@
             <w:color w:val="000000" w:themeColor="text1"/>
             <w:lang w:val="en-GB"/>
           </w:rPr>
-          <w:t xml:space="preserve">The characteristic entity </w:t>
-        </w:r>
-        <w:proofErr w:type="spellStart"/>
-        <w:r>
-          <w:rPr>
-            <w:color w:val="000000" w:themeColor="text1"/>
-            <w:lang w:val="en-GB"/>
-          </w:rPr>
-          <w:t>condition_descriptions</w:t>
-        </w:r>
-        <w:proofErr w:type="spellEnd"/>
-        <w:r>
-          <w:rPr>
-            <w:color w:val="000000" w:themeColor="text1"/>
-            <w:lang w:val="en-GB"/>
-          </w:rPr>
-          <w:t xml:space="preserve"> </w:t>
-        </w:r>
-        <w:proofErr w:type="gramStart"/>
-        <w:r>
-          <w:rPr>
-            <w:color w:val="000000" w:themeColor="text1"/>
-            <w:lang w:val="en-GB"/>
-          </w:rPr>
-          <w:t>provides</w:t>
-        </w:r>
-        <w:proofErr w:type="gramEnd"/>
-        <w:r>
-          <w:rPr>
-            <w:color w:val="000000" w:themeColor="text1"/>
-            <w:lang w:val="en-GB"/>
-          </w:rPr>
-          <w:t xml:space="preserve"> the matching descriptions </w:t>
+          <w:t xml:space="preserve">The characteristic entity condition_descriptions provides the matching descriptions </w:t>
         </w:r>
         <w:r>
           <w:rPr>
@@ -6460,23 +6238,7 @@
             <w:color w:val="000000" w:themeColor="text1"/>
             <w:lang w:val="en-GB"/>
           </w:rPr>
-          <w:t xml:space="preserve">NULL values. This is </w:t>
-        </w:r>
-        <w:proofErr w:type="gramStart"/>
-        <w:r>
-          <w:rPr>
-            <w:color w:val="000000" w:themeColor="text1"/>
-            <w:lang w:val="en-GB"/>
-          </w:rPr>
-          <w:t>due to the fact that</w:t>
-        </w:r>
-        <w:proofErr w:type="gramEnd"/>
-        <w:r>
-          <w:rPr>
-            <w:color w:val="000000" w:themeColor="text1"/>
-            <w:lang w:val="en-GB"/>
-          </w:rPr>
-          <w:t xml:space="preserve"> </w:t>
+          <w:t xml:space="preserve">NULL values. This is due to the fact that </w:t>
         </w:r>
       </w:ins>
       <w:ins w:id="66" w:author="Kenner, Florian (DualStudy)" w:date="2023-04-30T23:03:00Z">
@@ -6530,23 +6292,7 @@
             <w:color w:val="000000" w:themeColor="text1"/>
             <w:lang w:val="en-GB"/>
           </w:rPr>
-          <w:t xml:space="preserve">for </w:t>
-        </w:r>
-        <w:proofErr w:type="gramStart"/>
-        <w:r>
-          <w:rPr>
-            <w:color w:val="000000" w:themeColor="text1"/>
-            <w:lang w:val="en-GB"/>
-          </w:rPr>
-          <w:t>later on</w:t>
-        </w:r>
-        <w:proofErr w:type="gramEnd"/>
-        <w:r>
-          <w:rPr>
-            <w:color w:val="000000" w:themeColor="text1"/>
-            <w:lang w:val="en-GB"/>
-          </w:rPr>
-          <w:t xml:space="preserve"> explained normalization reasons into the two kernels </w:t>
+          <w:t xml:space="preserve">for later on explained normalization reasons into the two kernels </w:t>
         </w:r>
         <w:r>
           <w:rPr>
@@ -6652,18 +6398,9 @@
             <w:color w:val="000000" w:themeColor="text1"/>
             <w:lang w:val="en-GB"/>
           </w:rPr>
-          <w:t xml:space="preserve">, a </w:t>
-        </w:r>
-        <w:proofErr w:type="gramStart"/>
-        <w:r>
-          <w:rPr>
-            <w:color w:val="000000" w:themeColor="text1"/>
-            <w:lang w:val="en-GB"/>
-          </w:rPr>
-          <w:t>state</w:t>
-        </w:r>
-      </w:ins>
-      <w:proofErr w:type="gramEnd"/>
+          <w:t>, a state</w:t>
+        </w:r>
+      </w:ins>
       <w:ins w:id="75" w:author="Kenner, Florian (DualStudy)" w:date="2023-04-30T23:12:00Z">
         <w:r>
           <w:rPr>
@@ -6749,57 +6486,25 @@
             <w:color w:val="000000" w:themeColor="text1"/>
             <w:lang w:val="en-GB"/>
           </w:rPr>
-          <w:t xml:space="preserve">customer expects when online shopping. </w:t>
-        </w:r>
-        <w:proofErr w:type="gramStart"/>
+          <w:t xml:space="preserve">customer expects when online shopping. First of </w:t>
+        </w:r>
+      </w:ins>
+      <w:ins w:id="82" w:author="Kenner, Florian (DualStudy)" w:date="2023-04-30T23:17:00Z">
         <w:r>
           <w:rPr>
             <w:color w:val="000000" w:themeColor="text1"/>
             <w:lang w:val="en-GB"/>
           </w:rPr>
-          <w:t xml:space="preserve">First of </w:t>
-        </w:r>
-      </w:ins>
-      <w:ins w:id="82" w:author="Kenner, Florian (DualStudy)" w:date="2023-04-30T23:17:00Z">
+          <w:t>all,</w:t>
+        </w:r>
+      </w:ins>
+      <w:ins w:id="83" w:author="Kenner, Florian (DualStudy)" w:date="2023-04-30T23:16:00Z">
         <w:r>
           <w:rPr>
             <w:color w:val="000000" w:themeColor="text1"/>
             <w:lang w:val="en-GB"/>
           </w:rPr>
-          <w:t>all</w:t>
-        </w:r>
-        <w:proofErr w:type="gramEnd"/>
-        <w:r>
-          <w:rPr>
-            <w:color w:val="000000" w:themeColor="text1"/>
-            <w:lang w:val="en-GB"/>
-          </w:rPr>
-          <w:t>,</w:t>
-        </w:r>
-      </w:ins>
-      <w:ins w:id="83" w:author="Kenner, Florian (DualStudy)" w:date="2023-04-30T23:16:00Z">
-        <w:r>
-          <w:rPr>
-            <w:color w:val="000000" w:themeColor="text1"/>
-            <w:lang w:val="en-GB"/>
-          </w:rPr>
-          <w:t xml:space="preserve"> there is the derived entity </w:t>
-        </w:r>
-        <w:proofErr w:type="spellStart"/>
-        <w:r>
-          <w:rPr>
-            <w:color w:val="000000" w:themeColor="text1"/>
-            <w:lang w:val="en-GB"/>
-          </w:rPr>
-          <w:t>whish</w:t>
-        </w:r>
-        <w:proofErr w:type="spellEnd"/>
-        <w:r>
-          <w:rPr>
-            <w:color w:val="000000" w:themeColor="text1"/>
-            <w:lang w:val="en-GB"/>
-          </w:rPr>
-          <w:t xml:space="preserve"> list, which lets customer put </w:t>
+          <w:t xml:space="preserve"> there is the derived entity whish list, which lets customer put </w:t>
         </w:r>
       </w:ins>
       <w:ins w:id="84" w:author="Kenner, Florian (DualStudy)" w:date="2023-04-30T23:17:00Z">
@@ -6862,27 +6567,18 @@
             <w:color w:val="000000" w:themeColor="text1"/>
             <w:lang w:val="en-GB"/>
           </w:rPr>
-          <w:t xml:space="preserve"> This relation is mapped by the kernel “</w:t>
-        </w:r>
-        <w:proofErr w:type="spellStart"/>
+          <w:t xml:space="preserve"> This relation is mapped by the kernel “shopping_cart</w:t>
+        </w:r>
+      </w:ins>
+      <w:ins w:id="89" w:author="Kenner, Florian (DualStudy)" w:date="2023-04-30T23:23:00Z">
         <w:r>
           <w:rPr>
             <w:color w:val="000000" w:themeColor="text1"/>
             <w:lang w:val="en-GB"/>
           </w:rPr>
-          <w:t>shopping_cart</w:t>
-        </w:r>
-      </w:ins>
-      <w:ins w:id="89" w:author="Kenner, Florian (DualStudy)" w:date="2023-04-30T23:23:00Z">
-        <w:r>
-          <w:rPr>
-            <w:color w:val="000000" w:themeColor="text1"/>
-            <w:lang w:val="en-GB"/>
-          </w:rPr>
           <w:t>s</w:t>
         </w:r>
       </w:ins>
-      <w:proofErr w:type="spellEnd"/>
       <w:ins w:id="90" w:author="Kenner, Florian (DualStudy)" w:date="2023-04-30T23:19:00Z">
         <w:r>
           <w:rPr>
@@ -6975,87 +6671,39 @@
             <w:color w:val="000000" w:themeColor="text1"/>
             <w:lang w:val="en-GB"/>
           </w:rPr>
-          <w:t>“</w:t>
-        </w:r>
-        <w:proofErr w:type="spellStart"/>
+          <w:t xml:space="preserve">“sold_items”. This entity provides the </w:t>
+        </w:r>
         <w:r>
           <w:rPr>
             <w:color w:val="000000" w:themeColor="text1"/>
             <w:lang w:val="en-GB"/>
           </w:rPr>
-          <w:t>sold_items</w:t>
-        </w:r>
-        <w:proofErr w:type="spellEnd"/>
+          <w:t xml:space="preserve">additional information of a purchase date, but besides that acts in the completely </w:t>
+        </w:r>
+      </w:ins>
+      <w:ins w:id="97" w:author="Kenner, Florian (DualStudy)" w:date="2023-04-30T23:24:00Z">
         <w:r>
           <w:rPr>
             <w:color w:val="000000" w:themeColor="text1"/>
             <w:lang w:val="en-GB"/>
           </w:rPr>
-          <w:t xml:space="preserve">”. This entity provides the </w:t>
-        </w:r>
+          <w:t xml:space="preserve">same way as the shopping carts. Each store item can be sold or not be sold and therefore be one or zero times in the sold_items entity. </w:t>
+        </w:r>
+      </w:ins>
+      <w:ins w:id="98" w:author="Kenner, Florian (DualStudy)" w:date="2023-04-30T23:25:00Z">
         <w:r>
           <w:rPr>
             <w:color w:val="000000" w:themeColor="text1"/>
             <w:lang w:val="en-GB"/>
           </w:rPr>
-          <w:t xml:space="preserve">additional information of a purchase date, but besides that acts in the completely </w:t>
-        </w:r>
-      </w:ins>
-      <w:ins w:id="97" w:author="Kenner, Florian (DualStudy)" w:date="2023-04-30T23:24:00Z">
+          <w:t xml:space="preserve">Each entry </w:t>
+        </w:r>
         <w:r>
           <w:rPr>
             <w:color w:val="000000" w:themeColor="text1"/>
             <w:lang w:val="en-GB"/>
           </w:rPr>
-          <w:t xml:space="preserve">same way as the shopping carts. Each store item can be sold or not be sold and therefore be one or zero times in the </w:t>
-        </w:r>
-        <w:proofErr w:type="spellStart"/>
-        <w:r>
-          <w:rPr>
-            <w:color w:val="000000" w:themeColor="text1"/>
-            <w:lang w:val="en-GB"/>
-          </w:rPr>
-          <w:t>sold_items</w:t>
-        </w:r>
-        <w:proofErr w:type="spellEnd"/>
-        <w:r>
-          <w:rPr>
-            <w:color w:val="000000" w:themeColor="text1"/>
-            <w:lang w:val="en-GB"/>
-          </w:rPr>
-          <w:t xml:space="preserve"> entity. </w:t>
-        </w:r>
-      </w:ins>
-      <w:ins w:id="98" w:author="Kenner, Florian (DualStudy)" w:date="2023-04-30T23:25:00Z">
-        <w:r>
-          <w:rPr>
-            <w:color w:val="000000" w:themeColor="text1"/>
-            <w:lang w:val="en-GB"/>
-          </w:rPr>
-          <w:t xml:space="preserve">Each entry </w:t>
-        </w:r>
-        <w:r>
-          <w:rPr>
-            <w:color w:val="000000" w:themeColor="text1"/>
-            <w:lang w:val="en-GB"/>
-          </w:rPr>
-          <w:t xml:space="preserve">consists of exactly one stock item and one customer, meanwhile each customer can have </w:t>
-        </w:r>
-        <w:proofErr w:type="spellStart"/>
-        <w:r>
-          <w:rPr>
-            <w:color w:val="000000" w:themeColor="text1"/>
-            <w:lang w:val="en-GB"/>
-          </w:rPr>
-          <w:t>bough</w:t>
-        </w:r>
-        <w:proofErr w:type="spellEnd"/>
-        <w:r>
-          <w:rPr>
-            <w:color w:val="000000" w:themeColor="text1"/>
-            <w:lang w:val="en-GB"/>
-          </w:rPr>
-          <w:t xml:space="preserve"> n items. </w:t>
+          <w:t xml:space="preserve">consists of exactly one stock item and one customer, meanwhile each customer can have bough n items. </w:t>
         </w:r>
       </w:ins>
     </w:p>
@@ -7131,12 +6779,6 @@
           <w:del w:id="104" w:author="Kenner, Florian (DualStudy)" w:date="2023-05-01T11:52:00Z"/>
           <w:lang w:val="en-GB"/>
         </w:rPr>
-        <w:pPrChange w:id="105" w:author="Kenner, Florian (DualStudy)" w:date="2023-05-01T15:12:00Z">
-          <w:pPr>
-            <w:pStyle w:val="BodyText"/>
-            <w:spacing w:before="1"/>
-          </w:pPr>
-        </w:pPrChange>
       </w:pPr>
     </w:p>
     <w:p>
@@ -7144,11 +6786,11 @@
         <w:pStyle w:val="BodyText"/>
         <w:spacing w:before="1"/>
         <w:rPr>
-          <w:del w:id="106" w:author="Kenner, Florian (DualStudy)" w:date="2023-05-01T11:52:00Z"/>
-          <w:lang w:val="en-GB"/>
-        </w:rPr>
-      </w:pPr>
-      <w:del w:id="107" w:author="Kenner, Florian (DualStudy)" w:date="2023-05-01T11:52:00Z">
+          <w:del w:id="105" w:author="Kenner, Florian (DualStudy)" w:date="2023-05-01T11:52:00Z"/>
+          <w:lang w:val="en-GB"/>
+        </w:rPr>
+      </w:pPr>
+      <w:del w:id="106" w:author="Kenner, Florian (DualStudy)" w:date="2023-05-01T11:52:00Z">
         <w:r>
           <w:delText>In this section offer a high-level view of the database and its design. State what</w:delText>
         </w:r>
@@ -7356,7 +6998,7 @@
         <w:ind w:left="160" w:right="118"/>
         <w:jc w:val="both"/>
         <w:rPr>
-          <w:ins w:id="108" w:author="Kenner, Florian (DualStudy)" w:date="2023-05-01T11:52:00Z"/>
+          <w:ins w:id="107" w:author="Kenner, Florian (DualStudy)" w:date="2023-05-01T11:52:00Z"/>
         </w:rPr>
       </w:pPr>
       <w:r>
@@ -7424,11 +7066,22 @@
         <w:ind w:left="160" w:right="118"/>
         <w:jc w:val="both"/>
         <w:rPr>
-          <w:ins w:id="109" w:author="Kenner, Florian (DualStudy)" w:date="2023-05-01T12:14:00Z"/>
-          <w:lang w:val="en-GB"/>
-        </w:rPr>
-      </w:pPr>
-      <w:ins w:id="110" w:author="Kenner, Florian (DualStudy)" w:date="2023-05-01T12:12:00Z">
+          <w:ins w:id="108" w:author="Kenner, Florian (DualStudy)" w:date="2023-05-01T12:14:00Z"/>
+          <w:lang w:val="en-GB"/>
+        </w:rPr>
+      </w:pPr>
+      <w:ins w:id="109" w:author="Kenner, Florian (DualStudy)" w:date="2023-05-01T12:12:00Z">
+        <w:r>
+          <w:rPr>
+            <w:lang w:val="en-GB"/>
+            <w:rPrChange w:id="110" w:author="Kenner, Florian (DualStudy)" w:date="2023-05-01T12:12:00Z">
+              <w:rPr>
+                <w:lang w:val="de-DE"/>
+              </w:rPr>
+            </w:rPrChange>
+          </w:rPr>
+          <w:t xml:space="preserve">The following chapter </w:t>
+        </w:r>
         <w:r>
           <w:rPr>
             <w:lang w:val="en-GB"/>
@@ -7438,17 +7091,6 @@
               </w:rPr>
             </w:rPrChange>
           </w:rPr>
-          <w:t xml:space="preserve">The following chapter </w:t>
-        </w:r>
-        <w:r>
-          <w:rPr>
-            <w:lang w:val="en-GB"/>
-            <w:rPrChange w:id="112" w:author="Kenner, Florian (DualStudy)" w:date="2023-05-01T12:12:00Z">
-              <w:rPr>
-                <w:lang w:val="de-DE"/>
-              </w:rPr>
-            </w:rPrChange>
-          </w:rPr>
           <w:t>discusses t</w:t>
         </w:r>
         <w:r>
@@ -7464,7 +7106,7 @@
           <w:t>normalization</w:t>
         </w:r>
       </w:ins>
-      <w:ins w:id="113" w:author="Kenner, Florian (DualStudy)" w:date="2023-05-01T12:13:00Z">
+      <w:ins w:id="112" w:author="Kenner, Florian (DualStudy)" w:date="2023-05-01T12:13:00Z">
         <w:r>
           <w:rPr>
             <w:lang w:val="en-GB"/>
@@ -7475,38 +7117,10 @@
           <w:rPr>
             <w:lang w:val="en-GB"/>
           </w:rPr>
-          <w:t xml:space="preserve">first three normal forms and </w:t>
-        </w:r>
-        <w:proofErr w:type="spellStart"/>
-        <w:r>
-          <w:rPr>
-            <w:lang w:val="en-GB"/>
-          </w:rPr>
-          <w:t>boyce</w:t>
-        </w:r>
-        <w:proofErr w:type="spellEnd"/>
-        <w:r>
-          <w:rPr>
-            <w:lang w:val="en-GB"/>
-          </w:rPr>
-          <w:t xml:space="preserve"> </w:t>
-        </w:r>
-        <w:proofErr w:type="spellStart"/>
-        <w:r>
-          <w:rPr>
-            <w:lang w:val="en-GB"/>
-          </w:rPr>
-          <w:t>codd</w:t>
-        </w:r>
-        <w:proofErr w:type="spellEnd"/>
-        <w:r>
-          <w:rPr>
-            <w:lang w:val="en-GB"/>
-          </w:rPr>
-          <w:t xml:space="preserve"> normal form will be defined and in the last part, it will be proven that our </w:t>
-        </w:r>
-      </w:ins>
-      <w:ins w:id="114" w:author="Kenner, Florian (DualStudy)" w:date="2023-05-01T12:14:00Z">
+          <w:t xml:space="preserve">first three normal forms and boyce codd normal form will be defined and in the last part, it will be proven that our </w:t>
+        </w:r>
+      </w:ins>
+      <w:ins w:id="113" w:author="Kenner, Florian (DualStudy)" w:date="2023-05-01T12:14:00Z">
         <w:r>
           <w:rPr>
             <w:lang w:val="en-GB"/>
@@ -7522,11 +7136,11 @@
         <w:ind w:left="160" w:right="118"/>
         <w:jc w:val="both"/>
         <w:rPr>
-          <w:ins w:id="115" w:author="Kenner, Florian (DualStudy)" w:date="2023-05-01T12:26:00Z"/>
-          <w:lang w:val="en-GB"/>
-        </w:rPr>
-      </w:pPr>
-      <w:ins w:id="116" w:author="Kenner, Florian (DualStudy)" w:date="2023-05-01T12:20:00Z">
+          <w:ins w:id="114" w:author="Kenner, Florian (DualStudy)" w:date="2023-05-01T12:26:00Z"/>
+          <w:lang w:val="en-GB"/>
+        </w:rPr>
+      </w:pPr>
+      <w:ins w:id="115" w:author="Kenner, Florian (DualStudy)" w:date="2023-05-01T12:20:00Z">
         <w:r>
           <w:rPr>
             <w:lang w:val="en-GB"/>
@@ -7534,7 +7148,7 @@
           <w:t xml:space="preserve">Data base normalization </w:t>
         </w:r>
       </w:ins>
-      <w:ins w:id="117" w:author="Kenner, Florian (DualStudy)" w:date="2023-05-01T12:21:00Z">
+      <w:ins w:id="116" w:author="Kenner, Florian (DualStudy)" w:date="2023-05-01T12:21:00Z">
         <w:r>
           <w:rPr>
             <w:lang w:val="en-GB"/>
@@ -7548,7 +7162,7 @@
           <w:t>hich works through the n</w:t>
         </w:r>
       </w:ins>
-      <w:ins w:id="118" w:author="Kenner, Florian (DualStudy)" w:date="2023-05-01T12:22:00Z">
+      <w:ins w:id="117" w:author="Kenner, Florian (DualStudy)" w:date="2023-05-01T12:22:00Z">
         <w:r>
           <w:rPr>
             <w:lang w:val="en-GB"/>
@@ -7562,7 +7176,7 @@
           <w:t xml:space="preserve">that all the conditions by the lower normal forms are fulfilled. </w:t>
         </w:r>
       </w:ins>
-      <w:ins w:id="119" w:author="Kenner, Florian (DualStudy)" w:date="2023-05-01T12:23:00Z">
+      <w:ins w:id="118" w:author="Kenner, Florian (DualStudy)" w:date="2023-05-01T12:23:00Z">
         <w:r>
           <w:rPr>
             <w:lang w:val="en-GB"/>
@@ -7594,7 +7208,7 @@
           <w:t>, data base normalization helps to el</w:t>
         </w:r>
       </w:ins>
-      <w:ins w:id="120" w:author="Kenner, Florian (DualStudy)" w:date="2023-05-01T12:24:00Z">
+      <w:ins w:id="119" w:author="Kenner, Florian (DualStudy)" w:date="2023-05-01T12:24:00Z">
         <w:r>
           <w:rPr>
             <w:lang w:val="en-GB"/>
@@ -7608,7 +7222,7 @@
           <w:t xml:space="preserve">organizing data into smaller tables which also reduces storage space. </w:t>
         </w:r>
       </w:ins>
-      <w:ins w:id="121" w:author="Kenner, Florian (DualStudy)" w:date="2023-05-01T12:25:00Z">
+      <w:ins w:id="120" w:author="Kenner, Florian (DualStudy)" w:date="2023-05-01T12:25:00Z">
         <w:r>
           <w:rPr>
             <w:lang w:val="en-GB"/>
@@ -7616,7 +7230,7 @@
           <w:t>Furthermore,</w:t>
         </w:r>
       </w:ins>
-      <w:ins w:id="122" w:author="Kenner, Florian (DualStudy)" w:date="2023-05-01T12:24:00Z">
+      <w:ins w:id="121" w:author="Kenner, Florian (DualStudy)" w:date="2023-05-01T12:24:00Z">
         <w:r>
           <w:rPr>
             <w:lang w:val="en-GB"/>
@@ -7630,7 +7244,7 @@
           <w:t xml:space="preserve">normalization improves data consistency </w:t>
         </w:r>
       </w:ins>
-      <w:ins w:id="123" w:author="Kenner, Florian (DualStudy)" w:date="2023-05-01T12:25:00Z">
+      <w:ins w:id="122" w:author="Kenner, Florian (DualStudy)" w:date="2023-05-01T12:25:00Z">
         <w:r>
           <w:rPr>
             <w:lang w:val="en-GB"/>
@@ -7638,7 +7252,7 @@
           <w:t>across</w:t>
         </w:r>
       </w:ins>
-      <w:ins w:id="124" w:author="Kenner, Florian (DualStudy)" w:date="2023-05-01T12:24:00Z">
+      <w:ins w:id="123" w:author="Kenner, Florian (DualStudy)" w:date="2023-05-01T12:24:00Z">
         <w:r>
           <w:rPr>
             <w:lang w:val="en-GB"/>
@@ -7646,7 +7260,7 @@
           <w:t xml:space="preserve"> </w:t>
         </w:r>
       </w:ins>
-      <w:ins w:id="125" w:author="Kenner, Florian (DualStudy)" w:date="2023-05-01T12:25:00Z">
+      <w:ins w:id="124" w:author="Kenner, Florian (DualStudy)" w:date="2023-05-01T12:25:00Z">
         <w:r>
           <w:rPr>
             <w:lang w:val="en-GB"/>
@@ -7660,7 +7274,7 @@
           <w:t xml:space="preserve">improves maintenance since </w:t>
         </w:r>
       </w:ins>
-      <w:ins w:id="126" w:author="Kenner, Florian (DualStudy)" w:date="2023-05-01T12:26:00Z">
+      <w:ins w:id="125" w:author="Kenner, Florian (DualStudy)" w:date="2023-05-01T12:26:00Z">
         <w:r>
           <w:rPr>
             <w:lang w:val="en-GB"/>
@@ -7682,11 +7296,11 @@
         <w:ind w:left="160" w:right="118"/>
         <w:jc w:val="both"/>
         <w:rPr>
-          <w:ins w:id="127" w:author="Kenner, Florian (DualStudy)" w:date="2023-05-01T12:33:00Z"/>
-          <w:lang w:val="en-GB"/>
-        </w:rPr>
-      </w:pPr>
-      <w:ins w:id="128" w:author="Kenner, Florian (DualStudy)" w:date="2023-05-01T12:26:00Z">
+          <w:ins w:id="126" w:author="Kenner, Florian (DualStudy)" w:date="2023-05-01T12:33:00Z"/>
+          <w:lang w:val="en-GB"/>
+        </w:rPr>
+      </w:pPr>
+      <w:ins w:id="127" w:author="Kenner, Florian (DualStudy)" w:date="2023-05-01T12:26:00Z">
         <w:r>
           <w:rPr>
             <w:lang w:val="en-GB"/>
@@ -7700,63 +7314,21 @@
           <w:t xml:space="preserve"> three </w:t>
         </w:r>
       </w:ins>
-      <w:ins w:id="129" w:author="Kenner, Florian (DualStudy)" w:date="2023-05-01T12:27:00Z">
-        <w:r>
-          <w:rPr>
-            <w:lang w:val="en-GB"/>
-          </w:rPr>
-          <w:t xml:space="preserve">normal forms are required to be fulfilled and the </w:t>
-        </w:r>
-        <w:proofErr w:type="spellStart"/>
-        <w:r>
-          <w:rPr>
-            <w:lang w:val="en-GB"/>
-          </w:rPr>
-          <w:t>boyce</w:t>
-        </w:r>
-        <w:proofErr w:type="spellEnd"/>
-        <w:r>
-          <w:rPr>
-            <w:lang w:val="en-GB"/>
-          </w:rPr>
-          <w:t xml:space="preserve"> </w:t>
-        </w:r>
-        <w:proofErr w:type="spellStart"/>
-        <w:r>
-          <w:rPr>
-            <w:lang w:val="en-GB"/>
-          </w:rPr>
-          <w:t>codd</w:t>
-        </w:r>
-        <w:proofErr w:type="spellEnd"/>
-        <w:r>
-          <w:rPr>
-            <w:lang w:val="en-GB"/>
-          </w:rPr>
-          <w:t xml:space="preserve"> normal form. </w:t>
-        </w:r>
-        <w:r>
-          <w:rPr>
-            <w:lang w:val="en-GB"/>
-          </w:rPr>
-          <w:t xml:space="preserve">The following definitions </w:t>
-        </w:r>
-        <w:proofErr w:type="gramStart"/>
-        <w:r>
-          <w:rPr>
-            <w:lang w:val="en-GB"/>
-          </w:rPr>
-          <w:t>where</w:t>
-        </w:r>
-        <w:proofErr w:type="gramEnd"/>
-        <w:r>
-          <w:rPr>
-            <w:lang w:val="en-GB"/>
-          </w:rPr>
-          <w:t xml:space="preserve"> created by combining the given definitions from the books </w:t>
-        </w:r>
-      </w:ins>
-      <w:ins w:id="130" w:author="Kenner, Florian (DualStudy)" w:date="2023-05-01T12:28:00Z">
+      <w:ins w:id="128" w:author="Kenner, Florian (DualStudy)" w:date="2023-05-01T12:27:00Z">
+        <w:r>
+          <w:rPr>
+            <w:lang w:val="en-GB"/>
+          </w:rPr>
+          <w:t xml:space="preserve">normal forms are required to be fulfilled and the boyce codd normal form. </w:t>
+        </w:r>
+        <w:r>
+          <w:rPr>
+            <w:lang w:val="en-GB"/>
+          </w:rPr>
+          <w:t xml:space="preserve">The following definitions where created by combining the given definitions from the books </w:t>
+        </w:r>
+      </w:ins>
+      <w:ins w:id="129" w:author="Kenner, Florian (DualStudy)" w:date="2023-05-01T12:28:00Z">
         <w:r>
           <w:rPr>
             <w:lang w:val="en-GB"/>
@@ -7820,11 +7392,11 @@
         <w:ind w:left="160" w:right="118"/>
         <w:jc w:val="both"/>
         <w:rPr>
-          <w:ins w:id="131" w:author="Kenner, Florian (DualStudy)" w:date="2023-05-01T12:36:00Z"/>
-          <w:lang w:val="en-GB"/>
-        </w:rPr>
-      </w:pPr>
-      <w:ins w:id="132" w:author="Kenner, Florian (DualStudy)" w:date="2023-05-01T12:33:00Z">
+          <w:ins w:id="130" w:author="Kenner, Florian (DualStudy)" w:date="2023-05-01T12:36:00Z"/>
+          <w:lang w:val="en-GB"/>
+        </w:rPr>
+      </w:pPr>
+      <w:ins w:id="131" w:author="Kenner, Florian (DualStudy)" w:date="2023-05-01T12:33:00Z">
         <w:r>
           <w:rPr>
             <w:b/>
@@ -7845,7 +7417,7 @@
           <w:t xml:space="preserve">requires </w:t>
         </w:r>
       </w:ins>
-      <w:ins w:id="133" w:author="Kenner, Florian (DualStudy)" w:date="2023-05-01T12:35:00Z">
+      <w:ins w:id="132" w:author="Kenner, Florian (DualStudy)" w:date="2023-05-01T12:35:00Z">
         <w:r>
           <w:rPr>
             <w:lang w:val="en-GB"/>
@@ -7853,7 +7425,7 @@
           <w:t xml:space="preserve">a table </w:t>
         </w:r>
       </w:ins>
-      <w:ins w:id="134" w:author="Kenner, Florian (DualStudy)" w:date="2023-05-01T12:33:00Z">
+      <w:ins w:id="133" w:author="Kenner, Florian (DualStudy)" w:date="2023-05-01T12:33:00Z">
         <w:r>
           <w:rPr>
             <w:lang w:val="en-GB"/>
@@ -7861,7 +7433,7 @@
           <w:t xml:space="preserve">that </w:t>
         </w:r>
       </w:ins>
-      <w:ins w:id="135" w:author="Kenner, Florian (DualStudy)" w:date="2023-05-01T12:35:00Z">
+      <w:ins w:id="134" w:author="Kenner, Florian (DualStudy)" w:date="2023-05-01T12:35:00Z">
         <w:r>
           <w:rPr>
             <w:lang w:val="en-GB"/>
@@ -7869,7 +7441,7 @@
           <w:t>all</w:t>
         </w:r>
       </w:ins>
-      <w:ins w:id="136" w:author="Kenner, Florian (DualStudy)" w:date="2023-05-01T12:33:00Z">
+      <w:ins w:id="135" w:author="Kenner, Florian (DualStudy)" w:date="2023-05-01T12:33:00Z">
         <w:r>
           <w:rPr>
             <w:lang w:val="en-GB"/>
@@ -7877,7 +7449,7 @@
           <w:t xml:space="preserve"> its attributes are atomic</w:t>
         </w:r>
       </w:ins>
-      <w:ins w:id="137" w:author="Kenner, Florian (DualStudy)" w:date="2023-05-01T12:34:00Z">
+      <w:ins w:id="136" w:author="Kenner, Florian (DualStudy)" w:date="2023-05-01T12:34:00Z">
         <w:r>
           <w:rPr>
             <w:lang w:val="en-GB"/>
@@ -7885,7 +7457,7 @@
           <w:t xml:space="preserve">, meaning they can’t be split into smaller attributes. </w:t>
         </w:r>
       </w:ins>
-      <w:ins w:id="138" w:author="Kenner, Florian (DualStudy)" w:date="2023-05-01T12:35:00Z">
+      <w:ins w:id="137" w:author="Kenner, Florian (DualStudy)" w:date="2023-05-01T12:35:00Z">
         <w:r>
           <w:rPr>
             <w:lang w:val="en-GB"/>
@@ -7899,7 +7471,7 @@
           <w:t xml:space="preserve">there are no duplicate rows (entries) in a table </w:t>
         </w:r>
       </w:ins>
-      <w:ins w:id="139" w:author="Kenner, Florian (DualStudy)" w:date="2023-05-01T12:36:00Z">
+      <w:ins w:id="138" w:author="Kenner, Florian (DualStudy)" w:date="2023-05-01T12:36:00Z">
         <w:r>
           <w:rPr>
             <w:lang w:val="en-GB"/>
@@ -7907,7 +7479,7 @@
           <w:t>a</w:t>
         </w:r>
       </w:ins>
-      <w:ins w:id="140" w:author="Kenner, Florian (DualStudy)" w:date="2023-05-01T12:35:00Z">
+      <w:ins w:id="139" w:author="Kenner, Florian (DualStudy)" w:date="2023-05-01T12:35:00Z">
         <w:r>
           <w:rPr>
             <w:lang w:val="en-GB"/>
@@ -7915,7 +7487,7 @@
           <w:t>nd that all att</w:t>
         </w:r>
       </w:ins>
-      <w:ins w:id="141" w:author="Kenner, Florian (DualStudy)" w:date="2023-05-01T12:36:00Z">
+      <w:ins w:id="140" w:author="Kenner, Florian (DualStudy)" w:date="2023-05-01T12:36:00Z">
         <w:r>
           <w:rPr>
             <w:lang w:val="en-GB"/>
@@ -7923,7 +7495,7 @@
           <w:t xml:space="preserve">ributes are dependent </w:t>
         </w:r>
       </w:ins>
-      <w:ins w:id="142" w:author="Kenner, Florian (DualStudy)" w:date="2023-05-01T12:38:00Z">
+      <w:ins w:id="141" w:author="Kenner, Florian (DualStudy)" w:date="2023-05-01T12:38:00Z">
         <w:r>
           <w:rPr>
             <w:lang w:val="en-GB"/>
@@ -7931,7 +7503,7 @@
           <w:t>on a key, which can be a single column or a set of columns</w:t>
         </w:r>
       </w:ins>
-      <w:ins w:id="143" w:author="Kenner, Florian (DualStudy)" w:date="2023-05-01T12:40:00Z">
+      <w:ins w:id="142" w:author="Kenner, Florian (DualStudy)" w:date="2023-05-01T12:40:00Z">
         <w:r>
           <w:rPr>
             <w:lang w:val="en-GB"/>
@@ -7939,7 +7511,7 @@
           <w:t>. This concl</w:t>
         </w:r>
       </w:ins>
-      <w:ins w:id="144" w:author="Kenner, Florian (DualStudy)" w:date="2023-05-01T12:41:00Z">
+      <w:ins w:id="143" w:author="Kenner, Florian (DualStudy)" w:date="2023-05-01T12:41:00Z">
         <w:r>
           <w:rPr>
             <w:lang w:val="en-GB"/>
@@ -7955,11 +7527,11 @@
         <w:ind w:left="160" w:right="118"/>
         <w:jc w:val="both"/>
         <w:rPr>
-          <w:ins w:id="145" w:author="Kenner, Florian (DualStudy)" w:date="2023-05-01T12:41:00Z"/>
-          <w:lang w:val="en-GB"/>
-        </w:rPr>
-      </w:pPr>
-      <w:ins w:id="146" w:author="Kenner, Florian (DualStudy)" w:date="2023-05-01T12:36:00Z">
+          <w:ins w:id="144" w:author="Kenner, Florian (DualStudy)" w:date="2023-05-01T12:41:00Z"/>
+          <w:lang w:val="en-GB"/>
+        </w:rPr>
+      </w:pPr>
+      <w:ins w:id="145" w:author="Kenner, Florian (DualStudy)" w:date="2023-05-01T12:36:00Z">
         <w:r>
           <w:rPr>
             <w:b/>
@@ -7976,7 +7548,7 @@
         <w:r>
           <w:rPr>
             <w:lang w:val="en-GB"/>
-            <w:rPrChange w:id="147" w:author="Kenner, Florian (DualStudy)" w:date="2023-05-01T12:36:00Z">
+            <w:rPrChange w:id="146" w:author="Kenner, Florian (DualStudy)" w:date="2023-05-01T12:36:00Z">
               <w:rPr>
                 <w:lang w:val="de-DE"/>
               </w:rPr>
@@ -7991,7 +7563,7 @@
           <w:t xml:space="preserve">at a table is in 1NF and that </w:t>
         </w:r>
       </w:ins>
-      <w:ins w:id="148" w:author="Kenner, Florian (DualStudy)" w:date="2023-05-01T12:37:00Z">
+      <w:ins w:id="147" w:author="Kenner, Florian (DualStudy)" w:date="2023-05-01T12:37:00Z">
         <w:r>
           <w:rPr>
             <w:lang w:val="en-GB"/>
@@ -7999,7 +7571,7 @@
           <w:t>there are no</w:t>
         </w:r>
       </w:ins>
-      <w:ins w:id="149" w:author="Kenner, Florian (DualStudy)" w:date="2023-05-01T12:43:00Z">
+      <w:ins w:id="148" w:author="Kenner, Florian (DualStudy)" w:date="2023-05-01T12:43:00Z">
         <w:r>
           <w:rPr>
             <w:lang w:val="en-GB"/>
@@ -8007,7 +7579,7 @@
           <w:t xml:space="preserve"> partial dependencies on the primary key, every non key attribute must be dependent on the whole key</w:t>
         </w:r>
       </w:ins>
-      <w:ins w:id="150" w:author="Kenner, Florian (DualStudy)" w:date="2023-05-01T12:41:00Z">
+      <w:ins w:id="149" w:author="Kenner, Florian (DualStudy)" w:date="2023-05-01T12:41:00Z">
         <w:r>
           <w:rPr>
             <w:lang w:val="en-GB"/>
@@ -8023,11 +7595,11 @@
         <w:ind w:left="160" w:right="118"/>
         <w:jc w:val="both"/>
         <w:rPr>
-          <w:ins w:id="151" w:author="Kenner, Florian (DualStudy)" w:date="2023-05-01T12:44:00Z"/>
-          <w:lang w:val="en-GB"/>
-        </w:rPr>
-      </w:pPr>
-      <w:ins w:id="152" w:author="Kenner, Florian (DualStudy)" w:date="2023-05-01T12:41:00Z">
+          <w:ins w:id="150" w:author="Kenner, Florian (DualStudy)" w:date="2023-05-01T12:44:00Z"/>
+          <w:lang w:val="en-GB"/>
+        </w:rPr>
+      </w:pPr>
+      <w:ins w:id="151" w:author="Kenner, Florian (DualStudy)" w:date="2023-05-01T12:41:00Z">
         <w:r>
           <w:rPr>
             <w:b/>
@@ -8040,7 +7612,7 @@
           <w:rPr>
             <w:b/>
             <w:lang w:val="en-GB"/>
-            <w:rPrChange w:id="153" w:author="Kenner, Florian (DualStudy)" w:date="2023-05-01T12:42:00Z">
+            <w:rPrChange w:id="152" w:author="Kenner, Florian (DualStudy)" w:date="2023-05-01T12:42:00Z">
               <w:rPr>
                 <w:b/>
                 <w:lang w:val="de-DE"/>
@@ -8052,7 +7624,7 @@
         <w:r>
           <w:rPr>
             <w:lang w:val="en-GB"/>
-            <w:rPrChange w:id="154" w:author="Kenner, Florian (DualStudy)" w:date="2023-05-01T12:42:00Z">
+            <w:rPrChange w:id="153" w:author="Kenner, Florian (DualStudy)" w:date="2023-05-01T12:42:00Z">
               <w:rPr>
                 <w:lang w:val="de-DE"/>
               </w:rPr>
@@ -8061,11 +7633,11 @@
           <w:t>(</w:t>
         </w:r>
       </w:ins>
-      <w:ins w:id="155" w:author="Kenner, Florian (DualStudy)" w:date="2023-05-01T12:42:00Z">
-        <w:r>
-          <w:rPr>
-            <w:lang w:val="en-GB"/>
-            <w:rPrChange w:id="156" w:author="Kenner, Florian (DualStudy)" w:date="2023-05-01T12:42:00Z">
+      <w:ins w:id="154" w:author="Kenner, Florian (DualStudy)" w:date="2023-05-01T12:42:00Z">
+        <w:r>
+          <w:rPr>
+            <w:lang w:val="en-GB"/>
+            <w:rPrChange w:id="155" w:author="Kenner, Florian (DualStudy)" w:date="2023-05-01T12:42:00Z">
               <w:rPr>
                 <w:lang w:val="de-DE"/>
               </w:rPr>
@@ -8080,7 +7652,7 @@
           <w:t xml:space="preserve">emands a table to be in 2NF and </w:t>
         </w:r>
       </w:ins>
-      <w:ins w:id="157" w:author="Kenner, Florian (DualStudy)" w:date="2023-05-01T12:44:00Z">
+      <w:ins w:id="156" w:author="Kenner, Florian (DualStudy)" w:date="2023-05-01T12:44:00Z">
         <w:r>
           <w:rPr>
             <w:lang w:val="en-GB"/>
@@ -8102,11 +7674,11 @@
         <w:ind w:left="160" w:right="118"/>
         <w:jc w:val="both"/>
         <w:rPr>
-          <w:ins w:id="158" w:author="Kenner, Florian (DualStudy)" w:date="2023-05-01T14:22:00Z"/>
-          <w:lang w:val="en-GB"/>
-        </w:rPr>
-      </w:pPr>
-      <w:ins w:id="159" w:author="Kenner, Florian (DualStudy)" w:date="2023-05-01T12:45:00Z">
+          <w:ins w:id="157" w:author="Kenner, Florian (DualStudy)" w:date="2023-05-01T14:22:00Z"/>
+          <w:lang w:val="en-GB"/>
+        </w:rPr>
+      </w:pPr>
+      <w:ins w:id="158" w:author="Kenner, Florian (DualStudy)" w:date="2023-05-01T12:45:00Z">
         <w:r>
           <w:rPr>
             <w:b/>
@@ -8121,7 +7693,7 @@
           <w:t xml:space="preserve">(BCNF) </w:t>
         </w:r>
       </w:ins>
-      <w:ins w:id="160" w:author="Kenner, Florian (DualStudy)" w:date="2023-05-01T12:48:00Z">
+      <w:ins w:id="159" w:author="Kenner, Florian (DualStudy)" w:date="2023-05-01T12:48:00Z">
         <w:r>
           <w:rPr>
             <w:lang w:val="en-GB"/>
@@ -8137,11 +7709,22 @@
         <w:ind w:left="160" w:right="118"/>
         <w:jc w:val="both"/>
         <w:rPr>
-          <w:ins w:id="161" w:author="Kenner, Florian (DualStudy)" w:date="2023-05-01T14:55:00Z"/>
-          <w:lang w:val="en-GB"/>
-        </w:rPr>
-      </w:pPr>
-      <w:ins w:id="162" w:author="Kenner, Florian (DualStudy)" w:date="2023-05-01T14:42:00Z">
+          <w:ins w:id="160" w:author="Kenner, Florian (DualStudy)" w:date="2023-05-01T14:55:00Z"/>
+          <w:lang w:val="en-GB"/>
+        </w:rPr>
+      </w:pPr>
+      <w:ins w:id="161" w:author="Kenner, Florian (DualStudy)" w:date="2023-05-01T14:42:00Z">
+        <w:r>
+          <w:rPr>
+            <w:lang w:val="en-GB"/>
+            <w:rPrChange w:id="162" w:author="Kenner, Florian (DualStudy)" w:date="2023-05-01T14:44:00Z">
+              <w:rPr>
+                <w:lang w:val="de-DE"/>
+              </w:rPr>
+            </w:rPrChange>
+          </w:rPr>
+          <w:t xml:space="preserve">As seen in figure </w:t>
+        </w:r>
         <w:r>
           <w:rPr>
             <w:lang w:val="en-GB"/>
@@ -8151,43 +7734,32 @@
               </w:rPr>
             </w:rPrChange>
           </w:rPr>
-          <w:t xml:space="preserve">As seen in figure </w:t>
-        </w:r>
-        <w:r>
-          <w:rPr>
-            <w:lang w:val="en-GB"/>
-            <w:rPrChange w:id="164" w:author="Kenner, Florian (DualStudy)" w:date="2023-05-01T14:44:00Z">
+          <w:t>two</w:t>
+        </w:r>
+      </w:ins>
+      <w:ins w:id="164" w:author="Kenner, Florian (DualStudy)" w:date="2023-05-01T14:43:00Z">
+        <w:r>
+          <w:rPr>
+            <w:lang w:val="en-GB"/>
+            <w:rPrChange w:id="165" w:author="Kenner, Florian (DualStudy)" w:date="2023-05-01T14:44:00Z">
               <w:rPr>
                 <w:lang w:val="de-DE"/>
               </w:rPr>
             </w:rPrChange>
           </w:rPr>
-          <w:t>two</w:t>
-        </w:r>
-      </w:ins>
-      <w:ins w:id="165" w:author="Kenner, Florian (DualStudy)" w:date="2023-05-01T14:43:00Z">
-        <w:r>
-          <w:rPr>
-            <w:lang w:val="en-GB"/>
-            <w:rPrChange w:id="166" w:author="Kenner, Florian (DualStudy)" w:date="2023-05-01T14:44:00Z">
+          <w:t>, many surrogate keys meaning</w:t>
+        </w:r>
+      </w:ins>
+      <w:ins w:id="166" w:author="Kenner, Florian (DualStudy)" w:date="2023-05-01T14:44:00Z">
+        <w:r>
+          <w:rPr>
+            <w:lang w:val="en-GB"/>
+            <w:rPrChange w:id="167" w:author="Kenner, Florian (DualStudy)" w:date="2023-05-01T14:44:00Z">
               <w:rPr>
                 <w:lang w:val="de-DE"/>
               </w:rPr>
             </w:rPrChange>
           </w:rPr>
-          <w:t>, many surrogate keys meaning</w:t>
-        </w:r>
-      </w:ins>
-      <w:ins w:id="167" w:author="Kenner, Florian (DualStudy)" w:date="2023-05-01T14:44:00Z">
-        <w:r>
-          <w:rPr>
-            <w:lang w:val="en-GB"/>
-            <w:rPrChange w:id="168" w:author="Kenner, Florian (DualStudy)" w:date="2023-05-01T14:44:00Z">
-              <w:rPr>
-                <w:lang w:val="de-DE"/>
-              </w:rPr>
-            </w:rPrChange>
-          </w:rPr>
           <w:t xml:space="preserve"> </w:t>
         </w:r>
         <w:r>
@@ -8197,7 +7769,7 @@
           <w:t xml:space="preserve">synthetically produced primary keys with no occurrence in the real world were </w:t>
         </w:r>
       </w:ins>
-      <w:ins w:id="169" w:author="Kenner, Florian (DualStudy)" w:date="2023-05-01T14:45:00Z">
+      <w:ins w:id="168" w:author="Kenner, Florian (DualStudy)" w:date="2023-05-01T14:45:00Z">
         <w:r>
           <w:rPr>
             <w:lang w:val="en-GB"/>
@@ -8211,7 +7783,7 @@
           <w:t xml:space="preserve">This </w:t>
         </w:r>
       </w:ins>
-      <w:ins w:id="170" w:author="Kenner, Florian (DualStudy)" w:date="2023-05-01T14:55:00Z">
+      <w:ins w:id="169" w:author="Kenner, Florian (DualStudy)" w:date="2023-05-01T14:55:00Z">
         <w:r>
           <w:rPr>
             <w:lang w:val="en-GB"/>
@@ -8227,7 +7799,7 @@
         <w:r>
           <w:rPr>
             <w:lang w:val="en-GB"/>
-            <w:rPrChange w:id="171" w:author="Kenner, Florian (DualStudy)" w:date="2023-05-01T14:55:00Z">
+            <w:rPrChange w:id="170" w:author="Kenner, Florian (DualStudy)" w:date="2023-05-01T14:55:00Z">
               <w:rPr>
                 <w:lang w:val="de-DE"/>
               </w:rPr>
@@ -8250,11 +7822,11 @@
         <w:ind w:left="160" w:right="118"/>
         <w:jc w:val="both"/>
         <w:rPr>
-          <w:ins w:id="172" w:author="Kenner, Florian (DualStudy)" w:date="2023-05-01T14:57:00Z"/>
-          <w:lang w:val="en-GB"/>
-        </w:rPr>
-      </w:pPr>
-      <w:ins w:id="173" w:author="Kenner, Florian (DualStudy)" w:date="2023-05-01T14:55:00Z">
+          <w:ins w:id="171" w:author="Kenner, Florian (DualStudy)" w:date="2023-05-01T14:57:00Z"/>
+          <w:lang w:val="en-GB"/>
+        </w:rPr>
+      </w:pPr>
+      <w:ins w:id="172" w:author="Kenner, Florian (DualStudy)" w:date="2023-05-01T14:55:00Z">
         <w:r>
           <w:rPr>
             <w:lang w:val="en-GB"/>
@@ -8274,7 +7846,7 @@
           <w:t xml:space="preserve">chapter </w:t>
         </w:r>
       </w:ins>
-      <w:ins w:id="174" w:author="Kenner, Florian (DualStudy)" w:date="2023-05-01T14:56:00Z">
+      <w:ins w:id="173" w:author="Kenner, Florian (DualStudy)" w:date="2023-05-01T14:56:00Z">
         <w:r>
           <w:rPr>
             <w:lang w:val="en-GB"/>
@@ -8282,7 +7854,7 @@
           <w:t xml:space="preserve">in </w:t>
         </w:r>
       </w:ins>
-      <w:ins w:id="175" w:author="Kenner, Florian (DualStudy)" w:date="2023-05-01T14:55:00Z">
+      <w:ins w:id="174" w:author="Kenner, Florian (DualStudy)" w:date="2023-05-01T14:55:00Z">
         <w:r>
           <w:rPr>
             <w:lang w:val="en-GB"/>
@@ -8290,7 +7862,7 @@
           <w:t>8</w:t>
         </w:r>
       </w:ins>
-      <w:ins w:id="176" w:author="Kenner, Florian (DualStudy)" w:date="2023-05-01T14:56:00Z">
+      <w:ins w:id="175" w:author="Kenner, Florian (DualStudy)" w:date="2023-05-01T14:56:00Z">
         <w:r>
           <w:rPr>
             <w:lang w:val="en-GB"/>
@@ -8307,85 +7879,21 @@
           <w:rPr>
             <w:lang w:val="en-GB"/>
           </w:rPr>
-          <w:t xml:space="preserve">"Fundamentals of Database Systems" by </w:t>
-        </w:r>
-        <w:proofErr w:type="spellStart"/>
-        <w:r>
-          <w:rPr>
-            <w:lang w:val="en-GB"/>
-          </w:rPr>
-          <w:t>Ramez</w:t>
-        </w:r>
-        <w:proofErr w:type="spellEnd"/>
+          <w:t>"Fundamentals of Database Systems" by Ramez Elmasri and Shamkant B. Navathe</w:t>
+        </w:r>
         <w:r>
           <w:rPr>
             <w:lang w:val="en-GB"/>
           </w:rPr>
           <w:t xml:space="preserve"> </w:t>
         </w:r>
-        <w:proofErr w:type="spellStart"/>
-        <w:r>
-          <w:rPr>
-            <w:lang w:val="en-GB"/>
-          </w:rPr>
-          <w:t>Elmasri</w:t>
-        </w:r>
-        <w:proofErr w:type="spellEnd"/>
-        <w:r>
-          <w:rPr>
-            <w:lang w:val="en-GB"/>
-          </w:rPr>
-          <w:t xml:space="preserve"> and </w:t>
-        </w:r>
-        <w:proofErr w:type="spellStart"/>
-        <w:r>
-          <w:rPr>
-            <w:lang w:val="en-GB"/>
-          </w:rPr>
-          <w:t>Shamkant</w:t>
-        </w:r>
-        <w:proofErr w:type="spellEnd"/>
-        <w:r>
-          <w:rPr>
-            <w:lang w:val="en-GB"/>
-          </w:rPr>
-          <w:t xml:space="preserve"> B. </w:t>
-        </w:r>
-        <w:proofErr w:type="spellStart"/>
-        <w:r>
-          <w:rPr>
-            <w:lang w:val="en-GB"/>
-          </w:rPr>
-          <w:t>Navathe</w:t>
-        </w:r>
-        <w:proofErr w:type="spellEnd"/>
-        <w:r>
-          <w:rPr>
-            <w:lang w:val="en-GB"/>
-          </w:rPr>
-          <w:t xml:space="preserve"> </w:t>
-        </w:r>
-      </w:ins>
-      <w:ins w:id="177" w:author="Kenner, Florian (DualStudy)" w:date="2023-05-01T14:57:00Z">
-        <w:r>
-          <w:rPr>
-            <w:lang w:val="en-GB"/>
-          </w:rPr>
-          <w:t xml:space="preserve">advocates </w:t>
-        </w:r>
-        <w:proofErr w:type="spellStart"/>
-        <w:r>
-          <w:rPr>
-            <w:lang w:val="en-GB"/>
-          </w:rPr>
-          <w:t>aswell</w:t>
-        </w:r>
-        <w:proofErr w:type="spellEnd"/>
-        <w:r>
-          <w:rPr>
-            <w:lang w:val="en-GB"/>
-          </w:rPr>
-          <w:t xml:space="preserve"> on page 298. </w:t>
+      </w:ins>
+      <w:ins w:id="176" w:author="Kenner, Florian (DualStudy)" w:date="2023-05-01T14:57:00Z">
+        <w:r>
+          <w:rPr>
+            <w:lang w:val="en-GB"/>
+          </w:rPr>
+          <w:t xml:space="preserve">advocates aswell on page 298. </w:t>
         </w:r>
       </w:ins>
     </w:p>
@@ -8396,11 +7904,11 @@
         <w:ind w:left="160" w:right="118"/>
         <w:jc w:val="both"/>
         <w:rPr>
-          <w:ins w:id="178" w:author="Kenner, Florian (DualStudy)" w:date="2023-05-01T15:00:00Z"/>
-          <w:lang w:val="en-GB"/>
-        </w:rPr>
-      </w:pPr>
-      <w:ins w:id="179" w:author="Kenner, Florian (DualStudy)" w:date="2023-05-01T14:57:00Z">
+          <w:ins w:id="177" w:author="Kenner, Florian (DualStudy)" w:date="2023-05-01T15:00:00Z"/>
+          <w:lang w:val="en-GB"/>
+        </w:rPr>
+      </w:pPr>
+      <w:ins w:id="178" w:author="Kenner, Florian (DualStudy)" w:date="2023-05-01T14:57:00Z">
         <w:r>
           <w:rPr>
             <w:lang w:val="en-GB"/>
@@ -8408,7 +7916,7 @@
           <w:t xml:space="preserve">For Kernels, the case is not that </w:t>
         </w:r>
       </w:ins>
-      <w:ins w:id="180" w:author="Kenner, Florian (DualStudy)" w:date="2023-05-01T14:59:00Z">
+      <w:ins w:id="179" w:author="Kenner, Florian (DualStudy)" w:date="2023-05-01T14:59:00Z">
         <w:r>
           <w:rPr>
             <w:lang w:val="en-GB"/>
@@ -8416,7 +7924,7 @@
           <w:t>clear,</w:t>
         </w:r>
       </w:ins>
-      <w:ins w:id="181" w:author="Kenner, Florian (DualStudy)" w:date="2023-05-01T14:57:00Z">
+      <w:ins w:id="180" w:author="Kenner, Florian (DualStudy)" w:date="2023-05-01T14:57:00Z">
         <w:r>
           <w:rPr>
             <w:lang w:val="en-GB"/>
@@ -8430,7 +7938,7 @@
           <w:t xml:space="preserve">primary key would have to be a composite key of </w:t>
         </w:r>
       </w:ins>
-      <w:ins w:id="182" w:author="Kenner, Florian (DualStudy)" w:date="2023-05-01T14:58:00Z">
+      <w:ins w:id="181" w:author="Kenner, Florian (DualStudy)" w:date="2023-05-01T14:58:00Z">
         <w:r>
           <w:rPr>
             <w:lang w:val="en-GB"/>
@@ -8444,7 +7952,7 @@
           <w:t>c</w:t>
         </w:r>
       </w:ins>
-      <w:ins w:id="183" w:author="Kenner, Florian (DualStudy)" w:date="2023-05-01T14:59:00Z">
+      <w:ins w:id="182" w:author="Kenner, Florian (DualStudy)" w:date="2023-05-01T14:59:00Z">
         <w:r>
           <w:rPr>
             <w:lang w:val="en-GB"/>
@@ -8472,11 +7980,11 @@
         <w:ind w:left="160" w:right="118"/>
         <w:jc w:val="both"/>
         <w:rPr>
-          <w:ins w:id="184" w:author="Kenner, Florian (DualStudy)" w:date="2023-05-01T15:01:00Z"/>
-          <w:lang w:val="en-GB"/>
-        </w:rPr>
-      </w:pPr>
-      <w:ins w:id="185" w:author="Kenner, Florian (DualStudy)" w:date="2023-05-01T15:00:00Z">
+          <w:ins w:id="183" w:author="Kenner, Florian (DualStudy)" w:date="2023-05-01T15:01:00Z"/>
+          <w:lang w:val="en-GB"/>
+        </w:rPr>
+      </w:pPr>
+      <w:ins w:id="184" w:author="Kenner, Florian (DualStudy)" w:date="2023-05-01T15:00:00Z">
         <w:r>
           <w:rPr>
             <w:lang w:val="en-GB"/>
@@ -8486,7 +7994,7 @@
         <w:r>
           <w:rPr>
             <w:lang w:val="en-GB"/>
-            <w:rPrChange w:id="186" w:author="Kenner, Florian (DualStudy)" w:date="2023-05-01T15:00:00Z">
+            <w:rPrChange w:id="185" w:author="Kenner, Florian (DualStudy)" w:date="2023-05-01T15:00:00Z">
               <w:rPr>
                 <w:lang w:val="de-DE"/>
               </w:rPr>
@@ -8507,7 +8015,7 @@
           <w:t xml:space="preserve">characteristic entities </w:t>
         </w:r>
       </w:ins>
-      <w:ins w:id="187" w:author="Kenner, Florian (DualStudy)" w:date="2023-05-01T15:01:00Z">
+      <w:ins w:id="186" w:author="Kenner, Florian (DualStudy)" w:date="2023-05-01T15:01:00Z">
         <w:r>
           <w:rPr>
             <w:lang w:val="en-GB"/>
@@ -8529,11 +8037,11 @@
         <w:ind w:left="160" w:right="118"/>
         <w:jc w:val="both"/>
         <w:rPr>
-          <w:ins w:id="188" w:author="Kenner, Florian (DualStudy)" w:date="2023-05-01T14:49:00Z"/>
-          <w:lang w:val="en-GB"/>
-        </w:rPr>
-      </w:pPr>
-      <w:ins w:id="189" w:author="Kenner, Florian (DualStudy)" w:date="2023-05-01T15:02:00Z">
+          <w:ins w:id="187" w:author="Kenner, Florian (DualStudy)" w:date="2023-05-01T14:49:00Z"/>
+          <w:lang w:val="en-GB"/>
+        </w:rPr>
+      </w:pPr>
+      <w:ins w:id="188" w:author="Kenner, Florian (DualStudy)" w:date="2023-05-01T15:02:00Z">
         <w:r>
           <w:rPr>
             <w:lang w:val="en-GB"/>
@@ -8543,7 +8051,7 @@
         <w:r>
           <w:rPr>
             <w:lang w:val="en-GB"/>
-            <w:rPrChange w:id="190" w:author="Kenner, Florian (DualStudy)" w:date="2023-05-01T15:02:00Z">
+            <w:rPrChange w:id="189" w:author="Kenner, Florian (DualStudy)" w:date="2023-05-01T15:02:00Z">
               <w:rPr>
                 <w:lang w:val="de-DE"/>
               </w:rPr>
@@ -8558,7 +8066,7 @@
           <w:t>elp to fulfil the requirements of many normal forms</w:t>
         </w:r>
       </w:ins>
-      <w:ins w:id="191" w:author="Kenner, Florian (DualStudy)" w:date="2023-05-01T15:48:00Z">
+      <w:ins w:id="190" w:author="Kenner, Florian (DualStudy)" w:date="2023-05-01T15:48:00Z">
         <w:r>
           <w:rPr>
             <w:lang w:val="en-GB"/>
@@ -8572,7 +8080,7 @@
           <w:t xml:space="preserve">a surrogate key </w:t>
         </w:r>
       </w:ins>
-      <w:ins w:id="192" w:author="Kenner, Florian (DualStudy)" w:date="2023-05-01T15:49:00Z">
+      <w:ins w:id="191" w:author="Kenner, Florian (DualStudy)" w:date="2023-05-01T15:49:00Z">
         <w:r>
           <w:rPr>
             <w:lang w:val="en-GB"/>
@@ -8583,24 +8091,10 @@
           <w:rPr>
             <w:lang w:val="en-GB"/>
           </w:rPr>
-          <w:t xml:space="preserve">2NF is automatically ensured </w:t>
-        </w:r>
-        <w:proofErr w:type="spellStart"/>
-        <w:r>
-          <w:rPr>
-            <w:lang w:val="en-GB"/>
-          </w:rPr>
-          <w:t>aswell</w:t>
-        </w:r>
-        <w:proofErr w:type="spellEnd"/>
-        <w:r>
-          <w:rPr>
-            <w:lang w:val="en-GB"/>
-          </w:rPr>
-          <w:t xml:space="preserve"> when introducing a surrogate key, </w:t>
-        </w:r>
-      </w:ins>
-      <w:ins w:id="193" w:author="Kenner, Florian (DualStudy)" w:date="2023-05-01T15:02:00Z">
+          <w:t xml:space="preserve">2NF is automatically ensured aswell when introducing a surrogate key, </w:t>
+        </w:r>
+      </w:ins>
+      <w:ins w:id="192" w:author="Kenner, Florian (DualStudy)" w:date="2023-05-01T15:02:00Z">
         <w:r>
           <w:rPr>
             <w:lang w:val="en-GB"/>
@@ -8608,7 +8102,7 @@
           <w:t xml:space="preserve">hence </w:t>
         </w:r>
       </w:ins>
-      <w:ins w:id="194" w:author="Kenner, Florian (DualStudy)" w:date="2023-05-01T15:49:00Z">
+      <w:ins w:id="193" w:author="Kenner, Florian (DualStudy)" w:date="2023-05-01T15:49:00Z">
         <w:r>
           <w:rPr>
             <w:lang w:val="en-GB"/>
@@ -8616,7 +8110,7 @@
           <w:t xml:space="preserve">it </w:t>
         </w:r>
       </w:ins>
-      <w:ins w:id="195" w:author="Kenner, Florian (DualStudy)" w:date="2023-05-01T15:03:00Z">
+      <w:ins w:id="194" w:author="Kenner, Florian (DualStudy)" w:date="2023-05-01T15:03:00Z">
         <w:r>
           <w:rPr>
             <w:lang w:val="en-GB"/>
@@ -8624,7 +8118,7 @@
           <w:t>prevent</w:t>
         </w:r>
       </w:ins>
-      <w:ins w:id="196" w:author="Kenner, Florian (DualStudy)" w:date="2023-05-01T15:49:00Z">
+      <w:ins w:id="195" w:author="Kenner, Florian (DualStudy)" w:date="2023-05-01T15:49:00Z">
         <w:r>
           <w:rPr>
             <w:lang w:val="en-GB"/>
@@ -8632,7 +8126,7 @@
           <w:t>s</w:t>
         </w:r>
       </w:ins>
-      <w:ins w:id="197" w:author="Kenner, Florian (DualStudy)" w:date="2023-05-01T15:03:00Z">
+      <w:ins w:id="196" w:author="Kenner, Florian (DualStudy)" w:date="2023-05-01T15:03:00Z">
         <w:r>
           <w:rPr>
             <w:lang w:val="en-GB"/>
@@ -8646,26 +8140,12 @@
           <w:t>a part of the primary key.</w:t>
         </w:r>
       </w:ins>
-      <w:ins w:id="198" w:author="Kenner, Florian (DualStudy)" w:date="2023-05-01T15:50:00Z">
-        <w:r>
-          <w:rPr>
-            <w:lang w:val="en-GB"/>
-          </w:rPr>
-          <w:t xml:space="preserve"> The requirements of 3NF </w:t>
-        </w:r>
-        <w:proofErr w:type="gramStart"/>
-        <w:r>
-          <w:rPr>
-            <w:lang w:val="en-GB"/>
-          </w:rPr>
-          <w:t>have to</w:t>
-        </w:r>
-        <w:proofErr w:type="gramEnd"/>
-        <w:r>
-          <w:rPr>
-            <w:lang w:val="en-GB"/>
-          </w:rPr>
-          <w:t xml:space="preserve"> be ensured whether there is a surrogate key or not</w:t>
+      <w:ins w:id="197" w:author="Kenner, Florian (DualStudy)" w:date="2023-05-01T15:50:00Z">
+        <w:r>
+          <w:rPr>
+            <w:lang w:val="en-GB"/>
+          </w:rPr>
+          <w:t xml:space="preserve"> The requirements of 3NF have to be ensured whether there is a surrogate key or not</w:t>
         </w:r>
         <w:r>
           <w:rPr>
@@ -8674,7 +8154,7 @@
           <w:t xml:space="preserve">, but if a table is in 3NF and has a surrogate key, it’s </w:t>
         </w:r>
       </w:ins>
-      <w:ins w:id="199" w:author="Kenner, Florian (DualStudy)" w:date="2023-05-01T15:51:00Z">
+      <w:ins w:id="198" w:author="Kenner, Florian (DualStudy)" w:date="2023-05-01T15:51:00Z">
         <w:r>
           <w:rPr>
             <w:lang w:val="en-GB"/>
@@ -8688,7 +8168,7 @@
           <w:t>not derived and can therefore not be partially dependent on non-key attributes.</w:t>
         </w:r>
       </w:ins>
-      <w:ins w:id="200" w:author="Kenner, Florian (DualStudy)" w:date="2023-05-01T15:52:00Z">
+      <w:ins w:id="199" w:author="Kenner, Florian (DualStudy)" w:date="2023-05-01T15:52:00Z">
         <w:r>
           <w:rPr>
             <w:lang w:val="en-GB"/>
@@ -8702,7 +8182,7 @@
           <w:t>elaborated each time a table has a surrogate key. If this is the case, it will simply be discu</w:t>
         </w:r>
       </w:ins>
-      <w:ins w:id="201" w:author="Kenner, Florian (DualStudy)" w:date="2023-05-01T15:53:00Z">
+      <w:ins w:id="200" w:author="Kenner, Florian (DualStudy)" w:date="2023-05-01T15:53:00Z">
         <w:r>
           <w:rPr>
             <w:lang w:val="en-GB"/>
@@ -8724,15 +8204,15 @@
         <w:ind w:left="160" w:right="118"/>
         <w:jc w:val="both"/>
         <w:rPr>
-          <w:ins w:id="202" w:author="Kenner, Florian (DualStudy)" w:date="2023-05-01T17:26:00Z"/>
-          <w:lang w:val="en-GB"/>
-        </w:rPr>
-      </w:pPr>
-      <w:ins w:id="203" w:author="Kenner, Florian (DualStudy)" w:date="2023-05-01T15:04:00Z">
-        <w:r>
-          <w:rPr>
-            <w:lang w:val="en-GB"/>
-            <w:rPrChange w:id="204" w:author="Kenner, Florian (DualStudy)" w:date="2023-05-01T15:04:00Z">
+          <w:ins w:id="201" w:author="Kenner, Florian (DualStudy)" w:date="2023-05-01T17:26:00Z"/>
+          <w:lang w:val="en-GB"/>
+        </w:rPr>
+      </w:pPr>
+      <w:ins w:id="202" w:author="Kenner, Florian (DualStudy)" w:date="2023-05-01T15:04:00Z">
+        <w:r>
+          <w:rPr>
+            <w:lang w:val="en-GB"/>
+            <w:rPrChange w:id="203" w:author="Kenner, Florian (DualStudy)" w:date="2023-05-01T15:04:00Z">
               <w:rPr>
                 <w:lang w:val="de-DE"/>
               </w:rPr>
@@ -8754,7 +8234,7 @@
           <w:t>meet the requirements of BCNF and le</w:t>
         </w:r>
       </w:ins>
-      <w:ins w:id="205" w:author="Kenner, Florian (DualStudy)" w:date="2023-05-01T15:05:00Z">
+      <w:ins w:id="204" w:author="Kenner, Florian (DualStudy)" w:date="2023-05-01T15:05:00Z">
         <w:r>
           <w:rPr>
             <w:lang w:val="en-GB"/>
@@ -8768,7 +8248,7 @@
           <w:t>.</w:t>
         </w:r>
       </w:ins>
-      <w:ins w:id="206" w:author="Kenner, Florian (DualStudy)" w:date="2023-05-01T15:53:00Z">
+      <w:ins w:id="205" w:author="Kenner, Florian (DualStudy)" w:date="2023-05-01T15:53:00Z">
         <w:r>
           <w:rPr>
             <w:lang w:val="en-GB"/>
@@ -8776,7 +8256,7 @@
           <w:t xml:space="preserve"> The </w:t>
         </w:r>
       </w:ins>
-      <w:ins w:id="207" w:author="Kenner, Florian (DualStudy)" w:date="2023-05-01T17:24:00Z">
+      <w:ins w:id="206" w:author="Kenner, Florian (DualStudy)" w:date="2023-05-01T17:24:00Z">
         <w:r>
           <w:rPr>
             <w:lang w:val="en-GB"/>
@@ -8784,7 +8264,7 @@
           <w:t>collectables</w:t>
         </w:r>
       </w:ins>
-      <w:ins w:id="208" w:author="Kenner, Florian (DualStudy)" w:date="2023-05-01T15:53:00Z">
+      <w:ins w:id="207" w:author="Kenner, Florian (DualStudy)" w:date="2023-05-01T15:53:00Z">
         <w:r>
           <w:rPr>
             <w:lang w:val="en-GB"/>
@@ -8792,7 +8272,7 @@
           <w:t xml:space="preserve"> </w:t>
         </w:r>
       </w:ins>
-      <w:ins w:id="209" w:author="Kenner, Florian (DualStudy)" w:date="2023-05-01T15:54:00Z">
+      <w:ins w:id="208" w:author="Kenner, Florian (DualStudy)" w:date="2023-05-01T15:54:00Z">
         <w:r>
           <w:rPr>
             <w:lang w:val="en-GB"/>
@@ -8800,7 +8280,7 @@
           <w:t>kernel has a surrogate key, since a composi</w:t>
         </w:r>
       </w:ins>
-      <w:ins w:id="210" w:author="Kenner, Florian (DualStudy)" w:date="2023-05-01T15:55:00Z">
+      <w:ins w:id="209" w:author="Kenner, Florian (DualStudy)" w:date="2023-05-01T15:55:00Z">
         <w:r>
           <w:rPr>
             <w:lang w:val="en-GB"/>
@@ -8814,7 +8294,7 @@
           <w:t>key</w:t>
         </w:r>
       </w:ins>
-      <w:ins w:id="211" w:author="Kenner, Florian (DualStudy)" w:date="2023-05-01T15:56:00Z">
+      <w:ins w:id="210" w:author="Kenner, Florian (DualStudy)" w:date="2023-05-01T15:56:00Z">
         <w:r>
           <w:rPr>
             <w:lang w:val="en-GB"/>
@@ -8822,7 +8302,7 @@
           <w:t xml:space="preserve"> and consequently a primary key would not be possible otherwise since there can be multiple collectables sharing the same </w:t>
         </w:r>
       </w:ins>
-      <w:ins w:id="212" w:author="Kenner, Florian (DualStudy)" w:date="2023-05-01T15:57:00Z">
+      <w:ins w:id="211" w:author="Kenner, Florian (DualStudy)" w:date="2023-05-01T15:57:00Z">
         <w:r>
           <w:rPr>
             <w:lang w:val="en-GB"/>
@@ -8836,7 +8316,7 @@
           <w:t>itle</w:t>
         </w:r>
       </w:ins>
-      <w:ins w:id="213" w:author="Kenner, Florian (DualStudy)" w:date="2023-05-01T16:18:00Z">
+      <w:ins w:id="212" w:author="Kenner, Florian (DualStudy)" w:date="2023-05-01T16:18:00Z">
         <w:r>
           <w:rPr>
             <w:lang w:val="en-GB"/>
@@ -8844,7 +8324,7 @@
           <w:t xml:space="preserve"> and </w:t>
         </w:r>
       </w:ins>
-      <w:ins w:id="214" w:author="Kenner, Florian (DualStudy)" w:date="2023-05-01T15:57:00Z">
+      <w:ins w:id="213" w:author="Kenner, Florian (DualStudy)" w:date="2023-05-01T15:57:00Z">
         <w:r>
           <w:rPr>
             <w:lang w:val="en-GB"/>
@@ -8852,7 +8332,7 @@
           <w:t>publication year</w:t>
         </w:r>
       </w:ins>
-      <w:ins w:id="215" w:author="Kenner, Florian (DualStudy)" w:date="2023-05-01T16:18:00Z">
+      <w:ins w:id="214" w:author="Kenner, Florian (DualStudy)" w:date="2023-05-01T16:18:00Z">
         <w:r>
           <w:rPr>
             <w:lang w:val="en-GB"/>
@@ -8860,7 +8340,7 @@
           <w:t xml:space="preserve">. </w:t>
         </w:r>
       </w:ins>
-      <w:ins w:id="216" w:author="Kenner, Florian (DualStudy)" w:date="2023-05-01T15:58:00Z">
+      <w:ins w:id="215" w:author="Kenner, Florian (DualStudy)" w:date="2023-05-01T15:58:00Z">
         <w:r>
           <w:rPr>
             <w:lang w:val="en-GB"/>
@@ -8868,7 +8348,7 @@
           <w:t xml:space="preserve">Each attribute </w:t>
         </w:r>
       </w:ins>
-      <w:ins w:id="217" w:author="Kenner, Florian (DualStudy)" w:date="2023-05-01T15:59:00Z">
+      <w:ins w:id="216" w:author="Kenner, Florian (DualStudy)" w:date="2023-05-01T15:59:00Z">
         <w:r>
           <w:rPr>
             <w:lang w:val="en-GB"/>
@@ -8876,7 +8356,7 @@
           <w:t>can’t</w:t>
         </w:r>
       </w:ins>
-      <w:ins w:id="218" w:author="Kenner, Florian (DualStudy)" w:date="2023-05-01T15:58:00Z">
+      <w:ins w:id="217" w:author="Kenner, Florian (DualStudy)" w:date="2023-05-01T15:58:00Z">
         <w:r>
           <w:rPr>
             <w:lang w:val="en-GB"/>
@@ -8884,7 +8364,7 @@
           <w:t xml:space="preserve"> be </w:t>
         </w:r>
       </w:ins>
-      <w:ins w:id="219" w:author="Kenner, Florian (DualStudy)" w:date="2023-05-01T15:59:00Z">
+      <w:ins w:id="218" w:author="Kenner, Florian (DualStudy)" w:date="2023-05-01T15:59:00Z">
         <w:r>
           <w:rPr>
             <w:lang w:val="en-GB"/>
@@ -8892,7 +8372,7 @@
           <w:t>divided</w:t>
         </w:r>
       </w:ins>
-      <w:ins w:id="220" w:author="Kenner, Florian (DualStudy)" w:date="2023-05-01T15:58:00Z">
+      <w:ins w:id="219" w:author="Kenner, Florian (DualStudy)" w:date="2023-05-01T15:58:00Z">
         <w:r>
           <w:rPr>
             <w:lang w:val="en-GB"/>
@@ -8900,7 +8380,7 @@
           <w:t xml:space="preserve"> into </w:t>
         </w:r>
       </w:ins>
-      <w:ins w:id="221" w:author="Kenner, Florian (DualStudy)" w:date="2023-05-01T15:59:00Z">
+      <w:ins w:id="220" w:author="Kenner, Florian (DualStudy)" w:date="2023-05-01T15:59:00Z">
         <w:r>
           <w:rPr>
             <w:lang w:val="en-GB"/>
@@ -8908,7 +8388,7 @@
           <w:t>sub attributes and is therefore atomic. Furthermore</w:t>
         </w:r>
       </w:ins>
-      <w:ins w:id="222" w:author="Kenner, Florian (DualStudy)" w:date="2023-05-01T16:00:00Z">
+      <w:ins w:id="221" w:author="Kenner, Florian (DualStudy)" w:date="2023-05-01T16:00:00Z">
         <w:r>
           <w:rPr>
             <w:lang w:val="en-GB"/>
@@ -8916,7 +8396,7 @@
           <w:t>,</w:t>
         </w:r>
       </w:ins>
-      <w:ins w:id="223" w:author="Kenner, Florian (DualStudy)" w:date="2023-05-01T15:59:00Z">
+      <w:ins w:id="222" w:author="Kenner, Florian (DualStudy)" w:date="2023-05-01T15:59:00Z">
         <w:r>
           <w:rPr>
             <w:lang w:val="en-GB"/>
@@ -8930,7 +8410,7 @@
           <w:t xml:space="preserve">n the assumption that the publisher of a comic can change over </w:t>
         </w:r>
       </w:ins>
-      <w:ins w:id="224" w:author="Kenner, Florian (DualStudy)" w:date="2023-05-01T16:00:00Z">
+      <w:ins w:id="223" w:author="Kenner, Florian (DualStudy)" w:date="2023-05-01T16:00:00Z">
         <w:r>
           <w:rPr>
             <w:lang w:val="en-GB"/>
@@ -8938,7 +8418,7 @@
           <w:t>time</w:t>
         </w:r>
       </w:ins>
-      <w:ins w:id="225" w:author="Kenner, Florian (DualStudy)" w:date="2023-05-01T16:18:00Z">
+      <w:ins w:id="224" w:author="Kenner, Florian (DualStudy)" w:date="2023-05-01T16:18:00Z">
         <w:r>
           <w:rPr>
             <w:lang w:val="en-GB"/>
@@ -8954,11 +8434,11 @@
         <w:ind w:left="160" w:right="118"/>
         <w:jc w:val="both"/>
         <w:rPr>
-          <w:ins w:id="226" w:author="Kenner, Florian (DualStudy)" w:date="2023-05-01T16:18:00Z"/>
-          <w:lang w:val="en-GB"/>
-        </w:rPr>
-      </w:pPr>
-      <w:ins w:id="227" w:author="Kenner, Florian (DualStudy)" w:date="2023-05-01T17:26:00Z">
+          <w:ins w:id="225" w:author="Kenner, Florian (DualStudy)" w:date="2023-05-01T16:18:00Z"/>
+          <w:lang w:val="en-GB"/>
+        </w:rPr>
+      </w:pPr>
+      <w:ins w:id="226" w:author="Kenner, Florian (DualStudy)" w:date="2023-05-01T17:26:00Z">
         <w:r>
           <w:rPr>
             <w:lang w:val="en-GB"/>
@@ -8966,26 +8446,12 @@
           <w:t>If a collectable is a comic is</w:t>
         </w:r>
       </w:ins>
-      <w:ins w:id="228" w:author="Kenner, Florian (DualStudy)" w:date="2023-05-01T17:27:00Z">
-        <w:r>
-          <w:rPr>
-            <w:lang w:val="en-GB"/>
-          </w:rPr>
-          <w:t xml:space="preserve"> stored via its appearance in the Comics table, this table can use the collectable id as primary key, since each collectable appears once at maximum. </w:t>
-        </w:r>
-        <w:proofErr w:type="gramStart"/>
-        <w:r>
-          <w:rPr>
-            <w:lang w:val="en-GB"/>
-          </w:rPr>
-          <w:t>Both of the ids</w:t>
-        </w:r>
-        <w:proofErr w:type="gramEnd"/>
-        <w:r>
-          <w:rPr>
-            <w:lang w:val="en-GB"/>
-          </w:rPr>
-          <w:t xml:space="preserve"> can not be split into smaller attributes and therefore the </w:t>
+      <w:ins w:id="227" w:author="Kenner, Florian (DualStudy)" w:date="2023-05-01T17:27:00Z">
+        <w:r>
+          <w:rPr>
+            <w:lang w:val="en-GB"/>
+          </w:rPr>
+          <w:t xml:space="preserve"> stored via its appearance in the Comics table, this table can use the collectable id as primary key, since each collectable appears once at maximum. Both of the ids can not be split into smaller attributes and therefore the </w:t>
         </w:r>
         <w:r>
           <w:rPr>
@@ -8994,7 +8460,7 @@
           <w:t>table is in BCNF</w:t>
         </w:r>
       </w:ins>
-      <w:ins w:id="229" w:author="Kenner, Florian (DualStudy)" w:date="2023-05-01T17:28:00Z">
+      <w:ins w:id="228" w:author="Kenner, Florian (DualStudy)" w:date="2023-05-01T17:28:00Z">
         <w:r>
           <w:rPr>
             <w:lang w:val="en-GB"/>
@@ -9010,30 +8476,16 @@
         <w:ind w:left="160" w:right="118"/>
         <w:jc w:val="both"/>
         <w:rPr>
-          <w:ins w:id="230" w:author="Kenner, Florian (DualStudy)" w:date="2023-05-01T16:20:00Z"/>
-          <w:lang w:val="en-GB"/>
-        </w:rPr>
-      </w:pPr>
-      <w:ins w:id="231" w:author="Kenner, Florian (DualStudy)" w:date="2023-05-01T16:18:00Z">
-        <w:r>
-          <w:rPr>
-            <w:lang w:val="en-GB"/>
-          </w:rPr>
-          <w:t xml:space="preserve">The storyline </w:t>
-        </w:r>
-        <w:proofErr w:type="gramStart"/>
-        <w:r>
-          <w:rPr>
-            <w:lang w:val="en-GB"/>
-          </w:rPr>
-          <w:t>has to</w:t>
-        </w:r>
-        <w:proofErr w:type="gramEnd"/>
-        <w:r>
-          <w:rPr>
-            <w:lang w:val="en-GB"/>
-          </w:rPr>
-          <w:t xml:space="preserve"> be in its own </w:t>
+          <w:ins w:id="229" w:author="Kenner, Florian (DualStudy)" w:date="2023-05-01T16:20:00Z"/>
+          <w:lang w:val="en-GB"/>
+        </w:rPr>
+      </w:pPr>
+      <w:ins w:id="230" w:author="Kenner, Florian (DualStudy)" w:date="2023-05-01T16:18:00Z">
+        <w:r>
+          <w:rPr>
+            <w:lang w:val="en-GB"/>
+          </w:rPr>
+          <w:t xml:space="preserve">The storyline has to be in its own </w:t>
         </w:r>
         <w:r>
           <w:rPr>
@@ -9042,7 +8494,7 @@
           <w:t>table because it woul</w:t>
         </w:r>
       </w:ins>
-      <w:ins w:id="232" w:author="Kenner, Florian (DualStudy)" w:date="2023-05-01T16:19:00Z">
+      <w:ins w:id="231" w:author="Kenner, Florian (DualStudy)" w:date="2023-05-01T16:19:00Z">
         <w:r>
           <w:rPr>
             <w:lang w:val="en-GB"/>
@@ -9064,11 +8516,11 @@
         <w:ind w:left="160" w:right="118"/>
         <w:jc w:val="both"/>
         <w:rPr>
-          <w:ins w:id="233" w:author="Kenner, Florian (DualStudy)" w:date="2023-05-01T16:22:00Z"/>
-          <w:lang w:val="en-GB"/>
-        </w:rPr>
-      </w:pPr>
-      <w:ins w:id="234" w:author="Kenner, Florian (DualStudy)" w:date="2023-05-01T16:20:00Z">
+          <w:ins w:id="232" w:author="Kenner, Florian (DualStudy)" w:date="2023-05-01T16:22:00Z"/>
+          <w:lang w:val="en-GB"/>
+        </w:rPr>
+      </w:pPr>
+      <w:ins w:id="233" w:author="Kenner, Florian (DualStudy)" w:date="2023-05-01T16:20:00Z">
         <w:r>
           <w:rPr>
             <w:lang w:val="en-GB"/>
@@ -9082,7 +8534,7 @@
           <w:t xml:space="preserve">surrogate key. The foreign keys in it </w:t>
         </w:r>
       </w:ins>
-      <w:ins w:id="235" w:author="Kenner, Florian (DualStudy)" w:date="2023-05-01T16:21:00Z">
+      <w:ins w:id="234" w:author="Kenner, Florian (DualStudy)" w:date="2023-05-01T16:21:00Z">
         <w:r>
           <w:rPr>
             <w:lang w:val="en-GB"/>
@@ -9096,7 +8548,7 @@
           <w:t xml:space="preserve">be multiple mappings sharing a storyline with </w:t>
         </w:r>
       </w:ins>
-      <w:ins w:id="236" w:author="Kenner, Florian (DualStudy)" w:date="2023-05-01T16:22:00Z">
+      <w:ins w:id="235" w:author="Kenner, Florian (DualStudy)" w:date="2023-05-01T16:22:00Z">
         <w:r>
           <w:rPr>
             <w:lang w:val="en-GB"/>
@@ -9104,7 +8556,7 @@
           <w:t xml:space="preserve">different collectables and vice versa. </w:t>
         </w:r>
       </w:ins>
-      <w:ins w:id="237" w:author="Kenner, Florian (DualStudy)" w:date="2023-05-01T16:23:00Z">
+      <w:ins w:id="236" w:author="Kenner, Florian (DualStudy)" w:date="2023-05-01T16:23:00Z">
         <w:r>
           <w:rPr>
             <w:lang w:val="en-GB"/>
@@ -9112,7 +8564,7 @@
           <w:t>Therefore,</w:t>
         </w:r>
       </w:ins>
-      <w:ins w:id="238" w:author="Kenner, Florian (DualStudy)" w:date="2023-05-01T16:22:00Z">
+      <w:ins w:id="237" w:author="Kenner, Florian (DualStudy)" w:date="2023-05-01T16:22:00Z">
         <w:r>
           <w:rPr>
             <w:lang w:val="en-GB"/>
@@ -9120,7 +8572,7 @@
           <w:t xml:space="preserve"> </w:t>
         </w:r>
       </w:ins>
-      <w:ins w:id="239" w:author="Kenner, Florian (DualStudy)" w:date="2023-05-01T16:23:00Z">
+      <w:ins w:id="238" w:author="Kenner, Florian (DualStudy)" w:date="2023-05-01T16:23:00Z">
         <w:r>
           <w:rPr>
             <w:lang w:val="en-GB"/>
@@ -9128,7 +8580,7 @@
           <w:t>it’s</w:t>
         </w:r>
       </w:ins>
-      <w:ins w:id="240" w:author="Kenner, Florian (DualStudy)" w:date="2023-05-01T16:22:00Z">
+      <w:ins w:id="239" w:author="Kenner, Florian (DualStudy)" w:date="2023-05-01T16:22:00Z">
         <w:r>
           <w:rPr>
             <w:lang w:val="en-GB"/>
@@ -9150,11 +8602,11 @@
         <w:ind w:left="160" w:right="118"/>
         <w:jc w:val="both"/>
         <w:rPr>
-          <w:ins w:id="241" w:author="Kenner, Florian (DualStudy)" w:date="2023-05-01T16:25:00Z"/>
-          <w:lang w:val="en-GB"/>
-        </w:rPr>
-      </w:pPr>
-      <w:ins w:id="242" w:author="Kenner, Florian (DualStudy)" w:date="2023-05-01T16:22:00Z">
+          <w:ins w:id="240" w:author="Kenner, Florian (DualStudy)" w:date="2023-05-01T16:25:00Z"/>
+          <w:lang w:val="en-GB"/>
+        </w:rPr>
+      </w:pPr>
+      <w:ins w:id="241" w:author="Kenner, Florian (DualStudy)" w:date="2023-05-01T16:22:00Z">
         <w:r>
           <w:rPr>
             <w:lang w:val="en-GB"/>
@@ -9162,7 +8614,7 @@
           <w:t xml:space="preserve">The character kernel uses a </w:t>
         </w:r>
       </w:ins>
-      <w:ins w:id="243" w:author="Kenner, Florian (DualStudy)" w:date="2023-05-01T16:23:00Z">
+      <w:ins w:id="242" w:author="Kenner, Florian (DualStudy)" w:date="2023-05-01T16:23:00Z">
         <w:r>
           <w:rPr>
             <w:lang w:val="en-GB"/>
@@ -9170,7 +8622,7 @@
           <w:t>surrogate key as well, the character name can’t be divided into multiple parts, in our view of comics</w:t>
         </w:r>
       </w:ins>
-      <w:ins w:id="244" w:author="Kenner, Florian (DualStudy)" w:date="2023-05-01T17:25:00Z">
+      <w:ins w:id="243" w:author="Kenner, Florian (DualStudy)" w:date="2023-05-01T17:25:00Z">
         <w:r>
           <w:rPr>
             <w:lang w:val="en-GB"/>
@@ -9178,7 +8630,7 @@
           <w:t xml:space="preserve"> and graphic novels</w:t>
         </w:r>
       </w:ins>
-      <w:ins w:id="245" w:author="Kenner, Florian (DualStudy)" w:date="2023-05-01T16:23:00Z">
+      <w:ins w:id="244" w:author="Kenner, Florian (DualStudy)" w:date="2023-05-01T16:23:00Z">
         <w:r>
           <w:rPr>
             <w:lang w:val="en-GB"/>
@@ -9186,7 +8638,7 @@
           <w:t xml:space="preserve">, it functions only as a whole. </w:t>
         </w:r>
       </w:ins>
-      <w:ins w:id="246" w:author="Kenner, Florian (DualStudy)" w:date="2023-05-01T16:25:00Z">
+      <w:ins w:id="245" w:author="Kenner, Florian (DualStudy)" w:date="2023-05-01T16:25:00Z">
         <w:r>
           <w:rPr>
             <w:lang w:val="en-GB"/>
@@ -9194,7 +8646,7 @@
           <w:t>Furthermore,</w:t>
         </w:r>
       </w:ins>
-      <w:ins w:id="247" w:author="Kenner, Florian (DualStudy)" w:date="2023-05-01T16:24:00Z">
+      <w:ins w:id="246" w:author="Kenner, Florian (DualStudy)" w:date="2023-05-01T16:24:00Z">
         <w:r>
           <w:rPr>
             <w:lang w:val="en-GB"/>
@@ -9208,7 +8660,7 @@
           <w:t>Superman could be a superhero as well as a</w:t>
         </w:r>
       </w:ins>
-      <w:ins w:id="248" w:author="Kenner, Florian (DualStudy)" w:date="2023-05-01T16:25:00Z">
+      <w:ins w:id="247" w:author="Kenner, Florian (DualStudy)" w:date="2023-05-01T16:25:00Z">
         <w:r>
           <w:rPr>
             <w:lang w:val="en-GB"/>
@@ -9230,11 +8682,11 @@
         <w:ind w:left="160" w:right="118"/>
         <w:jc w:val="both"/>
         <w:rPr>
-          <w:ins w:id="249" w:author="Kenner, Florian (DualStudy)" w:date="2023-05-01T16:27:00Z"/>
-          <w:lang w:val="en-GB"/>
-        </w:rPr>
-      </w:pPr>
-      <w:ins w:id="250" w:author="Kenner, Florian (DualStudy)" w:date="2023-05-01T16:26:00Z">
+          <w:ins w:id="248" w:author="Kenner, Florian (DualStudy)" w:date="2023-05-01T16:27:00Z"/>
+          <w:lang w:val="en-GB"/>
+        </w:rPr>
+      </w:pPr>
+      <w:ins w:id="249" w:author="Kenner, Florian (DualStudy)" w:date="2023-05-01T16:26:00Z">
         <w:r>
           <w:rPr>
             <w:lang w:val="en-GB"/>
@@ -9242,7 +8694,7 @@
           <w:t xml:space="preserve">The same goes for the </w:t>
         </w:r>
       </w:ins>
-      <w:ins w:id="251" w:author="Kenner, Florian (DualStudy)" w:date="2023-05-01T16:27:00Z">
+      <w:ins w:id="250" w:author="Kenner, Florian (DualStudy)" w:date="2023-05-01T16:27:00Z">
         <w:r>
           <w:rPr>
             <w:lang w:val="en-GB"/>
@@ -9250,7 +8702,7 @@
           <w:t>“</w:t>
         </w:r>
       </w:ins>
-      <w:ins w:id="252" w:author="Kenner, Florian (DualStudy)" w:date="2023-05-01T16:26:00Z">
+      <w:ins w:id="251" w:author="Kenner, Florian (DualStudy)" w:date="2023-05-01T16:26:00Z">
         <w:r>
           <w:rPr>
             <w:lang w:val="en-GB"/>
@@ -9258,7 +8710,7 @@
           <w:t>creators</w:t>
         </w:r>
       </w:ins>
-      <w:ins w:id="253" w:author="Kenner, Florian (DualStudy)" w:date="2023-05-01T16:27:00Z">
+      <w:ins w:id="252" w:author="Kenner, Florian (DualStudy)" w:date="2023-05-01T16:27:00Z">
         <w:r>
           <w:rPr>
             <w:lang w:val="en-GB"/>
@@ -9266,7 +8718,7 @@
           <w:t>”</w:t>
         </w:r>
       </w:ins>
-      <w:ins w:id="254" w:author="Kenner, Florian (DualStudy)" w:date="2023-05-01T16:26:00Z">
+      <w:ins w:id="253" w:author="Kenner, Florian (DualStudy)" w:date="2023-05-01T16:26:00Z">
         <w:r>
           <w:rPr>
             <w:lang w:val="en-GB"/>
@@ -9280,7 +8732,7 @@
           <w:t xml:space="preserve"> which was done. Also</w:t>
         </w:r>
       </w:ins>
-      <w:ins w:id="255" w:author="Kenner, Florian (DualStudy)" w:date="2023-05-01T16:27:00Z">
+      <w:ins w:id="254" w:author="Kenner, Florian (DualStudy)" w:date="2023-05-01T16:27:00Z">
         <w:r>
           <w:rPr>
             <w:lang w:val="en-GB"/>
@@ -9288,7 +8740,7 @@
           <w:t>,</w:t>
         </w:r>
       </w:ins>
-      <w:ins w:id="256" w:author="Kenner, Florian (DualStudy)" w:date="2023-05-01T16:26:00Z">
+      <w:ins w:id="255" w:author="Kenner, Florian (DualStudy)" w:date="2023-05-01T16:26:00Z">
         <w:r>
           <w:rPr>
             <w:lang w:val="en-GB"/>
@@ -9296,7 +8748,7 @@
           <w:t xml:space="preserve"> there can be multiple creators sharing the same first and or last name and so, there is no functio</w:t>
         </w:r>
       </w:ins>
-      <w:ins w:id="257" w:author="Kenner, Florian (DualStudy)" w:date="2023-05-01T16:27:00Z">
+      <w:ins w:id="256" w:author="Kenner, Florian (DualStudy)" w:date="2023-05-01T16:27:00Z">
         <w:r>
           <w:rPr>
             <w:lang w:val="en-GB"/>
@@ -9318,11 +8770,11 @@
         <w:ind w:left="160" w:right="118"/>
         <w:jc w:val="both"/>
         <w:rPr>
-          <w:ins w:id="258" w:author="Kenner, Florian (DualStudy)" w:date="2023-05-01T16:30:00Z"/>
-          <w:lang w:val="en-GB"/>
-        </w:rPr>
-      </w:pPr>
-      <w:ins w:id="259" w:author="Kenner, Florian (DualStudy)" w:date="2023-05-01T16:28:00Z">
+          <w:ins w:id="257" w:author="Kenner, Florian (DualStudy)" w:date="2023-05-01T16:30:00Z"/>
+          <w:lang w:val="en-GB"/>
+        </w:rPr>
+      </w:pPr>
+      <w:ins w:id="258" w:author="Kenner, Florian (DualStudy)" w:date="2023-05-01T16:28:00Z">
         <w:r>
           <w:rPr>
             <w:lang w:val="en-GB"/>
@@ -9331,7 +8783,7 @@
           <w:t>The “character_appearances“</w:t>
         </w:r>
       </w:ins>
-      <w:ins w:id="260" w:author="Kenner, Florian (DualStudy)" w:date="2023-05-01T16:29:00Z">
+      <w:ins w:id="259" w:author="Kenner, Florian (DualStudy)" w:date="2023-05-01T16:29:00Z">
         <w:r>
           <w:rPr>
             <w:lang w:val="en-GB"/>
@@ -9339,7 +8791,7 @@
           <w:t xml:space="preserve"> </w:t>
         </w:r>
       </w:ins>
-      <w:ins w:id="261" w:author="Kenner, Florian (DualStudy)" w:date="2023-05-01T16:28:00Z">
+      <w:ins w:id="260" w:author="Kenner, Florian (DualStudy)" w:date="2023-05-01T16:28:00Z">
         <w:r>
           <w:rPr>
             <w:lang w:val="en-GB"/>
@@ -9347,7 +8799,7 @@
           <w:t xml:space="preserve">entity undergoes as the same logic </w:t>
         </w:r>
       </w:ins>
-      <w:ins w:id="262" w:author="Kenner, Florian (DualStudy)" w:date="2023-05-01T16:29:00Z">
+      <w:ins w:id="261" w:author="Kenner, Florian (DualStudy)" w:date="2023-05-01T16:29:00Z">
         <w:r>
           <w:rPr>
             <w:lang w:val="en-GB"/>
@@ -9361,7 +8813,7 @@
           <w:t xml:space="preserve">applied to all the </w:t>
         </w:r>
       </w:ins>
-      <w:ins w:id="263" w:author="Kenner, Florian (DualStudy)" w:date="2023-05-01T16:30:00Z">
+      <w:ins w:id="262" w:author="Kenner, Florian (DualStudy)" w:date="2023-05-01T16:30:00Z">
         <w:r>
           <w:rPr>
             <w:lang w:val="en-GB"/>
@@ -9377,11 +8829,11 @@
         <w:ind w:left="160" w:right="118"/>
         <w:jc w:val="both"/>
         <w:rPr>
-          <w:ins w:id="264" w:author="Kenner, Florian (DualStudy)" w:date="2023-05-01T16:32:00Z"/>
-          <w:lang w:val="en-GB"/>
-        </w:rPr>
-      </w:pPr>
-      <w:ins w:id="265" w:author="Kenner, Florian (DualStudy)" w:date="2023-05-01T16:30:00Z">
+          <w:ins w:id="263" w:author="Kenner, Florian (DualStudy)" w:date="2023-05-01T16:32:00Z"/>
+          <w:lang w:val="en-GB"/>
+        </w:rPr>
+      </w:pPr>
+      <w:ins w:id="264" w:author="Kenner, Florian (DualStudy)" w:date="2023-05-01T16:30:00Z">
         <w:r>
           <w:rPr>
             <w:lang w:val="en-GB"/>
@@ -9389,7 +8841,7 @@
           <w:t>The derived entity “feature_work” is the other rubric of a derived entity in this case, which provides additional informat</w:t>
         </w:r>
       </w:ins>
-      <w:ins w:id="266" w:author="Kenner, Florian (DualStudy)" w:date="2023-05-01T16:31:00Z">
+      <w:ins w:id="265" w:author="Kenner, Florian (DualStudy)" w:date="2023-05-01T16:31:00Z">
         <w:r>
           <w:rPr>
             <w:lang w:val="en-GB"/>
@@ -9403,7 +8855,7 @@
           <w:t xml:space="preserve">story writer. </w:t>
         </w:r>
       </w:ins>
-      <w:ins w:id="267" w:author="Kenner, Florian (DualStudy)" w:date="2023-05-01T16:32:00Z">
+      <w:ins w:id="266" w:author="Kenner, Florian (DualStudy)" w:date="2023-05-01T16:32:00Z">
         <w:r>
           <w:rPr>
             <w:lang w:val="en-GB"/>
@@ -9419,11 +8871,11 @@
         <w:ind w:left="160" w:right="118"/>
         <w:jc w:val="both"/>
         <w:rPr>
-          <w:ins w:id="268" w:author="Kenner, Florian (DualStudy)" w:date="2023-05-01T16:37:00Z"/>
-          <w:lang w:val="en-GB"/>
-        </w:rPr>
-      </w:pPr>
-      <w:ins w:id="269" w:author="Kenner, Florian (DualStudy)" w:date="2023-05-01T16:33:00Z">
+          <w:ins w:id="267" w:author="Kenner, Florian (DualStudy)" w:date="2023-05-01T16:37:00Z"/>
+          <w:lang w:val="en-GB"/>
+        </w:rPr>
+      </w:pPr>
+      <w:ins w:id="268" w:author="Kenner, Florian (DualStudy)" w:date="2023-05-01T16:33:00Z">
         <w:r>
           <w:rPr>
             <w:lang w:val="en-GB"/>
@@ -9437,7 +8889,7 @@
           <w:t xml:space="preserve">It has a </w:t>
         </w:r>
       </w:ins>
-      <w:ins w:id="270" w:author="Kenner, Florian (DualStudy)" w:date="2023-05-01T16:34:00Z">
+      <w:ins w:id="269" w:author="Kenner, Florian (DualStudy)" w:date="2023-05-01T16:34:00Z">
         <w:r>
           <w:rPr>
             <w:lang w:val="en-GB"/>
@@ -9451,7 +8903,7 @@
           <w:t xml:space="preserve">tifiable. </w:t>
         </w:r>
       </w:ins>
-      <w:ins w:id="271" w:author="Kenner, Florian (DualStudy)" w:date="2023-05-01T16:35:00Z">
+      <w:ins w:id="270" w:author="Kenner, Florian (DualStudy)" w:date="2023-05-01T16:35:00Z">
         <w:r>
           <w:rPr>
             <w:lang w:val="en-GB"/>
@@ -9465,7 +8917,7 @@
           <w:t xml:space="preserve"> and there are no transitive dependencies. The thought may arise that the </w:t>
         </w:r>
       </w:ins>
-      <w:ins w:id="272" w:author="Kenner, Florian (DualStudy)" w:date="2023-05-01T16:36:00Z">
+      <w:ins w:id="271" w:author="Kenner, Florian (DualStudy)" w:date="2023-05-01T16:36:00Z">
         <w:r>
           <w:rPr>
             <w:lang w:val="en-GB"/>
@@ -9473,7 +8925,7 @@
           <w:t xml:space="preserve">buying price determines the selling price but since our comic retailer doesn’t have a constant markup which is applied to all items we sell, this logic doesn’t apply as </w:t>
         </w:r>
       </w:ins>
-      <w:ins w:id="273" w:author="Kenner, Florian (DualStudy)" w:date="2023-05-01T16:37:00Z">
+      <w:ins w:id="272" w:author="Kenner, Florian (DualStudy)" w:date="2023-05-01T16:37:00Z">
         <w:r>
           <w:rPr>
             <w:lang w:val="en-GB"/>
@@ -9481,7 +8933,7 @@
           <w:t>well, and the table is in BCNF</w:t>
         </w:r>
       </w:ins>
-      <w:ins w:id="274" w:author="Kenner, Florian (DualStudy)" w:date="2023-05-01T16:36:00Z">
+      <w:ins w:id="273" w:author="Kenner, Florian (DualStudy)" w:date="2023-05-01T16:36:00Z">
         <w:r>
           <w:rPr>
             <w:lang w:val="en-GB"/>
@@ -9497,11 +8949,11 @@
         <w:ind w:left="160" w:right="118"/>
         <w:jc w:val="both"/>
         <w:rPr>
-          <w:ins w:id="275" w:author="Kenner, Florian (DualStudy)" w:date="2023-05-01T16:40:00Z"/>
-          <w:lang w:val="en-GB"/>
-        </w:rPr>
-      </w:pPr>
-      <w:ins w:id="276" w:author="Kenner, Florian (DualStudy)" w:date="2023-05-01T16:37:00Z">
+          <w:ins w:id="274" w:author="Kenner, Florian (DualStudy)" w:date="2023-05-01T16:40:00Z"/>
+          <w:lang w:val="en-GB"/>
+        </w:rPr>
+      </w:pPr>
+      <w:ins w:id="275" w:author="Kenner, Florian (DualStudy)" w:date="2023-05-01T16:37:00Z">
         <w:r>
           <w:rPr>
             <w:lang w:val="en-GB"/>
@@ -9509,7 +8961,7 @@
           <w:t>The numerical c</w:t>
         </w:r>
       </w:ins>
-      <w:ins w:id="277" w:author="Kenner, Florian (DualStudy)" w:date="2023-05-01T16:38:00Z">
+      <w:ins w:id="276" w:author="Kenner, Florian (DualStudy)" w:date="2023-05-01T16:38:00Z">
         <w:r>
           <w:rPr>
             <w:lang w:val="en-GB"/>
@@ -9523,7 +8975,7 @@
           <w:t>numeric condition does only have one textual equivalent. Th</w:t>
         </w:r>
       </w:ins>
-      <w:ins w:id="278" w:author="Kenner, Florian (DualStudy)" w:date="2023-05-01T16:39:00Z">
+      <w:ins w:id="277" w:author="Kenner, Florian (DualStudy)" w:date="2023-05-01T16:39:00Z">
         <w:r>
           <w:rPr>
             <w:lang w:val="en-GB"/>
@@ -9537,7 +8989,7 @@
           <w:t>it’s a short form for a longer term, the condition “NM/MT” can not be distributed into “NM” and “MT” since the meaning comes from combining these two</w:t>
         </w:r>
       </w:ins>
-      <w:ins w:id="279" w:author="Kenner, Florian (DualStudy)" w:date="2023-05-01T16:40:00Z">
+      <w:ins w:id="278" w:author="Kenner, Florian (DualStudy)" w:date="2023-05-01T16:40:00Z">
         <w:r>
           <w:rPr>
             <w:lang w:val="en-GB"/>
@@ -9553,11 +9005,11 @@
         <w:ind w:left="160" w:right="118"/>
         <w:jc w:val="both"/>
         <w:rPr>
-          <w:ins w:id="280" w:author="Kenner, Florian (DualStudy)" w:date="2023-05-01T17:05:00Z"/>
-          <w:lang w:val="en-GB"/>
-        </w:rPr>
-      </w:pPr>
-      <w:ins w:id="281" w:author="Kenner, Florian (DualStudy)" w:date="2023-05-01T16:40:00Z">
+          <w:ins w:id="279" w:author="Kenner, Florian (DualStudy)" w:date="2023-05-01T17:05:00Z"/>
+          <w:lang w:val="en-GB"/>
+        </w:rPr>
+      </w:pPr>
+      <w:ins w:id="280" w:author="Kenner, Florian (DualStudy)" w:date="2023-05-01T16:40:00Z">
         <w:r>
           <w:rPr>
             <w:lang w:val="en-GB"/>
@@ -9565,7 +9017,7 @@
           <w:t xml:space="preserve">The characteristic entity </w:t>
         </w:r>
       </w:ins>
-      <w:ins w:id="282" w:author="Kenner, Florian (DualStudy)" w:date="2023-05-01T16:41:00Z">
+      <w:ins w:id="281" w:author="Kenner, Florian (DualStudy)" w:date="2023-05-01T16:41:00Z">
         <w:r>
           <w:rPr>
             <w:lang w:val="en-GB"/>
@@ -9573,8 +9025,7 @@
           <w:t>“</w:t>
         </w:r>
       </w:ins>
-      <w:proofErr w:type="spellStart"/>
-      <w:ins w:id="283" w:author="Kenner, Florian (DualStudy)" w:date="2023-05-01T16:40:00Z">
+      <w:ins w:id="282" w:author="Kenner, Florian (DualStudy)" w:date="2023-05-01T16:40:00Z">
         <w:r>
           <w:rPr>
             <w:lang w:val="en-GB"/>
@@ -9582,8 +9033,7 @@
           <w:t>condition_descriptions</w:t>
         </w:r>
       </w:ins>
-      <w:proofErr w:type="spellEnd"/>
-      <w:ins w:id="284" w:author="Kenner, Florian (DualStudy)" w:date="2023-05-01T16:41:00Z">
+      <w:ins w:id="283" w:author="Kenner, Florian (DualStudy)" w:date="2023-05-01T16:41:00Z">
         <w:r>
           <w:rPr>
             <w:lang w:val="en-GB"/>
@@ -9603,7 +9053,7 @@
           <w:t>previously mentioned textual short</w:t>
         </w:r>
       </w:ins>
-      <w:ins w:id="285" w:author="Kenner, Florian (DualStudy)" w:date="2023-05-01T16:42:00Z">
+      <w:ins w:id="284" w:author="Kenner, Florian (DualStudy)" w:date="2023-05-01T16:42:00Z">
         <w:r>
           <w:rPr>
             <w:lang w:val="en-GB"/>
@@ -9625,11 +9075,11 @@
         <w:ind w:left="160" w:right="118"/>
         <w:jc w:val="both"/>
         <w:rPr>
-          <w:ins w:id="286" w:author="Kenner, Florian (DualStudy)" w:date="2023-05-01T17:07:00Z"/>
-          <w:lang w:val="en-GB"/>
-        </w:rPr>
-      </w:pPr>
-      <w:ins w:id="287" w:author="Kenner, Florian (DualStudy)" w:date="2023-05-01T17:05:00Z">
+          <w:ins w:id="285" w:author="Kenner, Florian (DualStudy)" w:date="2023-05-01T17:07:00Z"/>
+          <w:lang w:val="en-GB"/>
+        </w:rPr>
+      </w:pPr>
+      <w:ins w:id="286" w:author="Kenner, Florian (DualStudy)" w:date="2023-05-01T17:05:00Z">
         <w:r>
           <w:rPr>
             <w:lang w:val="en-GB"/>
@@ -9640,24 +9090,10 @@
           <w:rPr>
             <w:lang w:val="en-GB"/>
           </w:rPr>
-          <w:t>“comments” does provide the foreign key “</w:t>
-        </w:r>
-        <w:proofErr w:type="spellStart"/>
-        <w:r>
-          <w:rPr>
-            <w:lang w:val="en-GB"/>
-          </w:rPr>
-          <w:t>stock_id</w:t>
-        </w:r>
-        <w:proofErr w:type="spellEnd"/>
-        <w:r>
-          <w:rPr>
-            <w:lang w:val="en-GB"/>
-          </w:rPr>
-          <w:t xml:space="preserve">” which can also be used as primary key because each stock item can only have one comment. Both </w:t>
-        </w:r>
-      </w:ins>
-      <w:ins w:id="288" w:author="Kenner, Florian (DualStudy)" w:date="2023-05-01T17:06:00Z">
+          <w:t xml:space="preserve">“comments” does provide the foreign key “stock_id” which can also be used as primary key because each stock item can only have one comment. Both </w:t>
+        </w:r>
+      </w:ins>
+      <w:ins w:id="287" w:author="Kenner, Florian (DualStudy)" w:date="2023-05-01T17:06:00Z">
         <w:r>
           <w:rPr>
             <w:lang w:val="en-GB"/>
@@ -9665,7 +9101,7 @@
           <w:t xml:space="preserve">the id and the comment are </w:t>
         </w:r>
       </w:ins>
-      <w:ins w:id="289" w:author="Kenner, Florian (DualStudy)" w:date="2023-05-01T17:07:00Z">
+      <w:ins w:id="288" w:author="Kenner, Florian (DualStudy)" w:date="2023-05-01T17:07:00Z">
         <w:r>
           <w:rPr>
             <w:lang w:val="en-GB"/>
@@ -9673,7 +9109,7 @@
           <w:t>atomic,</w:t>
         </w:r>
       </w:ins>
-      <w:ins w:id="290" w:author="Kenner, Florian (DualStudy)" w:date="2023-05-01T17:06:00Z">
+      <w:ins w:id="289" w:author="Kenner, Florian (DualStudy)" w:date="2023-05-01T17:06:00Z">
         <w:r>
           <w:rPr>
             <w:lang w:val="en-GB"/>
@@ -9681,7 +9117,7 @@
           <w:t xml:space="preserve"> </w:t>
         </w:r>
       </w:ins>
-      <w:ins w:id="291" w:author="Kenner, Florian (DualStudy)" w:date="2023-05-01T17:07:00Z">
+      <w:ins w:id="290" w:author="Kenner, Florian (DualStudy)" w:date="2023-05-01T17:07:00Z">
         <w:r>
           <w:rPr>
             <w:lang w:val="en-GB"/>
@@ -9703,11 +9139,11 @@
         <w:ind w:left="160" w:right="118"/>
         <w:jc w:val="both"/>
         <w:rPr>
-          <w:ins w:id="292" w:author="Kenner, Florian (DualStudy)" w:date="2023-05-01T17:15:00Z"/>
-          <w:lang w:val="en-GB"/>
-        </w:rPr>
-      </w:pPr>
-      <w:ins w:id="293" w:author="Kenner, Florian (DualStudy)" w:date="2023-05-01T17:08:00Z">
+          <w:ins w:id="291" w:author="Kenner, Florian (DualStudy)" w:date="2023-05-01T17:15:00Z"/>
+          <w:lang w:val="en-GB"/>
+        </w:rPr>
+      </w:pPr>
+      <w:ins w:id="292" w:author="Kenner, Florian (DualStudy)" w:date="2023-05-01T17:08:00Z">
         <w:r>
           <w:rPr>
             <w:lang w:val="en-GB"/>
@@ -9721,7 +9157,7 @@
           <w:t xml:space="preserve">kernel </w:t>
         </w:r>
       </w:ins>
-      <w:ins w:id="294" w:author="Kenner, Florian (DualStudy)" w:date="2023-05-01T17:14:00Z">
+      <w:ins w:id="293" w:author="Kenner, Florian (DualStudy)" w:date="2023-05-01T17:14:00Z">
         <w:r>
           <w:rPr>
             <w:lang w:val="en-GB"/>
@@ -9729,7 +9165,7 @@
           <w:t>has</w:t>
         </w:r>
       </w:ins>
-      <w:ins w:id="295" w:author="Kenner, Florian (DualStudy)" w:date="2023-05-01T17:08:00Z">
+      <w:ins w:id="294" w:author="Kenner, Florian (DualStudy)" w:date="2023-05-01T17:08:00Z">
         <w:r>
           <w:rPr>
             <w:lang w:val="en-GB"/>
@@ -9737,7 +9173,7 @@
           <w:t xml:space="preserve"> a surrogate key as well, since the attribut</w:t>
         </w:r>
       </w:ins>
-      <w:ins w:id="296" w:author="Kenner, Florian (DualStudy)" w:date="2023-05-01T17:09:00Z">
+      <w:ins w:id="295" w:author="Kenner, Florian (DualStudy)" w:date="2023-05-01T17:09:00Z">
         <w:r>
           <w:rPr>
             <w:lang w:val="en-GB"/>
@@ -9745,7 +9181,7 @@
           <w:t xml:space="preserve">es first and last name, dob and e mail address would be needed to uniquely identify a customer. </w:t>
         </w:r>
       </w:ins>
-      <w:ins w:id="297" w:author="Kenner, Florian (DualStudy)" w:date="2023-05-01T17:14:00Z">
+      <w:ins w:id="296" w:author="Kenner, Florian (DualStudy)" w:date="2023-05-01T17:14:00Z">
         <w:r>
           <w:rPr>
             <w:lang w:val="en-GB"/>
@@ -9754,7 +9190,7 @@
           <w:t xml:space="preserve">Which would result in a very large primary key. </w:t>
         </w:r>
       </w:ins>
-      <w:ins w:id="298" w:author="Kenner, Florian (DualStudy)" w:date="2023-05-01T17:09:00Z">
+      <w:ins w:id="297" w:author="Kenner, Florian (DualStudy)" w:date="2023-05-01T17:09:00Z">
         <w:r>
           <w:rPr>
             <w:lang w:val="en-GB"/>
@@ -9762,7 +9198,7 @@
           <w:t>This bases on the assumption that there can be multiple customer accounts in our database</w:t>
         </w:r>
       </w:ins>
-      <w:ins w:id="299" w:author="Kenner, Florian (DualStudy)" w:date="2023-05-01T17:10:00Z">
+      <w:ins w:id="298" w:author="Kenner, Florian (DualStudy)" w:date="2023-05-01T17:10:00Z">
         <w:r>
           <w:rPr>
             <w:lang w:val="en-GB"/>
@@ -9776,7 +9212,7 @@
           <w:t xml:space="preserve">a new email address, but </w:t>
         </w:r>
       </w:ins>
-      <w:ins w:id="300" w:author="Kenner, Florian (DualStudy)" w:date="2023-05-01T17:11:00Z">
+      <w:ins w:id="299" w:author="Kenner, Florian (DualStudy)" w:date="2023-05-01T17:11:00Z">
         <w:r>
           <w:rPr>
             <w:lang w:val="en-GB"/>
@@ -9784,7 +9220,7 @@
           <w:t xml:space="preserve">they would still enter their name and so on. The address got outsourced because there can be multiple customers living in the same building which would result in redundancy. </w:t>
         </w:r>
       </w:ins>
-      <w:ins w:id="301" w:author="Kenner, Florian (DualStudy)" w:date="2023-05-01T17:12:00Z">
+      <w:ins w:id="300" w:author="Kenner, Florian (DualStudy)" w:date="2023-05-01T17:12:00Z">
         <w:r>
           <w:rPr>
             <w:lang w:val="en-GB"/>
@@ -9792,7 +9228,7 @@
           <w:t xml:space="preserve">We assume that a zip code does not identify a specific building since in countries apart from </w:t>
         </w:r>
       </w:ins>
-      <w:ins w:id="302" w:author="Kenner, Florian (DualStudy)" w:date="2023-05-01T17:15:00Z">
+      <w:ins w:id="301" w:author="Kenner, Florian (DualStudy)" w:date="2023-05-01T17:15:00Z">
         <w:r>
           <w:rPr>
             <w:lang w:val="en-GB"/>
@@ -9800,7 +9236,7 @@
           <w:t>Ireland</w:t>
         </w:r>
       </w:ins>
-      <w:ins w:id="303" w:author="Kenner, Florian (DualStudy)" w:date="2023-05-01T17:12:00Z">
+      <w:ins w:id="302" w:author="Kenner, Florian (DualStudy)" w:date="2023-05-01T17:12:00Z">
         <w:r>
           <w:rPr>
             <w:lang w:val="en-GB"/>
@@ -9808,7 +9244,7 @@
           <w:t xml:space="preserve">, it only refers to a city. </w:t>
         </w:r>
       </w:ins>
-      <w:ins w:id="304" w:author="Kenner, Florian (DualStudy)" w:date="2023-05-01T17:13:00Z">
+      <w:ins w:id="303" w:author="Kenner, Florian (DualStudy)" w:date="2023-05-01T17:13:00Z">
         <w:r>
           <w:rPr>
             <w:lang w:val="en-GB"/>
@@ -9816,7 +9252,7 @@
           <w:t>Furthermore</w:t>
         </w:r>
       </w:ins>
-      <w:ins w:id="305" w:author="Kenner, Florian (DualStudy)" w:date="2023-05-01T17:12:00Z">
+      <w:ins w:id="304" w:author="Kenner, Florian (DualStudy)" w:date="2023-05-01T17:12:00Z">
         <w:r>
           <w:rPr>
             <w:lang w:val="en-GB"/>
@@ -9824,7 +9260,7 @@
           <w:t xml:space="preserve"> bas</w:t>
         </w:r>
       </w:ins>
-      <w:ins w:id="306" w:author="Kenner, Florian (DualStudy)" w:date="2023-05-01T17:13:00Z">
+      <w:ins w:id="305" w:author="Kenner, Florian (DualStudy)" w:date="2023-05-01T17:13:00Z">
         <w:r>
           <w:rPr>
             <w:lang w:val="en-GB"/>
@@ -9832,7 +9268,7 @@
           <w:t>es</w:t>
         </w:r>
       </w:ins>
-      <w:ins w:id="307" w:author="Kenner, Florian (DualStudy)" w:date="2023-05-01T17:12:00Z">
+      <w:ins w:id="306" w:author="Kenner, Florian (DualStudy)" w:date="2023-05-01T17:12:00Z">
         <w:r>
           <w:rPr>
             <w:lang w:val="en-GB"/>
@@ -9840,7 +9276,7 @@
           <w:t xml:space="preserve"> this design on the assumption that there cou</w:t>
         </w:r>
       </w:ins>
-      <w:ins w:id="308" w:author="Kenner, Florian (DualStudy)" w:date="2023-05-01T17:13:00Z">
+      <w:ins w:id="307" w:author="Kenner, Florian (DualStudy)" w:date="2023-05-01T17:13:00Z">
         <w:r>
           <w:rPr>
             <w:lang w:val="en-GB"/>
@@ -9860,7 +9296,7 @@
           <w:t>there are no partia</w:t>
         </w:r>
       </w:ins>
-      <w:ins w:id="309" w:author="Kenner, Florian (DualStudy)" w:date="2023-05-01T17:14:00Z">
+      <w:ins w:id="308" w:author="Kenner, Florian (DualStudy)" w:date="2023-05-01T17:14:00Z">
         <w:r>
           <w:rPr>
             <w:lang w:val="en-GB"/>
@@ -9876,11 +9312,11 @@
         <w:ind w:left="160" w:right="118"/>
         <w:jc w:val="both"/>
         <w:rPr>
-          <w:ins w:id="310" w:author="Kenner, Florian (DualStudy)" w:date="2023-05-01T17:17:00Z"/>
-          <w:lang w:val="en-GB"/>
-        </w:rPr>
-      </w:pPr>
-      <w:ins w:id="311" w:author="Kenner, Florian (DualStudy)" w:date="2023-05-01T17:15:00Z">
+          <w:ins w:id="309" w:author="Kenner, Florian (DualStudy)" w:date="2023-05-01T17:17:00Z"/>
+          <w:lang w:val="en-GB"/>
+        </w:rPr>
+      </w:pPr>
+      <w:ins w:id="310" w:author="Kenner, Florian (DualStudy)" w:date="2023-05-01T17:15:00Z">
         <w:r>
           <w:rPr>
             <w:lang w:val="en-GB"/>
@@ -9888,7 +9324,7 @@
           <w:t xml:space="preserve">The derived entities whish lists and shopping carts follow the </w:t>
         </w:r>
       </w:ins>
-      <w:ins w:id="312" w:author="Kenner, Florian (DualStudy)" w:date="2023-05-01T17:16:00Z">
+      <w:ins w:id="311" w:author="Kenner, Florian (DualStudy)" w:date="2023-05-01T17:16:00Z">
         <w:r>
           <w:rPr>
             <w:lang w:val="en-GB"/>
@@ -9908,7 +9344,7 @@
           <w:t>character appearances. They are in BCNF for the same reasons as the other tables, since all fo</w:t>
         </w:r>
       </w:ins>
-      <w:ins w:id="313" w:author="Kenner, Florian (DualStudy)" w:date="2023-05-01T17:17:00Z">
+      <w:ins w:id="312" w:author="Kenner, Florian (DualStudy)" w:date="2023-05-01T17:17:00Z">
         <w:r>
           <w:rPr>
             <w:lang w:val="en-GB"/>
@@ -9930,11 +9366,11 @@
         <w:ind w:left="160" w:right="118"/>
         <w:jc w:val="both"/>
         <w:rPr>
-          <w:ins w:id="314" w:author="Kenner, Florian (DualStudy)" w:date="2023-05-01T16:42:00Z"/>
-          <w:lang w:val="en-GB"/>
-        </w:rPr>
-      </w:pPr>
-      <w:ins w:id="315" w:author="Kenner, Florian (DualStudy)" w:date="2023-05-01T17:17:00Z">
+          <w:ins w:id="313" w:author="Kenner, Florian (DualStudy)" w:date="2023-05-01T16:42:00Z"/>
+          <w:lang w:val="en-GB"/>
+        </w:rPr>
+      </w:pPr>
+      <w:ins w:id="314" w:author="Kenner, Florian (DualStudy)" w:date="2023-05-01T17:17:00Z">
         <w:r>
           <w:rPr>
             <w:lang w:val="en-GB"/>
@@ -9942,26 +9378,12 @@
           <w:t>The derived entity sold items can be co</w:t>
         </w:r>
       </w:ins>
-      <w:ins w:id="316" w:author="Kenner, Florian (DualStudy)" w:date="2023-05-01T17:18:00Z">
-        <w:r>
-          <w:rPr>
-            <w:lang w:val="en-GB"/>
-          </w:rPr>
-          <w:t xml:space="preserve">mpared in its being to the </w:t>
-        </w:r>
-        <w:proofErr w:type="gramStart"/>
-        <w:r>
-          <w:rPr>
-            <w:lang w:val="en-GB"/>
-          </w:rPr>
-          <w:t>comments</w:t>
-        </w:r>
-        <w:proofErr w:type="gramEnd"/>
-        <w:r>
-          <w:rPr>
-            <w:lang w:val="en-GB"/>
-          </w:rPr>
-          <w:t xml:space="preserve"> entity, hence both of them refer to a stock item which can only be </w:t>
+      <w:ins w:id="315" w:author="Kenner, Florian (DualStudy)" w:date="2023-05-01T17:18:00Z">
+        <w:r>
+          <w:rPr>
+            <w:lang w:val="en-GB"/>
+          </w:rPr>
+          <w:t xml:space="preserve">mpared in its being to the comments entity, hence both of them refer to a stock item which can only be </w:t>
         </w:r>
         <w:r>
           <w:rPr>
@@ -9970,7 +9392,7 @@
           <w:t xml:space="preserve">contained only a single time. </w:t>
         </w:r>
       </w:ins>
-      <w:ins w:id="317" w:author="Kenner, Florian (DualStudy)" w:date="2023-05-01T17:21:00Z">
+      <w:ins w:id="316" w:author="Kenner, Florian (DualStudy)" w:date="2023-05-01T17:21:00Z">
         <w:r>
           <w:rPr>
             <w:lang w:val="en-GB"/>
@@ -9978,7 +9400,7 @@
           <w:t>Therefore,</w:t>
         </w:r>
       </w:ins>
-      <w:ins w:id="318" w:author="Kenner, Florian (DualStudy)" w:date="2023-05-01T17:18:00Z">
+      <w:ins w:id="317" w:author="Kenner, Florian (DualStudy)" w:date="2023-05-01T17:18:00Z">
         <w:r>
           <w:rPr>
             <w:lang w:val="en-GB"/>
@@ -9986,7 +9408,7 @@
           <w:t xml:space="preserve"> the stock</w:t>
         </w:r>
       </w:ins>
-      <w:ins w:id="319" w:author="Kenner, Florian (DualStudy)" w:date="2023-05-01T17:19:00Z">
+      <w:ins w:id="318" w:author="Kenner, Florian (DualStudy)" w:date="2023-05-01T17:19:00Z">
         <w:r>
           <w:rPr>
             <w:lang w:val="en-GB"/>
@@ -9994,7 +9416,7 @@
           <w:t xml:space="preserve"> </w:t>
         </w:r>
       </w:ins>
-      <w:ins w:id="320" w:author="Kenner, Florian (DualStudy)" w:date="2023-05-01T17:18:00Z">
+      <w:ins w:id="319" w:author="Kenner, Florian (DualStudy)" w:date="2023-05-01T17:18:00Z">
         <w:r>
           <w:rPr>
             <w:lang w:val="en-GB"/>
@@ -10002,7 +9424,7 @@
           <w:t xml:space="preserve">id </w:t>
         </w:r>
       </w:ins>
-      <w:ins w:id="321" w:author="Kenner, Florian (DualStudy)" w:date="2023-05-01T17:19:00Z">
+      <w:ins w:id="320" w:author="Kenner, Florian (DualStudy)" w:date="2023-05-01T17:19:00Z">
         <w:r>
           <w:rPr>
             <w:lang w:val="en-GB"/>
@@ -10016,7 +9438,7 @@
           <w:t xml:space="preserve">so the customer and the date are dependent on the item. </w:t>
         </w:r>
       </w:ins>
-      <w:ins w:id="322" w:author="Kenner, Florian (DualStudy)" w:date="2023-05-01T17:21:00Z">
+      <w:ins w:id="321" w:author="Kenner, Florian (DualStudy)" w:date="2023-05-01T17:21:00Z">
         <w:r>
           <w:rPr>
             <w:lang w:val="en-GB"/>
@@ -10024,29 +9446,15 @@
           <w:t>Furthermore,</w:t>
         </w:r>
       </w:ins>
-      <w:ins w:id="323" w:author="Kenner, Florian (DualStudy)" w:date="2023-05-01T17:19:00Z">
-        <w:r>
-          <w:rPr>
-            <w:lang w:val="en-GB"/>
-          </w:rPr>
-          <w:t xml:space="preserve"> all attributes are </w:t>
-        </w:r>
-        <w:proofErr w:type="gramStart"/>
-        <w:r>
-          <w:rPr>
-            <w:lang w:val="en-GB"/>
-          </w:rPr>
-          <w:t>atomic</w:t>
-        </w:r>
-        <w:proofErr w:type="gramEnd"/>
-        <w:r>
-          <w:rPr>
-            <w:lang w:val="en-GB"/>
-          </w:rPr>
-          <w:t xml:space="preserve"> and the customer alone </w:t>
-        </w:r>
-      </w:ins>
-      <w:ins w:id="324" w:author="Kenner, Florian (DualStudy)" w:date="2023-05-01T17:20:00Z">
+      <w:ins w:id="322" w:author="Kenner, Florian (DualStudy)" w:date="2023-05-01T17:19:00Z">
+        <w:r>
+          <w:rPr>
+            <w:lang w:val="en-GB"/>
+          </w:rPr>
+          <w:t xml:space="preserve"> all attributes are atomic and the customer alone </w:t>
+        </w:r>
+      </w:ins>
+      <w:ins w:id="323" w:author="Kenner, Florian (DualStudy)" w:date="2023-05-01T17:20:00Z">
         <w:r>
           <w:rPr>
             <w:lang w:val="en-GB"/>
@@ -10060,7 +9468,7 @@
           <w:t>set the date and vice versa, therefore this table is in BCNF.</w:t>
         </w:r>
       </w:ins>
-      <w:ins w:id="325" w:author="Kenner, Florian (DualStudy)" w:date="2023-05-01T17:19:00Z">
+      <w:ins w:id="324" w:author="Kenner, Florian (DualStudy)" w:date="2023-05-01T17:19:00Z">
         <w:r>
           <w:rPr>
             <w:lang w:val="en-GB"/>
@@ -10076,7 +9484,107 @@
         <w:ind w:left="160" w:right="118"/>
         <w:jc w:val="both"/>
         <w:rPr>
-          <w:ins w:id="326" w:author="Kenner, Florian (DualStudy)" w:date="2023-05-01T15:45:00Z"/>
+          <w:del w:id="325" w:author="Kenner, Florian (DualStudy)" w:date="2023-05-01T14:18:00Z"/>
+          <w:lang w:val="en-GB"/>
+        </w:rPr>
+      </w:pPr>
+    </w:p>
+    <w:p>
+      <w:pPr>
+        <w:pStyle w:val="BodyText"/>
+        <w:spacing w:before="1" w:line="360" w:lineRule="auto"/>
+        <w:rPr>
+          <w:ins w:id="326" w:author="Kenner, Florian (DualStudy)" w:date="2023-05-01T22:00:00Z"/>
+          <w:lang w:val="en-GB"/>
+        </w:rPr>
+      </w:pPr>
+    </w:p>
+    <w:p>
+      <w:pPr>
+        <w:pStyle w:val="BodyText"/>
+        <w:spacing w:before="1" w:line="360" w:lineRule="auto"/>
+        <w:rPr>
+          <w:ins w:id="327" w:author="Kenner, Florian (DualStudy)" w:date="2023-05-01T22:00:00Z"/>
+          <w:lang w:val="en-GB"/>
+        </w:rPr>
+      </w:pPr>
+    </w:p>
+    <w:p>
+      <w:pPr>
+        <w:pStyle w:val="BodyText"/>
+        <w:spacing w:before="1" w:line="360" w:lineRule="auto"/>
+        <w:rPr>
+          <w:ins w:id="328" w:author="Kenner, Florian (DualStudy)" w:date="2023-05-01T22:00:00Z"/>
+          <w:lang w:val="en-GB"/>
+        </w:rPr>
+      </w:pPr>
+    </w:p>
+    <w:p>
+      <w:pPr>
+        <w:pStyle w:val="BodyText"/>
+        <w:spacing w:before="1" w:line="360" w:lineRule="auto"/>
+        <w:rPr>
+          <w:ins w:id="329" w:author="Kenner, Florian (DualStudy)" w:date="2023-05-01T22:00:00Z"/>
+          <w:lang w:val="en-GB"/>
+        </w:rPr>
+      </w:pPr>
+    </w:p>
+    <w:p>
+      <w:pPr>
+        <w:pStyle w:val="BodyText"/>
+        <w:spacing w:before="1" w:line="360" w:lineRule="auto"/>
+        <w:rPr>
+          <w:ins w:id="330" w:author="Kenner, Florian (DualStudy)" w:date="2023-05-01T22:00:00Z"/>
+          <w:lang w:val="en-GB"/>
+        </w:rPr>
+      </w:pPr>
+    </w:p>
+    <w:p>
+      <w:pPr>
+        <w:pStyle w:val="BodyText"/>
+        <w:spacing w:before="1" w:line="360" w:lineRule="auto"/>
+        <w:rPr>
+          <w:ins w:id="331" w:author="Kenner, Florian (DualStudy)" w:date="2023-05-01T22:00:00Z"/>
+          <w:lang w:val="en-GB"/>
+        </w:rPr>
+      </w:pPr>
+    </w:p>
+    <w:p>
+      <w:pPr>
+        <w:pStyle w:val="BodyText"/>
+        <w:spacing w:before="1" w:line="360" w:lineRule="auto"/>
+        <w:rPr>
+          <w:ins w:id="332" w:author="Kenner, Florian (DualStudy)" w:date="2023-05-01T22:00:00Z"/>
+          <w:lang w:val="en-GB"/>
+        </w:rPr>
+      </w:pPr>
+    </w:p>
+    <w:p>
+      <w:pPr>
+        <w:pStyle w:val="BodyText"/>
+        <w:spacing w:before="1" w:line="360" w:lineRule="auto"/>
+        <w:rPr>
+          <w:ins w:id="333" w:author="Kenner, Florian (DualStudy)" w:date="2023-05-01T22:00:00Z"/>
+          <w:lang w:val="en-GB"/>
+        </w:rPr>
+      </w:pPr>
+    </w:p>
+    <w:p>
+      <w:pPr>
+        <w:pStyle w:val="BodyText"/>
+        <w:spacing w:before="1" w:line="360" w:lineRule="auto"/>
+        <w:rPr>
+          <w:ins w:id="334" w:author="Kenner, Florian (DualStudy)" w:date="2023-05-01T22:00:00Z"/>
+          <w:lang w:val="en-GB"/>
+        </w:rPr>
+      </w:pPr>
+    </w:p>
+    <w:p>
+      <w:pPr>
+        <w:pStyle w:val="BodyText"/>
+        <w:spacing w:before="1" w:line="360" w:lineRule="auto"/>
+        <w:rPr>
+          <w:ins w:id="335" w:author="Kenner, Florian (DualStudy)" w:date="2023-05-01T22:00:00Z"/>
           <w:lang w:val="en-GB"/>
         </w:rPr>
       </w:pPr>
@@ -10088,47 +9596,1397 @@
         <w:ind w:left="160" w:right="118"/>
         <w:jc w:val="both"/>
         <w:rPr>
-          <w:ins w:id="327" w:author="Kenner, Florian (DualStudy)" w:date="2023-05-01T14:44:00Z"/>
-          <w:lang w:val="en-GB"/>
-          <w:rPrChange w:id="328" w:author="Kenner, Florian (DualStudy)" w:date="2023-05-01T15:04:00Z">
+          <w:ins w:id="336" w:author="Kenner, Florian (DualStudy)" w:date="2023-05-01T21:59:00Z"/>
+          <w:lang w:val="en-GB"/>
+        </w:rPr>
+      </w:pPr>
+    </w:p>
+    <w:p>
+      <w:pPr>
+        <w:pStyle w:val="BodyText"/>
+        <w:numPr>
+          <w:ilvl w:val="0"/>
+          <w:numId w:val="3"/>
+        </w:numPr>
+        <w:spacing w:before="281" w:line="360" w:lineRule="auto"/>
+        <w:ind w:right="118"/>
+        <w:jc w:val="both"/>
+        <w:rPr>
+          <w:ins w:id="337" w:author="Kenner, Florian (DualStudy)" w:date="2023-05-01T22:01:00Z"/>
+          <w:b/>
+          <w:sz w:val="28"/>
+          <w:szCs w:val="28"/>
+          <w:lang w:val="en-GB"/>
+        </w:rPr>
+      </w:pPr>
+      <w:ins w:id="338" w:author="Kenner, Florian (DualStudy)" w:date="2023-05-01T22:01:00Z">
+        <w:r>
+          <w:rPr>
+            <w:b/>
+            <w:sz w:val="28"/>
+            <w:szCs w:val="28"/>
+            <w:lang w:val="en-GB"/>
+          </w:rPr>
+          <w:lastRenderedPageBreak/>
+          <w:t xml:space="preserve">Database </w:t>
+        </w:r>
+      </w:ins>
+      <w:ins w:id="339" w:author="Kenner, Florian (DualStudy)" w:date="2023-05-01T21:59:00Z">
+        <w:r>
+          <w:rPr>
+            <w:b/>
+            <w:sz w:val="28"/>
+            <w:szCs w:val="28"/>
+            <w:lang w:val="en-GB"/>
+            <w:rPrChange w:id="340" w:author="Kenner, Florian (DualStudy)" w:date="2023-05-01T22:00:00Z">
+              <w:rPr>
+                <w:b/>
+                <w:lang w:val="en-GB"/>
+              </w:rPr>
+            </w:rPrChange>
+          </w:rPr>
+          <w:t>Views</w:t>
+        </w:r>
+      </w:ins>
+    </w:p>
+    <w:p>
+      <w:pPr>
+        <w:pStyle w:val="BodyText"/>
+        <w:spacing w:before="281" w:line="360" w:lineRule="auto"/>
+        <w:ind w:left="159" w:right="118"/>
+        <w:jc w:val="both"/>
+        <w:rPr>
+          <w:ins w:id="341" w:author="Kenner, Florian (DualStudy)" w:date="2023-05-01T22:44:00Z"/>
+          <w:lang w:val="en-GB"/>
+        </w:rPr>
+      </w:pPr>
+      <w:ins w:id="342" w:author="Kenner, Florian (DualStudy)" w:date="2023-05-01T22:01:00Z">
+        <w:r>
+          <w:rPr>
+            <w:lang w:val="en-GB"/>
+          </w:rPr>
+          <w:t>As the title indicates, the views will be discussed in the in the follow</w:t>
+        </w:r>
+      </w:ins>
+      <w:ins w:id="343" w:author="Kenner, Florian (DualStudy)" w:date="2023-05-01T22:02:00Z">
+        <w:r>
+          <w:rPr>
+            <w:lang w:val="en-GB"/>
+          </w:rPr>
+          <w:t>ing section</w:t>
+        </w:r>
+        <w:r>
+          <w:rPr>
+            <w:lang w:val="en-GB"/>
+          </w:rPr>
+          <w:t>. Each view will get mentioned, justified, and explained.</w:t>
+        </w:r>
+      </w:ins>
+    </w:p>
+    <w:p>
+      <w:pPr>
+        <w:pStyle w:val="BodyText"/>
+        <w:spacing w:before="281" w:line="360" w:lineRule="auto"/>
+        <w:ind w:left="159" w:right="118"/>
+        <w:jc w:val="both"/>
+        <w:rPr>
+          <w:ins w:id="344" w:author="Kenner, Florian (DualStudy)" w:date="2023-05-01T22:48:00Z"/>
+          <w:lang w:val="en-GB"/>
+        </w:rPr>
+      </w:pPr>
+      <w:ins w:id="345" w:author="Kenner, Florian (DualStudy)" w:date="2023-05-01T22:48:00Z">
+        <w:r>
+          <w:rPr>
+            <w:lang w:val="en-GB"/>
+          </w:rPr>
+          <w:drawing>
+            <wp:anchor distT="0" distB="0" distL="114300" distR="114300" simplePos="0" relativeHeight="251662336" behindDoc="0" locked="0" layoutInCell="1" allowOverlap="1" wp14:anchorId="4A848FDB" wp14:editId="0F87E80E">
+              <wp:simplePos x="0" y="0"/>
+              <wp:positionH relativeFrom="column">
+                <wp:posOffset>-5080</wp:posOffset>
+              </wp:positionH>
+              <wp:positionV relativeFrom="page">
+                <wp:posOffset>3012440</wp:posOffset>
+              </wp:positionV>
+              <wp:extent cx="5727700" cy="1671320"/>
+              <wp:effectExtent l="0" t="0" r="6350" b="5080"/>
+              <wp:wrapTopAndBottom/>
+              <wp:docPr id="3" name="Picture 3"/>
+              <wp:cNvGraphicFramePr>
+                <a:graphicFrameLocks xmlns:a="http://schemas.openxmlformats.org/drawingml/2006/main" noChangeAspect="1"/>
+              </wp:cNvGraphicFramePr>
+              <a:graphic xmlns:a="http://schemas.openxmlformats.org/drawingml/2006/main">
+                <a:graphicData uri="http://schemas.openxmlformats.org/drawingml/2006/picture">
+                  <pic:pic xmlns:pic="http://schemas.openxmlformats.org/drawingml/2006/picture">
+                    <pic:nvPicPr>
+                      <pic:cNvPr id="1" name=""/>
+                      <pic:cNvPicPr/>
+                    </pic:nvPicPr>
+                    <pic:blipFill>
+                      <a:blip r:embed="rId12" cstate="print">
+                        <a:extLst>
+                          <a:ext uri="{28A0092B-C50C-407E-A947-70E740481C1C}">
+                            <a14:useLocalDpi xmlns:a14="http://schemas.microsoft.com/office/drawing/2010/main" val="0"/>
+                          </a:ext>
+                        </a:extLst>
+                      </a:blip>
+                      <a:stretch>
+                        <a:fillRect/>
+                      </a:stretch>
+                    </pic:blipFill>
+                    <pic:spPr>
+                      <a:xfrm>
+                        <a:off x="0" y="0"/>
+                        <a:ext cx="5727700" cy="1671320"/>
+                      </a:xfrm>
+                      <a:prstGeom prst="rect">
+                        <a:avLst/>
+                      </a:prstGeom>
+                    </pic:spPr>
+                  </pic:pic>
+                </a:graphicData>
+              </a:graphic>
+            </wp:anchor>
+          </w:drawing>
+        </w:r>
+      </w:ins>
+      <w:ins w:id="346" w:author="Kenner, Florian (DualStudy)" w:date="2023-05-01T22:44:00Z">
+        <w:r>
+          <w:rPr>
+            <w:lang w:val="en-GB"/>
+          </w:rPr>
+          <w:t>The first logical step is to puzzle all the information together we distributed over several tables in the normalization process</w:t>
+        </w:r>
+      </w:ins>
+      <w:ins w:id="347" w:author="Kenner, Florian (DualStudy)" w:date="2023-05-01T22:47:00Z">
+        <w:r>
+          <w:rPr>
+            <w:lang w:val="en-GB"/>
+          </w:rPr>
+          <w:t>, which is what the “</w:t>
+        </w:r>
+      </w:ins>
+      <w:ins w:id="348" w:author="Kenner, Florian (DualStudy)" w:date="2023-05-01T22:48:00Z">
+        <w:r>
+          <w:rPr>
+            <w:lang w:val="en-GB"/>
+          </w:rPr>
+          <w:t xml:space="preserve">available_stock” view does. It displays all information which belongs to a </w:t>
+        </w:r>
+        <w:r>
+          <w:rPr>
+            <w:lang w:val="en-GB"/>
+          </w:rPr>
+          <w:t>physical copy we sell:</w:t>
+        </w:r>
+      </w:ins>
+    </w:p>
+    <w:p>
+      <w:pPr>
+        <w:pStyle w:val="BodyText"/>
+        <w:spacing w:before="281" w:line="360" w:lineRule="auto"/>
+        <w:ind w:left="159" w:right="118"/>
+        <w:jc w:val="center"/>
+        <w:rPr>
+          <w:ins w:id="349" w:author="Kenner, Florian (DualStudy)" w:date="2023-05-01T22:50:00Z"/>
+          <w:sz w:val="20"/>
+          <w:szCs w:val="20"/>
+          <w:lang w:val="en-GB"/>
+        </w:rPr>
+      </w:pPr>
+      <w:ins w:id="350" w:author="Kenner, Florian (DualStudy)" w:date="2023-05-01T22:49:00Z">
+        <w:r>
+          <w:rPr>
+            <w:sz w:val="20"/>
+            <w:szCs w:val="20"/>
+            <w:lang w:val="en-GB"/>
+          </w:rPr>
+          <w:t>Figure 3: View “</w:t>
+        </w:r>
+        <w:bookmarkStart w:id="351" w:name="_Hlk133875352"/>
+        <w:r>
+          <w:rPr>
+            <w:sz w:val="20"/>
+            <w:szCs w:val="20"/>
+            <w:lang w:val="en-GB"/>
+          </w:rPr>
+          <w:t>available_stock</w:t>
+        </w:r>
+        <w:bookmarkEnd w:id="351"/>
+        <w:r>
+          <w:rPr>
+            <w:sz w:val="20"/>
+            <w:szCs w:val="20"/>
+            <w:lang w:val="en-GB"/>
+          </w:rPr>
+          <w:t>”</w:t>
+        </w:r>
+      </w:ins>
+    </w:p>
+    <w:p>
+      <w:pPr>
+        <w:pStyle w:val="BodyText"/>
+        <w:spacing w:before="281" w:line="360" w:lineRule="auto"/>
+        <w:ind w:left="159" w:right="118"/>
+        <w:jc w:val="both"/>
+        <w:rPr>
+          <w:ins w:id="352" w:author="Kenner, Florian (DualStudy)" w:date="2023-05-01T22:55:00Z"/>
+          <w:lang w:val="en-GB"/>
+        </w:rPr>
+      </w:pPr>
+      <w:ins w:id="353" w:author="Kenner, Florian (DualStudy)" w:date="2023-05-01T22:50:00Z">
+        <w:r>
+          <w:rPr>
+            <w:lang w:val="en-GB"/>
+          </w:rPr>
+          <w:t xml:space="preserve">We can see all items in stock, which is useful on its on to get an overview for </w:t>
+        </w:r>
+        <w:r>
+          <w:rPr>
+            <w:lang w:val="en-GB"/>
+          </w:rPr>
+          <w:t>us the o</w:t>
+        </w:r>
+      </w:ins>
+      <w:ins w:id="354" w:author="Kenner, Florian (DualStudy)" w:date="2023-05-01T22:51:00Z">
+        <w:r>
+          <w:rPr>
+            <w:lang w:val="en-GB"/>
+          </w:rPr>
+          <w:t xml:space="preserve">perators of excelsior as well as our customers. </w:t>
+        </w:r>
+        <w:r>
+          <w:rPr>
+            <w:lang w:val="en-GB"/>
+          </w:rPr>
+          <w:t>Additionally this view is the technical foundation for all further querying of our stock,</w:t>
+        </w:r>
+        <w:r>
+          <w:rPr>
+            <w:lang w:val="en-GB"/>
+          </w:rPr>
+          <w:t xml:space="preserve"> if a customer might want</w:t>
+        </w:r>
+      </w:ins>
+      <w:ins w:id="355" w:author="Kenner, Florian (DualStudy)" w:date="2023-05-01T22:52:00Z">
+        <w:r>
+          <w:rPr>
+            <w:lang w:val="en-GB"/>
+          </w:rPr>
+          <w:t xml:space="preserve"> to see all spiderman comics which are for sale, this is the </w:t>
+        </w:r>
+        <w:r>
+          <w:rPr>
+            <w:lang w:val="en-GB"/>
+          </w:rPr>
+          <w:t>starting point. This view was created by joining the stock</w:t>
+        </w:r>
+      </w:ins>
+      <w:ins w:id="356" w:author="Kenner, Florian (DualStudy)" w:date="2023-05-01T22:53:00Z">
+        <w:r>
+          <w:rPr>
+            <w:lang w:val="en-GB"/>
+          </w:rPr>
+          <w:t xml:space="preserve">, the </w:t>
+        </w:r>
+        <w:r>
+          <w:rPr>
+            <w:lang w:val="en-GB"/>
+          </w:rPr>
+          <w:t>collectables,</w:t>
+        </w:r>
+        <w:r>
+          <w:rPr>
+            <w:lang w:val="en-GB"/>
+          </w:rPr>
+          <w:t xml:space="preserve"> and the </w:t>
+        </w:r>
+        <w:r>
+          <w:rPr>
+            <w:lang w:val="en-GB"/>
+          </w:rPr>
+          <w:t>conditions table. This provides the title, publication year, for</w:t>
+        </w:r>
+      </w:ins>
+      <w:ins w:id="357" w:author="Kenner, Florian (DualStudy)" w:date="2023-05-01T22:54:00Z">
+        <w:r>
+          <w:rPr>
+            <w:lang w:val="en-GB"/>
+          </w:rPr>
+          <w:t>mat, condition</w:t>
+        </w:r>
+        <w:r>
+          <w:rPr>
+            <w:lang w:val="en-GB"/>
+          </w:rPr>
+          <w:t xml:space="preserve">, buying and the selling price of a stock item. Since we also want to know the issues of the comics in stock, we left join the comics table so that the </w:t>
+        </w:r>
+        <w:r>
+          <w:rPr>
+            <w:lang w:val="en-GB"/>
+          </w:rPr>
+          <w:t>items we sell without issue numbers (graphic novels) are also dis</w:t>
+        </w:r>
+      </w:ins>
+      <w:ins w:id="358" w:author="Kenner, Florian (DualStudy)" w:date="2023-05-01T22:55:00Z">
+        <w:r>
+          <w:rPr>
+            <w:lang w:val="en-GB"/>
+          </w:rPr>
+          <w:t xml:space="preserve">played. The same goes for the comments table. Lastly, we filter to only display the items which are actually in stock. </w:t>
+        </w:r>
+      </w:ins>
+    </w:p>
+    <w:p>
+      <w:pPr>
+        <w:pStyle w:val="BodyText"/>
+        <w:spacing w:before="281" w:line="360" w:lineRule="auto"/>
+        <w:ind w:left="159" w:right="118"/>
+        <w:jc w:val="both"/>
+        <w:rPr>
+          <w:ins w:id="359" w:author="Kenner, Florian (DualStudy)" w:date="2023-05-01T22:02:00Z"/>
+          <w:lang w:val="en-GB"/>
+        </w:rPr>
+      </w:pPr>
+      <w:ins w:id="360" w:author="Kenner, Florian (DualStudy)" w:date="2023-05-01T22:56:00Z">
+        <w:r>
+          <w:rPr>
+            <w:lang w:val="en-GB"/>
+          </w:rPr>
+          <w:t xml:space="preserve">The next view </w:t>
+        </w:r>
+      </w:ins>
+      <w:ins w:id="361" w:author="Kenner, Florian (DualStudy)" w:date="2023-05-01T22:57:00Z">
+        <w:r>
+          <w:rPr>
+            <w:lang w:val="en-GB"/>
+          </w:rPr>
+          <w:t xml:space="preserve">shows us how many customers are </w:t>
+        </w:r>
+        <w:r>
+          <w:rPr>
+            <w:lang w:val="en-GB"/>
+          </w:rPr>
+          <w:t>very close to bu</w:t>
+        </w:r>
+      </w:ins>
+      <w:ins w:id="362" w:author="Kenner, Florian (DualStudy)" w:date="2023-05-01T22:58:00Z">
+        <w:r>
+          <w:rPr>
+            <w:lang w:val="en-GB"/>
+          </w:rPr>
+          <w:t xml:space="preserve">ying a specific copy, this can be a valuable information when keeping track of highly demanded comics. In these days, </w:t>
+        </w:r>
+        <w:r>
+          <w:rPr>
+            <w:lang w:val="en-GB"/>
+          </w:rPr>
+          <w:t>many online retailers face huge demands for certain collect</w:t>
+        </w:r>
+      </w:ins>
+      <w:ins w:id="363" w:author="Kenner, Florian (DualStudy)" w:date="2023-05-01T22:59:00Z">
+        <w:r>
+          <w:rPr>
+            <w:lang w:val="en-GB"/>
+          </w:rPr>
+          <w:t>ables</w:t>
+        </w:r>
+        <w:r>
+          <w:rPr>
+            <w:lang w:val="en-GB"/>
+          </w:rPr>
+          <w:t xml:space="preserve">. For example, when new really rare Nike shoes get released on the Nike website, there are many people trying to get those. </w:t>
+        </w:r>
+        <w:r>
+          <w:rPr>
+            <w:lang w:val="en-GB"/>
+          </w:rPr>
+          <w:t xml:space="preserve">The following view provides us with this information </w:t>
+        </w:r>
+      </w:ins>
+      <w:ins w:id="364" w:author="Kenner, Florian (DualStudy)" w:date="2023-05-01T23:00:00Z">
+        <w:r>
+          <w:rPr>
+            <w:lang w:val="en-GB"/>
+          </w:rPr>
+          <w:t>which we can use to design our prices</w:t>
+        </w:r>
+        <w:r>
+          <w:rPr>
+            <w:lang w:val="en-GB"/>
+          </w:rPr>
+          <w:t xml:space="preserve"> of very special items.</w:t>
+        </w:r>
+        <w:r>
+          <w:rPr>
+            <w:noProof/>
+          </w:rPr>
+          <w:t xml:space="preserve"> </w:t>
+        </w:r>
+      </w:ins>
+    </w:p>
+    <w:p>
+      <w:pPr>
+        <w:pStyle w:val="BodyText"/>
+        <w:spacing w:before="281" w:line="360" w:lineRule="auto"/>
+        <w:ind w:left="159" w:right="118"/>
+        <w:jc w:val="center"/>
+        <w:rPr>
+          <w:ins w:id="365" w:author="Kenner, Florian (DualStudy)" w:date="2023-05-01T23:02:00Z"/>
+          <w:sz w:val="20"/>
+          <w:szCs w:val="20"/>
+          <w:lang w:val="en-GB"/>
+        </w:rPr>
+      </w:pPr>
+      <w:ins w:id="366" w:author="Kenner, Florian (DualStudy)" w:date="2023-05-01T23:05:00Z">
+        <w:r>
+          <w:rPr>
+            <w:lang w:val="en-GB"/>
+          </w:rPr>
+          <w:lastRenderedPageBreak/>
+          <w:drawing>
+            <wp:anchor distT="0" distB="0" distL="114300" distR="114300" simplePos="0" relativeHeight="251663360" behindDoc="0" locked="0" layoutInCell="1" allowOverlap="1" wp14:anchorId="77C6CE6D" wp14:editId="10A702F0">
+              <wp:simplePos x="0" y="0"/>
+              <wp:positionH relativeFrom="column">
+                <wp:posOffset>103909</wp:posOffset>
+              </wp:positionH>
+              <wp:positionV relativeFrom="page">
+                <wp:posOffset>914400</wp:posOffset>
+              </wp:positionV>
+              <wp:extent cx="5727700" cy="1299845"/>
+              <wp:effectExtent l="0" t="0" r="6350" b="0"/>
+              <wp:wrapTopAndBottom/>
+              <wp:docPr id="6" name="Picture 6"/>
+              <wp:cNvGraphicFramePr>
+                <a:graphicFrameLocks xmlns:a="http://schemas.openxmlformats.org/drawingml/2006/main" noChangeAspect="1"/>
+              </wp:cNvGraphicFramePr>
+              <a:graphic xmlns:a="http://schemas.openxmlformats.org/drawingml/2006/main">
+                <a:graphicData uri="http://schemas.openxmlformats.org/drawingml/2006/picture">
+                  <pic:pic xmlns:pic="http://schemas.openxmlformats.org/drawingml/2006/picture">
+                    <pic:nvPicPr>
+                      <pic:cNvPr id="1" name=""/>
+                      <pic:cNvPicPr/>
+                    </pic:nvPicPr>
+                    <pic:blipFill>
+                      <a:blip r:embed="rId13">
+                        <a:extLst>
+                          <a:ext uri="{28A0092B-C50C-407E-A947-70E740481C1C}">
+                            <a14:useLocalDpi xmlns:a14="http://schemas.microsoft.com/office/drawing/2010/main" val="0"/>
+                          </a:ext>
+                        </a:extLst>
+                      </a:blip>
+                      <a:stretch>
+                        <a:fillRect/>
+                      </a:stretch>
+                    </pic:blipFill>
+                    <pic:spPr>
+                      <a:xfrm>
+                        <a:off x="0" y="0"/>
+                        <a:ext cx="5727700" cy="1299845"/>
+                      </a:xfrm>
+                      <a:prstGeom prst="rect">
+                        <a:avLst/>
+                      </a:prstGeom>
+                    </pic:spPr>
+                  </pic:pic>
+                </a:graphicData>
+              </a:graphic>
+            </wp:anchor>
+          </w:drawing>
+        </w:r>
+        <w:r>
+          <w:rPr>
+            <w:lang w:val="en-GB"/>
+          </w:rPr>
+          <w:t xml:space="preserve"> </w:t>
+        </w:r>
+      </w:ins>
+      <w:ins w:id="367" w:author="Kenner, Florian (DualStudy)" w:date="2023-05-01T23:01:00Z">
+        <w:r>
+          <w:rPr>
+            <w:sz w:val="20"/>
+            <w:szCs w:val="20"/>
+            <w:lang w:val="en-GB"/>
+          </w:rPr>
+          <w:t>Figure 4: view “extended_shopping_</w:t>
+        </w:r>
+      </w:ins>
+      <w:ins w:id="368" w:author="Kenner, Florian (DualStudy)" w:date="2023-05-01T23:02:00Z">
+        <w:r>
+          <w:rPr>
+            <w:sz w:val="20"/>
+            <w:szCs w:val="20"/>
+            <w:lang w:val="en-GB"/>
+          </w:rPr>
+          <w:t>cart”</w:t>
+        </w:r>
+      </w:ins>
+    </w:p>
+    <w:p>
+      <w:pPr>
+        <w:pStyle w:val="BodyText"/>
+        <w:spacing w:before="281" w:line="360" w:lineRule="auto"/>
+        <w:ind w:left="159" w:right="118"/>
+        <w:jc w:val="both"/>
+        <w:rPr>
+          <w:ins w:id="369" w:author="Kenner, Florian (DualStudy)" w:date="2023-05-01T23:13:00Z"/>
+          <w:lang w:val="en-GB"/>
+        </w:rPr>
+      </w:pPr>
+      <w:ins w:id="370" w:author="Kenner, Florian (DualStudy)" w:date="2023-05-01T23:13:00Z">
+        <w:r>
+          <w:rPr>
+            <w:lang w:val="en-GB"/>
+          </w:rPr>
+          <w:drawing>
+            <wp:anchor distT="0" distB="0" distL="114300" distR="114300" simplePos="0" relativeHeight="251664384" behindDoc="0" locked="0" layoutInCell="1" allowOverlap="1" wp14:anchorId="4552AC8A" wp14:editId="77792EE8">
+              <wp:simplePos x="0" y="0"/>
+              <wp:positionH relativeFrom="column">
+                <wp:posOffset>-586</wp:posOffset>
+              </wp:positionH>
+              <wp:positionV relativeFrom="page">
+                <wp:posOffset>4712140</wp:posOffset>
+              </wp:positionV>
+              <wp:extent cx="5727700" cy="802005"/>
+              <wp:effectExtent l="0" t="0" r="6350" b="0"/>
+              <wp:wrapTopAndBottom/>
+              <wp:docPr id="7" name="Picture 7"/>
+              <wp:cNvGraphicFramePr>
+                <a:graphicFrameLocks xmlns:a="http://schemas.openxmlformats.org/drawingml/2006/main" noChangeAspect="1"/>
+              </wp:cNvGraphicFramePr>
+              <a:graphic xmlns:a="http://schemas.openxmlformats.org/drawingml/2006/main">
+                <a:graphicData uri="http://schemas.openxmlformats.org/drawingml/2006/picture">
+                  <pic:pic xmlns:pic="http://schemas.openxmlformats.org/drawingml/2006/picture">
+                    <pic:nvPicPr>
+                      <pic:cNvPr id="1" name=""/>
+                      <pic:cNvPicPr/>
+                    </pic:nvPicPr>
+                    <pic:blipFill>
+                      <a:blip r:embed="rId14">
+                        <a:extLst>
+                          <a:ext uri="{28A0092B-C50C-407E-A947-70E740481C1C}">
+                            <a14:useLocalDpi xmlns:a14="http://schemas.microsoft.com/office/drawing/2010/main" val="0"/>
+                          </a:ext>
+                        </a:extLst>
+                      </a:blip>
+                      <a:stretch>
+                        <a:fillRect/>
+                      </a:stretch>
+                    </pic:blipFill>
+                    <pic:spPr>
+                      <a:xfrm>
+                        <a:off x="0" y="0"/>
+                        <a:ext cx="5727700" cy="802005"/>
+                      </a:xfrm>
+                      <a:prstGeom prst="rect">
+                        <a:avLst/>
+                      </a:prstGeom>
+                    </pic:spPr>
+                  </pic:pic>
+                </a:graphicData>
+              </a:graphic>
+            </wp:anchor>
+          </w:drawing>
+        </w:r>
+      </w:ins>
+      <w:ins w:id="371" w:author="Kenner, Florian (DualStudy)" w:date="2023-05-01T23:02:00Z">
+        <w:r>
+          <w:rPr>
+            <w:lang w:val="en-GB"/>
+          </w:rPr>
+          <w:t xml:space="preserve">As we can see, in this view is every store item which is in a </w:t>
+        </w:r>
+        <w:r>
+          <w:rPr>
+            <w:lang w:val="en-GB"/>
+          </w:rPr>
+          <w:t xml:space="preserve">shopping cart, shown with its </w:t>
+        </w:r>
+      </w:ins>
+      <w:ins w:id="372" w:author="Kenner, Florian (DualStudy)" w:date="2023-05-01T23:06:00Z">
+        <w:r>
+          <w:rPr>
+            <w:lang w:val="en-GB"/>
+          </w:rPr>
+          <w:t>necessary information to identify, as well as the customers trying to buy it.</w:t>
+        </w:r>
+      </w:ins>
+      <w:ins w:id="373" w:author="Kenner, Florian (DualStudy)" w:date="2023-05-01T23:08:00Z">
+        <w:r>
+          <w:rPr>
+            <w:lang w:val="en-GB"/>
+          </w:rPr>
+          <w:t xml:space="preserve"> This was simply done buy using the previously defined view “available_stock” joined with the </w:t>
+        </w:r>
+      </w:ins>
+      <w:ins w:id="374" w:author="Kenner, Florian (DualStudy)" w:date="2023-05-01T23:09:00Z">
+        <w:r>
+          <w:rPr>
+            <w:lang w:val="en-GB"/>
+          </w:rPr>
+          <w:t>tables shopping cart and customers to get the information, which customer has which stock item in his shopping cart and how the first and last name of these customers are.</w:t>
+        </w:r>
+      </w:ins>
+      <w:ins w:id="375" w:author="Kenner, Florian (DualStudy)" w:date="2023-05-01T23:10:00Z">
+        <w:r>
+          <w:rPr>
+            <w:lang w:val="en-GB"/>
+          </w:rPr>
+          <w:t xml:space="preserve"> A possible next step might be grouping the view by each stock item for obtaining the number of shopping carts it is in. This might look like the following:</w:t>
+        </w:r>
+      </w:ins>
+    </w:p>
+    <w:p>
+      <w:pPr>
+        <w:pStyle w:val="BodyText"/>
+        <w:spacing w:before="281" w:line="360" w:lineRule="auto"/>
+        <w:ind w:left="159" w:right="118"/>
+        <w:jc w:val="center"/>
+        <w:rPr>
+          <w:ins w:id="376" w:author="Kenner, Florian (DualStudy)" w:date="2023-05-01T23:14:00Z"/>
+          <w:sz w:val="20"/>
+          <w:szCs w:val="20"/>
+          <w:lang w:val="en-GB"/>
+        </w:rPr>
+      </w:pPr>
+      <w:ins w:id="377" w:author="Kenner, Florian (DualStudy)" w:date="2023-05-01T23:13:00Z">
+        <w:r>
+          <w:rPr>
+            <w:sz w:val="20"/>
+            <w:szCs w:val="20"/>
+            <w:lang w:val="en-GB"/>
+          </w:rPr>
+          <w:t>Fi</w:t>
+        </w:r>
+      </w:ins>
+      <w:ins w:id="378" w:author="Kenner, Florian (DualStudy)" w:date="2023-05-01T23:14:00Z">
+        <w:r>
+          <w:rPr>
+            <w:sz w:val="20"/>
+            <w:szCs w:val="20"/>
+            <w:lang w:val="en-GB"/>
+          </w:rPr>
+          <w:t>gure 5: grouped view “extended_shopping_cart”</w:t>
+        </w:r>
+      </w:ins>
+    </w:p>
+    <w:p>
+      <w:pPr>
+        <w:pStyle w:val="BodyText"/>
+        <w:spacing w:before="281" w:line="360" w:lineRule="auto"/>
+        <w:ind w:left="159" w:right="118"/>
+        <w:jc w:val="both"/>
+        <w:rPr>
+          <w:ins w:id="379" w:author="Kenner, Florian (DualStudy)" w:date="2023-05-01T23:16:00Z"/>
+          <w:lang w:val="en-GB"/>
+        </w:rPr>
+      </w:pPr>
+      <w:ins w:id="380" w:author="Kenner, Florian (DualStudy)" w:date="2023-05-01T23:18:00Z">
+        <w:r>
+          <w:rPr>
+            <w:lang w:val="en-GB"/>
+          </w:rPr>
+          <w:drawing>
+            <wp:anchor distT="0" distB="0" distL="114300" distR="114300" simplePos="0" relativeHeight="251665408" behindDoc="0" locked="0" layoutInCell="1" allowOverlap="1" wp14:anchorId="31F7436E" wp14:editId="231991B4">
+              <wp:simplePos x="0" y="0"/>
+              <wp:positionH relativeFrom="column">
+                <wp:posOffset>87337</wp:posOffset>
+              </wp:positionH>
+              <wp:positionV relativeFrom="page">
+                <wp:posOffset>6951394</wp:posOffset>
+              </wp:positionV>
+              <wp:extent cx="5727700" cy="1130935"/>
+              <wp:effectExtent l="0" t="0" r="6350" b="0"/>
+              <wp:wrapTopAndBottom/>
+              <wp:docPr id="8" name="Picture 8"/>
+              <wp:cNvGraphicFramePr>
+                <a:graphicFrameLocks xmlns:a="http://schemas.openxmlformats.org/drawingml/2006/main" noChangeAspect="1"/>
+              </wp:cNvGraphicFramePr>
+              <a:graphic xmlns:a="http://schemas.openxmlformats.org/drawingml/2006/main">
+                <a:graphicData uri="http://schemas.openxmlformats.org/drawingml/2006/picture">
+                  <pic:pic xmlns:pic="http://schemas.openxmlformats.org/drawingml/2006/picture">
+                    <pic:nvPicPr>
+                      <pic:cNvPr id="1" name=""/>
+                      <pic:cNvPicPr/>
+                    </pic:nvPicPr>
+                    <pic:blipFill>
+                      <a:blip r:embed="rId15" cstate="print">
+                        <a:extLst>
+                          <a:ext uri="{28A0092B-C50C-407E-A947-70E740481C1C}">
+                            <a14:useLocalDpi xmlns:a14="http://schemas.microsoft.com/office/drawing/2010/main" val="0"/>
+                          </a:ext>
+                        </a:extLst>
+                      </a:blip>
+                      <a:stretch>
+                        <a:fillRect/>
+                      </a:stretch>
+                    </pic:blipFill>
+                    <pic:spPr>
+                      <a:xfrm>
+                        <a:off x="0" y="0"/>
+                        <a:ext cx="5727700" cy="1130935"/>
+                      </a:xfrm>
+                      <a:prstGeom prst="rect">
+                        <a:avLst/>
+                      </a:prstGeom>
+                    </pic:spPr>
+                  </pic:pic>
+                </a:graphicData>
+              </a:graphic>
+            </wp:anchor>
+          </w:drawing>
+        </w:r>
+      </w:ins>
+      <w:ins w:id="381" w:author="Kenner, Florian (DualStudy)" w:date="2023-05-01T23:14:00Z">
+        <w:r>
+          <w:rPr>
+            <w:lang w:val="en-GB"/>
+          </w:rPr>
+          <w:t xml:space="preserve">The next view is the counterpart to the </w:t>
+        </w:r>
+      </w:ins>
+      <w:ins w:id="382" w:author="Kenner, Florian (DualStudy)" w:date="2023-05-01T23:15:00Z">
+        <w:r>
+          <w:rPr>
+            <w:lang w:val="en-GB"/>
+          </w:rPr>
+          <w:t>"</w:t>
+        </w:r>
+        <w:r>
+          <w:t xml:space="preserve"> </w:t>
+        </w:r>
+        <w:r>
+          <w:rPr>
+            <w:lang w:val="en-GB"/>
+          </w:rPr>
+          <w:t>available_stock</w:t>
+        </w:r>
+        <w:r>
+          <w:rPr>
+            <w:lang w:val="en-GB"/>
+          </w:rPr>
+          <w:t xml:space="preserve"> </w:t>
+        </w:r>
+        <w:r>
+          <w:rPr>
+            <w:lang w:val="en-GB"/>
+          </w:rPr>
+          <w:t xml:space="preserve">“ </w:t>
+        </w:r>
+        <w:r>
+          <w:rPr>
+            <w:lang w:val="en-GB"/>
+          </w:rPr>
+          <w:t>view</w:t>
+        </w:r>
+        <w:r>
+          <w:rPr>
+            <w:lang w:val="en-GB"/>
+          </w:rPr>
+          <w:t>, namely the sold stock. This provi</w:t>
+        </w:r>
+      </w:ins>
+      <w:ins w:id="383" w:author="Kenner, Florian (DualStudy)" w:date="2023-05-01T23:16:00Z">
+        <w:r>
+          <w:rPr>
+            <w:lang w:val="en-GB"/>
+          </w:rPr>
+          <w:t xml:space="preserve">des us with all the information we might need about previously made purchases. </w:t>
+        </w:r>
+      </w:ins>
+    </w:p>
+    <w:p>
+      <w:pPr>
+        <w:pStyle w:val="BodyText"/>
+        <w:spacing w:before="281" w:line="360" w:lineRule="auto"/>
+        <w:ind w:left="159" w:right="118"/>
+        <w:jc w:val="center"/>
+        <w:rPr>
+          <w:ins w:id="384" w:author="Kenner, Florian (DualStudy)" w:date="2023-05-01T23:19:00Z"/>
+          <w:sz w:val="20"/>
+          <w:szCs w:val="20"/>
+          <w:lang w:val="en-GB"/>
+          <w:rPrChange w:id="385" w:author="Kenner, Florian (DualStudy)" w:date="2023-05-01T23:19:00Z">
             <w:rPr>
-              <w:ins w:id="329" w:author="Kenner, Florian (DualStudy)" w:date="2023-05-01T14:44:00Z"/>
-              <w:lang w:val="de-DE"/>
+              <w:ins w:id="386" w:author="Kenner, Florian (DualStudy)" w:date="2023-05-01T23:19:00Z"/>
+              <w:lang w:val="en-GB"/>
             </w:rPr>
           </w:rPrChange>
         </w:rPr>
-      </w:pPr>
+        <w:pPrChange w:id="387" w:author="Kenner, Florian (DualStudy)" w:date="2023-05-01T23:19:00Z">
+          <w:pPr>
+            <w:pStyle w:val="BodyText"/>
+            <w:spacing w:before="281" w:line="360" w:lineRule="auto"/>
+            <w:ind w:left="159" w:right="118"/>
+            <w:jc w:val="both"/>
+          </w:pPr>
+        </w:pPrChange>
+      </w:pPr>
+      <w:ins w:id="388" w:author="Kenner, Florian (DualStudy)" w:date="2023-05-01T23:19:00Z">
+        <w:r>
+          <w:rPr>
+            <w:sz w:val="20"/>
+            <w:szCs w:val="20"/>
+            <w:lang w:val="en-GB"/>
+          </w:rPr>
+          <w:t>Figure 6: view “sold_stock”</w:t>
+        </w:r>
+      </w:ins>
     </w:p>
     <w:p>
       <w:pPr>
         <w:pStyle w:val="BodyText"/>
         <w:spacing w:before="281" w:line="360" w:lineRule="auto"/>
-        <w:ind w:left="160" w:right="118"/>
+        <w:ind w:left="159" w:right="118"/>
         <w:jc w:val="both"/>
         <w:rPr>
-          <w:del w:id="330" w:author="Kenner, Florian (DualStudy)" w:date="2023-05-01T14:18:00Z"/>
-          <w:lang w:val="en-GB"/>
-          <w:rPrChange w:id="331" w:author="Kenner, Florian (DualStudy)" w:date="2023-05-01T15:12:00Z">
+          <w:ins w:id="389" w:author="Kenner, Florian (DualStudy)" w:date="2023-05-01T23:22:00Z"/>
+          <w:lang w:val="en-GB"/>
+        </w:rPr>
+      </w:pPr>
+      <w:ins w:id="390" w:author="Kenner, Florian (DualStudy)" w:date="2023-05-01T23:16:00Z">
+        <w:r>
+          <w:rPr>
+            <w:lang w:val="en-GB"/>
+          </w:rPr>
+          <w:t xml:space="preserve">It also functions as a basis on top of which can be built. It can be queried for </w:t>
+        </w:r>
+      </w:ins>
+      <w:ins w:id="391" w:author="Kenner, Florian (DualStudy)" w:date="2023-05-01T23:19:00Z">
+        <w:r>
+          <w:rPr>
+            <w:lang w:val="en-GB"/>
+          </w:rPr>
+          <w:t xml:space="preserve">previous customers, collectables, dates and far more. </w:t>
+        </w:r>
+      </w:ins>
+      <w:ins w:id="392" w:author="Kenner, Florian (DualStudy)" w:date="2023-05-01T23:20:00Z">
+        <w:r>
+          <w:rPr>
+            <w:lang w:val="en-GB"/>
+          </w:rPr>
+          <w:t xml:space="preserve">It was created by joining our stock with collectables, comics and comments the same way as used for the available stock view. </w:t>
+        </w:r>
+      </w:ins>
+      <w:ins w:id="393" w:author="Kenner, Florian (DualStudy)" w:date="2023-05-01T23:21:00Z">
+        <w:r>
+          <w:rPr>
+            <w:lang w:val="en-GB"/>
+          </w:rPr>
+          <w:t>Furthermore</w:t>
+        </w:r>
+      </w:ins>
+      <w:ins w:id="394" w:author="Kenner, Florian (DualStudy)" w:date="2023-05-01T23:20:00Z">
+        <w:r>
+          <w:rPr>
+            <w:lang w:val="en-GB"/>
+          </w:rPr>
+          <w:t xml:space="preserve"> </w:t>
+        </w:r>
+        <w:r>
+          <w:rPr>
+            <w:lang w:val="en-GB"/>
+          </w:rPr>
+          <w:t xml:space="preserve">the </w:t>
+        </w:r>
+      </w:ins>
+      <w:ins w:id="395" w:author="Kenner, Florian (DualStudy)" w:date="2023-05-01T23:21:00Z">
+        <w:r>
+          <w:rPr>
+            <w:lang w:val="en-GB"/>
+          </w:rPr>
+          <w:t xml:space="preserve">sold items table was joined to gain the information </w:t>
+        </w:r>
+        <w:r>
+          <w:rPr>
+            <w:lang w:val="en-GB"/>
+          </w:rPr>
+          <w:t xml:space="preserve">mapping the </w:t>
+        </w:r>
+        <w:r>
+          <w:rPr>
+            <w:lang w:val="en-GB"/>
+          </w:rPr>
+          <w:lastRenderedPageBreak/>
+          <w:t>customers to the sold items and to filter out the not sold items by using a normal join instead of a left join. In the last step, the customers were join</w:t>
+        </w:r>
+      </w:ins>
+      <w:ins w:id="396" w:author="Kenner, Florian (DualStudy)" w:date="2023-05-01T23:22:00Z">
+        <w:r>
+          <w:rPr>
+            <w:lang w:val="en-GB"/>
+          </w:rPr>
+          <w:t xml:space="preserve">ed on the customer id given in the shopping cards to retrieve their first and last name. </w:t>
+        </w:r>
+      </w:ins>
+    </w:p>
+    <w:p>
+      <w:pPr>
+        <w:pStyle w:val="BodyText"/>
+        <w:spacing w:before="281" w:line="360" w:lineRule="auto"/>
+        <w:ind w:left="159" w:right="118"/>
+        <w:jc w:val="both"/>
+        <w:rPr>
+          <w:ins w:id="397" w:author="Kenner, Florian (DualStudy)" w:date="2023-05-01T23:24:00Z"/>
+          <w:noProof/>
+        </w:rPr>
+      </w:pPr>
+      <w:ins w:id="398" w:author="Kenner, Florian (DualStudy)" w:date="2023-05-01T23:23:00Z">
+        <w:r>
+          <w:rPr>
+            <w:lang w:val="en-GB"/>
+          </w:rPr>
+          <w:drawing>
+            <wp:anchor distT="0" distB="0" distL="114300" distR="114300" simplePos="0" relativeHeight="251666432" behindDoc="0" locked="0" layoutInCell="1" allowOverlap="1" wp14:anchorId="1C10F960" wp14:editId="3AF64E49">
+              <wp:simplePos x="0" y="0"/>
+              <wp:positionH relativeFrom="column">
+                <wp:posOffset>1433945</wp:posOffset>
+              </wp:positionH>
+              <wp:positionV relativeFrom="page">
+                <wp:posOffset>2472806</wp:posOffset>
+              </wp:positionV>
+              <wp:extent cx="2846705" cy="1207135"/>
+              <wp:effectExtent l="0" t="0" r="0" b="0"/>
+              <wp:wrapTopAndBottom/>
+              <wp:docPr id="9" name="Picture 9"/>
+              <wp:cNvGraphicFramePr>
+                <a:graphicFrameLocks xmlns:a="http://schemas.openxmlformats.org/drawingml/2006/main" noChangeAspect="1"/>
+              </wp:cNvGraphicFramePr>
+              <a:graphic xmlns:a="http://schemas.openxmlformats.org/drawingml/2006/main">
+                <a:graphicData uri="http://schemas.openxmlformats.org/drawingml/2006/picture">
+                  <pic:pic xmlns:pic="http://schemas.openxmlformats.org/drawingml/2006/picture">
+                    <pic:nvPicPr>
+                      <pic:cNvPr id="1" name=""/>
+                      <pic:cNvPicPr/>
+                    </pic:nvPicPr>
+                    <pic:blipFill>
+                      <a:blip r:embed="rId16">
+                        <a:extLst>
+                          <a:ext uri="{28A0092B-C50C-407E-A947-70E740481C1C}">
+                            <a14:useLocalDpi xmlns:a14="http://schemas.microsoft.com/office/drawing/2010/main" val="0"/>
+                          </a:ext>
+                        </a:extLst>
+                      </a:blip>
+                      <a:stretch>
+                        <a:fillRect/>
+                      </a:stretch>
+                    </pic:blipFill>
+                    <pic:spPr>
+                      <a:xfrm>
+                        <a:off x="0" y="0"/>
+                        <a:ext cx="2846705" cy="1207135"/>
+                      </a:xfrm>
+                      <a:prstGeom prst="rect">
+                        <a:avLst/>
+                      </a:prstGeom>
+                    </pic:spPr>
+                  </pic:pic>
+                </a:graphicData>
+              </a:graphic>
+              <wp14:sizeRelH relativeFrom="margin">
+                <wp14:pctWidth>0</wp14:pctWidth>
+              </wp14:sizeRelH>
+              <wp14:sizeRelV relativeFrom="margin">
+                <wp14:pctHeight>0</wp14:pctHeight>
+              </wp14:sizeRelV>
+            </wp:anchor>
+          </w:drawing>
+        </w:r>
+        <w:r>
+          <w:rPr>
+            <w:lang w:val="en-GB"/>
+          </w:rPr>
+          <w:t xml:space="preserve">The last view is also of high importance in our business context. It lists all customers with their total </w:t>
+        </w:r>
+        <w:r>
+          <w:rPr>
+            <w:lang w:val="en-GB"/>
+          </w:rPr>
+          <w:t>amount of money spent in our online shop:</w:t>
+        </w:r>
+        <w:r>
+          <w:rPr>
+            <w:noProof/>
+          </w:rPr>
+          <w:t xml:space="preserve"> </w:t>
+        </w:r>
+      </w:ins>
+    </w:p>
+    <w:p>
+      <w:pPr>
+        <w:pStyle w:val="BodyText"/>
+        <w:spacing w:before="281" w:line="360" w:lineRule="auto"/>
+        <w:ind w:left="159" w:right="118"/>
+        <w:jc w:val="center"/>
+        <w:rPr>
+          <w:ins w:id="399" w:author="Kenner, Florian (DualStudy)" w:date="2023-05-01T23:02:00Z"/>
+          <w:sz w:val="20"/>
+          <w:szCs w:val="20"/>
+          <w:lang w:val="en-GB"/>
+        </w:rPr>
+      </w:pPr>
+      <w:ins w:id="400" w:author="Kenner, Florian (DualStudy)" w:date="2023-05-01T23:24:00Z">
+        <w:r>
+          <w:rPr>
+            <w:noProof/>
+            <w:sz w:val="20"/>
+            <w:szCs w:val="20"/>
+            <w:rPrChange w:id="401" w:author="Kenner, Florian (DualStudy)" w:date="2023-05-01T23:24:00Z">
+              <w:rPr>
+                <w:noProof/>
+              </w:rPr>
+            </w:rPrChange>
+          </w:rPr>
+          <w:t>Figure</w:t>
+        </w:r>
+        <w:r>
+          <w:rPr>
+            <w:noProof/>
+            <w:sz w:val="20"/>
+            <w:szCs w:val="20"/>
+          </w:rPr>
+          <w:t xml:space="preserve"> 7: view “best_customers”</w:t>
+        </w:r>
+      </w:ins>
+    </w:p>
+    <w:p>
+      <w:pPr>
+        <w:pStyle w:val="BodyText"/>
+        <w:spacing w:before="281" w:line="360" w:lineRule="auto"/>
+        <w:ind w:left="159" w:right="118"/>
+        <w:jc w:val="both"/>
+        <w:rPr>
+          <w:ins w:id="402" w:author="Kenner, Florian (DualStudy)" w:date="2023-05-01T21:59:00Z"/>
+          <w:lang w:val="en-GB"/>
+          <w:rPrChange w:id="403" w:author="Kenner, Florian (DualStudy)" w:date="2023-05-01T22:01:00Z">
             <w:rPr>
-              <w:del w:id="332" w:author="Kenner, Florian (DualStudy)" w:date="2023-05-01T14:18:00Z"/>
+              <w:ins w:id="404" w:author="Kenner, Florian (DualStudy)" w:date="2023-05-01T21:59:00Z"/>
             </w:rPr>
           </w:rPrChange>
         </w:rPr>
+        <w:pPrChange w:id="405" w:author="Kenner, Florian (DualStudy)" w:date="2023-05-01T23:24:00Z">
+          <w:pPr>
+            <w:pStyle w:val="BodyText"/>
+            <w:spacing w:before="281" w:line="360" w:lineRule="auto"/>
+            <w:ind w:left="160" w:right="118"/>
+            <w:jc w:val="both"/>
+          </w:pPr>
+        </w:pPrChange>
+      </w:pPr>
+      <w:ins w:id="406" w:author="Kenner, Florian (DualStudy)" w:date="2023-05-01T23:24:00Z">
+        <w:r>
+          <w:rPr>
+            <w:lang w:val="en-GB"/>
+          </w:rPr>
+          <w:t xml:space="preserve">We can </w:t>
+        </w:r>
+        <w:r>
+          <w:rPr>
+            <w:lang w:val="en-GB"/>
+          </w:rPr>
+          <w:t xml:space="preserve">see which customer </w:t>
+        </w:r>
+      </w:ins>
+      <w:ins w:id="407" w:author="Kenner, Florian (DualStudy)" w:date="2023-05-01T23:25:00Z">
+        <w:r>
+          <w:rPr>
+            <w:lang w:val="en-GB"/>
+          </w:rPr>
+          <w:t>spent the most money in our shop and is therefore the best or most valuable customer. This information is a key insight</w:t>
+        </w:r>
+        <w:r>
+          <w:rPr>
+            <w:lang w:val="en-GB"/>
+          </w:rPr>
+          <w:t>, in the customers reality they all get the same service and treated equally, but we as a</w:t>
+        </w:r>
+      </w:ins>
+      <w:ins w:id="408" w:author="Kenner, Florian (DualStudy)" w:date="2023-05-01T23:26:00Z">
+        <w:r>
+          <w:rPr>
+            <w:lang w:val="en-GB"/>
+          </w:rPr>
+          <w:t xml:space="preserve"> retailer know that this does not correspond to the truth. A customer who spent only a few euros on comics in our store</w:t>
+        </w:r>
+        <w:r>
+          <w:rPr>
+            <w:lang w:val="en-GB"/>
+          </w:rPr>
+          <w:t xml:space="preserve"> during the last years is of way lower priority to us. A customer in </w:t>
+        </w:r>
+      </w:ins>
+      <w:ins w:id="409" w:author="Kenner, Florian (DualStudy)" w:date="2023-05-01T23:27:00Z">
+        <w:r>
+          <w:rPr>
+            <w:lang w:val="en-GB"/>
+          </w:rPr>
+          <w:t xml:space="preserve">contrast who spends thousands of dollars each month might get premium service. This could mean </w:t>
+        </w:r>
+        <w:r>
+          <w:rPr>
+            <w:lang w:val="en-GB"/>
+          </w:rPr>
+          <w:t xml:space="preserve">special offers through reduces pricing or more </w:t>
+        </w:r>
+      </w:ins>
+      <w:ins w:id="410" w:author="Kenner, Florian (DualStudy)" w:date="2023-05-01T23:28:00Z">
+        <w:r>
+          <w:rPr>
+            <w:lang w:val="en-GB"/>
+          </w:rPr>
+          <w:t>goodwill when it comes to returning an article he bought in our store. This view was created by joining</w:t>
+        </w:r>
+        <w:r>
+          <w:rPr>
+            <w:lang w:val="en-GB"/>
+          </w:rPr>
+          <w:t xml:space="preserve"> tables customers, shopping carts and stock</w:t>
+        </w:r>
+      </w:ins>
+      <w:ins w:id="411" w:author="Kenner, Florian (DualStudy)" w:date="2023-05-01T23:29:00Z">
+        <w:r>
+          <w:rPr>
+            <w:lang w:val="en-GB"/>
+          </w:rPr>
+          <w:t xml:space="preserve"> and then grouping by customer and </w:t>
+        </w:r>
+        <w:r>
+          <w:rPr>
+            <w:lang w:val="en-GB"/>
+          </w:rPr>
+          <w:t>summing</w:t>
+        </w:r>
+        <w:r>
+          <w:rPr>
+            <w:lang w:val="en-GB"/>
+          </w:rPr>
+          <w:t xml:space="preserve"> up </w:t>
+        </w:r>
+        <w:r>
+          <w:rPr>
+            <w:lang w:val="en-GB"/>
+          </w:rPr>
+          <w:t xml:space="preserve">the selling prices of the items. The customer names was concatenated into one column since we don’t need </w:t>
+        </w:r>
+        <w:r>
+          <w:rPr>
+            <w:lang w:val="en-GB"/>
+          </w:rPr>
+          <w:t>it to be at</w:t>
+        </w:r>
+      </w:ins>
+      <w:ins w:id="412" w:author="Kenner, Florian (DualStudy)" w:date="2023-05-01T23:30:00Z">
+        <w:r>
+          <w:rPr>
+            <w:lang w:val="en-GB"/>
+          </w:rPr>
+          <w:t>omic and in the last step the values got sorted by the total amount spent in ascending order to show our most valuable customer at the top.</w:t>
+        </w:r>
+      </w:ins>
+    </w:p>
+    <w:p>
+      <w:pPr>
+        <w:pStyle w:val="BodyText"/>
+        <w:spacing w:before="1" w:line="360" w:lineRule="auto"/>
+        <w:rPr>
+          <w:del w:id="413" w:author="Kenner, Florian (DualStudy)" w:date="2023-05-01T21:58:00Z"/>
+          <w:sz w:val="41"/>
+          <w:lang w:val="en-GB"/>
+          <w:rPrChange w:id="414" w:author="Kenner, Florian (DualStudy)" w:date="2023-05-01T15:12:00Z">
+            <w:rPr>
+              <w:del w:id="415" w:author="Kenner, Florian (DualStudy)" w:date="2023-05-01T21:58:00Z"/>
+              <w:sz w:val="41"/>
+            </w:rPr>
+          </w:rPrChange>
+        </w:rPr>
+        <w:pPrChange w:id="416" w:author="Kenner, Florian (DualStudy)" w:date="2023-05-01T21:59:00Z">
+          <w:pPr>
+            <w:pStyle w:val="BodyText"/>
+            <w:spacing w:before="1"/>
+          </w:pPr>
+        </w:pPrChange>
+      </w:pPr>
+    </w:p>
+    <w:p>
+      <w:pPr>
+        <w:pStyle w:val="Heading1"/>
+        <w:tabs>
+          <w:tab w:val="left" w:pos="453"/>
+        </w:tabs>
+        <w:spacing w:line="360" w:lineRule="auto"/>
+        <w:ind w:left="0" w:firstLine="0"/>
+        <w:rPr>
+          <w:del w:id="417" w:author="Kenner, Florian (DualStudy)" w:date="2023-05-01T21:58:00Z"/>
+        </w:rPr>
+        <w:pPrChange w:id="418" w:author="Kenner, Florian (DualStudy)" w:date="2023-05-01T21:59:00Z">
+          <w:pPr>
+            <w:pStyle w:val="Heading1"/>
+            <w:numPr>
+              <w:numId w:val="3"/>
+            </w:numPr>
+            <w:tabs>
+              <w:tab w:val="left" w:pos="453"/>
+            </w:tabs>
+            <w:ind w:left="519" w:hanging="360"/>
+          </w:pPr>
+        </w:pPrChange>
+      </w:pPr>
+      <w:del w:id="419" w:author="Kenner, Florian (DualStudy)" w:date="2023-05-01T21:58:00Z">
+        <w:r>
+          <w:delText>Database</w:delText>
+        </w:r>
+        <w:r>
+          <w:rPr>
+            <w:spacing w:val="-4"/>
+          </w:rPr>
+          <w:delText xml:space="preserve"> </w:delText>
+        </w:r>
+        <w:r>
+          <w:delText>Views</w:delText>
+        </w:r>
+      </w:del>
+    </w:p>
+    <w:p>
+      <w:pPr>
+        <w:pStyle w:val="BodyText"/>
+        <w:spacing w:before="281" w:line="360" w:lineRule="auto"/>
+        <w:ind w:right="117"/>
+        <w:jc w:val="both"/>
+        <w:rPr>
+          <w:del w:id="420" w:author="Kenner, Florian (DualStudy)" w:date="2023-05-01T21:55:00Z"/>
+        </w:rPr>
+        <w:pPrChange w:id="421" w:author="Kenner, Florian (DualStudy)" w:date="2023-05-01T21:59:00Z">
+          <w:pPr>
+            <w:pStyle w:val="BodyText"/>
+            <w:spacing w:before="281" w:line="360" w:lineRule="auto"/>
+            <w:ind w:left="160" w:right="117"/>
+            <w:jc w:val="both"/>
+          </w:pPr>
+        </w:pPrChange>
+      </w:pPr>
+      <w:del w:id="422" w:author="Kenner, Florian (DualStudy)" w:date="2023-05-01T21:55:00Z">
+        <w:r>
+          <w:delText>What views do you provide onto your database? Justify each and define them</w:delText>
+        </w:r>
+        <w:r>
+          <w:rPr>
+            <w:spacing w:val="1"/>
+          </w:rPr>
+          <w:delText xml:space="preserve"> </w:delText>
+        </w:r>
+        <w:r>
+          <w:delText>here. Explain what each view is supposed to provide, and to whom it provides it.</w:delText>
+        </w:r>
+        <w:r>
+          <w:rPr>
+            <w:spacing w:val="1"/>
+          </w:rPr>
+          <w:delText xml:space="preserve"> </w:delText>
+        </w:r>
+        <w:r>
+          <w:delText>Is it wise or necessary to represent a certain relation as an SQL view? Be sure to</w:delText>
+        </w:r>
+        <w:r>
+          <w:rPr>
+            <w:spacing w:val="1"/>
+          </w:rPr>
+          <w:delText xml:space="preserve"> </w:delText>
+        </w:r>
+        <w:r>
+          <w:delText>specify</w:delText>
+        </w:r>
+        <w:r>
+          <w:rPr>
+            <w:spacing w:val="-1"/>
+          </w:rPr>
+          <w:delText xml:space="preserve"> </w:delText>
+        </w:r>
+        <w:r>
+          <w:delText>your views (about</w:delText>
+        </w:r>
+        <w:r>
+          <w:rPr>
+            <w:spacing w:val="-1"/>
+          </w:rPr>
+          <w:delText xml:space="preserve"> </w:delText>
+        </w:r>
+        <w:r>
+          <w:delText>4 would be</w:delText>
+        </w:r>
+        <w:r>
+          <w:rPr>
+            <w:spacing w:val="-1"/>
+          </w:rPr>
+          <w:delText xml:space="preserve"> </w:delText>
+        </w:r>
+        <w:r>
+          <w:delText>sufficient)</w:delText>
+        </w:r>
+        <w:r>
+          <w:rPr>
+            <w:spacing w:val="-1"/>
+          </w:rPr>
+          <w:delText xml:space="preserve"> </w:delText>
+        </w:r>
+        <w:r>
+          <w:delText>and give examples</w:delText>
+        </w:r>
+        <w:r>
+          <w:rPr>
+            <w:spacing w:val="-1"/>
+          </w:rPr>
+          <w:delText xml:space="preserve"> </w:delText>
+        </w:r>
+        <w:r>
+          <w:delText>of</w:delText>
+        </w:r>
+        <w:r>
+          <w:rPr>
+            <w:spacing w:val="-1"/>
+          </w:rPr>
+          <w:delText xml:space="preserve"> </w:delText>
+        </w:r>
+        <w:r>
+          <w:delText>their use.</w:delText>
+        </w:r>
+      </w:del>
+    </w:p>
+    <w:p>
+      <w:pPr>
+        <w:pStyle w:val="BodyText"/>
+        <w:spacing w:before="1" w:line="360" w:lineRule="auto"/>
+        <w:rPr>
+          <w:ins w:id="423" w:author="Kenner, Florian (DualStudy)" w:date="2023-05-01T21:56:00Z"/>
+          <w:szCs w:val="14"/>
+        </w:rPr>
+        <w:pPrChange w:id="424" w:author="Kenner, Florian (DualStudy)" w:date="2023-05-01T21:59:00Z">
+          <w:pPr>
+            <w:pStyle w:val="BodyText"/>
+            <w:spacing w:before="1"/>
+            <w:ind w:firstLine="159"/>
+          </w:pPr>
+        </w:pPrChange>
       </w:pPr>
     </w:p>
     <w:p>
       <w:pPr>
         <w:pStyle w:val="BodyText"/>
         <w:spacing w:before="1"/>
-        <w:rPr>
-          <w:sz w:val="41"/>
-          <w:lang w:val="en-GB"/>
-          <w:rPrChange w:id="333" w:author="Kenner, Florian (DualStudy)" w:date="2023-05-01T15:12:00Z">
+        <w:ind w:firstLine="159"/>
+        <w:rPr>
+          <w:szCs w:val="14"/>
+          <w:rPrChange w:id="425" w:author="Kenner, Florian (DualStudy)" w:date="2023-05-01T21:56:00Z">
             <w:rPr>
               <w:sz w:val="41"/>
             </w:rPr>
           </w:rPrChange>
         </w:rPr>
+        <w:pPrChange w:id="426" w:author="Kenner, Florian (DualStudy)" w:date="2023-05-01T21:55:00Z">
+          <w:pPr>
+            <w:pStyle w:val="BodyText"/>
+            <w:spacing w:before="1"/>
+          </w:pPr>
+        </w:pPrChange>
       </w:pPr>
     </w:p>
     <w:p>
@@ -10143,132 +11001,6 @@
         </w:tabs>
       </w:pPr>
       <w:r>
-        <w:t>Database</w:t>
-      </w:r>
-      <w:r>
-        <w:rPr>
-          <w:spacing w:val="-4"/>
-        </w:rPr>
-        <w:t xml:space="preserve"> </w:t>
-      </w:r>
-      <w:r>
-        <w:t>Views</w:t>
-      </w:r>
-    </w:p>
-    <w:p>
-      <w:pPr>
-        <w:pStyle w:val="BodyText"/>
-        <w:spacing w:before="281" w:line="360" w:lineRule="auto"/>
-        <w:ind w:left="160" w:right="117"/>
-        <w:jc w:val="both"/>
-      </w:pPr>
-      <w:r>
-        <w:t>What views do you provide onto your database? Justify each and define them</w:t>
-      </w:r>
-      <w:r>
-        <w:rPr>
-          <w:spacing w:val="1"/>
-        </w:rPr>
-        <w:t xml:space="preserve"> </w:t>
-      </w:r>
-      <w:r>
-        <w:t>here. Explain what each view is supposed to provide, and to whom it provides it.</w:t>
-      </w:r>
-      <w:r>
-        <w:rPr>
-          <w:spacing w:val="1"/>
-        </w:rPr>
-        <w:t xml:space="preserve"> </w:t>
-      </w:r>
-      <w:r>
-        <w:t>Is it wise or necessary to represent a certain relation as an SQL view? Be sure to</w:t>
-      </w:r>
-      <w:r>
-        <w:rPr>
-          <w:spacing w:val="1"/>
-        </w:rPr>
-        <w:t xml:space="preserve"> </w:t>
-      </w:r>
-      <w:r>
-        <w:t>specify</w:t>
-      </w:r>
-      <w:r>
-        <w:rPr>
-          <w:spacing w:val="-1"/>
-        </w:rPr>
-        <w:t xml:space="preserve"> </w:t>
-      </w:r>
-      <w:r>
-        <w:t>your views (about</w:t>
-      </w:r>
-      <w:r>
-        <w:rPr>
-          <w:spacing w:val="-1"/>
-        </w:rPr>
-        <w:t xml:space="preserve"> </w:t>
-      </w:r>
-      <w:r>
-        <w:t>4 would be</w:t>
-      </w:r>
-      <w:r>
-        <w:rPr>
-          <w:spacing w:val="-1"/>
-        </w:rPr>
-        <w:t xml:space="preserve"> </w:t>
-      </w:r>
-      <w:r>
-        <w:t>sufficient)</w:t>
-      </w:r>
-      <w:r>
-        <w:rPr>
-          <w:spacing w:val="-1"/>
-        </w:rPr>
-        <w:t xml:space="preserve"> </w:t>
-      </w:r>
-      <w:r>
-        <w:t>and give examples</w:t>
-      </w:r>
-      <w:r>
-        <w:rPr>
-          <w:spacing w:val="-1"/>
-        </w:rPr>
-        <w:t xml:space="preserve"> </w:t>
-      </w:r>
-      <w:r>
-        <w:t>of</w:t>
-      </w:r>
-      <w:r>
-        <w:rPr>
-          <w:spacing w:val="-1"/>
-        </w:rPr>
-        <w:t xml:space="preserve"> </w:t>
-      </w:r>
-      <w:r>
-        <w:t>their use.</w:t>
-      </w:r>
-    </w:p>
-    <w:p>
-      <w:pPr>
-        <w:pStyle w:val="BodyText"/>
-        <w:spacing w:before="1"/>
-        <w:rPr>
-          <w:sz w:val="41"/>
-        </w:rPr>
-      </w:pPr>
-    </w:p>
-    <w:p>
-      <w:pPr>
-        <w:pStyle w:val="Heading1"/>
-        <w:numPr>
-          <w:ilvl w:val="0"/>
-          <w:numId w:val="3"/>
-        </w:numPr>
-        <w:tabs>
-          <w:tab w:val="left" w:pos="453"/>
-        </w:tabs>
-      </w:pPr>
-      <w:r>
-        <w:lastRenderedPageBreak/>
         <w:t>Procedural</w:t>
       </w:r>
       <w:r>
@@ -10442,7 +11174,11 @@
         <w:t xml:space="preserve"> </w:t>
       </w:r>
       <w:r>
-        <w:t>(about 4 would be sufficient here).</w:t>
+        <w:t xml:space="preserve">(about 4 </w:t>
+      </w:r>
+      <w:r>
+        <w:lastRenderedPageBreak/>
+        <w:t>would be sufficient here).</w:t>
       </w:r>
     </w:p>
     <w:p>
@@ -10506,11 +11242,9 @@
         </w:rPr>
         <w:t xml:space="preserve"> </w:t>
       </w:r>
-      <w:proofErr w:type="gramStart"/>
       <w:r>
         <w:t>In</w:t>
       </w:r>
-      <w:proofErr w:type="gramEnd"/>
       <w:r>
         <w:rPr>
           <w:spacing w:val="-3"/>
@@ -10591,13 +11325,8 @@
         </w:rPr>
         <w:t xml:space="preserve"> </w:t>
       </w:r>
-      <w:proofErr w:type="gramStart"/>
-      <w:r>
-        <w:t>tables</w:t>
-      </w:r>
-      <w:proofErr w:type="gramEnd"/>
-      <w:r>
-        <w:t xml:space="preserve"> then provide example rows of</w:t>
+      <w:r>
+        <w:t>tables then provide example rows of</w:t>
       </w:r>
       <w:r>
         <w:rPr>
@@ -10662,11 +11391,7 @@
         <w:t xml:space="preserve"> </w:t>
       </w:r>
       <w:r>
-        <w:t xml:space="preserve">are readable and </w:t>
-      </w:r>
-      <w:proofErr w:type="gramStart"/>
-      <w:r>
-        <w:t>actually</w:t>
+        <w:t>are readable and actually</w:t>
       </w:r>
       <w:r>
         <w:rPr>
@@ -10675,11 +11400,7 @@
         <w:t xml:space="preserve"> </w:t>
       </w:r>
       <w:r>
-        <w:t>add</w:t>
-      </w:r>
-      <w:proofErr w:type="gramEnd"/>
-      <w:r>
-        <w:t xml:space="preserve"> to the discussion.</w:t>
+        <w:t>add to the discussion.</w:t>
       </w:r>
     </w:p>
     <w:p>
@@ -10787,15 +11508,7 @@
         <w:t xml:space="preserve"> </w:t>
       </w:r>
       <w:r>
-        <w:t xml:space="preserve">you and </w:t>
-      </w:r>
-      <w:proofErr w:type="gramStart"/>
-      <w:r>
-        <w:t>you</w:t>
-      </w:r>
-      <w:proofErr w:type="gramEnd"/>
-      <w:r>
-        <w:t xml:space="preserve"> alone. If you wish to quote another person or piece of work, place</w:t>
+        <w:t>you and you alone. If you wish to quote another person or piece of work, place</w:t>
       </w:r>
       <w:r>
         <w:rPr>
@@ -11081,8 +11794,8 @@
   <w:abstractNum w:abstractNumId="0" w15:restartNumberingAfterBreak="0">
     <w:nsid w:val="50A87E4A"/>
     <w:multiLevelType w:val="hybridMultilevel"/>
-    <w:tmpl w:val="0BF03F62"/>
-    <w:lvl w:ilvl="0" w:tplc="22CA1E2E">
+    <w:tmpl w:val="534AB27C"/>
+    <w:lvl w:ilvl="0" w:tplc="C0AE78A2">
       <w:start w:val="1"/>
       <w:numFmt w:val="decimal"/>
       <w:lvlText w:val="%1."/>
@@ -11092,6 +11805,8 @@
       </w:pPr>
       <w:rPr>
         <w:rFonts w:hint="default"/>
+        <w:sz w:val="28"/>
+        <w:szCs w:val="28"/>
       </w:rPr>
     </w:lvl>
     <w:lvl w:ilvl="1" w:tplc="08090019" w:tentative="1">

</xml_diff>

<commit_message>
continue writing and small changes on create stock functions
</commit_message>
<xml_diff>
--- a/Project Report template 2023.docx
+++ b/Project Report template 2023.docx
@@ -5490,7 +5490,21 @@
           <w:rPr>
             <w:lang w:val="en-GB"/>
           </w:rPr>
-          <w:t>“storyline_mappings”</w:t>
+          <w:t>“</w:t>
+        </w:r>
+        <w:proofErr w:type="spellStart"/>
+        <w:r>
+          <w:rPr>
+            <w:lang w:val="en-GB"/>
+          </w:rPr>
+          <w:t>storyline_mappings</w:t>
+        </w:r>
+        <w:proofErr w:type="spellEnd"/>
+        <w:r>
+          <w:rPr>
+            <w:lang w:val="en-GB"/>
+          </w:rPr>
+          <w:t>”</w:t>
         </w:r>
       </w:ins>
       <w:ins w:id="16" w:author="Kenner, Florian (DualStudy)" w:date="2023-05-01T16:17:00Z">
@@ -5518,11 +5532,19 @@
         </w:rPr>
         <w:t xml:space="preserve">The creators remain the same with a first and last name, and the derived entity </w:t>
       </w:r>
-      <w:r>
-        <w:rPr>
-          <w:lang w:val="en-GB"/>
-        </w:rPr>
-        <w:t xml:space="preserve">feature_work </w:t>
+      <w:proofErr w:type="spellStart"/>
+      <w:r>
+        <w:rPr>
+          <w:lang w:val="en-GB"/>
+        </w:rPr>
+        <w:t>feature_work</w:t>
+      </w:r>
+      <w:proofErr w:type="spellEnd"/>
+      <w:r>
+        <w:rPr>
+          <w:lang w:val="en-GB"/>
+        </w:rPr>
+        <w:t xml:space="preserve"> </w:t>
       </w:r>
       <w:r>
         <w:rPr>
@@ -5546,7 +5568,21 @@
         <w:rPr>
           <w:lang w:val="en-GB"/>
         </w:rPr>
-        <w:t xml:space="preserve"> is specified in feature_work since a creator can </w:t>
+        <w:t xml:space="preserve"> is specified in </w:t>
+      </w:r>
+      <w:proofErr w:type="spellStart"/>
+      <w:r>
+        <w:rPr>
+          <w:lang w:val="en-GB"/>
+        </w:rPr>
+        <w:t>feature_work</w:t>
+      </w:r>
+      <w:proofErr w:type="spellEnd"/>
+      <w:r>
+        <w:rPr>
+          <w:lang w:val="en-GB"/>
+        </w:rPr>
+        <w:t xml:space="preserve"> since a creator can </w:t>
       </w:r>
       <w:r>
         <w:rPr>
@@ -5558,7 +5594,21 @@
         <w:rPr>
           <w:lang w:val="en-GB"/>
         </w:rPr>
-        <w:t xml:space="preserve">the creators kernel except the job type, this solution is much more elegant. Each feature_work entry connects a single creator with a single collectable, </w:t>
+        <w:t xml:space="preserve">the creators kernel except the job type, this solution is much more elegant. Each </w:t>
+      </w:r>
+      <w:proofErr w:type="spellStart"/>
+      <w:r>
+        <w:rPr>
+          <w:lang w:val="en-GB"/>
+        </w:rPr>
+        <w:t>feature_work</w:t>
+      </w:r>
+      <w:proofErr w:type="spellEnd"/>
+      <w:r>
+        <w:rPr>
+          <w:lang w:val="en-GB"/>
+        </w:rPr>
+        <w:t xml:space="preserve"> entry connects a single creator with a single collectable, </w:t>
       </w:r>
       <w:r>
         <w:rPr>
@@ -5611,7 +5661,21 @@
         <w:rPr>
           <w:lang w:val="en-GB"/>
         </w:rPr>
-        <w:t xml:space="preserve">could be superhero for example. Analogue to the creators, the derived entity character_appearances connects per entry </w:t>
+        <w:t xml:space="preserve">could be superhero for example. Analogue to the creators, the derived entity </w:t>
+      </w:r>
+      <w:proofErr w:type="spellStart"/>
+      <w:r>
+        <w:rPr>
+          <w:lang w:val="en-GB"/>
+        </w:rPr>
+        <w:t>character_appearances</w:t>
+      </w:r>
+      <w:proofErr w:type="spellEnd"/>
+      <w:r>
+        <w:rPr>
+          <w:lang w:val="en-GB"/>
+        </w:rPr>
+        <w:t xml:space="preserve"> connects per entry </w:t>
       </w:r>
       <w:r>
         <w:rPr>
@@ -5916,7 +5980,15 @@
             <w:color w:val="000000" w:themeColor="text1"/>
             <w:lang w:val="en-GB"/>
           </w:rPr>
-          <w:t xml:space="preserve"> Boolean in_</w:t>
+          <w:t xml:space="preserve"> Boolean </w:t>
+        </w:r>
+        <w:proofErr w:type="spellStart"/>
+        <w:r>
+          <w:rPr>
+            <w:color w:val="000000" w:themeColor="text1"/>
+            <w:lang w:val="en-GB"/>
+          </w:rPr>
+          <w:t>in_</w:t>
         </w:r>
       </w:ins>
       <w:ins w:id="44" w:author="Kenner, Florian (DualStudy)" w:date="2023-04-30T22:49:00Z">
@@ -5925,7 +5997,15 @@
             <w:color w:val="000000" w:themeColor="text1"/>
             <w:lang w:val="en-GB"/>
           </w:rPr>
-          <w:t>stock to keep track of the availability of stock items, which may at first sound counter intuitive to the thought, that each item in the stock entity is in stock but makes sense in the long rung when i</w:t>
+          <w:t>stock</w:t>
+        </w:r>
+        <w:proofErr w:type="spellEnd"/>
+        <w:r>
+          <w:rPr>
+            <w:color w:val="000000" w:themeColor="text1"/>
+            <w:lang w:val="en-GB"/>
+          </w:rPr>
+          <w:t xml:space="preserve"> to keep track of the availability of stock items, which may at first sound counter intuitive to the thought, that each item in the stock entity is in stock but makes sense in the long rung when i</w:t>
         </w:r>
       </w:ins>
       <w:ins w:id="45" w:author="Kenner, Florian (DualStudy)" w:date="2023-04-30T22:50:00Z">
@@ -5962,13 +6042,22 @@
           <w:t xml:space="preserve">key </w:t>
         </w:r>
       </w:ins>
+      <w:proofErr w:type="spellStart"/>
       <w:ins w:id="48" w:author="Kenner, Florian (DualStudy)" w:date="2023-04-30T22:50:00Z">
         <w:r>
           <w:rPr>
             <w:color w:val="000000" w:themeColor="text1"/>
             <w:lang w:val="en-GB"/>
           </w:rPr>
-          <w:t xml:space="preserve">condition_id which is the </w:t>
+          <w:t>condition_id</w:t>
+        </w:r>
+        <w:proofErr w:type="spellEnd"/>
+        <w:r>
+          <w:rPr>
+            <w:color w:val="000000" w:themeColor="text1"/>
+            <w:lang w:val="en-GB"/>
+          </w:rPr>
+          <w:t xml:space="preserve"> which is the </w:t>
         </w:r>
         <w:r>
           <w:rPr>
@@ -6038,7 +6127,23 @@
             <w:color w:val="000000" w:themeColor="text1"/>
             <w:lang w:val="en-GB"/>
           </w:rPr>
-          <w:t xml:space="preserve">is stored in the kernel numerical_conditions, which connects each possible numerical condition with its </w:t>
+          <w:t xml:space="preserve">is stored in the kernel </w:t>
+        </w:r>
+        <w:proofErr w:type="spellStart"/>
+        <w:r>
+          <w:rPr>
+            <w:color w:val="000000" w:themeColor="text1"/>
+            <w:lang w:val="en-GB"/>
+          </w:rPr>
+          <w:t>numerical_conditions</w:t>
+        </w:r>
+        <w:proofErr w:type="spellEnd"/>
+        <w:r>
+          <w:rPr>
+            <w:color w:val="000000" w:themeColor="text1"/>
+            <w:lang w:val="en-GB"/>
+          </w:rPr>
+          <w:t xml:space="preserve">, which connects each possible numerical condition with its </w:t>
         </w:r>
         <w:r>
           <w:rPr>
@@ -6115,7 +6220,23 @@
             <w:color w:val="000000" w:themeColor="text1"/>
             <w:lang w:val="en-GB"/>
           </w:rPr>
-          <w:t xml:space="preserve">The characteristic entity condition_descriptions provides the matching descriptions </w:t>
+          <w:t xml:space="preserve">The characteristic entity </w:t>
+        </w:r>
+        <w:proofErr w:type="spellStart"/>
+        <w:r>
+          <w:rPr>
+            <w:color w:val="000000" w:themeColor="text1"/>
+            <w:lang w:val="en-GB"/>
+          </w:rPr>
+          <w:t>condition_descriptions</w:t>
+        </w:r>
+        <w:proofErr w:type="spellEnd"/>
+        <w:r>
+          <w:rPr>
+            <w:color w:val="000000" w:themeColor="text1"/>
+            <w:lang w:val="en-GB"/>
+          </w:rPr>
+          <w:t xml:space="preserve"> provides the matching descriptions </w:t>
         </w:r>
         <w:r>
           <w:rPr>
@@ -6504,7 +6625,23 @@
             <w:color w:val="000000" w:themeColor="text1"/>
             <w:lang w:val="en-GB"/>
           </w:rPr>
-          <w:t xml:space="preserve"> there is the derived entity whish list, which lets customer put </w:t>
+          <w:t xml:space="preserve"> there is the derived entity </w:t>
+        </w:r>
+        <w:proofErr w:type="spellStart"/>
+        <w:r>
+          <w:rPr>
+            <w:color w:val="000000" w:themeColor="text1"/>
+            <w:lang w:val="en-GB"/>
+          </w:rPr>
+          <w:t>whish</w:t>
+        </w:r>
+        <w:proofErr w:type="spellEnd"/>
+        <w:r>
+          <w:rPr>
+            <w:color w:val="000000" w:themeColor="text1"/>
+            <w:lang w:val="en-GB"/>
+          </w:rPr>
+          <w:t xml:space="preserve"> list, which lets customer put </w:t>
         </w:r>
       </w:ins>
       <w:ins w:id="84" w:author="Kenner, Florian (DualStudy)" w:date="2023-04-30T23:17:00Z">
@@ -6567,7 +6704,15 @@
             <w:color w:val="000000" w:themeColor="text1"/>
             <w:lang w:val="en-GB"/>
           </w:rPr>
-          <w:t xml:space="preserve"> This relation is mapped by the kernel “shopping_cart</w:t>
+          <w:t xml:space="preserve"> This relation is mapped by the kernel “</w:t>
+        </w:r>
+        <w:proofErr w:type="spellStart"/>
+        <w:r>
+          <w:rPr>
+            <w:color w:val="000000" w:themeColor="text1"/>
+            <w:lang w:val="en-GB"/>
+          </w:rPr>
+          <w:t>shopping_cart</w:t>
         </w:r>
       </w:ins>
       <w:ins w:id="89" w:author="Kenner, Florian (DualStudy)" w:date="2023-04-30T23:23:00Z">
@@ -6579,6 +6724,7 @@
           <w:t>s</w:t>
         </w:r>
       </w:ins>
+      <w:proofErr w:type="spellEnd"/>
       <w:ins w:id="90" w:author="Kenner, Florian (DualStudy)" w:date="2023-04-30T23:19:00Z">
         <w:r>
           <w:rPr>
@@ -6671,13 +6817,29 @@
             <w:color w:val="000000" w:themeColor="text1"/>
             <w:lang w:val="en-GB"/>
           </w:rPr>
-          <w:t xml:space="preserve">“sold_items”. This entity provides the </w:t>
-        </w:r>
+          <w:t>“</w:t>
+        </w:r>
+        <w:proofErr w:type="spellStart"/>
         <w:r>
           <w:rPr>
             <w:color w:val="000000" w:themeColor="text1"/>
             <w:lang w:val="en-GB"/>
           </w:rPr>
+          <w:t>sold_items</w:t>
+        </w:r>
+        <w:proofErr w:type="spellEnd"/>
+        <w:r>
+          <w:rPr>
+            <w:color w:val="000000" w:themeColor="text1"/>
+            <w:lang w:val="en-GB"/>
+          </w:rPr>
+          <w:t xml:space="preserve">”. This entity provides the </w:t>
+        </w:r>
+        <w:r>
+          <w:rPr>
+            <w:color w:val="000000" w:themeColor="text1"/>
+            <w:lang w:val="en-GB"/>
+          </w:rPr>
           <w:t xml:space="preserve">additional information of a purchase date, but besides that acts in the completely </w:t>
         </w:r>
       </w:ins>
@@ -6687,7 +6849,23 @@
             <w:color w:val="000000" w:themeColor="text1"/>
             <w:lang w:val="en-GB"/>
           </w:rPr>
-          <w:t xml:space="preserve">same way as the shopping carts. Each store item can be sold or not be sold and therefore be one or zero times in the sold_items entity. </w:t>
+          <w:t xml:space="preserve">same way as the shopping carts. Each store item can be sold or not be sold and therefore be one or zero times in the </w:t>
+        </w:r>
+        <w:proofErr w:type="spellStart"/>
+        <w:r>
+          <w:rPr>
+            <w:color w:val="000000" w:themeColor="text1"/>
+            <w:lang w:val="en-GB"/>
+          </w:rPr>
+          <w:t>sold_items</w:t>
+        </w:r>
+        <w:proofErr w:type="spellEnd"/>
+        <w:r>
+          <w:rPr>
+            <w:color w:val="000000" w:themeColor="text1"/>
+            <w:lang w:val="en-GB"/>
+          </w:rPr>
+          <w:t xml:space="preserve"> entity. </w:t>
         </w:r>
       </w:ins>
       <w:ins w:id="98" w:author="Kenner, Florian (DualStudy)" w:date="2023-04-30T23:25:00Z">
@@ -6703,7 +6881,23 @@
             <w:color w:val="000000" w:themeColor="text1"/>
             <w:lang w:val="en-GB"/>
           </w:rPr>
-          <w:t xml:space="preserve">consists of exactly one stock item and one customer, meanwhile each customer can have bough n items. </w:t>
+          <w:t xml:space="preserve">consists of exactly one stock item and one customer, meanwhile each customer can have </w:t>
+        </w:r>
+        <w:proofErr w:type="spellStart"/>
+        <w:r>
+          <w:rPr>
+            <w:color w:val="000000" w:themeColor="text1"/>
+            <w:lang w:val="en-GB"/>
+          </w:rPr>
+          <w:t>bough</w:t>
+        </w:r>
+        <w:proofErr w:type="spellEnd"/>
+        <w:r>
+          <w:rPr>
+            <w:color w:val="000000" w:themeColor="text1"/>
+            <w:lang w:val="en-GB"/>
+          </w:rPr>
+          <w:t xml:space="preserve"> n items. </w:t>
         </w:r>
       </w:ins>
     </w:p>
@@ -7117,7 +7311,35 @@
           <w:rPr>
             <w:lang w:val="en-GB"/>
           </w:rPr>
-          <w:t xml:space="preserve">first three normal forms and boyce codd normal form will be defined and in the last part, it will be proven that our </w:t>
+          <w:t xml:space="preserve">first three normal forms and </w:t>
+        </w:r>
+        <w:proofErr w:type="spellStart"/>
+        <w:r>
+          <w:rPr>
+            <w:lang w:val="en-GB"/>
+          </w:rPr>
+          <w:t>boyce</w:t>
+        </w:r>
+        <w:proofErr w:type="spellEnd"/>
+        <w:r>
+          <w:rPr>
+            <w:lang w:val="en-GB"/>
+          </w:rPr>
+          <w:t xml:space="preserve"> </w:t>
+        </w:r>
+        <w:proofErr w:type="spellStart"/>
+        <w:r>
+          <w:rPr>
+            <w:lang w:val="en-GB"/>
+          </w:rPr>
+          <w:t>codd</w:t>
+        </w:r>
+        <w:proofErr w:type="spellEnd"/>
+        <w:r>
+          <w:rPr>
+            <w:lang w:val="en-GB"/>
+          </w:rPr>
+          <w:t xml:space="preserve"> normal form will be defined and in the last part, it will be proven that our </w:t>
         </w:r>
       </w:ins>
       <w:ins w:id="113" w:author="Kenner, Florian (DualStudy)" w:date="2023-05-01T12:14:00Z">
@@ -7319,7 +7541,35 @@
           <w:rPr>
             <w:lang w:val="en-GB"/>
           </w:rPr>
-          <w:t xml:space="preserve">normal forms are required to be fulfilled and the boyce codd normal form. </w:t>
+          <w:t xml:space="preserve">normal forms are required to be fulfilled and the </w:t>
+        </w:r>
+        <w:proofErr w:type="spellStart"/>
+        <w:r>
+          <w:rPr>
+            <w:lang w:val="en-GB"/>
+          </w:rPr>
+          <w:t>boyce</w:t>
+        </w:r>
+        <w:proofErr w:type="spellEnd"/>
+        <w:r>
+          <w:rPr>
+            <w:lang w:val="en-GB"/>
+          </w:rPr>
+          <w:t xml:space="preserve"> </w:t>
+        </w:r>
+        <w:proofErr w:type="spellStart"/>
+        <w:r>
+          <w:rPr>
+            <w:lang w:val="en-GB"/>
+          </w:rPr>
+          <w:t>codd</w:t>
+        </w:r>
+        <w:proofErr w:type="spellEnd"/>
+        <w:r>
+          <w:rPr>
+            <w:lang w:val="en-GB"/>
+          </w:rPr>
+          <w:t xml:space="preserve"> normal form. </w:t>
         </w:r>
         <w:r>
           <w:rPr>
@@ -7879,21 +8129,85 @@
           <w:rPr>
             <w:lang w:val="en-GB"/>
           </w:rPr>
-          <w:t>"Fundamentals of Database Systems" by Ramez Elmasri and Shamkant B. Navathe</w:t>
-        </w:r>
+          <w:t xml:space="preserve">"Fundamentals of Database Systems" by </w:t>
+        </w:r>
+        <w:proofErr w:type="spellStart"/>
+        <w:r>
+          <w:rPr>
+            <w:lang w:val="en-GB"/>
+          </w:rPr>
+          <w:t>Ramez</w:t>
+        </w:r>
+        <w:proofErr w:type="spellEnd"/>
         <w:r>
           <w:rPr>
             <w:lang w:val="en-GB"/>
           </w:rPr>
           <w:t xml:space="preserve"> </w:t>
         </w:r>
+        <w:proofErr w:type="spellStart"/>
+        <w:r>
+          <w:rPr>
+            <w:lang w:val="en-GB"/>
+          </w:rPr>
+          <w:t>Elmasri</w:t>
+        </w:r>
+        <w:proofErr w:type="spellEnd"/>
+        <w:r>
+          <w:rPr>
+            <w:lang w:val="en-GB"/>
+          </w:rPr>
+          <w:t xml:space="preserve"> and </w:t>
+        </w:r>
+        <w:proofErr w:type="spellStart"/>
+        <w:r>
+          <w:rPr>
+            <w:lang w:val="en-GB"/>
+          </w:rPr>
+          <w:t>Shamkant</w:t>
+        </w:r>
+        <w:proofErr w:type="spellEnd"/>
+        <w:r>
+          <w:rPr>
+            <w:lang w:val="en-GB"/>
+          </w:rPr>
+          <w:t xml:space="preserve"> B. </w:t>
+        </w:r>
+        <w:proofErr w:type="spellStart"/>
+        <w:r>
+          <w:rPr>
+            <w:lang w:val="en-GB"/>
+          </w:rPr>
+          <w:t>Navathe</w:t>
+        </w:r>
+        <w:proofErr w:type="spellEnd"/>
+        <w:r>
+          <w:rPr>
+            <w:lang w:val="en-GB"/>
+          </w:rPr>
+          <w:t xml:space="preserve"> </w:t>
+        </w:r>
       </w:ins>
       <w:ins w:id="176" w:author="Kenner, Florian (DualStudy)" w:date="2023-05-01T14:57:00Z">
         <w:r>
           <w:rPr>
             <w:lang w:val="en-GB"/>
           </w:rPr>
-          <w:t xml:space="preserve">advocates aswell on page 298. </w:t>
+          <w:t xml:space="preserve">advocates </w:t>
+        </w:r>
+        <w:proofErr w:type="spellStart"/>
+        <w:r>
+          <w:rPr>
+            <w:lang w:val="en-GB"/>
+          </w:rPr>
+          <w:t>aswell</w:t>
+        </w:r>
+        <w:proofErr w:type="spellEnd"/>
+        <w:r>
+          <w:rPr>
+            <w:lang w:val="en-GB"/>
+          </w:rPr>
+          <w:t xml:space="preserve"> on page 298. </w:t>
         </w:r>
       </w:ins>
     </w:p>
@@ -8091,7 +8405,21 @@
           <w:rPr>
             <w:lang w:val="en-GB"/>
           </w:rPr>
-          <w:t xml:space="preserve">2NF is automatically ensured aswell when introducing a surrogate key, </w:t>
+          <w:t xml:space="preserve">2NF is automatically ensured </w:t>
+        </w:r>
+        <w:proofErr w:type="spellStart"/>
+        <w:r>
+          <w:rPr>
+            <w:lang w:val="en-GB"/>
+          </w:rPr>
+          <w:t>aswell</w:t>
+        </w:r>
+        <w:proofErr w:type="spellEnd"/>
+        <w:r>
+          <w:rPr>
+            <w:lang w:val="en-GB"/>
+          </w:rPr>
+          <w:t xml:space="preserve"> when introducing a surrogate key, </w:t>
         </w:r>
       </w:ins>
       <w:ins w:id="192" w:author="Kenner, Florian (DualStudy)" w:date="2023-05-01T15:02:00Z">
@@ -8451,7 +8779,21 @@
           <w:rPr>
             <w:lang w:val="en-GB"/>
           </w:rPr>
-          <w:t xml:space="preserve"> stored via its appearance in the Comics table, this table can use the collectable id as primary key, since each collectable appears once at maximum. Both of the ids can not be split into smaller attributes and therefore the </w:t>
+          <w:t xml:space="preserve"> stored via its appearance in the Comics table, this table can use the collectable id as primary key, since each collectable appears once at maximum. Both of the ids </w:t>
+        </w:r>
+        <w:proofErr w:type="spellStart"/>
+        <w:r>
+          <w:rPr>
+            <w:lang w:val="en-GB"/>
+          </w:rPr>
+          <w:t>can not</w:t>
+        </w:r>
+        <w:proofErr w:type="spellEnd"/>
+        <w:r>
+          <w:rPr>
+            <w:lang w:val="en-GB"/>
+          </w:rPr>
+          <w:t xml:space="preserve"> be split into smaller attributes and therefore the </w:t>
         </w:r>
         <w:r>
           <w:rPr>
@@ -8525,7 +8867,21 @@
           <w:rPr>
             <w:lang w:val="en-GB"/>
           </w:rPr>
-          <w:t xml:space="preserve">The table “storyline_mappings" is a derived entity using a </w:t>
+          <w:t>The table “</w:t>
+        </w:r>
+        <w:proofErr w:type="spellStart"/>
+        <w:r>
+          <w:rPr>
+            <w:lang w:val="en-GB"/>
+          </w:rPr>
+          <w:t>storyline_mappings</w:t>
+        </w:r>
+        <w:proofErr w:type="spellEnd"/>
+        <w:r>
+          <w:rPr>
+            <w:lang w:val="en-GB"/>
+          </w:rPr>
+          <w:t xml:space="preserve">" is a derived entity using a </w:t>
         </w:r>
         <w:r>
           <w:rPr>
@@ -8780,7 +9136,21 @@
             <w:lang w:val="en-GB"/>
           </w:rPr>
           <w:lastRenderedPageBreak/>
-          <w:t>The “character_appearances“</w:t>
+          <w:t>The “</w:t>
+        </w:r>
+        <w:proofErr w:type="spellStart"/>
+        <w:r>
+          <w:rPr>
+            <w:lang w:val="en-GB"/>
+          </w:rPr>
+          <w:t>character_appearances</w:t>
+        </w:r>
+        <w:proofErr w:type="spellEnd"/>
+        <w:r>
+          <w:rPr>
+            <w:lang w:val="en-GB"/>
+          </w:rPr>
+          <w:t>“</w:t>
         </w:r>
       </w:ins>
       <w:ins w:id="259" w:author="Kenner, Florian (DualStudy)" w:date="2023-05-01T16:29:00Z">
@@ -8804,7 +9174,21 @@
           <w:rPr>
             <w:lang w:val="en-GB"/>
           </w:rPr>
-          <w:t xml:space="preserve">as the “storyline_mappings” which can be </w:t>
+          <w:t>as the “</w:t>
+        </w:r>
+        <w:proofErr w:type="spellStart"/>
+        <w:r>
+          <w:rPr>
+            <w:lang w:val="en-GB"/>
+          </w:rPr>
+          <w:t>storyline_mappings</w:t>
+        </w:r>
+        <w:proofErr w:type="spellEnd"/>
+        <w:r>
+          <w:rPr>
+            <w:lang w:val="en-GB"/>
+          </w:rPr>
+          <w:t xml:space="preserve">” which can be </w:t>
         </w:r>
         <w:r>
           <w:rPr>
@@ -8838,7 +9222,21 @@
           <w:rPr>
             <w:lang w:val="en-GB"/>
           </w:rPr>
-          <w:t>The derived entity “feature_work” is the other rubric of a derived entity in this case, which provides additional informat</w:t>
+          <w:t>The derived entity “</w:t>
+        </w:r>
+        <w:proofErr w:type="spellStart"/>
+        <w:r>
+          <w:rPr>
+            <w:lang w:val="en-GB"/>
+          </w:rPr>
+          <w:t>feature_work</w:t>
+        </w:r>
+        <w:proofErr w:type="spellEnd"/>
+        <w:r>
+          <w:rPr>
+            <w:lang w:val="en-GB"/>
+          </w:rPr>
+          <w:t>” is the other rubric of a derived entity in this case, which provides additional informat</w:t>
         </w:r>
       </w:ins>
       <w:ins w:id="265" w:author="Kenner, Florian (DualStudy)" w:date="2023-05-01T16:31:00Z">
@@ -8966,7 +9364,21 @@
           <w:rPr>
             <w:lang w:val="en-GB"/>
           </w:rPr>
-          <w:t xml:space="preserve">onditions kernel is the first kernel which doesn’t need a surrogate key, the attribute “condition_id” is a super key since each </w:t>
+          <w:t>onditions kernel is the first kernel which doesn’t need a surrogate key, the attribute “</w:t>
+        </w:r>
+        <w:proofErr w:type="spellStart"/>
+        <w:r>
+          <w:rPr>
+            <w:lang w:val="en-GB"/>
+          </w:rPr>
+          <w:t>condition_id</w:t>
+        </w:r>
+        <w:proofErr w:type="spellEnd"/>
+        <w:r>
+          <w:rPr>
+            <w:lang w:val="en-GB"/>
+          </w:rPr>
+          <w:t xml:space="preserve">” is a super key since each </w:t>
         </w:r>
         <w:r>
           <w:rPr>
@@ -8986,7 +9398,21 @@
           <w:rPr>
             <w:lang w:val="en-GB"/>
           </w:rPr>
-          <w:t>it’s a short form for a longer term, the condition “NM/MT” can not be distributed into “NM” and “MT” since the meaning comes from combining these two</w:t>
+          <w:t xml:space="preserve">it’s a short form for a longer term, the condition “NM/MT” </w:t>
+        </w:r>
+        <w:proofErr w:type="spellStart"/>
+        <w:r>
+          <w:rPr>
+            <w:lang w:val="en-GB"/>
+          </w:rPr>
+          <w:t>can not</w:t>
+        </w:r>
+        <w:proofErr w:type="spellEnd"/>
+        <w:r>
+          <w:rPr>
+            <w:lang w:val="en-GB"/>
+          </w:rPr>
+          <w:t xml:space="preserve"> be distributed into “NM” and “MT” since the meaning comes from combining these two</w:t>
         </w:r>
       </w:ins>
       <w:ins w:id="278" w:author="Kenner, Florian (DualStudy)" w:date="2023-05-01T16:40:00Z">
@@ -9025,6 +9451,7 @@
           <w:t>“</w:t>
         </w:r>
       </w:ins>
+      <w:proofErr w:type="spellStart"/>
       <w:ins w:id="282" w:author="Kenner, Florian (DualStudy)" w:date="2023-05-01T16:40:00Z">
         <w:r>
           <w:rPr>
@@ -9033,6 +9460,7 @@
           <w:t>condition_descriptions</w:t>
         </w:r>
       </w:ins>
+      <w:proofErr w:type="spellEnd"/>
       <w:ins w:id="283" w:author="Kenner, Florian (DualStudy)" w:date="2023-05-01T16:41:00Z">
         <w:r>
           <w:rPr>
@@ -9090,7 +9518,21 @@
           <w:rPr>
             <w:lang w:val="en-GB"/>
           </w:rPr>
-          <w:t xml:space="preserve">“comments” does provide the foreign key “stock_id” which can also be used as primary key because each stock item can only have one comment. Both </w:t>
+          <w:t>“comments” does provide the foreign key “</w:t>
+        </w:r>
+        <w:proofErr w:type="spellStart"/>
+        <w:r>
+          <w:rPr>
+            <w:lang w:val="en-GB"/>
+          </w:rPr>
+          <w:t>stock_id</w:t>
+        </w:r>
+        <w:proofErr w:type="spellEnd"/>
+        <w:r>
+          <w:rPr>
+            <w:lang w:val="en-GB"/>
+          </w:rPr>
+          <w:t xml:space="preserve">” which can also be used as primary key because each stock item can only have one comment. Both </w:t>
         </w:r>
       </w:ins>
       <w:ins w:id="287" w:author="Kenner, Florian (DualStudy)" w:date="2023-05-01T17:06:00Z">
@@ -9321,7 +9763,21 @@
           <w:rPr>
             <w:lang w:val="en-GB"/>
           </w:rPr>
-          <w:t xml:space="preserve">The derived entities whish lists and shopping carts follow the </w:t>
+          <w:t xml:space="preserve">The derived entities </w:t>
+        </w:r>
+        <w:proofErr w:type="spellStart"/>
+        <w:r>
+          <w:rPr>
+            <w:lang w:val="en-GB"/>
+          </w:rPr>
+          <w:t>whish</w:t>
+        </w:r>
+        <w:proofErr w:type="spellEnd"/>
+        <w:r>
+          <w:rPr>
+            <w:lang w:val="en-GB"/>
+          </w:rPr>
+          <w:t xml:space="preserve"> lists and shopping carts follow the </w:t>
         </w:r>
       </w:ins>
       <w:ins w:id="311" w:author="Kenner, Florian (DualStudy)" w:date="2023-05-01T17:16:00Z">
@@ -9697,6 +10153,7 @@
       <w:ins w:id="345" w:author="Kenner, Florian (DualStudy)" w:date="2023-05-01T22:48:00Z">
         <w:r>
           <w:rPr>
+            <w:noProof/>
             <w:lang w:val="en-GB"/>
           </w:rPr>
           <w:drawing>
@@ -9766,12 +10223,20 @@
           <w:t>, which is what the “</w:t>
         </w:r>
       </w:ins>
+      <w:proofErr w:type="spellStart"/>
       <w:ins w:id="348" w:author="Kenner, Florian (DualStudy)" w:date="2023-05-01T22:48:00Z">
         <w:r>
           <w:rPr>
             <w:lang w:val="en-GB"/>
           </w:rPr>
-          <w:t xml:space="preserve">available_stock” view does. It displays all information which belongs to a </w:t>
+          <w:t>available_stock</w:t>
+        </w:r>
+        <w:proofErr w:type="spellEnd"/>
+        <w:r>
+          <w:rPr>
+            <w:lang w:val="en-GB"/>
+          </w:rPr>
+          <w:t xml:space="preserve">” view does. It displays all information which belongs to a </w:t>
         </w:r>
         <w:r>
           <w:rPr>
@@ -9804,6 +10269,7 @@
           <w:t>Figure 3: View “</w:t>
         </w:r>
         <w:bookmarkStart w:id="351" w:name="_Hlk133875352"/>
+        <w:proofErr w:type="spellStart"/>
         <w:r>
           <w:rPr>
             <w:sz w:val="20"/>
@@ -9813,6 +10279,7 @@
           <w:t>available_stock</w:t>
         </w:r>
         <w:bookmarkEnd w:id="351"/>
+        <w:proofErr w:type="spellEnd"/>
         <w:r>
           <w:rPr>
             <w:sz w:val="20"/>
@@ -10041,6 +10508,7 @@
       <w:ins w:id="366" w:author="Kenner, Florian (DualStudy)" w:date="2023-05-01T23:05:00Z">
         <w:r>
           <w:rPr>
+            <w:noProof/>
             <w:lang w:val="en-GB"/>
           </w:rPr>
           <w:lastRenderedPageBreak/>
@@ -10108,17 +10576,35 @@
             <w:szCs w:val="20"/>
             <w:lang w:val="en-GB"/>
           </w:rPr>
-          <w:t>Figure 4: view “extended_shopping_</w:t>
-        </w:r>
-      </w:ins>
-      <w:ins w:id="368" w:author="Kenner, Florian (DualStudy)" w:date="2023-05-01T23:02:00Z">
+          <w:t>Figure 4: view “</w:t>
+        </w:r>
+        <w:proofErr w:type="spellStart"/>
         <w:r>
           <w:rPr>
             <w:sz w:val="20"/>
             <w:szCs w:val="20"/>
             <w:lang w:val="en-GB"/>
           </w:rPr>
-          <w:t>cart”</w:t>
+          <w:t>extended_shopping_</w:t>
+        </w:r>
+      </w:ins>
+      <w:ins w:id="368" w:author="Kenner, Florian (DualStudy)" w:date="2023-05-01T23:02:00Z">
+        <w:r>
+          <w:rPr>
+            <w:sz w:val="20"/>
+            <w:szCs w:val="20"/>
+            <w:lang w:val="en-GB"/>
+          </w:rPr>
+          <w:t>cart</w:t>
+        </w:r>
+        <w:proofErr w:type="spellEnd"/>
+        <w:r>
+          <w:rPr>
+            <w:sz w:val="20"/>
+            <w:szCs w:val="20"/>
+            <w:lang w:val="en-GB"/>
+          </w:rPr>
+          <w:t>”</w:t>
         </w:r>
       </w:ins>
     </w:p>
@@ -10136,6 +10622,7 @@
       <w:ins w:id="370" w:author="Kenner, Florian (DualStudy)" w:date="2023-05-01T23:13:00Z">
         <w:r>
           <w:rPr>
+            <w:noProof/>
             <w:lang w:val="en-GB"/>
           </w:rPr>
           <w:drawing>
@@ -10216,7 +10703,35 @@
           <w:rPr>
             <w:lang w:val="en-GB"/>
           </w:rPr>
-          <w:t xml:space="preserve"> This was simply done buy using the previously defined view “available_stock” joined with the </w:t>
+          <w:t xml:space="preserve"> This was simply done </w:t>
+        </w:r>
+        <w:proofErr w:type="spellStart"/>
+        <w:r>
+          <w:rPr>
+            <w:lang w:val="en-GB"/>
+          </w:rPr>
+          <w:t>buy</w:t>
+        </w:r>
+        <w:proofErr w:type="spellEnd"/>
+        <w:r>
+          <w:rPr>
+            <w:lang w:val="en-GB"/>
+          </w:rPr>
+          <w:t xml:space="preserve"> using the previously defined view “</w:t>
+        </w:r>
+        <w:proofErr w:type="spellStart"/>
+        <w:r>
+          <w:rPr>
+            <w:lang w:val="en-GB"/>
+          </w:rPr>
+          <w:t>available_stock</w:t>
+        </w:r>
+        <w:proofErr w:type="spellEnd"/>
+        <w:r>
+          <w:rPr>
+            <w:lang w:val="en-GB"/>
+          </w:rPr>
+          <w:t xml:space="preserve">” joined with the </w:t>
         </w:r>
       </w:ins>
       <w:ins w:id="374" w:author="Kenner, Florian (DualStudy)" w:date="2023-05-01T23:09:00Z">
@@ -10266,7 +10781,25 @@
             <w:szCs w:val="20"/>
             <w:lang w:val="en-GB"/>
           </w:rPr>
-          <w:t>gure 5: grouped view “extended_shopping_cart”</w:t>
+          <w:t>gure 5: grouped view “</w:t>
+        </w:r>
+        <w:proofErr w:type="spellStart"/>
+        <w:r>
+          <w:rPr>
+            <w:sz w:val="20"/>
+            <w:szCs w:val="20"/>
+            <w:lang w:val="en-GB"/>
+          </w:rPr>
+          <w:t>extended_shopping_cart</w:t>
+        </w:r>
+        <w:proofErr w:type="spellEnd"/>
+        <w:r>
+          <w:rPr>
+            <w:sz w:val="20"/>
+            <w:szCs w:val="20"/>
+            <w:lang w:val="en-GB"/>
+          </w:rPr>
+          <w:t>”</w:t>
         </w:r>
       </w:ins>
     </w:p>
@@ -10284,6 +10817,7 @@
       <w:ins w:id="380" w:author="Kenner, Florian (DualStudy)" w:date="2023-05-01T23:18:00Z">
         <w:r>
           <w:rPr>
+            <w:noProof/>
             <w:lang w:val="en-GB"/>
           </w:rPr>
           <w:drawing>
@@ -10355,12 +10889,14 @@
         <w:r>
           <w:t xml:space="preserve"> </w:t>
         </w:r>
+        <w:proofErr w:type="spellStart"/>
         <w:r>
           <w:rPr>
             <w:lang w:val="en-GB"/>
           </w:rPr>
           <w:t>available_stock</w:t>
         </w:r>
+        <w:proofErr w:type="spellEnd"/>
         <w:r>
           <w:rPr>
             <w:lang w:val="en-GB"/>
@@ -10429,7 +10965,25 @@
             <w:szCs w:val="20"/>
             <w:lang w:val="en-GB"/>
           </w:rPr>
-          <w:t>Figure 6: view “sold_stock”</w:t>
+          <w:t>Figure 6: view “</w:t>
+        </w:r>
+        <w:proofErr w:type="spellStart"/>
+        <w:r>
+          <w:rPr>
+            <w:sz w:val="20"/>
+            <w:szCs w:val="20"/>
+            <w:lang w:val="en-GB"/>
+          </w:rPr>
+          <w:t>sold_stock</w:t>
+        </w:r>
+        <w:proofErr w:type="spellEnd"/>
+        <w:r>
+          <w:rPr>
+            <w:sz w:val="20"/>
+            <w:szCs w:val="20"/>
+            <w:lang w:val="en-GB"/>
+          </w:rPr>
+          <w:t>”</w:t>
         </w:r>
       </w:ins>
     </w:p>
@@ -10534,6 +11088,7 @@
       <w:ins w:id="398" w:author="Kenner, Florian (DualStudy)" w:date="2023-05-01T23:23:00Z">
         <w:r>
           <w:rPr>
+            <w:noProof/>
             <w:lang w:val="en-GB"/>
           </w:rPr>
           <w:drawing>
@@ -10792,14 +11347,58 @@
           <w:del w:id="413" w:author="Kenner, Florian (DualStudy)" w:date="2023-05-01T21:58:00Z"/>
           <w:sz w:val="41"/>
           <w:lang w:val="en-GB"/>
-          <w:rPrChange w:id="414" w:author="Kenner, Florian (DualStudy)" w:date="2023-05-01T15:12:00Z">
+        </w:rPr>
+      </w:pPr>
+    </w:p>
+    <w:p>
+      <w:pPr>
+        <w:pStyle w:val="BodyText"/>
+        <w:spacing w:before="1" w:line="360" w:lineRule="auto"/>
+        <w:rPr>
+          <w:ins w:id="414" w:author="Kenner, Florian (DualStudy)" w:date="2023-05-02T11:47:00Z"/>
+          <w:sz w:val="41"/>
+          <w:lang w:val="en-GB"/>
+        </w:rPr>
+      </w:pPr>
+    </w:p>
+    <w:p>
+      <w:pPr>
+        <w:pStyle w:val="BodyText"/>
+        <w:spacing w:before="1" w:line="360" w:lineRule="auto"/>
+        <w:rPr>
+          <w:ins w:id="415" w:author="Kenner, Florian (DualStudy)" w:date="2023-05-02T11:47:00Z"/>
+          <w:sz w:val="41"/>
+          <w:lang w:val="en-GB"/>
+        </w:rPr>
+      </w:pPr>
+    </w:p>
+    <w:p>
+      <w:pPr>
+        <w:pStyle w:val="BodyText"/>
+        <w:spacing w:before="1" w:line="360" w:lineRule="auto"/>
+        <w:rPr>
+          <w:ins w:id="416" w:author="Kenner, Florian (DualStudy)" w:date="2023-05-02T11:47:00Z"/>
+          <w:sz w:val="41"/>
+          <w:lang w:val="en-GB"/>
+        </w:rPr>
+      </w:pPr>
+    </w:p>
+    <w:p>
+      <w:pPr>
+        <w:pStyle w:val="BodyText"/>
+        <w:spacing w:before="1" w:line="360" w:lineRule="auto"/>
+        <w:rPr>
+          <w:ins w:id="417" w:author="Kenner, Florian (DualStudy)" w:date="2023-05-02T11:47:00Z"/>
+          <w:sz w:val="41"/>
+          <w:lang w:val="en-GB"/>
+          <w:rPrChange w:id="418" w:author="Kenner, Florian (DualStudy)" w:date="2023-05-01T15:12:00Z">
             <w:rPr>
-              <w:del w:id="415" w:author="Kenner, Florian (DualStudy)" w:date="2023-05-01T21:58:00Z"/>
+              <w:ins w:id="419" w:author="Kenner, Florian (DualStudy)" w:date="2023-05-02T11:47:00Z"/>
               <w:sz w:val="41"/>
             </w:rPr>
           </w:rPrChange>
         </w:rPr>
-        <w:pPrChange w:id="416" w:author="Kenner, Florian (DualStudy)" w:date="2023-05-01T21:59:00Z">
+        <w:pPrChange w:id="420" w:author="Kenner, Florian (DualStudy)" w:date="2023-05-01T21:59:00Z">
           <w:pPr>
             <w:pStyle w:val="BodyText"/>
             <w:spacing w:before="1"/>
@@ -10816,9 +11415,9 @@
         <w:spacing w:line="360" w:lineRule="auto"/>
         <w:ind w:left="0" w:firstLine="0"/>
         <w:rPr>
-          <w:del w:id="417" w:author="Kenner, Florian (DualStudy)" w:date="2023-05-01T21:58:00Z"/>
-        </w:rPr>
-        <w:pPrChange w:id="418" w:author="Kenner, Florian (DualStudy)" w:date="2023-05-01T21:59:00Z">
+          <w:del w:id="421" w:author="Kenner, Florian (DualStudy)" w:date="2023-05-01T21:58:00Z"/>
+        </w:rPr>
+        <w:pPrChange w:id="422" w:author="Kenner, Florian (DualStudy)" w:date="2023-05-01T21:59:00Z">
           <w:pPr>
             <w:pStyle w:val="Heading1"/>
             <w:numPr>
@@ -10831,7 +11430,7 @@
           </w:pPr>
         </w:pPrChange>
       </w:pPr>
-      <w:del w:id="419" w:author="Kenner, Florian (DualStudy)" w:date="2023-05-01T21:58:00Z">
+      <w:del w:id="423" w:author="Kenner, Florian (DualStudy)" w:date="2023-05-01T21:58:00Z">
         <w:r>
           <w:delText>Database</w:delText>
         </w:r>
@@ -10853,9 +11452,9 @@
         <w:ind w:right="117"/>
         <w:jc w:val="both"/>
         <w:rPr>
-          <w:del w:id="420" w:author="Kenner, Florian (DualStudy)" w:date="2023-05-01T21:55:00Z"/>
-        </w:rPr>
-        <w:pPrChange w:id="421" w:author="Kenner, Florian (DualStudy)" w:date="2023-05-01T21:59:00Z">
+          <w:del w:id="424" w:author="Kenner, Florian (DualStudy)" w:date="2023-05-01T21:55:00Z"/>
+        </w:rPr>
+        <w:pPrChange w:id="425" w:author="Kenner, Florian (DualStudy)" w:date="2023-05-01T21:59:00Z">
           <w:pPr>
             <w:pStyle w:val="BodyText"/>
             <w:spacing w:before="281" w:line="360" w:lineRule="auto"/>
@@ -10864,7 +11463,7 @@
           </w:pPr>
         </w:pPrChange>
       </w:pPr>
-      <w:del w:id="422" w:author="Kenner, Florian (DualStudy)" w:date="2023-05-01T21:55:00Z">
+      <w:del w:id="426" w:author="Kenner, Florian (DualStudy)" w:date="2023-05-01T21:55:00Z">
         <w:r>
           <w:delText>What views do you provide onto your database? Justify each and define them</w:delText>
         </w:r>
@@ -10956,10 +11555,10 @@
         <w:pStyle w:val="BodyText"/>
         <w:spacing w:before="1" w:line="360" w:lineRule="auto"/>
         <w:rPr>
-          <w:ins w:id="423" w:author="Kenner, Florian (DualStudy)" w:date="2023-05-01T21:56:00Z"/>
+          <w:ins w:id="427" w:author="Kenner, Florian (DualStudy)" w:date="2023-05-01T21:56:00Z"/>
           <w:szCs w:val="14"/>
         </w:rPr>
-        <w:pPrChange w:id="424" w:author="Kenner, Florian (DualStudy)" w:date="2023-05-01T21:59:00Z">
+        <w:pPrChange w:id="428" w:author="Kenner, Florian (DualStudy)" w:date="2023-05-01T21:59:00Z">
           <w:pPr>
             <w:pStyle w:val="BodyText"/>
             <w:spacing w:before="1"/>
@@ -10975,13 +11574,13 @@
         <w:ind w:firstLine="159"/>
         <w:rPr>
           <w:szCs w:val="14"/>
-          <w:rPrChange w:id="425" w:author="Kenner, Florian (DualStudy)" w:date="2023-05-01T21:56:00Z">
+          <w:rPrChange w:id="429" w:author="Kenner, Florian (DualStudy)" w:date="2023-05-01T21:56:00Z">
             <w:rPr>
               <w:sz w:val="41"/>
             </w:rPr>
           </w:rPrChange>
         </w:rPr>
-        <w:pPrChange w:id="426" w:author="Kenner, Florian (DualStudy)" w:date="2023-05-01T21:55:00Z">
+        <w:pPrChange w:id="430" w:author="Kenner, Florian (DualStudy)" w:date="2023-05-01T21:55:00Z">
           <w:pPr>
             <w:pStyle w:val="BodyText"/>
             <w:spacing w:before="1"/>
@@ -11016,9 +11615,296 @@
     <w:p>
       <w:pPr>
         <w:pStyle w:val="BodyText"/>
+        <w:numPr>
+          <w:ilvl w:val="0"/>
+          <w:numId w:val="4"/>
+        </w:numPr>
+        <w:spacing w:before="286" w:line="360" w:lineRule="auto"/>
+        <w:ind w:right="114"/>
+        <w:jc w:val="both"/>
+        <w:rPr>
+          <w:ins w:id="431" w:author="Kenner, Florian (DualStudy)" w:date="2023-05-02T11:51:00Z"/>
+        </w:rPr>
+      </w:pPr>
+      <w:ins w:id="432" w:author="Kenner, Florian (DualStudy)" w:date="2023-05-02T11:50:00Z">
+        <w:r>
+          <w:t>Create stock function</w:t>
+        </w:r>
+      </w:ins>
+    </w:p>
+    <w:p>
+      <w:pPr>
+        <w:pStyle w:val="BodyText"/>
         <w:spacing w:before="286" w:line="360" w:lineRule="auto"/>
         <w:ind w:left="160" w:right="114"/>
         <w:jc w:val="both"/>
+        <w:rPr>
+          <w:ins w:id="433" w:author="Kenner, Florian (DualStudy)" w:date="2023-05-02T11:50:00Z"/>
+        </w:rPr>
+        <w:pPrChange w:id="434" w:author="Kenner, Florian (DualStudy)" w:date="2023-05-02T11:51:00Z">
+          <w:pPr>
+            <w:pStyle w:val="BodyText"/>
+            <w:numPr>
+              <w:numId w:val="4"/>
+            </w:numPr>
+            <w:spacing w:before="286" w:line="360" w:lineRule="auto"/>
+            <w:ind w:left="520" w:right="114" w:hanging="360"/>
+            <w:jc w:val="both"/>
+          </w:pPr>
+        </w:pPrChange>
+      </w:pPr>
+      <w:ins w:id="435" w:author="Kenner, Florian (DualStudy)" w:date="2023-05-02T11:51:00Z">
+        <w:r>
+          <w:t xml:space="preserve">Hence the heart of this project is keeping track of our inventory and </w:t>
+        </w:r>
+      </w:ins>
+      <w:ins w:id="436" w:author="Kenner, Florian (DualStudy)" w:date="2023-05-02T11:52:00Z">
+        <w:r>
+          <w:t xml:space="preserve">all its information, the first function simplifies the process of creating new inventory items. </w:t>
+        </w:r>
+        <w:r>
+          <w:t xml:space="preserve">The thought behind </w:t>
+        </w:r>
+      </w:ins>
+      <w:ins w:id="437" w:author="Kenner, Florian (DualStudy)" w:date="2023-05-02T11:53:00Z">
+        <w:r>
+          <w:t>it</w:t>
+        </w:r>
+      </w:ins>
+      <w:ins w:id="438" w:author="Kenner, Florian (DualStudy)" w:date="2023-05-02T11:52:00Z">
+        <w:r>
+          <w:t xml:space="preserve"> was to give all parameters shown in the extended stock view as</w:t>
+        </w:r>
+      </w:ins>
+      <w:ins w:id="439" w:author="Kenner, Florian (DualStudy)" w:date="2023-05-02T11:53:00Z">
+        <w:r>
+          <w:t xml:space="preserve"> </w:t>
+        </w:r>
+      </w:ins>
+      <w:ins w:id="440" w:author="Kenner, Florian (DualStudy)" w:date="2023-05-02T11:52:00Z">
+        <w:r>
+          <w:t>well a</w:t>
+        </w:r>
+      </w:ins>
+      <w:ins w:id="441" w:author="Kenner, Florian (DualStudy)" w:date="2023-05-02T11:53:00Z">
+        <w:r>
+          <w:t xml:space="preserve">s the storyline of </w:t>
+        </w:r>
+        <w:r>
+          <w:t xml:space="preserve">the stock item into a single function which takes care </w:t>
+        </w:r>
+      </w:ins>
+      <w:ins w:id="442" w:author="Kenner, Florian (DualStudy)" w:date="2023-05-02T11:55:00Z">
+        <w:r>
+          <w:t xml:space="preserve">of inserting this data into all the right tables and creating the needed derived entities. </w:t>
+        </w:r>
+        <w:r>
+          <w:t>Therefore the “create_stock”</w:t>
+        </w:r>
+      </w:ins>
+      <w:ins w:id="443" w:author="Kenner, Florian (DualStudy)" w:date="2023-05-02T11:56:00Z">
+        <w:r>
+          <w:t xml:space="preserve"> function was written. </w:t>
+        </w:r>
+        <w:r>
+          <w:t xml:space="preserve">It acts kind of a </w:t>
+        </w:r>
+      </w:ins>
+      <w:ins w:id="444" w:author="Kenner, Florian (DualStudy)" w:date="2023-05-02T11:58:00Z">
+        <w:r>
+          <w:t>top-level</w:t>
+        </w:r>
+      </w:ins>
+      <w:ins w:id="445" w:author="Kenner, Florian (DualStudy)" w:date="2023-05-02T11:56:00Z">
+        <w:r>
+          <w:t xml:space="preserve"> </w:t>
+        </w:r>
+      </w:ins>
+      <w:ins w:id="446" w:author="Kenner, Florian (DualStudy)" w:date="2023-05-02T11:57:00Z">
+        <w:r>
+          <w:t>function</w:t>
+        </w:r>
+        <w:r>
+          <w:t xml:space="preserve"> which manages the call of the sub level functions which create the storyline, </w:t>
+        </w:r>
+        <w:r>
+          <w:t>the collectable and a comment. All th</w:t>
+        </w:r>
+      </w:ins>
+      <w:ins w:id="447" w:author="Kenner, Florian (DualStudy)" w:date="2023-05-02T11:58:00Z">
+        <w:r>
+          <w:t>ese</w:t>
+        </w:r>
+      </w:ins>
+      <w:ins w:id="448" w:author="Kenner, Florian (DualStudy)" w:date="2023-05-02T11:57:00Z">
+        <w:r>
+          <w:t xml:space="preserve"> func</w:t>
+        </w:r>
+      </w:ins>
+      <w:ins w:id="449" w:author="Kenner, Florian (DualStudy)" w:date="2023-05-02T11:58:00Z">
+        <w:r>
+          <w:t xml:space="preserve">tions got </w:t>
+        </w:r>
+        <w:r>
+          <w:t>out factored</w:t>
+        </w:r>
+        <w:r>
+          <w:t xml:space="preserve"> into their own </w:t>
+        </w:r>
+        <w:r>
+          <w:t>functions and procedures since they might be ex</w:t>
+        </w:r>
+      </w:ins>
+      <w:ins w:id="450" w:author="Kenner, Florian (DualStudy)" w:date="2023-05-02T11:59:00Z">
+        <w:r>
+          <w:t xml:space="preserve">ecuted on their own for example by just creating a storyline and a collectable without creating a stock item. </w:t>
+        </w:r>
+        <w:r>
+          <w:t xml:space="preserve">The </w:t>
+        </w:r>
+      </w:ins>
+      <w:ins w:id="451" w:author="Kenner, Florian (DualStudy)" w:date="2023-05-02T12:00:00Z">
+        <w:r>
+          <w:t xml:space="preserve">procedure which creates the storyline takes the storyline name as single input parameter and </w:t>
+        </w:r>
+        <w:r>
+          <w:t>inserts it into the storyline table if the storyline name is not null and if it doesn’t already exist in the tab</w:t>
+        </w:r>
+      </w:ins>
+      <w:ins w:id="452" w:author="Kenner, Florian (DualStudy)" w:date="2023-05-02T12:01:00Z">
+        <w:r>
+          <w:t xml:space="preserve">le. It’s a procedure and not a function because we don’t need it to return anything. </w:t>
+        </w:r>
+        <w:r>
+          <w:t xml:space="preserve">The function to create a collectable </w:t>
+        </w:r>
+      </w:ins>
+      <w:ins w:id="453" w:author="Kenner, Florian (DualStudy)" w:date="2023-05-02T12:02:00Z">
+        <w:r>
+          <w:t>does the same, it first checks if a collectable already exists</w:t>
+        </w:r>
+      </w:ins>
+      <w:ins w:id="454" w:author="Kenner, Florian (DualStudy)" w:date="2023-05-02T12:03:00Z">
+        <w:r>
+          <w:t xml:space="preserve"> and in the case of a given issue number it checks if this collectable exists with the specific issue number, if not it creates the collectable and the </w:t>
+        </w:r>
+        <w:r>
+          <w:t>entry in the comics table for the issue number. It re</w:t>
+        </w:r>
+      </w:ins>
+      <w:ins w:id="455" w:author="Kenner, Florian (DualStudy)" w:date="2023-05-02T12:04:00Z">
+        <w:r>
+          <w:t xml:space="preserve">turns the collectable id either of the already existing collectable or of the </w:t>
+        </w:r>
+      </w:ins>
+      <w:ins w:id="456" w:author="Kenner, Florian (DualStudy)" w:date="2023-05-02T12:05:00Z">
+        <w:r>
+          <w:t xml:space="preserve">newly create entry </w:t>
+        </w:r>
+        <w:r>
+          <w:t>for further use. The procedure to create a comment works the same as the procedure to create a storyline, it checks whether a comment text was g</w:t>
+        </w:r>
+      </w:ins>
+      <w:ins w:id="457" w:author="Kenner, Florian (DualStudy)" w:date="2023-05-02T12:06:00Z">
+        <w:r>
+          <w:t>iven</w:t>
+        </w:r>
+        <w:r>
+          <w:t xml:space="preserve">, then it checks if the stock item already has a comment and if </w:t>
+        </w:r>
+      </w:ins>
+      <w:ins w:id="458" w:author="Kenner, Florian (DualStudy)" w:date="2023-05-02T12:07:00Z">
+        <w:r>
+          <w:t>not,</w:t>
+        </w:r>
+      </w:ins>
+      <w:ins w:id="459" w:author="Kenner, Florian (DualStudy)" w:date="2023-05-02T12:06:00Z">
+        <w:r>
+          <w:t xml:space="preserve"> it creates the comment.</w:t>
+        </w:r>
+      </w:ins>
+    </w:p>
+    <w:p>
+      <w:pPr>
+        <w:pStyle w:val="BodyText"/>
+        <w:numPr>
+          <w:ilvl w:val="0"/>
+          <w:numId w:val="4"/>
+        </w:numPr>
+        <w:spacing w:before="286" w:line="360" w:lineRule="auto"/>
+        <w:ind w:right="114"/>
+        <w:jc w:val="both"/>
+        <w:rPr>
+          <w:ins w:id="460" w:author="Kenner, Florian (DualStudy)" w:date="2023-05-02T11:50:00Z"/>
+        </w:rPr>
+      </w:pPr>
+      <w:ins w:id="461" w:author="Kenner, Florian (DualStudy)" w:date="2023-05-02T11:50:00Z">
+        <w:r>
+          <w:t>Create discount &amp; revert discount</w:t>
+        </w:r>
+      </w:ins>
+    </w:p>
+    <w:p>
+      <w:pPr>
+        <w:pStyle w:val="BodyText"/>
+        <w:numPr>
+          <w:ilvl w:val="0"/>
+          <w:numId w:val="4"/>
+        </w:numPr>
+        <w:spacing w:before="286" w:line="360" w:lineRule="auto"/>
+        <w:ind w:right="114"/>
+        <w:jc w:val="both"/>
+        <w:rPr>
+          <w:ins w:id="462" w:author="Kenner, Florian (DualStudy)" w:date="2023-05-02T11:50:00Z"/>
+        </w:rPr>
+      </w:pPr>
+      <w:ins w:id="463" w:author="Kenner, Florian (DualStudy)" w:date="2023-05-02T11:50:00Z">
+        <w:r>
+          <w:t>4. Create purchase</w:t>
+        </w:r>
+      </w:ins>
+    </w:p>
+    <w:p>
+      <w:pPr>
+        <w:pStyle w:val="BodyText"/>
+        <w:numPr>
+          <w:ilvl w:val="0"/>
+          <w:numId w:val="4"/>
+        </w:numPr>
+        <w:spacing w:before="286" w:line="360" w:lineRule="auto"/>
+        <w:ind w:right="114"/>
+        <w:jc w:val="both"/>
+        <w:rPr>
+          <w:ins w:id="464" w:author="Kenner, Florian (DualStudy)" w:date="2023-05-02T11:49:00Z"/>
+        </w:rPr>
+        <w:pPrChange w:id="465" w:author="Kenner, Florian (DualStudy)" w:date="2023-05-02T11:50:00Z">
+          <w:pPr>
+            <w:pStyle w:val="BodyText"/>
+            <w:spacing w:before="286" w:line="360" w:lineRule="auto"/>
+            <w:ind w:left="160" w:right="114"/>
+            <w:jc w:val="both"/>
+          </w:pPr>
+        </w:pPrChange>
+      </w:pPr>
+      <w:proofErr w:type="spellStart"/>
+      <w:ins w:id="466" w:author="Kenner, Florian (DualStudy)" w:date="2023-05-02T11:50:00Z">
+        <w:r>
+          <w:t>Update_stock_and</w:t>
+        </w:r>
+      </w:ins>
+      <w:ins w:id="467" w:author="Kenner, Florian (DualStudy)" w:date="2023-05-02T11:51:00Z">
+        <w:r>
+          <w:t>_carts</w:t>
+        </w:r>
+      </w:ins>
+      <w:proofErr w:type="spellEnd"/>
+    </w:p>
+    <w:p>
+      <w:pPr>
+        <w:pStyle w:val="BodyText"/>
+        <w:spacing w:before="286" w:line="360" w:lineRule="auto"/>
+        <w:ind w:left="160" w:right="114"/>
+        <w:jc w:val="both"/>
       </w:pPr>
       <w:r>
         <w:t>Does your design employ procedural extras such as database triggers (in PL/SQL</w:t>
@@ -11147,7 +12033,11 @@
         <w:t xml:space="preserve"> </w:t>
       </w:r>
       <w:r>
-        <w:t>design does not contain procedural extras, explain why, and say how you were</w:t>
+        <w:t xml:space="preserve">design does </w:t>
+      </w:r>
+      <w:r>
+        <w:lastRenderedPageBreak/>
+        <w:t>not contain procedural extras, explain why, and say how you were</w:t>
       </w:r>
       <w:r>
         <w:rPr>
@@ -11174,11 +12064,7 @@
         <w:t xml:space="preserve"> </w:t>
       </w:r>
       <w:r>
-        <w:t xml:space="preserve">(about 4 </w:t>
-      </w:r>
-      <w:r>
-        <w:lastRenderedPageBreak/>
-        <w:t>would be sufficient here).</w:t>
+        <w:t>(about 4 would be sufficient here).</w:t>
       </w:r>
     </w:p>
     <w:p>
@@ -12113,6 +12999,95 @@
       </w:rPr>
     </w:lvl>
   </w:abstractNum>
+  <w:abstractNum w:abstractNumId="3" w15:restartNumberingAfterBreak="0">
+    <w:nsid w:val="7CD72579"/>
+    <w:multiLevelType w:val="hybridMultilevel"/>
+    <w:tmpl w:val="A086AB42"/>
+    <w:lvl w:ilvl="0" w:tplc="E8022DCE">
+      <w:start w:val="1"/>
+      <w:numFmt w:val="decimal"/>
+      <w:lvlText w:val="%1."/>
+      <w:lvlJc w:val="left"/>
+      <w:pPr>
+        <w:ind w:left="520" w:hanging="360"/>
+      </w:pPr>
+      <w:rPr>
+        <w:rFonts w:hint="default"/>
+      </w:rPr>
+    </w:lvl>
+    <w:lvl w:ilvl="1" w:tplc="08090019" w:tentative="1">
+      <w:start w:val="1"/>
+      <w:numFmt w:val="lowerLetter"/>
+      <w:lvlText w:val="%2."/>
+      <w:lvlJc w:val="left"/>
+      <w:pPr>
+        <w:ind w:left="1240" w:hanging="360"/>
+      </w:pPr>
+    </w:lvl>
+    <w:lvl w:ilvl="2" w:tplc="0809001B" w:tentative="1">
+      <w:start w:val="1"/>
+      <w:numFmt w:val="lowerRoman"/>
+      <w:lvlText w:val="%3."/>
+      <w:lvlJc w:val="right"/>
+      <w:pPr>
+        <w:ind w:left="1960" w:hanging="180"/>
+      </w:pPr>
+    </w:lvl>
+    <w:lvl w:ilvl="3" w:tplc="0809000F" w:tentative="1">
+      <w:start w:val="1"/>
+      <w:numFmt w:val="decimal"/>
+      <w:lvlText w:val="%4."/>
+      <w:lvlJc w:val="left"/>
+      <w:pPr>
+        <w:ind w:left="2680" w:hanging="360"/>
+      </w:pPr>
+    </w:lvl>
+    <w:lvl w:ilvl="4" w:tplc="08090019" w:tentative="1">
+      <w:start w:val="1"/>
+      <w:numFmt w:val="lowerLetter"/>
+      <w:lvlText w:val="%5."/>
+      <w:lvlJc w:val="left"/>
+      <w:pPr>
+        <w:ind w:left="3400" w:hanging="360"/>
+      </w:pPr>
+    </w:lvl>
+    <w:lvl w:ilvl="5" w:tplc="0809001B" w:tentative="1">
+      <w:start w:val="1"/>
+      <w:numFmt w:val="lowerRoman"/>
+      <w:lvlText w:val="%6."/>
+      <w:lvlJc w:val="right"/>
+      <w:pPr>
+        <w:ind w:left="4120" w:hanging="180"/>
+      </w:pPr>
+    </w:lvl>
+    <w:lvl w:ilvl="6" w:tplc="0809000F" w:tentative="1">
+      <w:start w:val="1"/>
+      <w:numFmt w:val="decimal"/>
+      <w:lvlText w:val="%7."/>
+      <w:lvlJc w:val="left"/>
+      <w:pPr>
+        <w:ind w:left="4840" w:hanging="360"/>
+      </w:pPr>
+    </w:lvl>
+    <w:lvl w:ilvl="7" w:tplc="08090019" w:tentative="1">
+      <w:start w:val="1"/>
+      <w:numFmt w:val="lowerLetter"/>
+      <w:lvlText w:val="%8."/>
+      <w:lvlJc w:val="left"/>
+      <w:pPr>
+        <w:ind w:left="5560" w:hanging="360"/>
+      </w:pPr>
+    </w:lvl>
+    <w:lvl w:ilvl="8" w:tplc="0809001B" w:tentative="1">
+      <w:start w:val="1"/>
+      <w:numFmt w:val="lowerRoman"/>
+      <w:lvlText w:val="%9."/>
+      <w:lvlJc w:val="right"/>
+      <w:pPr>
+        <w:ind w:left="6280" w:hanging="180"/>
+      </w:pPr>
+    </w:lvl>
+  </w:abstractNum>
   <w:num w:numId="1" w16cid:durableId="1022173123">
     <w:abstractNumId w:val="1"/>
   </w:num>
@@ -12121,6 +13096,9 @@
   </w:num>
   <w:num w:numId="3" w16cid:durableId="1615331571">
     <w:abstractNumId w:val="0"/>
+  </w:num>
+  <w:num w:numId="4" w16cid:durableId="186218623">
+    <w:abstractNumId w:val="3"/>
   </w:num>
 </w:numbering>
 </file>

</xml_diff>

<commit_message>
finish writing chapter 6 and work on some views
</commit_message>
<xml_diff>
--- a/Project Report template 2023.docx
+++ b/Project Report template 2023.docx
@@ -11615,50 +11615,19 @@
     <w:p>
       <w:pPr>
         <w:pStyle w:val="BodyText"/>
-        <w:numPr>
-          <w:ilvl w:val="0"/>
-          <w:numId w:val="4"/>
-        </w:numPr>
-        <w:spacing w:before="286" w:line="360" w:lineRule="auto"/>
-        <w:ind w:right="114"/>
-        <w:jc w:val="both"/>
-        <w:rPr>
-          <w:ins w:id="431" w:author="Kenner, Florian (DualStudy)" w:date="2023-05-02T11:51:00Z"/>
-        </w:rPr>
-      </w:pPr>
-      <w:ins w:id="432" w:author="Kenner, Florian (DualStudy)" w:date="2023-05-02T11:50:00Z">
-        <w:r>
-          <w:t>Create stock function</w:t>
-        </w:r>
-      </w:ins>
-    </w:p>
-    <w:p>
-      <w:pPr>
-        <w:pStyle w:val="BodyText"/>
         <w:spacing w:before="286" w:line="360" w:lineRule="auto"/>
         <w:ind w:left="160" w:right="114"/>
         <w:jc w:val="both"/>
         <w:rPr>
-          <w:ins w:id="433" w:author="Kenner, Florian (DualStudy)" w:date="2023-05-02T11:50:00Z"/>
-        </w:rPr>
-        <w:pPrChange w:id="434" w:author="Kenner, Florian (DualStudy)" w:date="2023-05-02T11:51:00Z">
-          <w:pPr>
-            <w:pStyle w:val="BodyText"/>
-            <w:numPr>
-              <w:numId w:val="4"/>
-            </w:numPr>
-            <w:spacing w:before="286" w:line="360" w:lineRule="auto"/>
-            <w:ind w:left="520" w:right="114" w:hanging="360"/>
-            <w:jc w:val="both"/>
-          </w:pPr>
-        </w:pPrChange>
-      </w:pPr>
-      <w:ins w:id="435" w:author="Kenner, Florian (DualStudy)" w:date="2023-05-02T11:51:00Z">
+          <w:ins w:id="431" w:author="Kenner, Florian (DualStudy)" w:date="2023-05-02T14:30:00Z"/>
+        </w:rPr>
+      </w:pPr>
+      <w:ins w:id="432" w:author="Kenner, Florian (DualStudy)" w:date="2023-05-02T11:51:00Z">
         <w:r>
           <w:t xml:space="preserve">Hence the heart of this project is keeping track of our inventory and </w:t>
         </w:r>
       </w:ins>
-      <w:ins w:id="436" w:author="Kenner, Florian (DualStudy)" w:date="2023-05-02T11:52:00Z">
+      <w:ins w:id="433" w:author="Kenner, Florian (DualStudy)" w:date="2023-05-02T11:52:00Z">
         <w:r>
           <w:t xml:space="preserve">all its information, the first function simplifies the process of creating new inventory items. </w:t>
         </w:r>
@@ -11666,27 +11635,27 @@
           <w:t xml:space="preserve">The thought behind </w:t>
         </w:r>
       </w:ins>
-      <w:ins w:id="437" w:author="Kenner, Florian (DualStudy)" w:date="2023-05-02T11:53:00Z">
+      <w:ins w:id="434" w:author="Kenner, Florian (DualStudy)" w:date="2023-05-02T11:53:00Z">
         <w:r>
           <w:t>it</w:t>
         </w:r>
       </w:ins>
-      <w:ins w:id="438" w:author="Kenner, Florian (DualStudy)" w:date="2023-05-02T11:52:00Z">
+      <w:ins w:id="435" w:author="Kenner, Florian (DualStudy)" w:date="2023-05-02T11:52:00Z">
         <w:r>
           <w:t xml:space="preserve"> was to give all parameters shown in the extended stock view as</w:t>
         </w:r>
       </w:ins>
-      <w:ins w:id="439" w:author="Kenner, Florian (DualStudy)" w:date="2023-05-02T11:53:00Z">
+      <w:ins w:id="436" w:author="Kenner, Florian (DualStudy)" w:date="2023-05-02T11:53:00Z">
         <w:r>
           <w:t xml:space="preserve"> </w:t>
         </w:r>
       </w:ins>
-      <w:ins w:id="440" w:author="Kenner, Florian (DualStudy)" w:date="2023-05-02T11:52:00Z">
+      <w:ins w:id="437" w:author="Kenner, Florian (DualStudy)" w:date="2023-05-02T11:52:00Z">
         <w:r>
           <w:t>well a</w:t>
         </w:r>
       </w:ins>
-      <w:ins w:id="441" w:author="Kenner, Florian (DualStudy)" w:date="2023-05-02T11:53:00Z">
+      <w:ins w:id="438" w:author="Kenner, Florian (DualStudy)" w:date="2023-05-02T11:53:00Z">
         <w:r>
           <w:t xml:space="preserve">s the storyline of </w:t>
         </w:r>
@@ -11694,7 +11663,7 @@
           <w:t xml:space="preserve">the stock item into a single function which takes care </w:t>
         </w:r>
       </w:ins>
-      <w:ins w:id="442" w:author="Kenner, Florian (DualStudy)" w:date="2023-05-02T11:55:00Z">
+      <w:ins w:id="439" w:author="Kenner, Florian (DualStudy)" w:date="2023-05-02T11:55:00Z">
         <w:r>
           <w:t xml:space="preserve">of inserting this data into all the right tables and creating the needed derived entities. </w:t>
         </w:r>
@@ -11702,7 +11671,7 @@
           <w:t>Therefore the “create_stock”</w:t>
         </w:r>
       </w:ins>
-      <w:ins w:id="443" w:author="Kenner, Florian (DualStudy)" w:date="2023-05-02T11:56:00Z">
+      <w:ins w:id="440" w:author="Kenner, Florian (DualStudy)" w:date="2023-05-02T11:56:00Z">
         <w:r>
           <w:t xml:space="preserve"> function was written. </w:t>
         </w:r>
@@ -11710,38 +11679,38 @@
           <w:t xml:space="preserve">It acts kind of a </w:t>
         </w:r>
       </w:ins>
+      <w:ins w:id="441" w:author="Kenner, Florian (DualStudy)" w:date="2023-05-02T11:58:00Z">
+        <w:r>
+          <w:t>top-level</w:t>
+        </w:r>
+      </w:ins>
+      <w:ins w:id="442" w:author="Kenner, Florian (DualStudy)" w:date="2023-05-02T11:56:00Z">
+        <w:r>
+          <w:t xml:space="preserve"> </w:t>
+        </w:r>
+      </w:ins>
+      <w:ins w:id="443" w:author="Kenner, Florian (DualStudy)" w:date="2023-05-02T11:57:00Z">
+        <w:r>
+          <w:t>function</w:t>
+        </w:r>
+        <w:r>
+          <w:t xml:space="preserve"> which manages the call of the sub level functions which create the storyline, </w:t>
+        </w:r>
+        <w:r>
+          <w:t>the collectable and a comment. All th</w:t>
+        </w:r>
+      </w:ins>
       <w:ins w:id="444" w:author="Kenner, Florian (DualStudy)" w:date="2023-05-02T11:58:00Z">
         <w:r>
-          <w:t>top-level</w:t>
-        </w:r>
-      </w:ins>
-      <w:ins w:id="445" w:author="Kenner, Florian (DualStudy)" w:date="2023-05-02T11:56:00Z">
-        <w:r>
-          <w:t xml:space="preserve"> </w:t>
-        </w:r>
-      </w:ins>
-      <w:ins w:id="446" w:author="Kenner, Florian (DualStudy)" w:date="2023-05-02T11:57:00Z">
-        <w:r>
-          <w:t>function</w:t>
-        </w:r>
-        <w:r>
-          <w:t xml:space="preserve"> which manages the call of the sub level functions which create the storyline, </w:t>
-        </w:r>
-        <w:r>
-          <w:t>the collectable and a comment. All th</w:t>
-        </w:r>
-      </w:ins>
-      <w:ins w:id="447" w:author="Kenner, Florian (DualStudy)" w:date="2023-05-02T11:58:00Z">
-        <w:r>
           <w:t>ese</w:t>
         </w:r>
       </w:ins>
-      <w:ins w:id="448" w:author="Kenner, Florian (DualStudy)" w:date="2023-05-02T11:57:00Z">
+      <w:ins w:id="445" w:author="Kenner, Florian (DualStudy)" w:date="2023-05-02T11:57:00Z">
         <w:r>
           <w:t xml:space="preserve"> func</w:t>
         </w:r>
       </w:ins>
-      <w:ins w:id="449" w:author="Kenner, Florian (DualStudy)" w:date="2023-05-02T11:58:00Z">
+      <w:ins w:id="446" w:author="Kenner, Florian (DualStudy)" w:date="2023-05-02T11:58:00Z">
         <w:r>
           <w:t xml:space="preserve">tions got </w:t>
         </w:r>
@@ -11755,7 +11724,7 @@
           <w:t>functions and procedures since they might be ex</w:t>
         </w:r>
       </w:ins>
-      <w:ins w:id="450" w:author="Kenner, Florian (DualStudy)" w:date="2023-05-02T11:59:00Z">
+      <w:ins w:id="447" w:author="Kenner, Florian (DualStudy)" w:date="2023-05-02T11:59:00Z">
         <w:r>
           <w:t xml:space="preserve">ecuted on their own for example by just creating a storyline and a collectable without creating a stock item. </w:t>
         </w:r>
@@ -11763,7 +11732,7 @@
           <w:t xml:space="preserve">The </w:t>
         </w:r>
       </w:ins>
-      <w:ins w:id="451" w:author="Kenner, Florian (DualStudy)" w:date="2023-05-02T12:00:00Z">
+      <w:ins w:id="448" w:author="Kenner, Florian (DualStudy)" w:date="2023-05-02T12:00:00Z">
         <w:r>
           <w:t xml:space="preserve">procedure which creates the storyline takes the storyline name as single input parameter and </w:t>
         </w:r>
@@ -11771,7 +11740,7 @@
           <w:t>inserts it into the storyline table if the storyline name is not null and if it doesn’t already exist in the tab</w:t>
         </w:r>
       </w:ins>
-      <w:ins w:id="452" w:author="Kenner, Florian (DualStudy)" w:date="2023-05-02T12:01:00Z">
+      <w:ins w:id="449" w:author="Kenner, Florian (DualStudy)" w:date="2023-05-02T12:01:00Z">
         <w:r>
           <w:t xml:space="preserve">le. It’s a procedure and not a function because we don’t need it to return anything. </w:t>
         </w:r>
@@ -11779,12 +11748,12 @@
           <w:t xml:space="preserve">The function to create a collectable </w:t>
         </w:r>
       </w:ins>
-      <w:ins w:id="453" w:author="Kenner, Florian (DualStudy)" w:date="2023-05-02T12:02:00Z">
+      <w:ins w:id="450" w:author="Kenner, Florian (DualStudy)" w:date="2023-05-02T12:02:00Z">
         <w:r>
           <w:t>does the same, it first checks if a collectable already exists</w:t>
         </w:r>
       </w:ins>
-      <w:ins w:id="454" w:author="Kenner, Florian (DualStudy)" w:date="2023-05-02T12:03:00Z">
+      <w:ins w:id="451" w:author="Kenner, Florian (DualStudy)" w:date="2023-05-02T12:03:00Z">
         <w:r>
           <w:t xml:space="preserve"> and in the case of a given issue number it checks if this collectable exists with the specific issue number, if not it creates the collectable and the </w:t>
         </w:r>
@@ -11792,12 +11761,12 @@
           <w:t>entry in the comics table for the issue number. It re</w:t>
         </w:r>
       </w:ins>
-      <w:ins w:id="455" w:author="Kenner, Florian (DualStudy)" w:date="2023-05-02T12:04:00Z">
+      <w:ins w:id="452" w:author="Kenner, Florian (DualStudy)" w:date="2023-05-02T12:04:00Z">
         <w:r>
           <w:t xml:space="preserve">turns the collectable id either of the already existing collectable or of the </w:t>
         </w:r>
       </w:ins>
-      <w:ins w:id="456" w:author="Kenner, Florian (DualStudy)" w:date="2023-05-02T12:05:00Z">
+      <w:ins w:id="453" w:author="Kenner, Florian (DualStudy)" w:date="2023-05-02T12:05:00Z">
         <w:r>
           <w:t xml:space="preserve">newly create entry </w:t>
         </w:r>
@@ -11805,7 +11774,7 @@
           <w:t>for further use. The procedure to create a comment works the same as the procedure to create a storyline, it checks whether a comment text was g</w:t>
         </w:r>
       </w:ins>
-      <w:ins w:id="457" w:author="Kenner, Florian (DualStudy)" w:date="2023-05-02T12:06:00Z">
+      <w:ins w:id="454" w:author="Kenner, Florian (DualStudy)" w:date="2023-05-02T12:06:00Z">
         <w:r>
           <w:t>iven</w:t>
         </w:r>
@@ -11813,91 +11782,52 @@
           <w:t xml:space="preserve">, then it checks if the stock item already has a comment and if </w:t>
         </w:r>
       </w:ins>
-      <w:ins w:id="458" w:author="Kenner, Florian (DualStudy)" w:date="2023-05-02T12:07:00Z">
+      <w:ins w:id="455" w:author="Kenner, Florian (DualStudy)" w:date="2023-05-02T12:07:00Z">
         <w:r>
           <w:t>not,</w:t>
         </w:r>
       </w:ins>
-      <w:ins w:id="459" w:author="Kenner, Florian (DualStudy)" w:date="2023-05-02T12:06:00Z">
+      <w:ins w:id="456" w:author="Kenner, Florian (DualStudy)" w:date="2023-05-02T12:06:00Z">
         <w:r>
           <w:t xml:space="preserve"> it creates the comment.</w:t>
         </w:r>
       </w:ins>
-    </w:p>
-    <w:p>
-      <w:pPr>
-        <w:pStyle w:val="BodyText"/>
-        <w:numPr>
-          <w:ilvl w:val="0"/>
-          <w:numId w:val="4"/>
-        </w:numPr>
-        <w:spacing w:before="286" w:line="360" w:lineRule="auto"/>
-        <w:ind w:right="114"/>
-        <w:jc w:val="both"/>
-        <w:rPr>
-          <w:ins w:id="460" w:author="Kenner, Florian (DualStudy)" w:date="2023-05-02T11:50:00Z"/>
-        </w:rPr>
-      </w:pPr>
-      <w:ins w:id="461" w:author="Kenner, Florian (DualStudy)" w:date="2023-05-02T11:50:00Z">
-        <w:r>
-          <w:t>Create discount &amp; revert discount</w:t>
-        </w:r>
-      </w:ins>
-    </w:p>
-    <w:p>
-      <w:pPr>
-        <w:pStyle w:val="BodyText"/>
-        <w:numPr>
-          <w:ilvl w:val="0"/>
-          <w:numId w:val="4"/>
-        </w:numPr>
-        <w:spacing w:before="286" w:line="360" w:lineRule="auto"/>
-        <w:ind w:right="114"/>
-        <w:jc w:val="both"/>
-        <w:rPr>
-          <w:ins w:id="462" w:author="Kenner, Florian (DualStudy)" w:date="2023-05-02T11:50:00Z"/>
-        </w:rPr>
-      </w:pPr>
-      <w:ins w:id="463" w:author="Kenner, Florian (DualStudy)" w:date="2023-05-02T11:50:00Z">
-        <w:r>
-          <w:t>4. Create purchase</w:t>
-        </w:r>
-      </w:ins>
-    </w:p>
-    <w:p>
-      <w:pPr>
-        <w:pStyle w:val="BodyText"/>
-        <w:numPr>
-          <w:ilvl w:val="0"/>
-          <w:numId w:val="4"/>
-        </w:numPr>
-        <w:spacing w:before="286" w:line="360" w:lineRule="auto"/>
-        <w:ind w:right="114"/>
-        <w:jc w:val="both"/>
-        <w:rPr>
-          <w:ins w:id="464" w:author="Kenner, Florian (DualStudy)" w:date="2023-05-02T11:49:00Z"/>
-        </w:rPr>
-        <w:pPrChange w:id="465" w:author="Kenner, Florian (DualStudy)" w:date="2023-05-02T11:50:00Z">
-          <w:pPr>
-            <w:pStyle w:val="BodyText"/>
-            <w:spacing w:before="286" w:line="360" w:lineRule="auto"/>
-            <w:ind w:left="160" w:right="114"/>
-            <w:jc w:val="both"/>
-          </w:pPr>
-        </w:pPrChange>
-      </w:pPr>
-      <w:proofErr w:type="spellStart"/>
-      <w:ins w:id="466" w:author="Kenner, Florian (DualStudy)" w:date="2023-05-02T11:50:00Z">
-        <w:r>
-          <w:t>Update_stock_and</w:t>
-        </w:r>
-      </w:ins>
-      <w:ins w:id="467" w:author="Kenner, Florian (DualStudy)" w:date="2023-05-02T11:51:00Z">
-        <w:r>
-          <w:t>_carts</w:t>
-        </w:r>
-      </w:ins>
-      <w:proofErr w:type="spellEnd"/>
+      <w:ins w:id="457" w:author="Kenner, Florian (DualStudy)" w:date="2023-05-02T14:25:00Z">
+        <w:r>
+          <w:t xml:space="preserve"> All of these necessary </w:t>
+        </w:r>
+      </w:ins>
+      <w:ins w:id="458" w:author="Kenner, Florian (DualStudy)" w:date="2023-05-02T14:26:00Z">
+        <w:r>
+          <w:t xml:space="preserve">functions to create side information about stock items get managed and called in the create stock function, which </w:t>
+        </w:r>
+      </w:ins>
+      <w:ins w:id="459" w:author="Kenner, Florian (DualStudy)" w:date="2023-05-02T14:29:00Z">
+        <w:r>
+          <w:t xml:space="preserve">calls the create storyline, </w:t>
+        </w:r>
+        <w:r>
+          <w:t xml:space="preserve">create collectable and create comment functions and procedures. </w:t>
+        </w:r>
+      </w:ins>
+      <w:ins w:id="460" w:author="Kenner, Florian (DualStudy)" w:date="2023-05-02T14:30:00Z">
+        <w:r>
+          <w:t>Furthermore,</w:t>
+        </w:r>
+      </w:ins>
+      <w:ins w:id="461" w:author="Kenner, Florian (DualStudy)" w:date="2023-05-02T14:29:00Z">
+        <w:r>
+          <w:t xml:space="preserve"> it creates the stock item itself a</w:t>
+        </w:r>
+      </w:ins>
+      <w:ins w:id="462" w:author="Kenner, Florian (DualStudy)" w:date="2023-05-02T14:30:00Z">
+        <w:r>
+          <w:t xml:space="preserve">nd </w:t>
+        </w:r>
+        <w:r>
+          <w:t>an entry in the storyline mappings if it doesn’t exist yet.</w:t>
+        </w:r>
+      </w:ins>
     </w:p>
     <w:p>
       <w:pPr>
@@ -11905,167 +11835,356 @@
         <w:spacing w:before="286" w:line="360" w:lineRule="auto"/>
         <w:ind w:left="160" w:right="114"/>
         <w:jc w:val="both"/>
-      </w:pPr>
-      <w:r>
-        <w:t>Does your design employ procedural extras such as database triggers (in PL/SQL</w:t>
-      </w:r>
-      <w:r>
-        <w:rPr>
-          <w:spacing w:val="-50"/>
-        </w:rPr>
-        <w:t xml:space="preserve"> </w:t>
-      </w:r>
-      <w:r>
-        <w:t>or</w:t>
-      </w:r>
-      <w:r>
-        <w:rPr>
-          <w:spacing w:val="1"/>
-        </w:rPr>
-        <w:t xml:space="preserve"> </w:t>
-      </w:r>
-      <w:r>
-        <w:t>the</w:t>
-      </w:r>
-      <w:r>
-        <w:rPr>
-          <w:spacing w:val="1"/>
-        </w:rPr>
-        <w:t xml:space="preserve"> </w:t>
-      </w:r>
-      <w:r>
-        <w:t>MySQL</w:t>
-      </w:r>
-      <w:r>
-        <w:rPr>
-          <w:spacing w:val="1"/>
-        </w:rPr>
-        <w:t xml:space="preserve"> </w:t>
-      </w:r>
-      <w:r>
-        <w:t>equivalent</w:t>
-      </w:r>
-      <w:r>
-        <w:rPr>
-          <w:spacing w:val="1"/>
-        </w:rPr>
-        <w:t xml:space="preserve"> </w:t>
-      </w:r>
-      <w:r>
-        <w:t>format)?</w:t>
-      </w:r>
-      <w:r>
-        <w:rPr>
-          <w:spacing w:val="1"/>
-        </w:rPr>
-        <w:t xml:space="preserve"> </w:t>
-      </w:r>
-      <w:r>
-        <w:t>If</w:t>
-      </w:r>
-      <w:r>
-        <w:rPr>
-          <w:spacing w:val="1"/>
-        </w:rPr>
-        <w:t xml:space="preserve"> </w:t>
-      </w:r>
-      <w:r>
-        <w:t>so,</w:t>
-      </w:r>
-      <w:r>
-        <w:rPr>
-          <w:spacing w:val="1"/>
-        </w:rPr>
-        <w:t xml:space="preserve"> </w:t>
-      </w:r>
-      <w:r>
-        <w:t>describe</w:t>
-      </w:r>
-      <w:r>
-        <w:rPr>
-          <w:spacing w:val="1"/>
-        </w:rPr>
-        <w:t xml:space="preserve"> </w:t>
-      </w:r>
-      <w:r>
-        <w:t>and</w:t>
-      </w:r>
-      <w:r>
-        <w:rPr>
-          <w:spacing w:val="1"/>
-        </w:rPr>
-        <w:t xml:space="preserve"> </w:t>
-      </w:r>
-      <w:r>
-        <w:t>motivate</w:t>
-      </w:r>
-      <w:r>
-        <w:rPr>
-          <w:spacing w:val="1"/>
-        </w:rPr>
-        <w:t xml:space="preserve"> </w:t>
-      </w:r>
-      <w:r>
-        <w:t>each.</w:t>
-      </w:r>
-      <w:r>
-        <w:rPr>
-          <w:spacing w:val="1"/>
-        </w:rPr>
-        <w:t xml:space="preserve"> </w:t>
-      </w:r>
-      <w:r>
-        <w:t>If</w:t>
-      </w:r>
-      <w:r>
-        <w:rPr>
-          <w:spacing w:val="1"/>
-        </w:rPr>
-        <w:t xml:space="preserve"> </w:t>
-      </w:r>
-      <w:r>
-        <w:t>your</w:t>
-      </w:r>
-      <w:r>
-        <w:rPr>
-          <w:spacing w:val="-50"/>
-        </w:rPr>
-        <w:t xml:space="preserve"> </w:t>
-      </w:r>
-      <w:r>
-        <w:t xml:space="preserve">design does </w:t>
-      </w:r>
-      <w:r>
-        <w:lastRenderedPageBreak/>
-        <w:t>not contain procedural extras, explain why, and say how you were</w:t>
-      </w:r>
-      <w:r>
-        <w:rPr>
-          <w:spacing w:val="1"/>
-        </w:rPr>
-        <w:t xml:space="preserve"> </w:t>
-      </w:r>
-      <w:r>
-        <w:t>able to do without these additions. Most projects have some scope for procedural</w:t>
-      </w:r>
-      <w:r>
-        <w:rPr>
-          <w:spacing w:val="-50"/>
-        </w:rPr>
-        <w:t xml:space="preserve"> </w:t>
-      </w:r>
-      <w:r>
-        <w:t>elements</w:t>
-      </w:r>
-      <w:r>
-        <w:rPr>
-          <w:spacing w:val="-1"/>
-        </w:rPr>
-        <w:t xml:space="preserve"> </w:t>
-      </w:r>
-      <w:r>
-        <w:t>(about 4 would be sufficient here).</w:t>
-      </w:r>
+        <w:rPr>
+          <w:ins w:id="463" w:author="Kenner, Florian (DualStudy)" w:date="2023-05-02T14:33:00Z"/>
+        </w:rPr>
+      </w:pPr>
+      <w:ins w:id="464" w:author="Kenner, Florian (DualStudy)" w:date="2023-05-02T14:30:00Z">
+        <w:r>
+          <w:t>Next on we have to procedures which function as antagonists to cr</w:t>
+        </w:r>
+      </w:ins>
+      <w:ins w:id="465" w:author="Kenner, Florian (DualStudy)" w:date="2023-05-02T14:31:00Z">
+        <w:r>
+          <w:t xml:space="preserve">eate and revert discounts. </w:t>
+        </w:r>
+        <w:r>
+          <w:t xml:space="preserve">Both of them take a discount percentage and apply / revert it either for all stock items or just a single item if a stock id is provided. </w:t>
+        </w:r>
+      </w:ins>
+      <w:ins w:id="466" w:author="Kenner, Florian (DualStudy)" w:date="2023-05-02T14:34:00Z">
+        <w:r>
+          <w:t xml:space="preserve">If this an idea is given, a check is performed whether the id actually </w:t>
+        </w:r>
+      </w:ins>
+      <w:ins w:id="467" w:author="Kenner, Florian (DualStudy)" w:date="2023-05-02T14:35:00Z">
+        <w:r>
+          <w:t>exists,</w:t>
+        </w:r>
+      </w:ins>
+      <w:ins w:id="468" w:author="Kenner, Florian (DualStudy)" w:date="2023-05-02T14:34:00Z">
+        <w:r>
+          <w:t xml:space="preserve"> and an error gets </w:t>
+        </w:r>
+        <w:r>
+          <w:t>signaled which this is not the cas</w:t>
+        </w:r>
+      </w:ins>
+      <w:ins w:id="469" w:author="Kenner, Florian (DualStudy)" w:date="2023-05-02T14:35:00Z">
+        <w:r>
+          <w:t xml:space="preserve">e. </w:t>
+        </w:r>
+      </w:ins>
+      <w:ins w:id="470" w:author="Kenner, Florian (DualStudy)" w:date="2023-05-02T14:32:00Z">
+        <w:r>
+          <w:t xml:space="preserve">This automates an otherwise often repeated step since discounts </w:t>
+        </w:r>
+        <w:r>
+          <w:lastRenderedPageBreak/>
+          <w:t xml:space="preserve">are one of the most often used </w:t>
+        </w:r>
+        <w:r>
+          <w:t xml:space="preserve">tool to </w:t>
+        </w:r>
+      </w:ins>
+      <w:ins w:id="471" w:author="Kenner, Florian (DualStudy)" w:date="2023-05-02T14:33:00Z">
+        <w:r>
+          <w:t>control prices and therefore demand and our stock.</w:t>
+        </w:r>
+      </w:ins>
+    </w:p>
+    <w:p>
+      <w:pPr>
+        <w:pStyle w:val="BodyText"/>
+        <w:spacing w:before="286" w:line="360" w:lineRule="auto"/>
+        <w:ind w:left="160" w:right="114"/>
+        <w:jc w:val="both"/>
+        <w:rPr>
+          <w:ins w:id="472" w:author="Kenner, Florian (DualStudy)" w:date="2023-05-02T14:38:00Z"/>
+        </w:rPr>
+      </w:pPr>
+      <w:ins w:id="473" w:author="Kenner, Florian (DualStudy)" w:date="2023-05-02T14:33:00Z">
+        <w:r>
+          <w:t>As the before mentioned functions</w:t>
+        </w:r>
+      </w:ins>
+      <w:ins w:id="474" w:author="Kenner, Florian (DualStudy)" w:date="2023-05-02T14:35:00Z">
+        <w:r>
+          <w:t xml:space="preserve">, the following function should provide a </w:t>
+        </w:r>
+        <w:r>
+          <w:t>simpler</w:t>
+        </w:r>
+        <w:r>
+          <w:t xml:space="preserve"> way to handle the </w:t>
+        </w:r>
+        <w:r>
+          <w:t>everyday</w:t>
+        </w:r>
+        <w:r>
+          <w:t xml:space="preserve"> tasks </w:t>
+        </w:r>
+        <w:r>
+          <w:t>when managing our database. The create p</w:t>
+        </w:r>
+      </w:ins>
+      <w:ins w:id="475" w:author="Kenner, Florian (DualStudy)" w:date="2023-05-02T14:36:00Z">
+        <w:r>
+          <w:t>urchase does exactly what its name suggests</w:t>
+        </w:r>
+        <w:r>
+          <w:t xml:space="preserve"> and </w:t>
+        </w:r>
+      </w:ins>
+      <w:ins w:id="476" w:author="Kenner, Florian (DualStudy)" w:date="2023-05-02T14:37:00Z">
+        <w:r>
+          <w:t xml:space="preserve">checks the same way as the other functions if a stock id and a customer id actually exist in our database. In the last step, the </w:t>
+        </w:r>
+      </w:ins>
+      <w:ins w:id="477" w:author="Kenner, Florian (DualStudy)" w:date="2023-05-02T14:38:00Z">
+        <w:r>
+          <w:t xml:space="preserve">availability of the sold item gets set to false. </w:t>
+        </w:r>
+      </w:ins>
+    </w:p>
+    <w:p>
+      <w:pPr>
+        <w:pStyle w:val="BodyText"/>
+        <w:spacing w:before="286" w:line="360" w:lineRule="auto"/>
+        <w:ind w:left="160" w:right="114"/>
+        <w:jc w:val="both"/>
+        <w:rPr>
+          <w:ins w:id="478" w:author="Kenner, Florian (DualStudy)" w:date="2023-05-02T14:38:00Z"/>
+        </w:rPr>
+      </w:pPr>
+      <w:ins w:id="479" w:author="Kenner, Florian (DualStudy)" w:date="2023-05-02T14:38:00Z">
+        <w:r>
+          <w:t xml:space="preserve">The last procedure is both for practical </w:t>
+        </w:r>
+      </w:ins>
+      <w:ins w:id="480" w:author="Kenner, Florian (DualStudy)" w:date="2023-05-02T14:39:00Z">
+        <w:r>
+          <w:t>real-world</w:t>
+        </w:r>
+      </w:ins>
+      <w:ins w:id="481" w:author="Kenner, Florian (DualStudy)" w:date="2023-05-02T14:38:00Z">
+        <w:r>
+          <w:t xml:space="preserve"> use, as well as demonstration purposes. </w:t>
+        </w:r>
+      </w:ins>
+      <w:ins w:id="482" w:author="Kenner, Florian (DualStudy)" w:date="2023-05-02T14:39:00Z">
+        <w:r>
+          <w:t>It functions completely automatically and shows</w:t>
+        </w:r>
+      </w:ins>
+      <w:ins w:id="483" w:author="Kenner, Florian (DualStudy)" w:date="2023-05-02T14:40:00Z">
+        <w:r>
+          <w:t xml:space="preserve"> how automation like these can help maintaining </w:t>
+        </w:r>
+        <w:r>
+          <w:t xml:space="preserve">the database and making life easier for the employees of excelsior. Every time a new item is sold, </w:t>
+        </w:r>
+        <w:r>
+          <w:t xml:space="preserve">it appears in the sold </w:t>
+        </w:r>
+      </w:ins>
+      <w:ins w:id="484" w:author="Kenner, Florian (DualStudy)" w:date="2023-05-02T14:41:00Z">
+        <w:r>
+          <w:t>stock view and triggers this procedure. The</w:t>
+        </w:r>
+      </w:ins>
+      <w:ins w:id="485" w:author="Kenner, Florian (DualStudy)" w:date="2023-05-02T14:42:00Z">
+        <w:r>
+          <w:t xml:space="preserve"> procedure sets the </w:t>
+        </w:r>
+        <w:r>
+          <w:t xml:space="preserve">availability of the item to false and deletes it from every other shopping cart to make sure that it </w:t>
+        </w:r>
+      </w:ins>
+      <w:ins w:id="486" w:author="Kenner, Florian (DualStudy)" w:date="2023-05-02T14:43:00Z">
+        <w:r>
+          <w:t>can’t</w:t>
+        </w:r>
+      </w:ins>
+      <w:ins w:id="487" w:author="Kenner, Florian (DualStudy)" w:date="2023-05-02T14:42:00Z">
+        <w:r>
+          <w:t xml:space="preserve"> be bought multiple times</w:t>
+        </w:r>
+      </w:ins>
+      <w:ins w:id="488" w:author="Kenner, Florian (DualStudy)" w:date="2023-05-02T14:43:00Z">
+        <w:r>
+          <w:t>.</w:t>
+        </w:r>
+      </w:ins>
+    </w:p>
+    <w:p>
+      <w:pPr>
+        <w:pStyle w:val="BodyText"/>
+        <w:spacing w:before="286" w:line="360" w:lineRule="auto"/>
+        <w:ind w:left="160" w:right="114"/>
+        <w:jc w:val="both"/>
+        <w:rPr>
+          <w:del w:id="489" w:author="Kenner, Florian (DualStudy)" w:date="2023-05-02T14:43:00Z"/>
+        </w:rPr>
+      </w:pPr>
+      <w:del w:id="490" w:author="Kenner, Florian (DualStudy)" w:date="2023-05-02T14:43:00Z">
+        <w:r>
+          <w:delText>Does your design employ procedural extras such as database triggers (in PL/SQL</w:delText>
+        </w:r>
+        <w:r>
+          <w:rPr>
+            <w:spacing w:val="-50"/>
+          </w:rPr>
+          <w:delText xml:space="preserve"> </w:delText>
+        </w:r>
+        <w:r>
+          <w:delText>or</w:delText>
+        </w:r>
+        <w:r>
+          <w:rPr>
+            <w:spacing w:val="1"/>
+          </w:rPr>
+          <w:delText xml:space="preserve"> </w:delText>
+        </w:r>
+        <w:r>
+          <w:delText>the</w:delText>
+        </w:r>
+        <w:r>
+          <w:rPr>
+            <w:spacing w:val="1"/>
+          </w:rPr>
+          <w:delText xml:space="preserve"> </w:delText>
+        </w:r>
+        <w:r>
+          <w:delText>MySQL</w:delText>
+        </w:r>
+        <w:r>
+          <w:rPr>
+            <w:spacing w:val="1"/>
+          </w:rPr>
+          <w:delText xml:space="preserve"> </w:delText>
+        </w:r>
+        <w:r>
+          <w:delText>equivalent</w:delText>
+        </w:r>
+        <w:r>
+          <w:rPr>
+            <w:spacing w:val="1"/>
+          </w:rPr>
+          <w:delText xml:space="preserve"> </w:delText>
+        </w:r>
+        <w:r>
+          <w:delText>format)?</w:delText>
+        </w:r>
+        <w:r>
+          <w:rPr>
+            <w:spacing w:val="1"/>
+          </w:rPr>
+          <w:delText xml:space="preserve"> </w:delText>
+        </w:r>
+        <w:r>
+          <w:delText>If</w:delText>
+        </w:r>
+        <w:r>
+          <w:rPr>
+            <w:spacing w:val="1"/>
+          </w:rPr>
+          <w:delText xml:space="preserve"> </w:delText>
+        </w:r>
+        <w:r>
+          <w:delText>so,</w:delText>
+        </w:r>
+        <w:r>
+          <w:rPr>
+            <w:spacing w:val="1"/>
+          </w:rPr>
+          <w:delText xml:space="preserve"> </w:delText>
+        </w:r>
+        <w:r>
+          <w:delText>describe</w:delText>
+        </w:r>
+        <w:r>
+          <w:rPr>
+            <w:spacing w:val="1"/>
+          </w:rPr>
+          <w:delText xml:space="preserve"> </w:delText>
+        </w:r>
+        <w:r>
+          <w:delText>and</w:delText>
+        </w:r>
+        <w:r>
+          <w:rPr>
+            <w:spacing w:val="1"/>
+          </w:rPr>
+          <w:delText xml:space="preserve"> </w:delText>
+        </w:r>
+        <w:r>
+          <w:delText>motivate</w:delText>
+        </w:r>
+        <w:r>
+          <w:rPr>
+            <w:spacing w:val="1"/>
+          </w:rPr>
+          <w:delText xml:space="preserve"> </w:delText>
+        </w:r>
+        <w:r>
+          <w:delText>each.</w:delText>
+        </w:r>
+        <w:r>
+          <w:rPr>
+            <w:spacing w:val="1"/>
+          </w:rPr>
+          <w:delText xml:space="preserve"> </w:delText>
+        </w:r>
+        <w:r>
+          <w:delText>If</w:delText>
+        </w:r>
+        <w:r>
+          <w:rPr>
+            <w:spacing w:val="1"/>
+          </w:rPr>
+          <w:delText xml:space="preserve"> </w:delText>
+        </w:r>
+        <w:r>
+          <w:delText>your</w:delText>
+        </w:r>
+        <w:r>
+          <w:rPr>
+            <w:spacing w:val="-50"/>
+          </w:rPr>
+          <w:delText xml:space="preserve"> </w:delText>
+        </w:r>
+        <w:r>
+          <w:delText>design does not contain procedural extras, explain why, and say how you were</w:delText>
+        </w:r>
+        <w:r>
+          <w:rPr>
+            <w:spacing w:val="1"/>
+          </w:rPr>
+          <w:delText xml:space="preserve"> </w:delText>
+        </w:r>
+        <w:r>
+          <w:delText>able to do without these additions. Most projects have some scope for procedural</w:delText>
+        </w:r>
+        <w:r>
+          <w:rPr>
+            <w:spacing w:val="-50"/>
+          </w:rPr>
+          <w:delText xml:space="preserve"> </w:delText>
+        </w:r>
+        <w:r>
+          <w:delText>elements</w:delText>
+        </w:r>
+        <w:r>
+          <w:rPr>
+            <w:spacing w:val="-1"/>
+          </w:rPr>
+          <w:delText xml:space="preserve"> </w:delText>
+        </w:r>
+        <w:r>
+          <w:delText>(about 4 would be sufficient here).</w:delText>
+        </w:r>
+      </w:del>
     </w:p>
     <w:p>
       <w:pPr>
@@ -12090,6 +12209,9 @@
           <w:tab w:val="left" w:pos="453"/>
         </w:tabs>
         <w:spacing w:before="82"/>
+        <w:rPr>
+          <w:del w:id="491" w:author="Kenner, Florian (DualStudy)" w:date="2023-05-02T15:40:00Z"/>
+        </w:rPr>
       </w:pPr>
       <w:r>
         <w:lastRenderedPageBreak/>
@@ -12140,6 +12262,30 @@
       <w:r>
         <w:t>Action</w:t>
       </w:r>
+    </w:p>
+    <w:p>
+      <w:pPr>
+        <w:pStyle w:val="Heading1"/>
+        <w:numPr>
+          <w:ilvl w:val="0"/>
+          <w:numId w:val="3"/>
+        </w:numPr>
+        <w:tabs>
+          <w:tab w:val="left" w:pos="453"/>
+        </w:tabs>
+        <w:spacing w:before="82"/>
+        <w:rPr>
+          <w:ins w:id="492" w:author="Kenner, Florian (DualStudy)" w:date="2023-05-02T15:40:00Z"/>
+        </w:rPr>
+        <w:pPrChange w:id="493" w:author="Kenner, Florian (DualStudy)" w:date="2023-05-02T15:40:00Z">
+          <w:pPr>
+            <w:pStyle w:val="BodyText"/>
+            <w:spacing w:before="286" w:line="360" w:lineRule="auto"/>
+            <w:ind w:left="160" w:right="115"/>
+            <w:jc w:val="both"/>
+          </w:pPr>
+        </w:pPrChange>
+      </w:pPr>
     </w:p>
     <w:p>
       <w:pPr>
@@ -12147,147 +12293,950 @@
         <w:spacing w:before="286" w:line="360" w:lineRule="auto"/>
         <w:ind w:left="160" w:right="115"/>
         <w:jc w:val="both"/>
-      </w:pPr>
-      <w:r>
-        <w:t>Your database will provide a structure for the data in an application and a means</w:t>
-      </w:r>
-      <w:r>
-        <w:rPr>
-          <w:spacing w:val="-50"/>
-        </w:rPr>
-        <w:t xml:space="preserve"> </w:t>
-      </w:r>
-      <w:r>
-        <w:t>of accessing and viewing that data. In this section show us the database in action,</w:t>
-      </w:r>
-      <w:r>
-        <w:rPr>
-          <w:spacing w:val="-50"/>
-        </w:rPr>
-        <w:t xml:space="preserve"> </w:t>
-      </w:r>
-      <w:r>
-        <w:t>by providing sample queries and their outputs (please do not provide large data</w:t>
-      </w:r>
-      <w:r>
-        <w:rPr>
-          <w:spacing w:val="1"/>
-        </w:rPr>
-        <w:t xml:space="preserve"> </w:t>
-      </w:r>
-      <w:r>
-        <w:t>sets as outputs; summarize as appropriate). Provide specific queries to test on</w:t>
-      </w:r>
-      <w:r>
-        <w:rPr>
-          <w:spacing w:val="1"/>
-        </w:rPr>
-        <w:t xml:space="preserve"> </w:t>
-      </w:r>
-      <w:r>
-        <w:t>your database and tell us what those queries provide to the application. Use your</w:t>
-      </w:r>
-      <w:r>
-        <w:rPr>
-          <w:spacing w:val="-50"/>
-        </w:rPr>
-        <w:t xml:space="preserve"> </w:t>
-      </w:r>
-      <w:r>
-        <w:t>existing database as the basis for your queries. If a query makes reference to any</w:t>
-      </w:r>
-      <w:r>
-        <w:rPr>
-          <w:spacing w:val="1"/>
-        </w:rPr>
-        <w:t xml:space="preserve"> </w:t>
-      </w:r>
-      <w:r>
-        <w:t>additional</w:t>
-      </w:r>
-      <w:r>
-        <w:rPr>
-          <w:spacing w:val="-1"/>
-        </w:rPr>
-        <w:t xml:space="preserve"> </w:t>
-      </w:r>
-      <w:r>
-        <w:t>tables then provide example rows of</w:t>
-      </w:r>
-      <w:r>
-        <w:rPr>
-          <w:spacing w:val="-2"/>
-        </w:rPr>
-        <w:t xml:space="preserve"> </w:t>
-      </w:r>
-      <w:r>
-        <w:t>this table in section 3.</w:t>
-      </w:r>
-    </w:p>
-    <w:p>
-      <w:pPr>
-        <w:pStyle w:val="BodyText"/>
-        <w:spacing w:before="118" w:line="360" w:lineRule="auto"/>
-        <w:ind w:left="160" w:right="117"/>
+        <w:rPr>
+          <w:ins w:id="494" w:author="Kenner, Florian (DualStudy)" w:date="2023-05-02T15:48:00Z"/>
+        </w:rPr>
+      </w:pPr>
+      <w:ins w:id="495" w:author="Kenner, Florian (DualStudy)" w:date="2023-05-02T15:40:00Z">
+        <w:r>
+          <w:t xml:space="preserve">Out first query is a simple yet meaningful way to present how customers can browse our </w:t>
+        </w:r>
+        <w:r>
+          <w:t>database using filters such as price, condition, storyline and</w:t>
+        </w:r>
+      </w:ins>
+      <w:ins w:id="496" w:author="Kenner, Florian (DualStudy)" w:date="2023-05-02T15:41:00Z">
+        <w:r>
+          <w:t xml:space="preserve"> </w:t>
+        </w:r>
+        <w:r>
+          <w:t xml:space="preserve">creators of a collectable to find their desired product. </w:t>
+        </w:r>
+      </w:ins>
+      <w:ins w:id="497" w:author="Kenner, Florian (DualStudy)" w:date="2023-05-02T15:46:00Z">
+        <w:r>
+          <w:t xml:space="preserve"> This </w:t>
+        </w:r>
+        <w:r>
+          <w:t xml:space="preserve">application of filters and ordering </w:t>
+        </w:r>
+        <w:r>
+          <w:t>is a part of most online shopping experiences</w:t>
+        </w:r>
+      </w:ins>
+      <w:ins w:id="498" w:author="Kenner, Florian (DualStudy)" w:date="2023-05-02T15:47:00Z">
+        <w:r>
+          <w:t>, which definitely has to be provided in our online shop as well:</w:t>
+        </w:r>
+      </w:ins>
+    </w:p>
+    <w:p>
+      <w:pPr>
+        <w:pStyle w:val="BodyText"/>
+        <w:spacing w:before="286" w:line="360" w:lineRule="auto"/>
+        <w:ind w:left="160" w:right="115"/>
+        <w:jc w:val="center"/>
+        <w:rPr>
+          <w:ins w:id="499" w:author="Kenner, Florian (DualStudy)" w:date="2023-05-02T16:02:00Z"/>
+          <w:sz w:val="20"/>
+          <w:szCs w:val="20"/>
+          <w:rPrChange w:id="500" w:author="Kenner, Florian (DualStudy)" w:date="2023-05-02T16:03:00Z">
+            <w:rPr>
+              <w:ins w:id="501" w:author="Kenner, Florian (DualStudy)" w:date="2023-05-02T16:02:00Z"/>
+            </w:rPr>
+          </w:rPrChange>
+        </w:rPr>
+        <w:pPrChange w:id="502" w:author="Kenner, Florian (DualStudy)" w:date="2023-05-02T16:03:00Z">
+          <w:pPr>
+            <w:pStyle w:val="BodyText"/>
+            <w:spacing w:before="286" w:line="360" w:lineRule="auto"/>
+            <w:ind w:left="160" w:right="115"/>
+            <w:jc w:val="both"/>
+          </w:pPr>
+        </w:pPrChange>
+      </w:pPr>
+      <w:ins w:id="503" w:author="Kenner, Florian (DualStudy)" w:date="2023-05-02T16:03:00Z">
+        <w:r>
+          <w:rPr>
+            <w:sz w:val="20"/>
+            <w:szCs w:val="20"/>
+          </w:rPr>
+          <w:t>Figure 8: query 1 – filtered stock</w:t>
+        </w:r>
+      </w:ins>
+    </w:p>
+    <w:p>
+      <w:pPr>
+        <w:pStyle w:val="BodyText"/>
+        <w:spacing w:before="286" w:line="360" w:lineRule="auto"/>
+        <w:ind w:left="160" w:right="115"/>
         <w:jc w:val="both"/>
-      </w:pPr>
-      <w:r>
-        <w:t>You may use screenshots here but do not overfill your report with screenshots.</w:t>
-      </w:r>
-      <w:r>
-        <w:rPr>
-          <w:spacing w:val="1"/>
-        </w:rPr>
-        <w:t xml:space="preserve"> </w:t>
-      </w:r>
-      <w:r>
-        <w:t>Ensure that there is a cohesive argument expressed in the text of the report and</w:t>
-      </w:r>
-      <w:r>
-        <w:rPr>
-          <w:spacing w:val="1"/>
-        </w:rPr>
-        <w:t xml:space="preserve"> </w:t>
-      </w:r>
-      <w:r>
-        <w:t>that it is not simply a bag of diagrams and queries and screenshots. When you</w:t>
-      </w:r>
-      <w:r>
-        <w:rPr>
-          <w:spacing w:val="1"/>
-        </w:rPr>
-        <w:t xml:space="preserve"> </w:t>
-      </w:r>
-      <w:r>
-        <w:t>include</w:t>
-      </w:r>
-      <w:r>
-        <w:rPr>
-          <w:spacing w:val="-1"/>
-        </w:rPr>
-        <w:t xml:space="preserve"> </w:t>
-      </w:r>
-      <w:r>
-        <w:t>images, make sure they</w:t>
-      </w:r>
-      <w:r>
-        <w:rPr>
-          <w:spacing w:val="-1"/>
-        </w:rPr>
-        <w:t xml:space="preserve"> </w:t>
-      </w:r>
-      <w:r>
-        <w:t>are readable and actually</w:t>
-      </w:r>
-      <w:r>
-        <w:rPr>
-          <w:spacing w:val="-1"/>
-        </w:rPr>
-        <w:t xml:space="preserve"> </w:t>
-      </w:r>
-      <w:r>
-        <w:t>add to the discussion.</w:t>
-      </w:r>
+        <w:rPr>
+          <w:ins w:id="504" w:author="Kenner, Florian (DualStudy)" w:date="2023-05-02T16:02:00Z"/>
+        </w:rPr>
+      </w:pPr>
+      <w:ins w:id="505" w:author="Kenner, Florian (DualStudy)" w:date="2023-05-02T15:48:00Z">
+        <w:r>
+          <w:drawing>
+            <wp:anchor distT="0" distB="0" distL="114300" distR="114300" simplePos="0" relativeHeight="251667456" behindDoc="0" locked="0" layoutInCell="1" allowOverlap="1" wp14:anchorId="1BF9E5E3" wp14:editId="2C7AFBE1">
+              <wp:simplePos x="0" y="0"/>
+              <wp:positionH relativeFrom="column">
+                <wp:posOffset>101600</wp:posOffset>
+              </wp:positionH>
+              <wp:positionV relativeFrom="page">
+                <wp:posOffset>2826327</wp:posOffset>
+              </wp:positionV>
+              <wp:extent cx="5448300" cy="765175"/>
+              <wp:effectExtent l="0" t="0" r="0" b="0"/>
+              <wp:wrapTopAndBottom/>
+              <wp:docPr id="4" name="Picture 4"/>
+              <wp:cNvGraphicFramePr>
+                <a:graphicFrameLocks xmlns:a="http://schemas.openxmlformats.org/drawingml/2006/main" noChangeAspect="1"/>
+              </wp:cNvGraphicFramePr>
+              <a:graphic xmlns:a="http://schemas.openxmlformats.org/drawingml/2006/main">
+                <a:graphicData uri="http://schemas.openxmlformats.org/drawingml/2006/picture">
+                  <pic:pic xmlns:pic="http://schemas.openxmlformats.org/drawingml/2006/picture">
+                    <pic:nvPicPr>
+                      <pic:cNvPr id="1" name=""/>
+                      <pic:cNvPicPr/>
+                    </pic:nvPicPr>
+                    <pic:blipFill>
+                      <a:blip r:embed="rId17" cstate="print">
+                        <a:extLst>
+                          <a:ext uri="{28A0092B-C50C-407E-A947-70E740481C1C}">
+                            <a14:useLocalDpi xmlns:a14="http://schemas.microsoft.com/office/drawing/2010/main" val="0"/>
+                          </a:ext>
+                        </a:extLst>
+                      </a:blip>
+                      <a:stretch>
+                        <a:fillRect/>
+                      </a:stretch>
+                    </pic:blipFill>
+                    <pic:spPr>
+                      <a:xfrm>
+                        <a:off x="0" y="0"/>
+                        <a:ext cx="5448300" cy="765175"/>
+                      </a:xfrm>
+                      <a:prstGeom prst="rect">
+                        <a:avLst/>
+                      </a:prstGeom>
+                    </pic:spPr>
+                  </pic:pic>
+                </a:graphicData>
+              </a:graphic>
+            </wp:anchor>
+          </w:drawing>
+        </w:r>
+      </w:ins>
+      <w:ins w:id="506" w:author="Kenner, Florian (DualStudy)" w:date="2023-05-02T15:49:00Z">
+        <w:r>
+          <w:t xml:space="preserve">In example, this query provides us </w:t>
+        </w:r>
+        <w:r>
+          <w:t xml:space="preserve">with all cold collectables on which </w:t>
+        </w:r>
+      </w:ins>
+      <w:ins w:id="507" w:author="Kenner, Florian (DualStudy)" w:date="2023-05-02T15:50:00Z">
+        <w:r>
+          <w:t>S</w:t>
+        </w:r>
+      </w:ins>
+      <w:ins w:id="508" w:author="Kenner, Florian (DualStudy)" w:date="2023-05-02T15:49:00Z">
+        <w:r>
+          <w:t xml:space="preserve">tan </w:t>
+        </w:r>
+      </w:ins>
+      <w:ins w:id="509" w:author="Kenner, Florian (DualStudy)" w:date="2023-05-02T15:50:00Z">
+        <w:r>
+          <w:t>L</w:t>
+        </w:r>
+      </w:ins>
+      <w:ins w:id="510" w:author="Kenner, Florian (DualStudy)" w:date="2023-05-02T15:49:00Z">
+        <w:r>
+          <w:t>ee worked. This was obtained by joining</w:t>
+        </w:r>
+      </w:ins>
+      <w:ins w:id="511" w:author="Kenner, Florian (DualStudy)" w:date="2023-05-02T15:50:00Z">
+        <w:r>
+          <w:t xml:space="preserve"> our available stock with the feature work table and </w:t>
+        </w:r>
+        <w:r>
+          <w:t>setting the filter that the person id had to match Stan Lee’s.</w:t>
+        </w:r>
+      </w:ins>
+      <w:ins w:id="512" w:author="Kenner, Florian (DualStudy)" w:date="2023-05-02T15:51:00Z">
+        <w:r>
+          <w:t xml:space="preserve"> Further </w:t>
+        </w:r>
+        <w:r>
+          <w:t xml:space="preserve">filtering and sorting of our stock will not be displayed in this project paper since it provides nothing new. As </w:t>
+        </w:r>
+      </w:ins>
+      <w:ins w:id="513" w:author="Kenner, Florian (DualStudy)" w:date="2023-05-02T15:52:00Z">
+        <w:r>
+          <w:t xml:space="preserve">seen, the foundation is there and </w:t>
+        </w:r>
+        <w:r>
+          <w:t>displaying only the desired information for a customer can easily be done.</w:t>
+        </w:r>
+      </w:ins>
+    </w:p>
+    <w:p>
+      <w:pPr>
+        <w:pStyle w:val="BodyText"/>
+        <w:spacing w:before="286" w:line="360" w:lineRule="auto"/>
+        <w:ind w:left="160" w:right="115"/>
+        <w:jc w:val="both"/>
+        <w:rPr>
+          <w:ins w:id="514" w:author="Kenner, Florian (DualStudy)" w:date="2023-05-02T16:02:00Z"/>
+        </w:rPr>
+      </w:pPr>
+      <w:ins w:id="515" w:author="Kenner, Florian (DualStudy)" w:date="2023-05-02T16:01:00Z">
+        <w:r>
+          <w:drawing>
+            <wp:anchor distT="0" distB="0" distL="114300" distR="114300" simplePos="0" relativeHeight="251668480" behindDoc="0" locked="0" layoutInCell="1" allowOverlap="1" wp14:anchorId="2E5877C5" wp14:editId="0914ACB2">
+              <wp:simplePos x="0" y="0"/>
+              <wp:positionH relativeFrom="column">
+                <wp:posOffset>-2367</wp:posOffset>
+              </wp:positionH>
+              <wp:positionV relativeFrom="page">
+                <wp:posOffset>7383550</wp:posOffset>
+              </wp:positionV>
+              <wp:extent cx="5448300" cy="1402080"/>
+              <wp:effectExtent l="0" t="0" r="0" b="7620"/>
+              <wp:wrapTopAndBottom/>
+              <wp:docPr id="10" name="Picture 10"/>
+              <wp:cNvGraphicFramePr>
+                <a:graphicFrameLocks xmlns:a="http://schemas.openxmlformats.org/drawingml/2006/main" noChangeAspect="1"/>
+              </wp:cNvGraphicFramePr>
+              <a:graphic xmlns:a="http://schemas.openxmlformats.org/drawingml/2006/main">
+                <a:graphicData uri="http://schemas.openxmlformats.org/drawingml/2006/picture">
+                  <pic:pic xmlns:pic="http://schemas.openxmlformats.org/drawingml/2006/picture">
+                    <pic:nvPicPr>
+                      <pic:cNvPr id="1" name=""/>
+                      <pic:cNvPicPr/>
+                    </pic:nvPicPr>
+                    <pic:blipFill>
+                      <a:blip r:embed="rId18" cstate="print">
+                        <a:extLst>
+                          <a:ext uri="{28A0092B-C50C-407E-A947-70E740481C1C}">
+                            <a14:useLocalDpi xmlns:a14="http://schemas.microsoft.com/office/drawing/2010/main" val="0"/>
+                          </a:ext>
+                        </a:extLst>
+                      </a:blip>
+                      <a:stretch>
+                        <a:fillRect/>
+                      </a:stretch>
+                    </pic:blipFill>
+                    <pic:spPr>
+                      <a:xfrm>
+                        <a:off x="0" y="0"/>
+                        <a:ext cx="5448300" cy="1402080"/>
+                      </a:xfrm>
+                      <a:prstGeom prst="rect">
+                        <a:avLst/>
+                      </a:prstGeom>
+                    </pic:spPr>
+                  </pic:pic>
+                </a:graphicData>
+              </a:graphic>
+            </wp:anchor>
+          </w:drawing>
+        </w:r>
+      </w:ins>
+      <w:ins w:id="516" w:author="Kenner, Florian (DualStudy)" w:date="2023-05-02T16:02:00Z">
+        <w:r>
+          <w:t xml:space="preserve">The following query </w:t>
+        </w:r>
+        <w:r>
+          <w:t xml:space="preserve">is a brief overview of </w:t>
+        </w:r>
+      </w:ins>
+      <w:ins w:id="517" w:author="Kenner, Florian (DualStudy)" w:date="2023-05-02T16:03:00Z">
+        <w:r>
+          <w:t xml:space="preserve">the interaction of textual condition and numeric condition. It shows </w:t>
+        </w:r>
+      </w:ins>
+      <w:ins w:id="518" w:author="Kenner, Florian (DualStudy)" w:date="2023-05-02T16:04:00Z">
+        <w:r>
+          <w:t xml:space="preserve">each textual condition and </w:t>
+        </w:r>
+        <w:r>
+          <w:t xml:space="preserve">in which range of numerical conditions a copy </w:t>
+        </w:r>
+      </w:ins>
+      <w:ins w:id="519" w:author="Kenner, Florian (DualStudy)" w:date="2023-05-02T16:05:00Z">
+        <w:r>
+          <w:t>must</w:t>
+        </w:r>
+      </w:ins>
+      <w:ins w:id="520" w:author="Kenner, Florian (DualStudy)" w:date="2023-05-02T16:04:00Z">
+        <w:r>
+          <w:t xml:space="preserve"> be to get that rating. Furthermore, provides </w:t>
+        </w:r>
+      </w:ins>
+      <w:ins w:id="521" w:author="Kenner, Florian (DualStudy)" w:date="2023-05-02T16:05:00Z">
+        <w:r>
+          <w:t>a detailed condition of the damage an item can have at maximum to be in that range.</w:t>
+        </w:r>
+      </w:ins>
+    </w:p>
+    <w:p>
+      <w:pPr>
+        <w:pStyle w:val="BodyText"/>
+        <w:spacing w:before="286" w:line="360" w:lineRule="auto"/>
+        <w:ind w:left="160" w:right="115"/>
+        <w:jc w:val="center"/>
+        <w:rPr>
+          <w:ins w:id="522" w:author="Kenner, Florian (DualStudy)" w:date="2023-05-02T16:06:00Z"/>
+          <w:sz w:val="20"/>
+          <w:szCs w:val="20"/>
+        </w:rPr>
+      </w:pPr>
+      <w:ins w:id="523" w:author="Kenner, Florian (DualStudy)" w:date="2023-05-02T16:05:00Z">
+        <w:r>
+          <w:rPr>
+            <w:sz w:val="20"/>
+            <w:szCs w:val="20"/>
+          </w:rPr>
+          <w:t>Figure 9: query 2 – condition r</w:t>
+        </w:r>
+      </w:ins>
+      <w:ins w:id="524" w:author="Kenner, Florian (DualStudy)" w:date="2023-05-02T16:06:00Z">
+        <w:r>
+          <w:rPr>
+            <w:sz w:val="20"/>
+            <w:szCs w:val="20"/>
+          </w:rPr>
+          <w:t>anges and criteria</w:t>
+        </w:r>
+      </w:ins>
+    </w:p>
+    <w:p>
+      <w:pPr>
+        <w:pStyle w:val="BodyText"/>
+        <w:spacing w:before="286" w:line="360" w:lineRule="auto"/>
+        <w:ind w:left="160" w:right="115"/>
+        <w:jc w:val="both"/>
+        <w:rPr>
+          <w:ins w:id="525" w:author="Kenner, Florian (DualStudy)" w:date="2023-05-02T16:09:00Z"/>
+        </w:rPr>
+      </w:pPr>
+      <w:ins w:id="526" w:author="Kenner, Florian (DualStudy)" w:date="2023-05-02T16:06:00Z">
+        <w:r>
+          <w:rPr>
+            <w:rPrChange w:id="527" w:author="Kenner, Florian (DualStudy)" w:date="2023-05-02T16:06:00Z">
+              <w:rPr>
+                <w:sz w:val="22"/>
+                <w:szCs w:val="22"/>
+              </w:rPr>
+            </w:rPrChange>
+          </w:rPr>
+          <w:t xml:space="preserve">This was </w:t>
+        </w:r>
+        <w:r>
+          <w:t xml:space="preserve">achieved by joining the </w:t>
+        </w:r>
+        <w:r>
+          <w:t>conditions with their descriptions</w:t>
+        </w:r>
+        <w:r>
+          <w:t xml:space="preserve">, grouping by </w:t>
+        </w:r>
+      </w:ins>
+      <w:ins w:id="528" w:author="Kenner, Florian (DualStudy)" w:date="2023-05-02T16:07:00Z">
+        <w:r>
+          <w:t>textual condition and displaying the maximum and minimum numerical rating.</w:t>
+        </w:r>
+        <w:r>
+          <w:t xml:space="preserve"> </w:t>
+        </w:r>
+        <w:r>
+          <w:lastRenderedPageBreak/>
+          <w:t xml:space="preserve">The displayed information can be for the fans as well as for the staff when introduced to the topic of </w:t>
+        </w:r>
+      </w:ins>
+      <w:ins w:id="529" w:author="Kenner, Florian (DualStudy)" w:date="2023-05-02T16:08:00Z">
+        <w:r>
+          <w:t xml:space="preserve">collecting comic books and graphic novels. It makes no sense to create this as a view since there </w:t>
+        </w:r>
+      </w:ins>
+      <w:ins w:id="530" w:author="Kenner, Florian (DualStudy)" w:date="2023-05-02T16:09:00Z">
+        <w:r>
+          <w:t>won’t</w:t>
+        </w:r>
+      </w:ins>
+      <w:ins w:id="531" w:author="Kenner, Florian (DualStudy)" w:date="2023-05-02T16:08:00Z">
+        <w:r>
+          <w:t xml:space="preserve"> be any further querying and specifying of the dis</w:t>
+        </w:r>
+      </w:ins>
+      <w:ins w:id="532" w:author="Kenner, Florian (DualStudy)" w:date="2023-05-02T16:09:00Z">
+        <w:r>
+          <w:t>played information.</w:t>
+        </w:r>
+      </w:ins>
+    </w:p>
+    <w:p>
+      <w:pPr>
+        <w:pStyle w:val="BodyText"/>
+        <w:spacing w:before="286" w:line="360" w:lineRule="auto"/>
+        <w:ind w:left="160" w:right="115"/>
+        <w:jc w:val="both"/>
+        <w:rPr>
+          <w:ins w:id="533" w:author="Kenner, Florian (DualStudy)" w:date="2023-05-02T15:52:00Z"/>
+        </w:rPr>
+      </w:pPr>
+      <w:ins w:id="534" w:author="Kenner, Florian (DualStudy)" w:date="2023-05-02T16:15:00Z">
+        <w:r>
+          <w:drawing>
+            <wp:anchor distT="0" distB="0" distL="114300" distR="114300" simplePos="0" relativeHeight="251669504" behindDoc="0" locked="0" layoutInCell="1" allowOverlap="1" wp14:anchorId="5CEAD7ED" wp14:editId="5E0B6C24">
+              <wp:simplePos x="0" y="0"/>
+              <wp:positionH relativeFrom="column">
+                <wp:posOffset>454660</wp:posOffset>
+              </wp:positionH>
+              <wp:positionV relativeFrom="page">
+                <wp:posOffset>3012902</wp:posOffset>
+              </wp:positionV>
+              <wp:extent cx="4554855" cy="781685"/>
+              <wp:effectExtent l="0" t="0" r="0" b="0"/>
+              <wp:wrapTopAndBottom/>
+              <wp:docPr id="11" name="Picture 11"/>
+              <wp:cNvGraphicFramePr>
+                <a:graphicFrameLocks xmlns:a="http://schemas.openxmlformats.org/drawingml/2006/main" noChangeAspect="1"/>
+              </wp:cNvGraphicFramePr>
+              <a:graphic xmlns:a="http://schemas.openxmlformats.org/drawingml/2006/main">
+                <a:graphicData uri="http://schemas.openxmlformats.org/drawingml/2006/picture">
+                  <pic:pic xmlns:pic="http://schemas.openxmlformats.org/drawingml/2006/picture">
+                    <pic:nvPicPr>
+                      <pic:cNvPr id="1" name=""/>
+                      <pic:cNvPicPr/>
+                    </pic:nvPicPr>
+                    <pic:blipFill rotWithShape="1">
+                      <a:blip r:embed="rId19">
+                        <a:extLst>
+                          <a:ext uri="{28A0092B-C50C-407E-A947-70E740481C1C}">
+                            <a14:useLocalDpi xmlns:a14="http://schemas.microsoft.com/office/drawing/2010/main" val="0"/>
+                          </a:ext>
+                        </a:extLst>
+                      </a:blip>
+                      <a:srcRect t="8135" b="-1"/>
+                      <a:stretch/>
+                    </pic:blipFill>
+                    <pic:spPr bwMode="auto">
+                      <a:xfrm>
+                        <a:off x="0" y="0"/>
+                        <a:ext cx="4554855" cy="781685"/>
+                      </a:xfrm>
+                      <a:prstGeom prst="rect">
+                        <a:avLst/>
+                      </a:prstGeom>
+                      <a:ln>
+                        <a:noFill/>
+                      </a:ln>
+                      <a:extLst>
+                        <a:ext uri="{53640926-AAD7-44D8-BBD7-CCE9431645EC}">
+                          <a14:shadowObscured xmlns:a14="http://schemas.microsoft.com/office/drawing/2010/main"/>
+                        </a:ext>
+                      </a:extLst>
+                    </pic:spPr>
+                  </pic:pic>
+                </a:graphicData>
+              </a:graphic>
+              <wp14:sizeRelH relativeFrom="margin">
+                <wp14:pctWidth>0</wp14:pctWidth>
+              </wp14:sizeRelH>
+              <wp14:sizeRelV relativeFrom="margin">
+                <wp14:pctHeight>0</wp14:pctHeight>
+              </wp14:sizeRelV>
+            </wp:anchor>
+          </w:drawing>
+        </w:r>
+      </w:ins>
+      <w:ins w:id="535" w:author="Kenner, Florian (DualStudy)" w:date="2023-05-02T16:14:00Z">
+        <w:r>
+          <w:t xml:space="preserve">The next query is a demonstration of how useful information to our business could be extracted from the </w:t>
+        </w:r>
+      </w:ins>
+      <w:ins w:id="536" w:author="Kenner, Florian (DualStudy)" w:date="2023-05-02T16:15:00Z">
+        <w:r>
+          <w:t>sold items view. It shows all customers whose last purchase was at least a given count of days ago</w:t>
+        </w:r>
+        <w:r>
+          <w:t>.</w:t>
+        </w:r>
+        <w:r>
+          <w:rPr>
+            <w:noProof/>
+          </w:rPr>
+          <w:t xml:space="preserve"> </w:t>
+        </w:r>
+      </w:ins>
+    </w:p>
+    <w:p>
+      <w:pPr>
+        <w:pStyle w:val="BodyText"/>
+        <w:spacing w:before="286" w:line="360" w:lineRule="auto"/>
+        <w:ind w:left="160" w:right="115"/>
+        <w:jc w:val="center"/>
+        <w:rPr>
+          <w:ins w:id="537" w:author="Kenner, Florian (DualStudy)" w:date="2023-05-02T16:17:00Z"/>
+          <w:sz w:val="20"/>
+          <w:szCs w:val="20"/>
+        </w:rPr>
+      </w:pPr>
+      <w:ins w:id="538" w:author="Kenner, Florian (DualStudy)" w:date="2023-05-02T16:16:00Z">
+        <w:r>
+          <w:rPr>
+            <w:sz w:val="20"/>
+            <w:szCs w:val="20"/>
+            <w:rPrChange w:id="539" w:author="Kenner, Florian (DualStudy)" w:date="2023-05-02T16:16:00Z">
+              <w:rPr/>
+            </w:rPrChange>
+          </w:rPr>
+          <w:t>Figure</w:t>
+        </w:r>
+        <w:r>
+          <w:rPr>
+            <w:sz w:val="20"/>
+            <w:szCs w:val="20"/>
+          </w:rPr>
+          <w:t xml:space="preserve"> 10: query 3 - </w:t>
+        </w:r>
+        <w:r>
+          <w:rPr>
+            <w:sz w:val="20"/>
+            <w:szCs w:val="20"/>
+          </w:rPr>
+          <w:t>&gt;n days since last purchase</w:t>
+        </w:r>
+      </w:ins>
+    </w:p>
+    <w:p>
+      <w:pPr>
+        <w:pStyle w:val="BodyText"/>
+        <w:spacing w:before="286" w:line="360" w:lineRule="auto"/>
+        <w:ind w:left="160" w:right="115"/>
+        <w:jc w:val="both"/>
+        <w:rPr>
+          <w:ins w:id="540" w:author="Kenner, Florian (DualStudy)" w:date="2023-05-02T16:26:00Z"/>
+        </w:rPr>
+      </w:pPr>
+      <w:ins w:id="541" w:author="Kenner, Florian (DualStudy)" w:date="2023-05-02T16:17:00Z">
+        <w:r>
+          <w:t xml:space="preserve">In combination with the information </w:t>
+        </w:r>
+        <w:r>
+          <w:t>displayed in the most valuable customers view</w:t>
+        </w:r>
+        <w:r>
+          <w:t xml:space="preserve"> could this query be used </w:t>
+        </w:r>
+      </w:ins>
+      <w:ins w:id="542" w:author="Kenner, Florian (DualStudy)" w:date="2023-05-02T16:18:00Z">
+        <w:r>
+          <w:t xml:space="preserve">derive information which customer could be contacted. For </w:t>
+        </w:r>
+      </w:ins>
+      <w:ins w:id="543" w:author="Kenner, Florian (DualStudy)" w:date="2023-05-02T16:19:00Z">
+        <w:r>
+          <w:t>example,</w:t>
+        </w:r>
+      </w:ins>
+      <w:ins w:id="544" w:author="Kenner, Florian (DualStudy)" w:date="2023-05-02T16:18:00Z">
+        <w:r>
+          <w:t xml:space="preserve"> if there is </w:t>
+        </w:r>
+        <w:r>
+          <w:t xml:space="preserve">a customer who spent tens of thousands of dollars on collectables via our online shop but didn’t buy anything in the last year, we could </w:t>
+        </w:r>
+      </w:ins>
+      <w:ins w:id="545" w:author="Kenner, Florian (DualStudy)" w:date="2023-05-02T16:19:00Z">
+        <w:r>
+          <w:t xml:space="preserve">write them an email with special offers etc. to </w:t>
+        </w:r>
+        <w:r>
+          <w:t xml:space="preserve">win them back as a customer of ours again. The view was created by </w:t>
+        </w:r>
+      </w:ins>
+      <w:ins w:id="546" w:author="Kenner, Florian (DualStudy)" w:date="2023-05-02T16:20:00Z">
+        <w:r>
+          <w:t>joining the customers and sold items tables, grouping by customer, and calculating the difference in days since each customer’s last purchase. In the last step, the results were filtered to show only the cus</w:t>
+        </w:r>
+      </w:ins>
+      <w:ins w:id="547" w:author="Kenner, Florian (DualStudy)" w:date="2023-05-02T16:21:00Z">
+        <w:r>
+          <w:t>tomers with a</w:t>
+        </w:r>
+        <w:r>
+          <w:t xml:space="preserve"> time difference greater than x, in our case 250 days.</w:t>
+        </w:r>
+      </w:ins>
+    </w:p>
+    <w:p>
+      <w:pPr>
+        <w:pStyle w:val="BodyText"/>
+        <w:spacing w:before="286" w:line="360" w:lineRule="auto"/>
+        <w:ind w:left="160" w:right="115"/>
+        <w:jc w:val="both"/>
+        <w:rPr>
+          <w:ins w:id="548" w:author="Kenner, Florian (DualStudy)" w:date="2023-05-02T17:10:00Z"/>
+          <w:noProof/>
+        </w:rPr>
+      </w:pPr>
+      <w:ins w:id="549" w:author="Kenner, Florian (DualStudy)" w:date="2023-05-02T17:09:00Z">
+        <w:r>
+          <w:drawing>
+            <wp:anchor distT="0" distB="0" distL="114300" distR="114300" simplePos="0" relativeHeight="251670528" behindDoc="0" locked="0" layoutInCell="1" allowOverlap="1" wp14:anchorId="7D7A33A4" wp14:editId="51213935">
+              <wp:simplePos x="0" y="0"/>
+              <wp:positionH relativeFrom="column">
+                <wp:posOffset>634365</wp:posOffset>
+              </wp:positionH>
+              <wp:positionV relativeFrom="page">
+                <wp:posOffset>8063346</wp:posOffset>
+              </wp:positionV>
+              <wp:extent cx="4184015" cy="1492250"/>
+              <wp:effectExtent l="0" t="0" r="6985" b="0"/>
+              <wp:wrapTopAndBottom/>
+              <wp:docPr id="12" name="Picture 12"/>
+              <wp:cNvGraphicFramePr>
+                <a:graphicFrameLocks xmlns:a="http://schemas.openxmlformats.org/drawingml/2006/main" noChangeAspect="1"/>
+              </wp:cNvGraphicFramePr>
+              <a:graphic xmlns:a="http://schemas.openxmlformats.org/drawingml/2006/main">
+                <a:graphicData uri="http://schemas.openxmlformats.org/drawingml/2006/picture">
+                  <pic:pic xmlns:pic="http://schemas.openxmlformats.org/drawingml/2006/picture">
+                    <pic:nvPicPr>
+                      <pic:cNvPr id="1" name=""/>
+                      <pic:cNvPicPr/>
+                    </pic:nvPicPr>
+                    <pic:blipFill>
+                      <a:blip r:embed="rId20">
+                        <a:extLst>
+                          <a:ext uri="{28A0092B-C50C-407E-A947-70E740481C1C}">
+                            <a14:useLocalDpi xmlns:a14="http://schemas.microsoft.com/office/drawing/2010/main" val="0"/>
+                          </a:ext>
+                        </a:extLst>
+                      </a:blip>
+                      <a:stretch>
+                        <a:fillRect/>
+                      </a:stretch>
+                    </pic:blipFill>
+                    <pic:spPr>
+                      <a:xfrm>
+                        <a:off x="0" y="0"/>
+                        <a:ext cx="4184015" cy="1492250"/>
+                      </a:xfrm>
+                      <a:prstGeom prst="rect">
+                        <a:avLst/>
+                      </a:prstGeom>
+                    </pic:spPr>
+                  </pic:pic>
+                </a:graphicData>
+              </a:graphic>
+              <wp14:sizeRelH relativeFrom="margin">
+                <wp14:pctWidth>0</wp14:pctWidth>
+              </wp14:sizeRelH>
+              <wp14:sizeRelV relativeFrom="margin">
+                <wp14:pctHeight>0</wp14:pctHeight>
+              </wp14:sizeRelV>
+            </wp:anchor>
+          </w:drawing>
+        </w:r>
+      </w:ins>
+      <w:ins w:id="550" w:author="Kenner, Florian (DualStudy)" w:date="2023-05-02T16:26:00Z">
+        <w:r>
+          <w:t>Out last query shows as well how valuable business information c</w:t>
+        </w:r>
+      </w:ins>
+      <w:ins w:id="551" w:author="Kenner, Florian (DualStudy)" w:date="2023-05-02T16:27:00Z">
+        <w:r>
+          <w:t xml:space="preserve">ould be obtained by querying a previously created view, in this case the sold </w:t>
+        </w:r>
+        <w:r>
+          <w:t xml:space="preserve">stock view. Each </w:t>
+        </w:r>
+      </w:ins>
+      <w:ins w:id="552" w:author="Kenner, Florian (DualStudy)" w:date="2023-05-02T16:37:00Z">
+        <w:r>
+          <w:t>collectable series</w:t>
+        </w:r>
+      </w:ins>
+      <w:ins w:id="553" w:author="Kenner, Florian (DualStudy)" w:date="2023-05-02T16:27:00Z">
+        <w:r>
+          <w:t xml:space="preserve"> is </w:t>
+        </w:r>
+      </w:ins>
+      <w:ins w:id="554" w:author="Kenner, Florian (DualStudy)" w:date="2023-05-02T17:08:00Z">
+        <w:r>
+          <w:t>shown, how many different copies of all issues we have in stock, how many we already sold and what the average profit is pe</w:t>
+        </w:r>
+      </w:ins>
+      <w:ins w:id="555" w:author="Kenner, Florian (DualStudy)" w:date="2023-05-02T17:09:00Z">
+        <w:r>
+          <w:t xml:space="preserve">r </w:t>
+        </w:r>
+        <w:r>
+          <w:t>sold item</w:t>
+        </w:r>
+        <w:r>
+          <w:rPr>
+            <w:noProof/>
+          </w:rPr>
+          <w:t>:</w:t>
+        </w:r>
+      </w:ins>
+    </w:p>
+    <w:p>
+      <w:pPr>
+        <w:pStyle w:val="BodyText"/>
+        <w:spacing w:before="286"/>
+        <w:ind w:left="160" w:right="115"/>
+        <w:jc w:val="center"/>
+        <w:rPr>
+          <w:ins w:id="556" w:author="Kenner, Florian (DualStudy)" w:date="2023-05-02T15:40:00Z"/>
+          <w:sz w:val="20"/>
+          <w:szCs w:val="20"/>
+          <w:rPrChange w:id="557" w:author="Kenner, Florian (DualStudy)" w:date="2023-05-02T17:10:00Z">
+            <w:rPr>
+              <w:ins w:id="558" w:author="Kenner, Florian (DualStudy)" w:date="2023-05-02T15:40:00Z"/>
+            </w:rPr>
+          </w:rPrChange>
+        </w:rPr>
+        <w:pPrChange w:id="559" w:author="Kenner, Florian (DualStudy)" w:date="2023-05-02T17:10:00Z">
+          <w:pPr>
+            <w:pStyle w:val="BodyText"/>
+            <w:spacing w:before="286" w:line="360" w:lineRule="auto"/>
+            <w:ind w:left="160" w:right="115"/>
+            <w:jc w:val="both"/>
+          </w:pPr>
+        </w:pPrChange>
+      </w:pPr>
+      <w:ins w:id="560" w:author="Kenner, Florian (DualStudy)" w:date="2023-05-02T17:10:00Z">
+        <w:r>
+          <w:rPr>
+            <w:noProof/>
+            <w:sz w:val="20"/>
+            <w:szCs w:val="20"/>
+          </w:rPr>
+          <w:t>Figure 11: query 4 – sold and available issues of all series</w:t>
+        </w:r>
+      </w:ins>
+    </w:p>
+    <w:p>
+      <w:pPr>
+        <w:pStyle w:val="BodyText"/>
+        <w:spacing w:before="286" w:line="360" w:lineRule="auto"/>
+        <w:ind w:left="160" w:right="115"/>
+        <w:jc w:val="both"/>
+        <w:rPr>
+          <w:del w:id="561" w:author="Kenner, Florian (DualStudy)" w:date="2023-05-02T17:14:00Z"/>
+        </w:rPr>
+        <w:pPrChange w:id="562" w:author="Kenner, Florian (DualStudy)" w:date="2023-05-02T17:14:00Z">
+          <w:pPr>
+            <w:pStyle w:val="BodyText"/>
+            <w:spacing w:before="286" w:line="360" w:lineRule="auto"/>
+            <w:ind w:left="160" w:right="115"/>
+            <w:jc w:val="both"/>
+          </w:pPr>
+        </w:pPrChange>
+      </w:pPr>
+      <w:ins w:id="563" w:author="Kenner, Florian (DualStudy)" w:date="2023-05-02T17:10:00Z">
+        <w:r>
+          <w:lastRenderedPageBreak/>
+          <w:t xml:space="preserve">This can show us </w:t>
+        </w:r>
+      </w:ins>
+      <w:ins w:id="564" w:author="Kenner, Florian (DualStudy)" w:date="2023-05-02T17:11:00Z">
+        <w:r>
+          <w:t xml:space="preserve">which series generate us the most profit </w:t>
+        </w:r>
+      </w:ins>
+      <w:ins w:id="565" w:author="Kenner, Florian (DualStudy)" w:date="2023-05-02T17:12:00Z">
+        <w:r>
+          <w:t>and</w:t>
+        </w:r>
+      </w:ins>
+      <w:ins w:id="566" w:author="Kenner, Florian (DualStudy)" w:date="2023-05-02T17:11:00Z">
+        <w:r>
+          <w:t xml:space="preserve"> if we should think about buying more stock of a specific series. It could as well be presented to the customer without</w:t>
+        </w:r>
+        <w:r>
+          <w:t xml:space="preserve"> the inventory and sales count and without the profit per unit to </w:t>
+        </w:r>
+      </w:ins>
+      <w:ins w:id="567" w:author="Kenner, Florian (DualStudy)" w:date="2023-05-02T17:12:00Z">
+        <w:r>
+          <w:t xml:space="preserve">show the </w:t>
+        </w:r>
+        <w:r>
+          <w:t xml:space="preserve">most bought series of comic books and graphic novels. The view was created by </w:t>
+        </w:r>
+      </w:ins>
+      <w:ins w:id="568" w:author="Kenner, Florian (DualStudy)" w:date="2023-05-02T17:13:00Z">
+        <w:r>
+          <w:t xml:space="preserve">joining our stock with the sold stock, grouping by title and year and calculating the profit per unit by </w:t>
+        </w:r>
+        <w:r>
+          <w:t xml:space="preserve">dividing the difference of the sum of sale prices and the sum of </w:t>
+        </w:r>
+      </w:ins>
+      <w:ins w:id="569" w:author="Kenner, Florian (DualStudy)" w:date="2023-05-02T17:14:00Z">
+        <w:r>
+          <w:t xml:space="preserve">buying prices by the count of sold copies. </w:t>
+        </w:r>
+      </w:ins>
+      <w:del w:id="570" w:author="Kenner, Florian (DualStudy)" w:date="2023-05-02T17:14:00Z">
+        <w:r>
+          <w:delText>Your database will provide a structure for the data in an application and a means</w:delText>
+        </w:r>
+        <w:r>
+          <w:rPr>
+            <w:spacing w:val="-50"/>
+          </w:rPr>
+          <w:delText xml:space="preserve"> </w:delText>
+        </w:r>
+        <w:r>
+          <w:delText>of accessing and viewing that data. In this section show us the database in action,</w:delText>
+        </w:r>
+        <w:r>
+          <w:rPr>
+            <w:spacing w:val="-50"/>
+          </w:rPr>
+          <w:delText xml:space="preserve"> </w:delText>
+        </w:r>
+        <w:r>
+          <w:delText>by providing sample queries and their outputs (please do not provide large data</w:delText>
+        </w:r>
+        <w:r>
+          <w:rPr>
+            <w:spacing w:val="1"/>
+          </w:rPr>
+          <w:delText xml:space="preserve"> </w:delText>
+        </w:r>
+        <w:r>
+          <w:delText>sets as outputs; summarize as appropriate). Provide specific queries to test on</w:delText>
+        </w:r>
+        <w:r>
+          <w:rPr>
+            <w:spacing w:val="1"/>
+          </w:rPr>
+          <w:delText xml:space="preserve"> </w:delText>
+        </w:r>
+        <w:r>
+          <w:delText>your database and tell us what those queries provide to the application. Use your</w:delText>
+        </w:r>
+        <w:r>
+          <w:rPr>
+            <w:spacing w:val="-50"/>
+          </w:rPr>
+          <w:delText xml:space="preserve"> </w:delText>
+        </w:r>
+        <w:r>
+          <w:delText>existing database as the basis for your queries. If a query makes reference to any</w:delText>
+        </w:r>
+        <w:r>
+          <w:rPr>
+            <w:spacing w:val="1"/>
+          </w:rPr>
+          <w:delText xml:space="preserve"> </w:delText>
+        </w:r>
+        <w:r>
+          <w:delText>additional</w:delText>
+        </w:r>
+        <w:r>
+          <w:rPr>
+            <w:spacing w:val="-1"/>
+          </w:rPr>
+          <w:delText xml:space="preserve"> </w:delText>
+        </w:r>
+        <w:r>
+          <w:delText>tables then provide example rows of</w:delText>
+        </w:r>
+        <w:r>
+          <w:rPr>
+            <w:spacing w:val="-2"/>
+          </w:rPr>
+          <w:delText xml:space="preserve"> </w:delText>
+        </w:r>
+        <w:r>
+          <w:delText>this table in section 3.</w:delText>
+        </w:r>
+      </w:del>
+    </w:p>
+    <w:p>
+      <w:pPr>
+        <w:pStyle w:val="BodyText"/>
+        <w:spacing w:before="286" w:line="360" w:lineRule="auto"/>
+        <w:ind w:left="160" w:right="115"/>
+        <w:jc w:val="both"/>
+        <w:pPrChange w:id="571" w:author="Kenner, Florian (DualStudy)" w:date="2023-05-02T17:14:00Z">
+          <w:pPr>
+            <w:pStyle w:val="BodyText"/>
+            <w:spacing w:before="118" w:line="360" w:lineRule="auto"/>
+            <w:ind w:left="160" w:right="117"/>
+            <w:jc w:val="both"/>
+          </w:pPr>
+        </w:pPrChange>
+      </w:pPr>
+      <w:del w:id="572" w:author="Kenner, Florian (DualStudy)" w:date="2023-05-02T17:14:00Z">
+        <w:r>
+          <w:delText>You may use screenshots here but do not overfill your report with screenshots.</w:delText>
+        </w:r>
+        <w:r>
+          <w:rPr>
+            <w:spacing w:val="1"/>
+          </w:rPr>
+          <w:delText xml:space="preserve"> </w:delText>
+        </w:r>
+        <w:r>
+          <w:delText>Ensure that there is a cohesive argument expressed in the text of the report and</w:delText>
+        </w:r>
+        <w:r>
+          <w:rPr>
+            <w:spacing w:val="1"/>
+          </w:rPr>
+          <w:delText xml:space="preserve"> </w:delText>
+        </w:r>
+        <w:r>
+          <w:delText>that it is not simply a bag of diagrams and queries and screenshots. When you</w:delText>
+        </w:r>
+        <w:r>
+          <w:rPr>
+            <w:spacing w:val="1"/>
+          </w:rPr>
+          <w:delText xml:space="preserve"> </w:delText>
+        </w:r>
+        <w:r>
+          <w:delText>include</w:delText>
+        </w:r>
+        <w:r>
+          <w:rPr>
+            <w:spacing w:val="-1"/>
+          </w:rPr>
+          <w:delText xml:space="preserve"> </w:delText>
+        </w:r>
+        <w:r>
+          <w:delText>images, make sure they</w:delText>
+        </w:r>
+        <w:r>
+          <w:rPr>
+            <w:spacing w:val="-1"/>
+          </w:rPr>
+          <w:delText xml:space="preserve"> </w:delText>
+        </w:r>
+        <w:r>
+          <w:delText>are readable and actually</w:delText>
+        </w:r>
+        <w:r>
+          <w:rPr>
+            <w:spacing w:val="-1"/>
+          </w:rPr>
+          <w:delText xml:space="preserve"> </w:delText>
+        </w:r>
+        <w:r>
+          <w:delText>add to the discussion.</w:delText>
+        </w:r>
+      </w:del>
     </w:p>
     <w:p>
       <w:pPr>

</xml_diff>